<commit_message>
Remove comments from htb doc template
</commit_message>
<xml_diff>
--- a/ApplyToBecomeInternal/ApplyToBecomeInternal/Resources/htb-template.docx
+++ b/ApplyToBecomeInternal/ApplyToBecomeInternal/Resources/htb-template.docx
@@ -6,18 +6,12 @@
       <w:pPr>
         <w:pStyle w:val="Heading"/>
       </w:pPr>
-      <w:commentRangeStart w:id="0"/>
       <w:r>
         <w:rPr>
-          <w:rFonts w:cs="Arial Unicode MS" w:eastAsia="Arial Unicode MS"/>
           <w:rtl w:val="0"/>
           <w:lang w:val="en-US"/>
         </w:rPr>
         <w:t>Headteacher board (HTB) template for:</w:t>
-      </w:r>
-      <w:commentRangeEnd w:id="0"/>
-      <w:r>
-        <w:commentReference w:id="0"/>
       </w:r>
     </w:p>
     <w:p>
@@ -29,15 +23,7 @@
           <w:rtl w:val="0"/>
           <w:lang w:val="en-US"/>
         </w:rPr>
-        <w:t>[SchoolName]</w:t>
-      </w:r>
-      <w:commentRangeStart w:id="1"/>
-      <w:r>
-        <w:rPr>
-          <w:rtl w:val="0"/>
-          <w:lang w:val="en-US"/>
-        </w:rPr>
-        <w:t xml:space="preserve"> - URN [SchoolUrn]</w:t>
+        <w:t>[SchoolName] - URN [SchoolUrn]</w:t>
       </w:r>
     </w:p>
     <w:p>
@@ -49,25 +35,14 @@
           <w:rtl w:val="0"/>
           <w:lang w:val="en-US"/>
         </w:rPr>
-        <w:t xml:space="preserve">[TrustName] - </w:t>
-      </w:r>
-      <w:commentRangeEnd w:id="1"/>
-      <w:r>
-        <w:commentReference w:id="1"/>
-      </w:r>
-      <w:r>
-        <w:rPr>
-          <w:rtl w:val="0"/>
-          <w:lang w:val="en-US"/>
-        </w:rPr>
-        <w:t>[TrustReferenceNumber]</w:t>
+        <w:t>[TrustName] - [TrustReferenceNumber]</w:t>
       </w:r>
     </w:p>
     <w:tbl>
       <w:tblPr>
         <w:tblW w:w="9750" w:type="dxa"/>
         <w:jc w:val="left"/>
-        <w:tblInd w:w="216" w:type="dxa"/>
+        <w:tblInd w:w="324" w:type="dxa"/>
         <w:tblBorders>
           <w:top w:val="single" w:color="ffffff" w:sz="8" w:space="0" w:shadow="0" w:frame="0"/>
           <w:left w:val="single" w:color="ffffff" w:sz="8" w:space="0" w:shadow="0" w:frame="0"/>
@@ -88,7 +63,7 @@
           <w:shd w:val="clear" w:color="auto" w:fill="ced7e7"/>
         </w:tblPrEx>
         <w:trPr>
-          <w:trHeight w:val="312" w:hRule="atLeast"/>
+          <w:trHeight w:val="332" w:hRule="atLeast"/>
         </w:trPr>
         <w:tc>
           <w:tcPr>
@@ -168,7 +143,7 @@
           <w:shd w:val="clear" w:color="auto" w:fill="ced7e7"/>
         </w:tblPrEx>
         <w:trPr>
-          <w:trHeight w:val="312" w:hRule="atLeast"/>
+          <w:trHeight w:val="332" w:hRule="atLeast"/>
         </w:trPr>
         <w:tc>
           <w:tcPr>
@@ -248,7 +223,7 @@
           <w:shd w:val="clear" w:color="auto" w:fill="ced7e7"/>
         </w:tblPrEx>
         <w:trPr>
-          <w:trHeight w:val="312" w:hRule="atLeast"/>
+          <w:trHeight w:val="332" w:hRule="atLeast"/>
         </w:trPr>
         <w:tc>
           <w:tcPr>
@@ -324,6 +299,13 @@
         </w:tc>
       </w:tr>
     </w:tbl>
+    <w:p>
+      <w:pPr>
+        <w:pStyle w:val="Heading 2"/>
+        <w:widowControl w:val="0"/>
+        <w:ind w:left="216" w:hanging="216"/>
+      </w:pPr>
+    </w:p>
     <w:p>
       <w:pPr>
         <w:pStyle w:val="Heading 2"/>
@@ -340,7 +322,7 @@
       <w:tblPr>
         <w:tblW w:w="9750" w:type="dxa"/>
         <w:jc w:val="left"/>
-        <w:tblInd w:w="216" w:type="dxa"/>
+        <w:tblInd w:w="324" w:type="dxa"/>
         <w:tblBorders>
           <w:top w:val="single" w:color="ffffff" w:sz="8" w:space="0" w:shadow="0" w:frame="0"/>
           <w:left w:val="single" w:color="ffffff" w:sz="8" w:space="0" w:shadow="0" w:frame="0"/>
@@ -361,7 +343,7 @@
           <w:shd w:val="clear" w:color="auto" w:fill="ced7e7"/>
         </w:tblPrEx>
         <w:trPr>
-          <w:trHeight w:val="312" w:hRule="atLeast"/>
+          <w:trHeight w:val="332" w:hRule="atLeast"/>
         </w:trPr>
         <w:tc>
           <w:tcPr>
@@ -441,7 +423,7 @@
           <w:shd w:val="clear" w:color="auto" w:fill="ced7e7"/>
         </w:tblPrEx>
         <w:trPr>
-          <w:trHeight w:val="312" w:hRule="atLeast"/>
+          <w:trHeight w:val="332" w:hRule="atLeast"/>
         </w:trPr>
         <w:tc>
           <w:tcPr>
@@ -521,7 +503,7 @@
           <w:shd w:val="clear" w:color="auto" w:fill="ced7e7"/>
         </w:tblPrEx>
         <w:trPr>
-          <w:trHeight w:val="312" w:hRule="atLeast"/>
+          <w:trHeight w:val="332" w:hRule="atLeast"/>
         </w:trPr>
         <w:tc>
           <w:tcPr>
@@ -597,6 +579,14 @@
         </w:tc>
       </w:tr>
     </w:tbl>
+    <w:p>
+      <w:pPr>
+        <w:pStyle w:val="Body A"/>
+        <w:widowControl w:val="0"/>
+        <w:spacing w:line="240" w:lineRule="auto"/>
+        <w:ind w:left="216" w:hanging="216"/>
+      </w:pPr>
+    </w:p>
     <w:p>
       <w:pPr>
         <w:pStyle w:val="Body A"/>
@@ -619,7 +609,7 @@
       <w:tblPr>
         <w:tblW w:w="9735" w:type="dxa"/>
         <w:jc w:val="left"/>
-        <w:tblInd w:w="216" w:type="dxa"/>
+        <w:tblInd w:w="324" w:type="dxa"/>
         <w:tblBorders>
           <w:top w:val="single" w:color="ffffff" w:sz="8" w:space="0" w:shadow="0" w:frame="0"/>
           <w:left w:val="single" w:color="ffffff" w:sz="8" w:space="0" w:shadow="0" w:frame="0"/>
@@ -640,7 +630,7 @@
           <w:shd w:val="clear" w:color="auto" w:fill="ced7e7"/>
         </w:tblPrEx>
         <w:trPr>
-          <w:trHeight w:val="312" w:hRule="atLeast"/>
+          <w:trHeight w:val="332" w:hRule="atLeast"/>
         </w:trPr>
         <w:tc>
           <w:tcPr>
@@ -720,7 +710,7 @@
           <w:shd w:val="clear" w:color="auto" w:fill="ced7e7"/>
         </w:tblPrEx>
         <w:trPr>
-          <w:trHeight w:val="312" w:hRule="atLeast"/>
+          <w:trHeight w:val="332" w:hRule="atLeast"/>
         </w:trPr>
         <w:tc>
           <w:tcPr>
@@ -800,7 +790,7 @@
           <w:shd w:val="clear" w:color="auto" w:fill="ced7e7"/>
         </w:tblPrEx>
         <w:trPr>
-          <w:trHeight w:val="312" w:hRule="atLeast"/>
+          <w:trHeight w:val="332" w:hRule="atLeast"/>
         </w:trPr>
         <w:tc>
           <w:tcPr>
@@ -876,6 +866,18 @@
         </w:tc>
       </w:tr>
     </w:tbl>
+    <w:p>
+      <w:pPr>
+        <w:pStyle w:val="Heading 2"/>
+        <w:widowControl w:val="0"/>
+        <w:spacing w:before="120" w:after="120"/>
+        <w:ind w:left="216" w:hanging="216"/>
+        <w:rPr>
+          <w:sz w:val="24"/>
+          <w:szCs w:val="24"/>
+        </w:rPr>
+      </w:pPr>
+    </w:p>
     <w:p>
       <w:pPr>
         <w:pStyle w:val="Heading 2"/>
@@ -911,7 +913,7 @@
       <w:tblPr>
         <w:tblW w:w="9742" w:type="dxa"/>
         <w:jc w:val="left"/>
-        <w:tblInd w:w="216" w:type="dxa"/>
+        <w:tblInd w:w="324" w:type="dxa"/>
         <w:tblBorders>
           <w:top w:val="single" w:color="ffffff" w:sz="8" w:space="0" w:shadow="0" w:frame="0"/>
           <w:left w:val="single" w:color="ffffff" w:sz="8" w:space="0" w:shadow="0" w:frame="0"/>
@@ -932,7 +934,7 @@
           <w:shd w:val="clear" w:color="auto" w:fill="ced7e7"/>
         </w:tblPrEx>
         <w:trPr>
-          <w:trHeight w:val="292" w:hRule="atLeast"/>
+          <w:trHeight w:val="302" w:hRule="atLeast"/>
         </w:trPr>
         <w:tc>
           <w:tcPr>
@@ -1012,7 +1014,7 @@
           <w:shd w:val="clear" w:color="auto" w:fill="ced7e7"/>
         </w:tblPrEx>
         <w:trPr>
-          <w:trHeight w:val="292" w:hRule="atLeast"/>
+          <w:trHeight w:val="302" w:hRule="atLeast"/>
         </w:trPr>
         <w:tc>
           <w:tcPr>
@@ -1092,7 +1094,7 @@
           <w:shd w:val="clear" w:color="auto" w:fill="ced7e7"/>
         </w:tblPrEx>
         <w:trPr>
-          <w:trHeight w:val="292" w:hRule="atLeast"/>
+          <w:trHeight w:val="302" w:hRule="atLeast"/>
         </w:trPr>
         <w:tc>
           <w:tcPr>
@@ -1168,6 +1170,14 @@
         </w:tc>
       </w:tr>
     </w:tbl>
+    <w:p>
+      <w:pPr>
+        <w:pStyle w:val="Heading"/>
+        <w:widowControl w:val="0"/>
+        <w:spacing w:before="240"/>
+        <w:ind w:left="216" w:hanging="216"/>
+      </w:pPr>
+    </w:p>
     <w:p>
       <w:pPr>
         <w:pStyle w:val="Heading"/>
@@ -1186,7 +1196,7 @@
       <w:tblPr>
         <w:tblW w:w="9742" w:type="dxa"/>
         <w:jc w:val="left"/>
-        <w:tblInd w:w="216" w:type="dxa"/>
+        <w:tblInd w:w="324" w:type="dxa"/>
         <w:tblBorders>
           <w:top w:val="single" w:color="ffffff" w:sz="8" w:space="0" w:shadow="0" w:frame="0"/>
           <w:left w:val="single" w:color="ffffff" w:sz="8" w:space="0" w:shadow="0" w:frame="0"/>
@@ -1207,7 +1217,7 @@
           <w:shd w:val="clear" w:color="auto" w:fill="ced7e7"/>
         </w:tblPrEx>
         <w:trPr>
-          <w:trHeight w:val="292" w:hRule="atLeast"/>
+          <w:trHeight w:val="302" w:hRule="atLeast"/>
         </w:trPr>
         <w:tc>
           <w:tcPr>
@@ -1287,7 +1297,7 @@
           <w:shd w:val="clear" w:color="auto" w:fill="ced7e7"/>
         </w:tblPrEx>
         <w:trPr>
-          <w:trHeight w:val="292" w:hRule="atLeast"/>
+          <w:trHeight w:val="302" w:hRule="atLeast"/>
         </w:trPr>
         <w:tc>
           <w:tcPr>
@@ -1367,7 +1377,7 @@
           <w:shd w:val="clear" w:color="auto" w:fill="ced7e7"/>
         </w:tblPrEx>
         <w:trPr>
-          <w:trHeight w:val="292" w:hRule="atLeast"/>
+          <w:trHeight w:val="302" w:hRule="atLeast"/>
         </w:trPr>
         <w:tc>
           <w:tcPr>
@@ -1447,7 +1457,7 @@
           <w:shd w:val="clear" w:color="auto" w:fill="ced7e7"/>
         </w:tblPrEx>
         <w:trPr>
-          <w:trHeight w:val="292" w:hRule="atLeast"/>
+          <w:trHeight w:val="302" w:hRule="atLeast"/>
         </w:trPr>
         <w:tc>
           <w:tcPr>
@@ -1472,9 +1482,6 @@
               <w:pStyle w:val="Body A"/>
               <w:spacing w:before="120" w:after="120"/>
             </w:pPr>
-            <w:r>
-              <w:commentReference w:id="2"/>
-            </w:r>
             <w:r>
               <w:rPr>
                 <w:b w:val="1"/>
@@ -1530,7 +1537,7 @@
           <w:shd w:val="clear" w:color="auto" w:fill="ced7e7"/>
         </w:tblPrEx>
         <w:trPr>
-          <w:trHeight w:val="627" w:hRule="atLeast"/>
+          <w:trHeight w:val="637" w:hRule="atLeast"/>
         </w:trPr>
         <w:tc>
           <w:tcPr>
@@ -1606,6 +1613,14 @@
         </w:tc>
       </w:tr>
     </w:tbl>
+    <w:p>
+      <w:pPr>
+        <w:pStyle w:val="Body A"/>
+        <w:widowControl w:val="0"/>
+        <w:spacing w:before="120" w:after="120" w:line="240" w:lineRule="auto"/>
+        <w:ind w:left="216" w:hanging="216"/>
+      </w:pPr>
+    </w:p>
     <w:p>
       <w:pPr>
         <w:pStyle w:val="Body A"/>
@@ -1624,7 +1639,7 @@
       <w:tblPr>
         <w:tblW w:w="9742" w:type="dxa"/>
         <w:jc w:val="left"/>
-        <w:tblInd w:w="216" w:type="dxa"/>
+        <w:tblInd w:w="324" w:type="dxa"/>
         <w:tblBorders>
           <w:top w:val="single" w:color="ffffff" w:sz="8" w:space="0" w:shadow="0" w:frame="0"/>
           <w:left w:val="single" w:color="ffffff" w:sz="8" w:space="0" w:shadow="0" w:frame="0"/>
@@ -1645,7 +1660,7 @@
           <w:shd w:val="clear" w:color="auto" w:fill="ced7e7"/>
         </w:tblPrEx>
         <w:trPr>
-          <w:trHeight w:val="292" w:hRule="atLeast"/>
+          <w:trHeight w:val="302" w:hRule="atLeast"/>
         </w:trPr>
         <w:tc>
           <w:tcPr>
@@ -1723,7 +1738,7 @@
           <w:shd w:val="clear" w:color="auto" w:fill="ced7e7"/>
         </w:tblPrEx>
         <w:trPr>
-          <w:trHeight w:val="292" w:hRule="atLeast"/>
+          <w:trHeight w:val="302" w:hRule="atLeast"/>
         </w:trPr>
         <w:tc>
           <w:tcPr>
@@ -1801,7 +1816,7 @@
           <w:shd w:val="clear" w:color="auto" w:fill="ced7e7"/>
         </w:tblPrEx>
         <w:trPr>
-          <w:trHeight w:val="292" w:hRule="atLeast"/>
+          <w:trHeight w:val="302" w:hRule="atLeast"/>
         </w:trPr>
         <w:tc>
           <w:tcPr>
@@ -1875,6 +1890,14 @@
         </w:tc>
       </w:tr>
     </w:tbl>
+    <w:p>
+      <w:pPr>
+        <w:pStyle w:val="Body A"/>
+        <w:widowControl w:val="0"/>
+        <w:spacing w:before="120" w:after="120" w:line="240" w:lineRule="auto"/>
+        <w:ind w:left="216" w:hanging="216"/>
+      </w:pPr>
+    </w:p>
     <w:p>
       <w:pPr>
         <w:pStyle w:val="Body A"/>
@@ -1893,7 +1916,7 @@
       <w:tblPr>
         <w:tblW w:w="9735" w:type="dxa"/>
         <w:jc w:val="left"/>
-        <w:tblInd w:w="216" w:type="dxa"/>
+        <w:tblInd w:w="324" w:type="dxa"/>
         <w:tblBorders>
           <w:top w:val="single" w:color="ffffff" w:sz="8" w:space="0" w:shadow="0" w:frame="0"/>
           <w:left w:val="single" w:color="ffffff" w:sz="8" w:space="0" w:shadow="0" w:frame="0"/>
@@ -1914,7 +1937,7 @@
           <w:shd w:val="clear" w:color="auto" w:fill="ced7e7"/>
         </w:tblPrEx>
         <w:trPr>
-          <w:trHeight w:val="312" w:hRule="atLeast"/>
+          <w:trHeight w:val="332" w:hRule="atLeast"/>
         </w:trPr>
         <w:tc>
           <w:tcPr>
@@ -1994,7 +2017,7 @@
           <w:shd w:val="clear" w:color="auto" w:fill="ced7e7"/>
         </w:tblPrEx>
         <w:trPr>
-          <w:trHeight w:val="647" w:hRule="atLeast"/>
+          <w:trHeight w:val="667" w:hRule="atLeast"/>
         </w:trPr>
         <w:tc>
           <w:tcPr>
@@ -2074,7 +2097,7 @@
           <w:shd w:val="clear" w:color="auto" w:fill="ced7e7"/>
         </w:tblPrEx>
         <w:trPr>
-          <w:trHeight w:val="1315" w:hRule="atLeast"/>
+          <w:trHeight w:val="1335" w:hRule="atLeast"/>
         </w:trPr>
         <w:tc>
           <w:tcPr>
@@ -2154,7 +2177,7 @@
           <w:shd w:val="clear" w:color="auto" w:fill="ced7e7"/>
         </w:tblPrEx>
         <w:trPr>
-          <w:trHeight w:val="312" w:hRule="atLeast"/>
+          <w:trHeight w:val="332" w:hRule="atLeast"/>
         </w:trPr>
         <w:tc>
           <w:tcPr>
@@ -2230,6 +2253,14 @@
         </w:tc>
       </w:tr>
     </w:tbl>
+    <w:p>
+      <w:pPr>
+        <w:pStyle w:val="Body A"/>
+        <w:widowControl w:val="0"/>
+        <w:spacing w:before="120" w:after="120" w:line="240" w:lineRule="auto"/>
+        <w:ind w:left="216" w:hanging="216"/>
+      </w:pPr>
+    </w:p>
     <w:p>
       <w:pPr>
         <w:pStyle w:val="Body A"/>
@@ -2250,7 +2281,6 @@
       </w:pPr>
       <w:r>
         <w:rPr>
-          <w:rFonts w:cs="Arial Unicode MS" w:eastAsia="Arial Unicode MS"/>
           <w:rtl w:val="0"/>
           <w:lang w:val="en-US"/>
         </w:rPr>
@@ -2261,7 +2291,7 @@
       <w:tblPr>
         <w:tblW w:w="9735" w:type="dxa"/>
         <w:jc w:val="left"/>
-        <w:tblInd w:w="216" w:type="dxa"/>
+        <w:tblInd w:w="324" w:type="dxa"/>
         <w:tblBorders>
           <w:top w:val="single" w:color="ffffff" w:sz="8" w:space="0" w:shadow="0" w:frame="0"/>
           <w:left w:val="single" w:color="ffffff" w:sz="8" w:space="0" w:shadow="0" w:frame="0"/>
@@ -2282,7 +2312,7 @@
           <w:shd w:val="clear" w:color="auto" w:fill="ced7e7"/>
         </w:tblPrEx>
         <w:trPr>
-          <w:trHeight w:val="312" w:hRule="atLeast"/>
+          <w:trHeight w:val="332" w:hRule="atLeast"/>
         </w:trPr>
         <w:tc>
           <w:tcPr>
@@ -2317,31 +2347,7 @@
                 <w:rtl w:val="0"/>
                 <w:lang w:val="en-US"/>
               </w:rPr>
-              <w:t xml:space="preserve">Ofsted </w:t>
-            </w:r>
-            <w:r>
-              <w:rPr>
-                <w:b w:val="1"/>
-                <w:bCs w:val="1"/>
-                <w:sz w:val="24"/>
-                <w:szCs w:val="24"/>
-                <w:shd w:val="nil" w:color="auto" w:fill="auto"/>
-                <w:rtl w:val="0"/>
-                <w:lang w:val="en-US"/>
-              </w:rPr>
-              <w:t>inspection</w:t>
-            </w:r>
-            <w:r>
-              <w:rPr>
-                <w:b w:val="1"/>
-                <w:bCs w:val="1"/>
-                <w:sz w:val="24"/>
-                <w:szCs w:val="24"/>
-                <w:shd w:val="nil" w:color="auto" w:fill="auto"/>
-                <w:rtl w:val="0"/>
-                <w:lang w:val="en-US"/>
-              </w:rPr>
-              <w:t xml:space="preserve"> date</w:t>
+              <w:t>Ofsted inspection date</w:t>
             </w:r>
           </w:p>
         </w:tc>
@@ -2386,7 +2392,7 @@
           <w:shd w:val="clear" w:color="auto" w:fill="ced7e7"/>
         </w:tblPrEx>
         <w:trPr>
-          <w:trHeight w:val="312" w:hRule="atLeast"/>
+          <w:trHeight w:val="332" w:hRule="atLeast"/>
         </w:trPr>
         <w:tc>
           <w:tcPr>
@@ -2466,7 +2472,7 @@
           <w:shd w:val="clear" w:color="auto" w:fill="ced7e7"/>
         </w:tblPrEx>
         <w:trPr>
-          <w:trHeight w:val="647" w:hRule="atLeast"/>
+          <w:trHeight w:val="667" w:hRule="atLeast"/>
         </w:trPr>
         <w:tc>
           <w:tcPr>
@@ -2546,7 +2552,7 @@
           <w:shd w:val="clear" w:color="auto" w:fill="ced7e7"/>
         </w:tblPrEx>
         <w:trPr>
-          <w:trHeight w:val="1101" w:hRule="atLeast"/>
+          <w:trHeight w:val="1121" w:hRule="atLeast"/>
         </w:trPr>
         <w:tc>
           <w:tcPr>
@@ -2653,7 +2659,7 @@
           <w:shd w:val="clear" w:color="auto" w:fill="ced7e7"/>
         </w:tblPrEx>
         <w:trPr>
-          <w:trHeight w:val="647" w:hRule="atLeast"/>
+          <w:trHeight w:val="667" w:hRule="atLeast"/>
         </w:trPr>
         <w:tc>
           <w:tcPr>
@@ -2733,7 +2739,7 @@
           <w:shd w:val="clear" w:color="auto" w:fill="ced7e7"/>
         </w:tblPrEx>
         <w:trPr>
-          <w:trHeight w:val="312" w:hRule="atLeast"/>
+          <w:trHeight w:val="332" w:hRule="atLeast"/>
         </w:trPr>
         <w:tc>
           <w:tcPr>
@@ -2813,7 +2819,7 @@
           <w:shd w:val="clear" w:color="auto" w:fill="ced7e7"/>
         </w:tblPrEx>
         <w:trPr>
-          <w:trHeight w:val="312" w:hRule="atLeast"/>
+          <w:trHeight w:val="332" w:hRule="atLeast"/>
         </w:trPr>
         <w:tc>
           <w:tcPr>
@@ -2889,6 +2895,13 @@
         </w:tc>
       </w:tr>
     </w:tbl>
+    <w:p>
+      <w:pPr>
+        <w:pStyle w:val="Heading"/>
+        <w:widowControl w:val="0"/>
+        <w:ind w:left="216" w:hanging="216"/>
+      </w:pPr>
+    </w:p>
     <w:p>
       <w:pPr>
         <w:pStyle w:val="Heading"/>
@@ -2905,7 +2918,7 @@
       <w:tblPr>
         <w:tblW w:w="9746" w:type="dxa"/>
         <w:jc w:val="left"/>
-        <w:tblInd w:w="216" w:type="dxa"/>
+        <w:tblInd w:w="324" w:type="dxa"/>
         <w:tblBorders>
           <w:top w:val="single" w:color="ffffff" w:sz="8" w:space="0" w:shadow="0" w:frame="0"/>
           <w:left w:val="single" w:color="ffffff" w:sz="8" w:space="0" w:shadow="0" w:frame="0"/>
@@ -2926,7 +2939,7 @@
           <w:shd w:val="clear" w:color="auto" w:fill="ced7e7"/>
         </w:tblPrEx>
         <w:trPr>
-          <w:trHeight w:val="292" w:hRule="atLeast"/>
+          <w:trHeight w:val="302" w:hRule="atLeast"/>
         </w:trPr>
         <w:tc>
           <w:tcPr>
@@ -3001,6 +3014,14 @@
         </w:tc>
       </w:tr>
     </w:tbl>
+    <w:p>
+      <w:pPr>
+        <w:pStyle w:val="Body A"/>
+        <w:widowControl w:val="0"/>
+        <w:spacing w:line="240" w:lineRule="auto"/>
+        <w:ind w:left="216" w:hanging="216"/>
+      </w:pPr>
+    </w:p>
     <w:p>
       <w:pPr>
         <w:pStyle w:val="Body A"/>
@@ -3020,7 +3041,6 @@
       </w:pPr>
       <w:r>
         <w:rPr>
-          <w:rFonts w:cs="Arial Unicode MS" w:eastAsia="Arial Unicode MS"/>
           <w:rtl w:val="0"/>
           <w:lang w:val="fr-FR"/>
         </w:rPr>
@@ -3043,7 +3063,7 @@
       <w:tblPr>
         <w:tblW w:w="9750" w:type="dxa"/>
         <w:jc w:val="left"/>
-        <w:tblInd w:w="216" w:type="dxa"/>
+        <w:tblInd w:w="324" w:type="dxa"/>
         <w:tblBorders>
           <w:top w:val="single" w:color="ffffff" w:sz="8" w:space="0" w:shadow="0" w:frame="0"/>
           <w:left w:val="single" w:color="ffffff" w:sz="8" w:space="0" w:shadow="0" w:frame="0"/>
@@ -3063,7 +3083,7 @@
           <w:shd w:val="clear" w:color="auto" w:fill="ced7e7"/>
         </w:tblPrEx>
         <w:trPr>
-          <w:trHeight w:val="2430" w:hRule="atLeast"/>
+          <w:trHeight w:val="2450" w:hRule="atLeast"/>
         </w:trPr>
         <w:tc>
           <w:tcPr>
@@ -3099,6 +3119,13 @@
         </w:tc>
       </w:tr>
     </w:tbl>
+    <w:p>
+      <w:pPr>
+        <w:pStyle w:val="Heading 2"/>
+        <w:widowControl w:val="0"/>
+        <w:ind w:left="216" w:hanging="216"/>
+      </w:pPr>
+    </w:p>
     <w:p>
       <w:pPr>
         <w:pStyle w:val="Heading 2"/>
@@ -3122,7 +3149,7 @@
       <w:tblPr>
         <w:tblW w:w="9750" w:type="dxa"/>
         <w:jc w:val="left"/>
-        <w:tblInd w:w="216" w:type="dxa"/>
+        <w:tblInd w:w="324" w:type="dxa"/>
         <w:tblBorders>
           <w:top w:val="single" w:color="ffffff" w:sz="8" w:space="0" w:shadow="0" w:frame="0"/>
           <w:left w:val="single" w:color="ffffff" w:sz="8" w:space="0" w:shadow="0" w:frame="0"/>
@@ -3142,7 +3169,7 @@
           <w:shd w:val="clear" w:color="auto" w:fill="ced7e7"/>
         </w:tblPrEx>
         <w:trPr>
-          <w:trHeight w:val="2430" w:hRule="atLeast"/>
+          <w:trHeight w:val="2450" w:hRule="atLeast"/>
         </w:trPr>
         <w:tc>
           <w:tcPr>
@@ -3178,6 +3205,13 @@
         </w:tc>
       </w:tr>
     </w:tbl>
+    <w:p>
+      <w:pPr>
+        <w:pStyle w:val="Heading 2"/>
+        <w:widowControl w:val="0"/>
+        <w:ind w:left="216" w:hanging="216"/>
+      </w:pPr>
+    </w:p>
     <w:p>
       <w:pPr>
         <w:pStyle w:val="Heading 2"/>
@@ -3196,7 +3230,6 @@
       </w:pPr>
       <w:r>
         <w:rPr>
-          <w:rFonts w:cs="Arial Unicode MS" w:eastAsia="Arial Unicode MS"/>
           <w:rtl w:val="0"/>
           <w:lang w:val="en-US"/>
         </w:rPr>
@@ -3207,7 +3240,7 @@
       <w:tblPr>
         <w:tblW w:w="9750" w:type="dxa"/>
         <w:jc w:val="left"/>
-        <w:tblInd w:w="216" w:type="dxa"/>
+        <w:tblInd w:w="324" w:type="dxa"/>
         <w:tblBorders>
           <w:top w:val="single" w:color="ffffff" w:sz="8" w:space="0" w:shadow="0" w:frame="0"/>
           <w:left w:val="single" w:color="ffffff" w:sz="8" w:space="0" w:shadow="0" w:frame="0"/>
@@ -3227,7 +3260,7 @@
           <w:shd w:val="clear" w:color="auto" w:fill="ced7e7"/>
         </w:tblPrEx>
         <w:trPr>
-          <w:trHeight w:val="1301" w:hRule="atLeast"/>
+          <w:trHeight w:val="1321" w:hRule="atLeast"/>
         </w:trPr>
         <w:tc>
           <w:tcPr>
@@ -3311,6 +3344,13 @@
         </w:tc>
       </w:tr>
     </w:tbl>
+    <w:p>
+      <w:pPr>
+        <w:pStyle w:val="Heading"/>
+        <w:widowControl w:val="0"/>
+        <w:ind w:left="216" w:hanging="216"/>
+      </w:pPr>
+    </w:p>
     <w:p>
       <w:pPr>
         <w:pStyle w:val="Heading"/>
@@ -3341,7 +3381,7 @@
       <w:tblPr>
         <w:tblW w:w="9750" w:type="dxa"/>
         <w:jc w:val="left"/>
-        <w:tblInd w:w="216" w:type="dxa"/>
+        <w:tblInd w:w="324" w:type="dxa"/>
         <w:tblBorders>
           <w:top w:val="single" w:color="ffffff" w:sz="8" w:space="0" w:shadow="0" w:frame="0"/>
           <w:left w:val="single" w:color="ffffff" w:sz="8" w:space="0" w:shadow="0" w:frame="0"/>
@@ -3362,7 +3402,7 @@
           <w:shd w:val="clear" w:color="auto" w:fill="ced7e7"/>
         </w:tblPrEx>
         <w:trPr>
-          <w:trHeight w:val="981" w:hRule="atLeast"/>
+          <w:trHeight w:val="1001" w:hRule="atLeast"/>
         </w:trPr>
         <w:tc>
           <w:tcPr>
@@ -3436,6 +3476,14 @@
         </w:tc>
       </w:tr>
     </w:tbl>
+    <w:p>
+      <w:pPr>
+        <w:pStyle w:val="Body A"/>
+        <w:widowControl w:val="0"/>
+        <w:spacing w:line="240" w:lineRule="auto"/>
+        <w:ind w:left="216" w:hanging="216"/>
+      </w:pPr>
+    </w:p>
     <w:p>
       <w:pPr>
         <w:pStyle w:val="Body A"/>
@@ -3469,7 +3517,6 @@
       </w:pPr>
       <w:r>
         <w:rPr>
-          <w:rFonts w:cs="Arial Unicode MS" w:eastAsia="Arial Unicode MS"/>
           <w:rtl w:val="0"/>
           <w:lang w:val="en-US"/>
         </w:rPr>
@@ -3480,7 +3527,7 @@
       <w:tblPr>
         <w:tblW w:w="9735" w:type="dxa"/>
         <w:jc w:val="left"/>
-        <w:tblInd w:w="216" w:type="dxa"/>
+        <w:tblInd w:w="324" w:type="dxa"/>
         <w:tblBorders>
           <w:top w:val="single" w:color="ffffff" w:sz="8" w:space="0" w:shadow="0" w:frame="0"/>
           <w:left w:val="single" w:color="ffffff" w:sz="8" w:space="0" w:shadow="0" w:frame="0"/>
@@ -3501,7 +3548,7 @@
           <w:shd w:val="clear" w:color="auto" w:fill="ced7e7"/>
         </w:tblPrEx>
         <w:trPr>
-          <w:trHeight w:val="981" w:hRule="atLeast"/>
+          <w:trHeight w:val="1001" w:hRule="atLeast"/>
         </w:trPr>
         <w:tc>
           <w:tcPr>
@@ -3581,7 +3628,7 @@
           <w:shd w:val="clear" w:color="auto" w:fill="ced7e7"/>
         </w:tblPrEx>
         <w:trPr>
-          <w:trHeight w:val="981" w:hRule="atLeast"/>
+          <w:trHeight w:val="1001" w:hRule="atLeast"/>
         </w:trPr>
         <w:tc>
           <w:tcPr>
@@ -3661,7 +3708,7 @@
           <w:shd w:val="clear" w:color="auto" w:fill="ced7e7"/>
         </w:tblPrEx>
         <w:trPr>
-          <w:trHeight w:val="1101" w:hRule="atLeast"/>
+          <w:trHeight w:val="1121" w:hRule="atLeast"/>
         </w:trPr>
         <w:tc>
           <w:tcPr>
@@ -3768,7 +3815,7 @@
           <w:shd w:val="clear" w:color="auto" w:fill="ced7e7"/>
         </w:tblPrEx>
         <w:trPr>
-          <w:trHeight w:val="1435" w:hRule="atLeast"/>
+          <w:trHeight w:val="1455" w:hRule="atLeast"/>
         </w:trPr>
         <w:tc>
           <w:tcPr>
@@ -3875,7 +3922,7 @@
           <w:shd w:val="clear" w:color="auto" w:fill="ced7e7"/>
         </w:tblPrEx>
         <w:trPr>
-          <w:trHeight w:val="312" w:hRule="atLeast"/>
+          <w:trHeight w:val="332" w:hRule="atLeast"/>
         </w:trPr>
         <w:tc>
           <w:tcPr>
@@ -3951,6 +3998,13 @@
         </w:tc>
       </w:tr>
     </w:tbl>
+    <w:p>
+      <w:pPr>
+        <w:pStyle w:val="Heading"/>
+        <w:widowControl w:val="0"/>
+        <w:ind w:left="216" w:hanging="216"/>
+      </w:pPr>
+    </w:p>
     <w:p>
       <w:pPr>
         <w:pStyle w:val="Heading"/>
@@ -3975,7 +4029,6 @@
       </w:pPr>
       <w:r>
         <w:rPr>
-          <w:rFonts w:cs="Arial Unicode MS" w:eastAsia="Arial Unicode MS"/>
           <w:rtl w:val="0"/>
           <w:lang w:val="en-US"/>
         </w:rPr>
@@ -3986,7 +4039,7 @@
       <w:tblPr>
         <w:tblW w:w="9720" w:type="dxa"/>
         <w:jc w:val="left"/>
-        <w:tblInd w:w="216" w:type="dxa"/>
+        <w:tblInd w:w="324" w:type="dxa"/>
         <w:tblBorders>
           <w:top w:val="single" w:color="ffffff" w:sz="8" w:space="0" w:shadow="0" w:frame="0"/>
           <w:left w:val="single" w:color="ffffff" w:sz="8" w:space="0" w:shadow="0" w:frame="0"/>
@@ -4009,7 +4062,7 @@
           <w:shd w:val="clear" w:color="auto" w:fill="ced7e7"/>
         </w:tblPrEx>
         <w:trPr>
-          <w:trHeight w:val="647" w:hRule="atLeast"/>
+          <w:trHeight w:val="667" w:hRule="atLeast"/>
         </w:trPr>
         <w:tc>
           <w:tcPr>
@@ -4165,7 +4218,7 @@
           <w:shd w:val="clear" w:color="auto" w:fill="ced7e7"/>
         </w:tblPrEx>
         <w:trPr>
-          <w:trHeight w:val="539" w:hRule="atLeast"/>
+          <w:trHeight w:val="627" w:hRule="atLeast"/>
         </w:trPr>
         <w:tc>
           <w:tcPr>
@@ -4224,7 +4277,7 @@
           </w:tcPr>
           <w:p>
             <w:pPr>
-              <w:pStyle w:val="Body"/>
+              <w:pStyle w:val="Body B"/>
               <w:spacing w:before="120" w:after="120" w:line="288" w:lineRule="auto"/>
             </w:pPr>
             <w:r>
@@ -4235,10 +4288,6 @@
                 <w:shd w:val="nil" w:color="auto" w:fill="auto"/>
                 <w:rtl w:val="0"/>
                 <w:lang w:val="en-US"/>
-                <w14:textOutline w14:w="12700" w14:cap="flat">
-                  <w14:noFill/>
-                  <w14:miter w14:lim="400000"/>
-                </w14:textOutline>
               </w:rPr>
               <w:t>[SchoolCapacity]</w:t>
             </w:r>
@@ -4264,7 +4313,7 @@
           </w:tcPr>
           <w:p>
             <w:pPr>
-              <w:pStyle w:val="Body"/>
+              <w:pStyle w:val="Body B"/>
               <w:spacing w:before="120" w:after="120" w:line="288" w:lineRule="auto"/>
             </w:pPr>
             <w:r>
@@ -4275,10 +4324,6 @@
                 <w:shd w:val="nil" w:color="auto" w:fill="auto"/>
                 <w:rtl w:val="0"/>
                 <w:lang w:val="en-US"/>
-                <w14:textOutline w14:w="12700" w14:cap="flat">
-                  <w14:noFill/>
-                  <w14:miter w14:lim="400000"/>
-                </w14:textOutline>
               </w:rPr>
               <w:t>[NumberOnRoll]</w:t>
             </w:r>
@@ -4304,53 +4349,16 @@
           </w:tcPr>
           <w:p>
             <w:pPr>
-              <w:pStyle w:val="Body"/>
+              <w:pStyle w:val="Body B"/>
               <w:spacing w:before="120" w:after="120" w:line="288" w:lineRule="auto"/>
             </w:pPr>
             <w:r>
               <w:rPr>
                 <w:rFonts w:ascii="Arial" w:hAnsi="Arial"/>
-                <w:sz w:val="22"/>
-                <w:szCs w:val="22"/>
-                <w:shd w:val="nil" w:color="auto" w:fill="auto"/>
-                <w:rtl w:val="0"/>
-                <w:lang w:val="en-US"/>
-                <w14:textOutline w14:w="12700" w14:cap="flat">
-                  <w14:noFill/>
-                  <w14:miter w14:lim="400000"/>
-                </w14:textOutline>
-              </w:rPr>
-              <w:t>[PercentageSchoolFul</w:t>
-            </w:r>
-            <w:r>
-              <w:rPr>
-                <w:rFonts w:ascii="Arial" w:hAnsi="Arial"/>
-                <w:sz w:val="22"/>
-                <w:szCs w:val="22"/>
-                <w:shd w:val="nil" w:color="auto" w:fill="auto"/>
-                <w:rtl w:val="0"/>
-                <w:lang w:val="en-US"/>
-                <w14:textOutline w14:w="12700" w14:cap="flat">
-                  <w14:noFill/>
-                  <w14:miter w14:lim="400000"/>
-                </w14:textOutline>
-              </w:rPr>
-              <w:t>l</w:t>
-            </w:r>
-            <w:r>
-              <w:rPr>
-                <w:rFonts w:ascii="Arial" w:hAnsi="Arial"/>
-                <w:sz w:val="22"/>
-                <w:szCs w:val="22"/>
-                <w:shd w:val="nil" w:color="auto" w:fill="auto"/>
-                <w:rtl w:val="0"/>
-                <w:lang w:val="en-US"/>
-                <w14:textOutline w14:w="12700" w14:cap="flat">
-                  <w14:noFill/>
-                  <w14:miter w14:lim="400000"/>
-                </w14:textOutline>
-              </w:rPr>
-              <w:t>]</w:t>
+                <w:rtl w:val="0"/>
+                <w:lang w:val="en-US"/>
+              </w:rPr>
+              <w:t>[PercentageSchoolFull]</w:t>
             </w:r>
           </w:p>
         </w:tc>
@@ -4360,7 +4368,7 @@
           <w:shd w:val="clear" w:color="auto" w:fill="ced7e7"/>
         </w:tblPrEx>
         <w:trPr>
-          <w:trHeight w:val="647" w:hRule="atLeast"/>
+          <w:trHeight w:val="667" w:hRule="atLeast"/>
         </w:trPr>
         <w:tc>
           <w:tcPr>
@@ -4419,7 +4427,7 @@
           </w:tcPr>
           <w:p>
             <w:pPr>
-              <w:pStyle w:val="Body"/>
+              <w:pStyle w:val="Body B"/>
               <w:spacing w:before="120" w:after="120" w:line="288" w:lineRule="auto"/>
             </w:pPr>
             <w:r>
@@ -4430,10 +4438,6 @@
                 <w:shd w:val="nil" w:color="auto" w:fill="auto"/>
                 <w:rtl w:val="0"/>
                 <w:lang w:val="en-US"/>
-                <w14:textOutline w14:w="12700" w14:cap="flat">
-                  <w14:noFill/>
-                  <w14:miter w14:lim="400000"/>
-                </w14:textOutline>
               </w:rPr>
               <w:t>[YearOneProjectedCapacity]</w:t>
             </w:r>
@@ -4459,7 +4463,7 @@
           </w:tcPr>
           <w:p>
             <w:pPr>
-              <w:pStyle w:val="Body"/>
+              <w:pStyle w:val="Body B"/>
               <w:spacing w:before="120" w:after="120" w:line="288" w:lineRule="auto"/>
             </w:pPr>
             <w:r>
@@ -4470,10 +4474,6 @@
                 <w:shd w:val="nil" w:color="auto" w:fill="auto"/>
                 <w:rtl w:val="0"/>
                 <w:lang w:val="en-US"/>
-                <w14:textOutline w14:w="12700" w14:cap="flat">
-                  <w14:noFill/>
-                  <w14:miter w14:lim="400000"/>
-                </w14:textOutline>
               </w:rPr>
               <w:t>[YearOneProjectedPupilNumbers]</w:t>
             </w:r>
@@ -4499,7 +4499,7 @@
           </w:tcPr>
           <w:p>
             <w:pPr>
-              <w:pStyle w:val="Body"/>
+              <w:pStyle w:val="Body B"/>
               <w:spacing w:before="120" w:after="120" w:line="288" w:lineRule="auto"/>
             </w:pPr>
             <w:r>
@@ -4510,10 +4510,6 @@
                 <w:shd w:val="nil" w:color="auto" w:fill="auto"/>
                 <w:rtl w:val="0"/>
                 <w:lang w:val="en-US"/>
-                <w14:textOutline w14:w="12700" w14:cap="flat">
-                  <w14:noFill/>
-                  <w14:miter w14:lim="400000"/>
-                </w14:textOutline>
               </w:rPr>
               <w:t>[YearOnePercentageSchoolFull]</w:t>
             </w:r>
@@ -4525,7 +4521,7 @@
           <w:shd w:val="clear" w:color="auto" w:fill="ced7e7"/>
         </w:tblPrEx>
         <w:trPr>
-          <w:trHeight w:val="647" w:hRule="atLeast"/>
+          <w:trHeight w:val="667" w:hRule="atLeast"/>
         </w:trPr>
         <w:tc>
           <w:tcPr>
@@ -4584,7 +4580,7 @@
           </w:tcPr>
           <w:p>
             <w:pPr>
-              <w:pStyle w:val="Body"/>
+              <w:pStyle w:val="Body B"/>
               <w:spacing w:before="120" w:after="120" w:line="288" w:lineRule="auto"/>
             </w:pPr>
             <w:r>
@@ -4595,10 +4591,6 @@
                 <w:shd w:val="nil" w:color="auto" w:fill="auto"/>
                 <w:rtl w:val="0"/>
                 <w:lang w:val="en-US"/>
-                <w14:textOutline w14:w="12700" w14:cap="flat">
-                  <w14:noFill/>
-                  <w14:miter w14:lim="400000"/>
-                </w14:textOutline>
               </w:rPr>
               <w:t>[YearTwoProjectedCapacity]</w:t>
             </w:r>
@@ -4624,7 +4616,7 @@
           </w:tcPr>
           <w:p>
             <w:pPr>
-              <w:pStyle w:val="Body"/>
+              <w:pStyle w:val="Body B"/>
               <w:spacing w:before="120" w:after="120" w:line="288" w:lineRule="auto"/>
             </w:pPr>
             <w:r>
@@ -4635,10 +4627,6 @@
                 <w:shd w:val="nil" w:color="auto" w:fill="auto"/>
                 <w:rtl w:val="0"/>
                 <w:lang w:val="en-US"/>
-                <w14:textOutline w14:w="12700" w14:cap="flat">
-                  <w14:noFill/>
-                  <w14:miter w14:lim="400000"/>
-                </w14:textOutline>
               </w:rPr>
               <w:t>[YearTwoProjectedPupilNumbers]</w:t>
             </w:r>
@@ -4664,7 +4652,7 @@
           </w:tcPr>
           <w:p>
             <w:pPr>
-              <w:pStyle w:val="Body"/>
+              <w:pStyle w:val="Body B"/>
               <w:spacing w:before="120" w:after="120" w:line="288" w:lineRule="auto"/>
             </w:pPr>
             <w:r>
@@ -4675,10 +4663,6 @@
                 <w:shd w:val="nil" w:color="auto" w:fill="auto"/>
                 <w:rtl w:val="0"/>
                 <w:lang w:val="en-US"/>
-                <w14:textOutline w14:w="12700" w14:cap="flat">
-                  <w14:noFill/>
-                  <w14:miter w14:lim="400000"/>
-                </w14:textOutline>
               </w:rPr>
               <w:t>[YearTwoPercentageSchoolFull]</w:t>
             </w:r>
@@ -4690,7 +4674,7 @@
           <w:shd w:val="clear" w:color="auto" w:fill="ced7e7"/>
         </w:tblPrEx>
         <w:trPr>
-          <w:trHeight w:val="647" w:hRule="atLeast"/>
+          <w:trHeight w:val="667" w:hRule="atLeast"/>
         </w:trPr>
         <w:tc>
           <w:tcPr>
@@ -4749,7 +4733,7 @@
           </w:tcPr>
           <w:p>
             <w:pPr>
-              <w:pStyle w:val="Body"/>
+              <w:pStyle w:val="Body B"/>
               <w:spacing w:before="120" w:after="120" w:line="288" w:lineRule="auto"/>
             </w:pPr>
             <w:r>
@@ -4760,10 +4744,6 @@
                 <w:shd w:val="nil" w:color="auto" w:fill="auto"/>
                 <w:rtl w:val="0"/>
                 <w:lang w:val="en-US"/>
-                <w14:textOutline w14:w="12700" w14:cap="flat">
-                  <w14:noFill/>
-                  <w14:miter w14:lim="400000"/>
-                </w14:textOutline>
               </w:rPr>
               <w:t>[YearThreeProjectedCapacity]</w:t>
             </w:r>
@@ -4789,7 +4769,7 @@
           </w:tcPr>
           <w:p>
             <w:pPr>
-              <w:pStyle w:val="Body"/>
+              <w:pStyle w:val="Body B"/>
               <w:spacing w:before="120" w:after="120" w:line="288" w:lineRule="auto"/>
             </w:pPr>
             <w:r>
@@ -4800,10 +4780,6 @@
                 <w:shd w:val="nil" w:color="auto" w:fill="auto"/>
                 <w:rtl w:val="0"/>
                 <w:lang w:val="en-US"/>
-                <w14:textOutline w14:w="12700" w14:cap="flat">
-                  <w14:noFill/>
-                  <w14:miter w14:lim="400000"/>
-                </w14:textOutline>
               </w:rPr>
               <w:t>[YearThreeProjectedPupilNumbers]</w:t>
             </w:r>
@@ -4829,7 +4805,7 @@
           </w:tcPr>
           <w:p>
             <w:pPr>
-              <w:pStyle w:val="Body"/>
+              <w:pStyle w:val="Body B"/>
               <w:spacing w:before="120" w:after="120" w:line="288" w:lineRule="auto"/>
             </w:pPr>
             <w:r>
@@ -4840,10 +4816,6 @@
                 <w:shd w:val="nil" w:color="auto" w:fill="auto"/>
                 <w:rtl w:val="0"/>
                 <w:lang w:val="en-US"/>
-                <w14:textOutline w14:w="12700" w14:cap="flat">
-                  <w14:noFill/>
-                  <w14:miter w14:lim="400000"/>
-                </w14:textOutline>
               </w:rPr>
               <w:t>[YearThreePercentageSchoolFull]</w:t>
             </w:r>
@@ -4851,6 +4823,13 @@
         </w:tc>
       </w:tr>
     </w:tbl>
+    <w:p>
+      <w:pPr>
+        <w:pStyle w:val="Heading"/>
+        <w:widowControl w:val="0"/>
+        <w:ind w:left="216" w:hanging="216"/>
+      </w:pPr>
+    </w:p>
     <w:p>
       <w:pPr>
         <w:pStyle w:val="Heading"/>
@@ -4882,7 +4861,7 @@
       <w:tblPr>
         <w:tblW w:w="9735" w:type="dxa"/>
         <w:jc w:val="left"/>
-        <w:tblInd w:w="216" w:type="dxa"/>
+        <w:tblInd w:w="324" w:type="dxa"/>
         <w:tblBorders>
           <w:top w:val="single" w:color="ffffff" w:sz="8" w:space="0" w:shadow="0" w:frame="0"/>
           <w:left w:val="single" w:color="ffffff" w:sz="8" w:space="0" w:shadow="0" w:frame="0"/>
@@ -4903,7 +4882,7 @@
           <w:shd w:val="clear" w:color="auto" w:fill="ced7e7"/>
         </w:tblPrEx>
         <w:trPr>
-          <w:trHeight w:val="312" w:hRule="atLeast"/>
+          <w:trHeight w:val="332" w:hRule="atLeast"/>
         </w:trPr>
         <w:tc>
           <w:tcPr>
@@ -4979,6 +4958,14 @@
         </w:tc>
       </w:tr>
     </w:tbl>
+    <w:p>
+      <w:pPr>
+        <w:pStyle w:val="Body A"/>
+        <w:widowControl w:val="0"/>
+        <w:spacing w:before="120" w:after="120" w:line="240" w:lineRule="auto"/>
+        <w:ind w:left="216" w:hanging="216"/>
+      </w:pPr>
+    </w:p>
     <w:p>
       <w:pPr>
         <w:pStyle w:val="Body A"/>
@@ -5001,7 +4988,6 @@
       <w:r>
         <w:br w:type="textWrapping"/>
       </w:r>
-      <w:commentRangeStart w:id="3"/>
     </w:p>
     <w:p>
       <w:pPr>
@@ -5009,7 +4995,6 @@
       </w:pPr>
       <w:r>
         <w:rPr>
-          <w:rFonts w:cs="Arial Unicode MS" w:eastAsia="Arial Unicode MS"/>
           <w:rtl w:val="0"/>
           <w:lang w:val="en-US"/>
         </w:rPr>
@@ -5017,7 +5002,6 @@
       </w:r>
       <w:r>
         <w:rPr>
-          <w:rFonts w:cs="Arial Unicode MS" w:eastAsia="Arial Unicode MS"/>
           <w:outline w:val="0"/>
           <w:color w:val="1f497d"/>
           <w:u w:color="1f497d"/>
@@ -5033,15 +5017,10 @@
       </w:r>
       <w:r>
         <w:rPr>
-          <w:rFonts w:cs="Arial Unicode MS" w:eastAsia="Arial Unicode MS"/>
           <w:rtl w:val="0"/>
           <w:lang w:val="fr-FR"/>
         </w:rPr>
         <w:t xml:space="preserve"> tables (KS2)</w:t>
-      </w:r>
-      <w:commentRangeEnd w:id="3"/>
-      <w:r>
-        <w:commentReference w:id="3"/>
       </w:r>
     </w:p>
     <w:p>
@@ -5060,7 +5039,7 @@
       <w:tblPr>
         <w:tblW w:w="9720" w:type="dxa"/>
         <w:jc w:val="left"/>
-        <w:tblInd w:w="216" w:type="dxa"/>
+        <w:tblInd w:w="324" w:type="dxa"/>
         <w:tblBorders>
           <w:top w:val="single" w:color="ffffff" w:sz="8" w:space="0" w:shadow="0" w:frame="0"/>
           <w:left w:val="single" w:color="ffffff" w:sz="8" w:space="0" w:shadow="0" w:frame="0"/>
@@ -5085,7 +5064,7 @@
           <w:shd w:val="clear" w:color="auto" w:fill="ced7e7"/>
         </w:tblPrEx>
         <w:trPr>
-          <w:trHeight w:val="2319" w:hRule="atLeast"/>
+          <w:trHeight w:val="2339" w:hRule="atLeast"/>
         </w:trPr>
         <w:tc>
           <w:tcPr>
@@ -5298,7 +5277,7 @@
           <w:shd w:val="clear" w:color="auto" w:fill="ced7e7"/>
         </w:tblPrEx>
         <w:trPr>
-          <w:trHeight w:val="981" w:hRule="atLeast"/>
+          <w:trHeight w:val="1001" w:hRule="atLeast"/>
         </w:trPr>
         <w:tc>
           <w:tcPr>
@@ -5385,9 +5364,6 @@
               <w:spacing w:before="120" w:after="120"/>
             </w:pPr>
             <w:r>
-              <w:commentReference w:id="4"/>
-            </w:r>
-            <w:r>
               <w:rPr>
                 <w:sz w:val="24"/>
                 <w:szCs w:val="24"/>
@@ -5457,9 +5433,6 @@
               <w:pStyle w:val="Body A"/>
               <w:spacing w:before="120" w:after="120"/>
             </w:pPr>
-            <w:r>
-              <w:commentReference w:id="5"/>
-            </w:r>
             <w:r>
               <w:rPr>
                 <w:sz w:val="24"/>
@@ -5548,7 +5521,7 @@
           <w:shd w:val="clear" w:color="auto" w:fill="ced7e7"/>
         </w:tblPrEx>
         <w:trPr>
-          <w:trHeight w:val="1315" w:hRule="atLeast"/>
+          <w:trHeight w:val="1335" w:hRule="atLeast"/>
         </w:trPr>
         <w:tc>
           <w:tcPr>
@@ -5768,7 +5741,7 @@
           <w:shd w:val="clear" w:color="auto" w:fill="ced7e7"/>
         </w:tblPrEx>
         <w:trPr>
-          <w:trHeight w:val="981" w:hRule="atLeast"/>
+          <w:trHeight w:val="1001" w:hRule="atLeast"/>
         </w:trPr>
         <w:tc>
           <w:tcPr>
@@ -5984,6 +5957,13 @@
         </w:tc>
       </w:tr>
     </w:tbl>
+    <w:p>
+      <w:pPr>
+        <w:pStyle w:val="Heading 2"/>
+        <w:widowControl w:val="0"/>
+        <w:ind w:left="216" w:hanging="216"/>
+      </w:pPr>
+    </w:p>
     <w:p>
       <w:pPr>
         <w:pStyle w:val="Heading 2"/>
@@ -6020,7 +6000,7 @@
       <w:tblPr>
         <w:tblW w:w="9720" w:type="dxa"/>
         <w:jc w:val="left"/>
-        <w:tblInd w:w="216" w:type="dxa"/>
+        <w:tblInd w:w="324" w:type="dxa"/>
         <w:tblBorders>
           <w:top w:val="single" w:color="ffffff" w:sz="8" w:space="0" w:shadow="0" w:frame="0"/>
           <w:left w:val="single" w:color="ffffff" w:sz="8" w:space="0" w:shadow="0" w:frame="0"/>
@@ -6045,7 +6025,7 @@
           <w:shd w:val="clear" w:color="auto" w:fill="ced7e7"/>
         </w:tblPrEx>
         <w:trPr>
-          <w:trHeight w:val="2319" w:hRule="atLeast"/>
+          <w:trHeight w:val="2339" w:hRule="atLeast"/>
         </w:trPr>
         <w:tc>
           <w:tcPr>
@@ -6258,7 +6238,7 @@
           <w:shd w:val="clear" w:color="auto" w:fill="ced7e7"/>
         </w:tblPrEx>
         <w:trPr>
-          <w:trHeight w:val="981" w:hRule="atLeast"/>
+          <w:trHeight w:val="1001" w:hRule="atLeast"/>
         </w:trPr>
         <w:tc>
           <w:tcPr>
@@ -6512,7 +6492,7 @@
           <w:shd w:val="clear" w:color="auto" w:fill="ced7e7"/>
         </w:tblPrEx>
         <w:trPr>
-          <w:trHeight w:val="1315" w:hRule="atLeast"/>
+          <w:trHeight w:val="1335" w:hRule="atLeast"/>
         </w:trPr>
         <w:tc>
           <w:tcPr>
@@ -6742,7 +6722,7 @@
           <w:shd w:val="clear" w:color="auto" w:fill="ced7e7"/>
         </w:tblPrEx>
         <w:trPr>
-          <w:trHeight w:val="647" w:hRule="atLeast"/>
+          <w:trHeight w:val="667" w:hRule="atLeast"/>
         </w:trPr>
         <w:tc>
           <w:tcPr>
@@ -6968,6 +6948,14 @@
         </w:tc>
       </w:tr>
     </w:tbl>
+    <w:p>
+      <w:pPr>
+        <w:pStyle w:val="Heading 2"/>
+        <w:widowControl w:val="0"/>
+        <w:spacing w:before="120" w:after="120"/>
+        <w:ind w:left="216" w:hanging="216"/>
+      </w:pPr>
+    </w:p>
     <w:p>
       <w:pPr>
         <w:pStyle w:val="Heading 2"/>
@@ -7012,7 +7000,7 @@
       <w:tblPr>
         <w:tblW w:w="9720" w:type="dxa"/>
         <w:jc w:val="left"/>
-        <w:tblInd w:w="216" w:type="dxa"/>
+        <w:tblInd w:w="324" w:type="dxa"/>
         <w:tblBorders>
           <w:top w:val="single" w:color="ffffff" w:sz="8" w:space="0" w:shadow="0" w:frame="0"/>
           <w:left w:val="single" w:color="ffffff" w:sz="8" w:space="0" w:shadow="0" w:frame="0"/>
@@ -7037,7 +7025,7 @@
           <w:shd w:val="clear" w:color="auto" w:fill="ced7e7"/>
         </w:tblPrEx>
         <w:trPr>
-          <w:trHeight w:val="2319" w:hRule="atLeast"/>
+          <w:trHeight w:val="2339" w:hRule="atLeast"/>
         </w:trPr>
         <w:tc>
           <w:tcPr>
@@ -7250,7 +7238,7 @@
           <w:shd w:val="clear" w:color="auto" w:fill="ced7e7"/>
         </w:tblPrEx>
         <w:trPr>
-          <w:trHeight w:val="981" w:hRule="atLeast"/>
+          <w:trHeight w:val="1001" w:hRule="atLeast"/>
         </w:trPr>
         <w:tc>
           <w:tcPr>
@@ -7504,7 +7492,7 @@
           <w:shd w:val="clear" w:color="auto" w:fill="ced7e7"/>
         </w:tblPrEx>
         <w:trPr>
-          <w:trHeight w:val="1315" w:hRule="atLeast"/>
+          <w:trHeight w:val="1335" w:hRule="atLeast"/>
         </w:trPr>
         <w:tc>
           <w:tcPr>
@@ -7734,7 +7722,7 @@
           <w:shd w:val="clear" w:color="auto" w:fill="ced7e7"/>
         </w:tblPrEx>
         <w:trPr>
-          <w:trHeight w:val="647" w:hRule="atLeast"/>
+          <w:trHeight w:val="667" w:hRule="atLeast"/>
         </w:trPr>
         <w:tc>
           <w:tcPr>
@@ -7960,6 +7948,14 @@
         </w:tc>
       </w:tr>
     </w:tbl>
+    <w:p>
+      <w:pPr>
+        <w:pStyle w:val="Heading 2"/>
+        <w:widowControl w:val="0"/>
+        <w:spacing w:before="120" w:after="120"/>
+        <w:ind w:left="216" w:hanging="216"/>
+      </w:pPr>
+    </w:p>
     <w:p>
       <w:pPr>
         <w:pStyle w:val="Heading 2"/>
@@ -7987,7 +7983,6 @@
       </w:pPr>
       <w:r>
         <w:rPr>
-          <w:rFonts w:cs="Arial Unicode MS" w:eastAsia="Arial Unicode MS"/>
           <w:rtl w:val="0"/>
           <w:lang w:val="en-US"/>
         </w:rPr>
@@ -8027,7 +8022,7 @@
       <w:tblPr>
         <w:tblW w:w="9776" w:type="dxa"/>
         <w:jc w:val="left"/>
-        <w:tblInd w:w="216" w:type="dxa"/>
+        <w:tblInd w:w="324" w:type="dxa"/>
         <w:tblBorders>
           <w:top w:val="single" w:color="ffffff" w:sz="8" w:space="0" w:shadow="0" w:frame="0"/>
           <w:left w:val="single" w:color="ffffff" w:sz="8" w:space="0" w:shadow="0" w:frame="0"/>
@@ -8050,7 +8045,7 @@
           <w:shd w:val="clear" w:color="auto" w:fill="ced7e7"/>
         </w:tblPrEx>
         <w:trPr>
-          <w:trHeight w:val="452" w:hRule="atLeast"/>
+          <w:trHeight w:val="462" w:hRule="atLeast"/>
         </w:trPr>
         <w:tc>
           <w:tcPr>
@@ -8189,7 +8184,7 @@
           <w:shd w:val="clear" w:color="auto" w:fill="ced7e7"/>
         </w:tblPrEx>
         <w:trPr>
-          <w:trHeight w:val="961" w:hRule="atLeast"/>
+          <w:trHeight w:val="971" w:hRule="atLeast"/>
         </w:trPr>
         <w:tc>
           <w:tcPr>
@@ -8444,7 +8439,7 @@
           <w:shd w:val="clear" w:color="auto" w:fill="ced7e7"/>
         </w:tblPrEx>
         <w:trPr>
-          <w:trHeight w:val="868" w:hRule="atLeast"/>
+          <w:trHeight w:val="878" w:hRule="atLeast"/>
         </w:trPr>
         <w:tc>
           <w:tcPr>
@@ -8549,7 +8544,7 @@
           <w:shd w:val="clear" w:color="auto" w:fill="ced7e7"/>
         </w:tblPrEx>
         <w:trPr>
-          <w:trHeight w:val="774" w:hRule="atLeast"/>
+          <w:trHeight w:val="784" w:hRule="atLeast"/>
         </w:trPr>
         <w:tc>
           <w:tcPr>
@@ -8650,6 +8645,13 @@
         </w:tc>
       </w:tr>
     </w:tbl>
+    <w:p>
+      <w:pPr>
+        <w:pStyle w:val="Heading 3"/>
+        <w:widowControl w:val="0"/>
+        <w:ind w:left="216" w:hanging="216"/>
+      </w:pPr>
+    </w:p>
     <w:p>
       <w:pPr>
         <w:pStyle w:val="Heading 3"/>
@@ -8684,7 +8686,7 @@
       <w:tblPr>
         <w:tblW w:w="9776" w:type="dxa"/>
         <w:jc w:val="left"/>
-        <w:tblInd w:w="216" w:type="dxa"/>
+        <w:tblInd w:w="324" w:type="dxa"/>
         <w:tblBorders>
           <w:top w:val="single" w:color="ffffff" w:sz="8" w:space="0" w:shadow="0" w:frame="0"/>
           <w:left w:val="single" w:color="ffffff" w:sz="8" w:space="0" w:shadow="0" w:frame="0"/>
@@ -8707,7 +8709,7 @@
           <w:shd w:val="clear" w:color="auto" w:fill="ced7e7"/>
         </w:tblPrEx>
         <w:trPr>
-          <w:trHeight w:val="452" w:hRule="atLeast"/>
+          <w:trHeight w:val="462" w:hRule="atLeast"/>
         </w:trPr>
         <w:tc>
           <w:tcPr>
@@ -8846,7 +8848,7 @@
           <w:shd w:val="clear" w:color="auto" w:fill="ced7e7"/>
         </w:tblPrEx>
         <w:trPr>
-          <w:trHeight w:val="961" w:hRule="atLeast"/>
+          <w:trHeight w:val="971" w:hRule="atLeast"/>
         </w:trPr>
         <w:tc>
           <w:tcPr>
@@ -9101,7 +9103,7 @@
           <w:shd w:val="clear" w:color="auto" w:fill="ced7e7"/>
         </w:tblPrEx>
         <w:trPr>
-          <w:trHeight w:val="868" w:hRule="atLeast"/>
+          <w:trHeight w:val="878" w:hRule="atLeast"/>
         </w:trPr>
         <w:tc>
           <w:tcPr>
@@ -9206,7 +9208,7 @@
           <w:shd w:val="clear" w:color="auto" w:fill="ced7e7"/>
         </w:tblPrEx>
         <w:trPr>
-          <w:trHeight w:val="774" w:hRule="atLeast"/>
+          <w:trHeight w:val="784" w:hRule="atLeast"/>
         </w:trPr>
         <w:tc>
           <w:tcPr>
@@ -9307,6 +9309,13 @@
         </w:tc>
       </w:tr>
     </w:tbl>
+    <w:p>
+      <w:pPr>
+        <w:pStyle w:val="Heading 3"/>
+        <w:widowControl w:val="0"/>
+        <w:ind w:left="216" w:hanging="216"/>
+      </w:pPr>
+    </w:p>
     <w:p>
       <w:pPr>
         <w:pStyle w:val="Heading 3"/>
@@ -9341,7 +9350,7 @@
       <w:tblPr>
         <w:tblW w:w="9776" w:type="dxa"/>
         <w:jc w:val="left"/>
-        <w:tblInd w:w="216" w:type="dxa"/>
+        <w:tblInd w:w="324" w:type="dxa"/>
         <w:tblBorders>
           <w:top w:val="single" w:color="ffffff" w:sz="8" w:space="0" w:shadow="0" w:frame="0"/>
           <w:left w:val="single" w:color="ffffff" w:sz="8" w:space="0" w:shadow="0" w:frame="0"/>
@@ -9364,7 +9373,7 @@
           <w:shd w:val="clear" w:color="auto" w:fill="ced7e7"/>
         </w:tblPrEx>
         <w:trPr>
-          <w:trHeight w:val="452" w:hRule="atLeast"/>
+          <w:trHeight w:val="462" w:hRule="atLeast"/>
         </w:trPr>
         <w:tc>
           <w:tcPr>
@@ -9503,7 +9512,7 @@
           <w:shd w:val="clear" w:color="auto" w:fill="ced7e7"/>
         </w:tblPrEx>
         <w:trPr>
-          <w:trHeight w:val="961" w:hRule="atLeast"/>
+          <w:trHeight w:val="971" w:hRule="atLeast"/>
         </w:trPr>
         <w:tc>
           <w:tcPr>
@@ -9758,7 +9767,7 @@
           <w:shd w:val="clear" w:color="auto" w:fill="ced7e7"/>
         </w:tblPrEx>
         <w:trPr>
-          <w:trHeight w:val="868" w:hRule="atLeast"/>
+          <w:trHeight w:val="878" w:hRule="atLeast"/>
         </w:trPr>
         <w:tc>
           <w:tcPr>
@@ -9863,7 +9872,7 @@
           <w:shd w:val="clear" w:color="auto" w:fill="ced7e7"/>
         </w:tblPrEx>
         <w:trPr>
-          <w:trHeight w:val="774" w:hRule="atLeast"/>
+          <w:trHeight w:val="784" w:hRule="atLeast"/>
         </w:trPr>
         <w:tc>
           <w:tcPr>
@@ -9964,6 +9973,13 @@
         </w:tc>
       </w:tr>
     </w:tbl>
+    <w:p>
+      <w:pPr>
+        <w:pStyle w:val="Heading 3"/>
+        <w:widowControl w:val="0"/>
+        <w:ind w:left="216" w:hanging="216"/>
+      </w:pPr>
+    </w:p>
     <w:p>
       <w:pPr>
         <w:pStyle w:val="Heading 3"/>
@@ -9998,7 +10014,7 @@
       <w:tblPr>
         <w:tblW w:w="9776" w:type="dxa"/>
         <w:jc w:val="left"/>
-        <w:tblInd w:w="216" w:type="dxa"/>
+        <w:tblInd w:w="324" w:type="dxa"/>
         <w:tblBorders>
           <w:top w:val="single" w:color="ffffff" w:sz="8" w:space="0" w:shadow="0" w:frame="0"/>
           <w:left w:val="single" w:color="ffffff" w:sz="8" w:space="0" w:shadow="0" w:frame="0"/>
@@ -10021,7 +10037,7 @@
           <w:shd w:val="clear" w:color="auto" w:fill="ced7e7"/>
         </w:tblPrEx>
         <w:trPr>
-          <w:trHeight w:val="452" w:hRule="atLeast"/>
+          <w:trHeight w:val="462" w:hRule="atLeast"/>
         </w:trPr>
         <w:tc>
           <w:tcPr>
@@ -10160,7 +10176,7 @@
           <w:shd w:val="clear" w:color="auto" w:fill="ced7e7"/>
         </w:tblPrEx>
         <w:trPr>
-          <w:trHeight w:val="961" w:hRule="atLeast"/>
+          <w:trHeight w:val="971" w:hRule="atLeast"/>
         </w:trPr>
         <w:tc>
           <w:tcPr>
@@ -10415,7 +10431,7 @@
           <w:shd w:val="clear" w:color="auto" w:fill="ced7e7"/>
         </w:tblPrEx>
         <w:trPr>
-          <w:trHeight w:val="868" w:hRule="atLeast"/>
+          <w:trHeight w:val="878" w:hRule="atLeast"/>
         </w:trPr>
         <w:tc>
           <w:tcPr>
@@ -10520,7 +10536,7 @@
           <w:shd w:val="clear" w:color="auto" w:fill="ced7e7"/>
         </w:tblPrEx>
         <w:trPr>
-          <w:trHeight w:val="774" w:hRule="atLeast"/>
+          <w:trHeight w:val="784" w:hRule="atLeast"/>
         </w:trPr>
         <w:tc>
           <w:tcPr>
@@ -10621,6 +10637,13 @@
         </w:tc>
       </w:tr>
     </w:tbl>
+    <w:p>
+      <w:pPr>
+        <w:pStyle w:val="Heading 3"/>
+        <w:widowControl w:val="0"/>
+        <w:ind w:left="216" w:hanging="216"/>
+      </w:pPr>
+    </w:p>
     <w:p>
       <w:pPr>
         <w:pStyle w:val="Heading 3"/>
@@ -10648,7 +10671,7 @@
       <w:tblPr>
         <w:tblW w:w="9742" w:type="dxa"/>
         <w:jc w:val="left"/>
-        <w:tblInd w:w="216" w:type="dxa"/>
+        <w:tblInd w:w="324" w:type="dxa"/>
         <w:tblBorders>
           <w:top w:val="single" w:color="ffffff" w:sz="8" w:space="0" w:shadow="0" w:frame="0"/>
           <w:left w:val="single" w:color="ffffff" w:sz="8" w:space="0" w:shadow="0" w:frame="0"/>
@@ -10669,7 +10692,7 @@
           <w:shd w:val="clear" w:color="auto" w:fill="ced7e7"/>
         </w:tblPrEx>
         <w:trPr>
-          <w:trHeight w:val="300" w:hRule="atLeast"/>
+          <w:trHeight w:val="310" w:hRule="atLeast"/>
         </w:trPr>
         <w:tc>
           <w:tcPr>
@@ -10730,6 +10753,14 @@
         </w:tc>
       </w:tr>
     </w:tbl>
+    <w:p>
+      <w:pPr>
+        <w:pStyle w:val="Body A"/>
+        <w:widowControl w:val="0"/>
+        <w:spacing w:line="240" w:lineRule="auto"/>
+        <w:ind w:left="216" w:hanging="216"/>
+      </w:pPr>
+    </w:p>
     <w:p>
       <w:pPr>
         <w:pStyle w:val="Body A"/>
@@ -10779,7 +10810,7 @@
       <w:tblPr>
         <w:tblW w:w="9776" w:type="dxa"/>
         <w:jc w:val="left"/>
-        <w:tblInd w:w="216" w:type="dxa"/>
+        <w:tblInd w:w="324" w:type="dxa"/>
         <w:tblBorders>
           <w:top w:val="single" w:color="ffffff" w:sz="8" w:space="0" w:shadow="0" w:frame="0"/>
           <w:left w:val="single" w:color="ffffff" w:sz="8" w:space="0" w:shadow="0" w:frame="0"/>
@@ -10802,7 +10833,7 @@
           <w:shd w:val="clear" w:color="auto" w:fill="ced7e7"/>
         </w:tblPrEx>
         <w:trPr>
-          <w:trHeight w:val="452" w:hRule="atLeast"/>
+          <w:trHeight w:val="462" w:hRule="atLeast"/>
         </w:trPr>
         <w:tc>
           <w:tcPr>
@@ -10941,7 +10972,7 @@
           <w:shd w:val="clear" w:color="auto" w:fill="ced7e7"/>
         </w:tblPrEx>
         <w:trPr>
-          <w:trHeight w:val="961" w:hRule="atLeast"/>
+          <w:trHeight w:val="971" w:hRule="atLeast"/>
         </w:trPr>
         <w:tc>
           <w:tcPr>
@@ -11196,7 +11227,7 @@
           <w:shd w:val="clear" w:color="auto" w:fill="ced7e7"/>
         </w:tblPrEx>
         <w:trPr>
-          <w:trHeight w:val="868" w:hRule="atLeast"/>
+          <w:trHeight w:val="878" w:hRule="atLeast"/>
         </w:trPr>
         <w:tc>
           <w:tcPr>
@@ -11301,7 +11332,7 @@
           <w:shd w:val="clear" w:color="auto" w:fill="ced7e7"/>
         </w:tblPrEx>
         <w:trPr>
-          <w:trHeight w:val="774" w:hRule="atLeast"/>
+          <w:trHeight w:val="784" w:hRule="atLeast"/>
         </w:trPr>
         <w:tc>
           <w:tcPr>
@@ -11402,6 +11433,13 @@
         </w:tc>
       </w:tr>
     </w:tbl>
+    <w:p>
+      <w:pPr>
+        <w:pStyle w:val="Heading 3"/>
+        <w:widowControl w:val="0"/>
+        <w:ind w:left="216" w:hanging="216"/>
+      </w:pPr>
+    </w:p>
     <w:p>
       <w:pPr>
         <w:pStyle w:val="Heading 3"/>
@@ -11436,7 +11474,7 @@
       <w:tblPr>
         <w:tblW w:w="9776" w:type="dxa"/>
         <w:jc w:val="left"/>
-        <w:tblInd w:w="216" w:type="dxa"/>
+        <w:tblInd w:w="324" w:type="dxa"/>
         <w:tblBorders>
           <w:top w:val="single" w:color="ffffff" w:sz="8" w:space="0" w:shadow="0" w:frame="0"/>
           <w:left w:val="single" w:color="ffffff" w:sz="8" w:space="0" w:shadow="0" w:frame="0"/>
@@ -11459,7 +11497,7 @@
           <w:shd w:val="clear" w:color="auto" w:fill="ced7e7"/>
         </w:tblPrEx>
         <w:trPr>
-          <w:trHeight w:val="452" w:hRule="atLeast"/>
+          <w:trHeight w:val="462" w:hRule="atLeast"/>
         </w:trPr>
         <w:tc>
           <w:tcPr>
@@ -11598,7 +11636,7 @@
           <w:shd w:val="clear" w:color="auto" w:fill="ced7e7"/>
         </w:tblPrEx>
         <w:trPr>
-          <w:trHeight w:val="961" w:hRule="atLeast"/>
+          <w:trHeight w:val="971" w:hRule="atLeast"/>
         </w:trPr>
         <w:tc>
           <w:tcPr>
@@ -11853,7 +11891,7 @@
           <w:shd w:val="clear" w:color="auto" w:fill="ced7e7"/>
         </w:tblPrEx>
         <w:trPr>
-          <w:trHeight w:val="961" w:hRule="atLeast"/>
+          <w:trHeight w:val="971" w:hRule="atLeast"/>
         </w:trPr>
         <w:tc>
           <w:tcPr>
@@ -12003,7 +12041,7 @@
           <w:shd w:val="clear" w:color="auto" w:fill="ced7e7"/>
         </w:tblPrEx>
         <w:trPr>
-          <w:trHeight w:val="868" w:hRule="atLeast"/>
+          <w:trHeight w:val="878" w:hRule="atLeast"/>
         </w:trPr>
         <w:tc>
           <w:tcPr>
@@ -12108,7 +12146,7 @@
           <w:shd w:val="clear" w:color="auto" w:fill="ced7e7"/>
         </w:tblPrEx>
         <w:trPr>
-          <w:trHeight w:val="961" w:hRule="atLeast"/>
+          <w:trHeight w:val="971" w:hRule="atLeast"/>
         </w:trPr>
         <w:tc>
           <w:tcPr>
@@ -12213,7 +12251,7 @@
           <w:shd w:val="clear" w:color="auto" w:fill="ced7e7"/>
         </w:tblPrEx>
         <w:trPr>
-          <w:trHeight w:val="774" w:hRule="atLeast"/>
+          <w:trHeight w:val="784" w:hRule="atLeast"/>
         </w:trPr>
         <w:tc>
           <w:tcPr>
@@ -12318,7 +12356,7 @@
           <w:shd w:val="clear" w:color="auto" w:fill="ced7e7"/>
         </w:tblPrEx>
         <w:trPr>
-          <w:trHeight w:val="1295" w:hRule="atLeast"/>
+          <w:trHeight w:val="1305" w:hRule="atLeast"/>
         </w:trPr>
         <w:tc>
           <w:tcPr>
@@ -12464,6 +12502,13 @@
         </w:tc>
       </w:tr>
     </w:tbl>
+    <w:p>
+      <w:pPr>
+        <w:pStyle w:val="Heading 3"/>
+        <w:widowControl w:val="0"/>
+        <w:ind w:left="216" w:hanging="216"/>
+      </w:pPr>
+    </w:p>
     <w:p>
       <w:pPr>
         <w:pStyle w:val="Heading 3"/>
@@ -12498,7 +12543,7 @@
       <w:tblPr>
         <w:tblW w:w="9776" w:type="dxa"/>
         <w:jc w:val="left"/>
-        <w:tblInd w:w="216" w:type="dxa"/>
+        <w:tblInd w:w="324" w:type="dxa"/>
         <w:tblBorders>
           <w:top w:val="single" w:color="ffffff" w:sz="8" w:space="0" w:shadow="0" w:frame="0"/>
           <w:left w:val="single" w:color="ffffff" w:sz="8" w:space="0" w:shadow="0" w:frame="0"/>
@@ -12521,7 +12566,7 @@
           <w:shd w:val="clear" w:color="auto" w:fill="ced7e7"/>
         </w:tblPrEx>
         <w:trPr>
-          <w:trHeight w:val="452" w:hRule="atLeast"/>
+          <w:trHeight w:val="462" w:hRule="atLeast"/>
         </w:trPr>
         <w:tc>
           <w:tcPr>
@@ -12660,7 +12705,7 @@
           <w:shd w:val="clear" w:color="auto" w:fill="ced7e7"/>
         </w:tblPrEx>
         <w:trPr>
-          <w:trHeight w:val="961" w:hRule="atLeast"/>
+          <w:trHeight w:val="971" w:hRule="atLeast"/>
         </w:trPr>
         <w:tc>
           <w:tcPr>
@@ -12915,7 +12960,7 @@
           <w:shd w:val="clear" w:color="auto" w:fill="ced7e7"/>
         </w:tblPrEx>
         <w:trPr>
-          <w:trHeight w:val="868" w:hRule="atLeast"/>
+          <w:trHeight w:val="878" w:hRule="atLeast"/>
         </w:trPr>
         <w:tc>
           <w:tcPr>
@@ -13020,7 +13065,7 @@
           <w:shd w:val="clear" w:color="auto" w:fill="ced7e7"/>
         </w:tblPrEx>
         <w:trPr>
-          <w:trHeight w:val="774" w:hRule="atLeast"/>
+          <w:trHeight w:val="784" w:hRule="atLeast"/>
         </w:trPr>
         <w:tc>
           <w:tcPr>
@@ -13121,6 +13166,13 @@
         </w:tc>
       </w:tr>
     </w:tbl>
+    <w:p>
+      <w:pPr>
+        <w:pStyle w:val="Heading 3"/>
+        <w:widowControl w:val="0"/>
+        <w:ind w:left="216" w:hanging="216"/>
+      </w:pPr>
+    </w:p>
     <w:p>
       <w:pPr>
         <w:pStyle w:val="Heading 3"/>
@@ -13155,7 +13207,7 @@
       <w:tblPr>
         <w:tblW w:w="9776" w:type="dxa"/>
         <w:jc w:val="left"/>
-        <w:tblInd w:w="216" w:type="dxa"/>
+        <w:tblInd w:w="324" w:type="dxa"/>
         <w:tblBorders>
           <w:top w:val="single" w:color="ffffff" w:sz="8" w:space="0" w:shadow="0" w:frame="0"/>
           <w:left w:val="single" w:color="ffffff" w:sz="8" w:space="0" w:shadow="0" w:frame="0"/>
@@ -13178,7 +13230,7 @@
           <w:shd w:val="clear" w:color="auto" w:fill="ced7e7"/>
         </w:tblPrEx>
         <w:trPr>
-          <w:trHeight w:val="452" w:hRule="atLeast"/>
+          <w:trHeight w:val="462" w:hRule="atLeast"/>
         </w:trPr>
         <w:tc>
           <w:tcPr>
@@ -13317,7 +13369,7 @@
           <w:shd w:val="clear" w:color="auto" w:fill="ced7e7"/>
         </w:tblPrEx>
         <w:trPr>
-          <w:trHeight w:val="961" w:hRule="atLeast"/>
+          <w:trHeight w:val="971" w:hRule="atLeast"/>
         </w:trPr>
         <w:tc>
           <w:tcPr>
@@ -13572,7 +13624,7 @@
           <w:shd w:val="clear" w:color="auto" w:fill="ced7e7"/>
         </w:tblPrEx>
         <w:trPr>
-          <w:trHeight w:val="868" w:hRule="atLeast"/>
+          <w:trHeight w:val="878" w:hRule="atLeast"/>
         </w:trPr>
         <w:tc>
           <w:tcPr>
@@ -13677,7 +13729,7 @@
           <w:shd w:val="clear" w:color="auto" w:fill="ced7e7"/>
         </w:tblPrEx>
         <w:trPr>
-          <w:trHeight w:val="774" w:hRule="atLeast"/>
+          <w:trHeight w:val="784" w:hRule="atLeast"/>
         </w:trPr>
         <w:tc>
           <w:tcPr>
@@ -13778,6 +13830,13 @@
         </w:tc>
       </w:tr>
     </w:tbl>
+    <w:p>
+      <w:pPr>
+        <w:pStyle w:val="Heading 3"/>
+        <w:widowControl w:val="0"/>
+        <w:ind w:left="216" w:hanging="216"/>
+      </w:pPr>
+    </w:p>
     <w:p>
       <w:pPr>
         <w:pStyle w:val="Heading 3"/>
@@ -13812,7 +13871,7 @@
       <w:tblPr>
         <w:tblW w:w="9776" w:type="dxa"/>
         <w:jc w:val="left"/>
-        <w:tblInd w:w="216" w:type="dxa"/>
+        <w:tblInd w:w="324" w:type="dxa"/>
         <w:tblBorders>
           <w:top w:val="single" w:color="ffffff" w:sz="8" w:space="0" w:shadow="0" w:frame="0"/>
           <w:left w:val="single" w:color="ffffff" w:sz="8" w:space="0" w:shadow="0" w:frame="0"/>
@@ -13835,7 +13894,7 @@
           <w:shd w:val="clear" w:color="auto" w:fill="ced7e7"/>
         </w:tblPrEx>
         <w:trPr>
-          <w:trHeight w:val="452" w:hRule="atLeast"/>
+          <w:trHeight w:val="462" w:hRule="atLeast"/>
         </w:trPr>
         <w:tc>
           <w:tcPr>
@@ -13974,7 +14033,7 @@
           <w:shd w:val="clear" w:color="auto" w:fill="ced7e7"/>
         </w:tblPrEx>
         <w:trPr>
-          <w:trHeight w:val="961" w:hRule="atLeast"/>
+          <w:trHeight w:val="971" w:hRule="atLeast"/>
         </w:trPr>
         <w:tc>
           <w:tcPr>
@@ -14229,7 +14288,7 @@
           <w:shd w:val="clear" w:color="auto" w:fill="ced7e7"/>
         </w:tblPrEx>
         <w:trPr>
-          <w:trHeight w:val="868" w:hRule="atLeast"/>
+          <w:trHeight w:val="878" w:hRule="atLeast"/>
         </w:trPr>
         <w:tc>
           <w:tcPr>
@@ -14334,7 +14393,7 @@
           <w:shd w:val="clear" w:color="auto" w:fill="ced7e7"/>
         </w:tblPrEx>
         <w:trPr>
-          <w:trHeight w:val="774" w:hRule="atLeast"/>
+          <w:trHeight w:val="784" w:hRule="atLeast"/>
         </w:trPr>
         <w:tc>
           <w:tcPr>
@@ -14435,6 +14494,13 @@
         </w:tc>
       </w:tr>
     </w:tbl>
+    <w:p>
+      <w:pPr>
+        <w:pStyle w:val="Heading 3"/>
+        <w:widowControl w:val="0"/>
+        <w:ind w:left="216" w:hanging="216"/>
+      </w:pPr>
+    </w:p>
     <w:p>
       <w:pPr>
         <w:pStyle w:val="Heading 3"/>
@@ -14469,7 +14535,7 @@
       <w:tblPr>
         <w:tblW w:w="9776" w:type="dxa"/>
         <w:jc w:val="left"/>
-        <w:tblInd w:w="216" w:type="dxa"/>
+        <w:tblInd w:w="324" w:type="dxa"/>
         <w:tblBorders>
           <w:top w:val="single" w:color="ffffff" w:sz="8" w:space="0" w:shadow="0" w:frame="0"/>
           <w:left w:val="single" w:color="ffffff" w:sz="8" w:space="0" w:shadow="0" w:frame="0"/>
@@ -14492,7 +14558,7 @@
           <w:shd w:val="clear" w:color="auto" w:fill="ced7e7"/>
         </w:tblPrEx>
         <w:trPr>
-          <w:trHeight w:val="452" w:hRule="atLeast"/>
+          <w:trHeight w:val="462" w:hRule="atLeast"/>
         </w:trPr>
         <w:tc>
           <w:tcPr>
@@ -14631,7 +14697,7 @@
           <w:shd w:val="clear" w:color="auto" w:fill="ced7e7"/>
         </w:tblPrEx>
         <w:trPr>
-          <w:trHeight w:val="961" w:hRule="atLeast"/>
+          <w:trHeight w:val="971" w:hRule="atLeast"/>
         </w:trPr>
         <w:tc>
           <w:tcPr>
@@ -14880,7 +14946,7 @@
           <w:shd w:val="clear" w:color="auto" w:fill="ced7e7"/>
         </w:tblPrEx>
         <w:trPr>
-          <w:trHeight w:val="868" w:hRule="atLeast"/>
+          <w:trHeight w:val="878" w:hRule="atLeast"/>
         </w:trPr>
         <w:tc>
           <w:tcPr>
@@ -14985,7 +15051,7 @@
           <w:shd w:val="clear" w:color="auto" w:fill="ced7e7"/>
         </w:tblPrEx>
         <w:trPr>
-          <w:trHeight w:val="774" w:hRule="atLeast"/>
+          <w:trHeight w:val="784" w:hRule="atLeast"/>
         </w:trPr>
         <w:tc>
           <w:tcPr>
@@ -15086,6 +15152,13 @@
         </w:tc>
       </w:tr>
     </w:tbl>
+    <w:p>
+      <w:pPr>
+        <w:pStyle w:val="Heading 3"/>
+        <w:widowControl w:val="0"/>
+        <w:ind w:left="216" w:hanging="216"/>
+      </w:pPr>
+    </w:p>
     <w:p>
       <w:pPr>
         <w:pStyle w:val="Heading 3"/>
@@ -15108,7 +15181,7 @@
       <w:tblPr>
         <w:tblW w:w="9742" w:type="dxa"/>
         <w:jc w:val="left"/>
-        <w:tblInd w:w="216" w:type="dxa"/>
+        <w:tblInd w:w="324" w:type="dxa"/>
         <w:tblBorders>
           <w:top w:val="single" w:color="ffffff" w:sz="8" w:space="0" w:shadow="0" w:frame="0"/>
           <w:left w:val="single" w:color="ffffff" w:sz="8" w:space="0" w:shadow="0" w:frame="0"/>
@@ -15129,7 +15202,7 @@
           <w:shd w:val="clear" w:color="auto" w:fill="ced7e7"/>
         </w:tblPrEx>
         <w:trPr>
-          <w:trHeight w:val="300" w:hRule="atLeast"/>
+          <w:trHeight w:val="310" w:hRule="atLeast"/>
         </w:trPr>
         <w:tc>
           <w:tcPr>
@@ -15190,6 +15263,14 @@
         </w:tc>
       </w:tr>
     </w:tbl>
+    <w:p>
+      <w:pPr>
+        <w:pStyle w:val="Body A"/>
+        <w:widowControl w:val="0"/>
+        <w:spacing w:line="240" w:lineRule="auto"/>
+        <w:ind w:left="216" w:hanging="216"/>
+      </w:pPr>
+    </w:p>
     <w:p>
       <w:pPr>
         <w:pStyle w:val="Body A"/>
@@ -15211,27 +15292,10 @@
       </w:pPr>
       <w:r>
         <w:rPr>
-          <w:rFonts w:cs="Arial Unicode MS" w:eastAsia="Arial Unicode MS"/>
           <w:rtl w:val="0"/>
           <w:lang w:val="en-US"/>
         </w:rPr>
-        <w:t>Key stage 5 perfo</w:t>
-      </w:r>
-      <w:r>
-        <w:rPr>
-          <w:rFonts w:cs="Arial Unicode MS" w:eastAsia="Arial Unicode MS"/>
-          <w:rtl w:val="0"/>
-          <w:lang w:val="en-US"/>
-        </w:rPr>
-        <w:t>r</w:t>
-      </w:r>
-      <w:r>
-        <w:rPr>
-          <w:rFonts w:cs="Arial Unicode MS" w:eastAsia="Arial Unicode MS"/>
-          <w:rtl w:val="0"/>
-          <w:lang w:val="en-US"/>
-        </w:rPr>
-        <w:t>mance tables</w:t>
+        <w:t>Key stage 5 performance tables</w:t>
       </w:r>
     </w:p>
     <w:p>
@@ -15267,7 +15331,7 @@
       <w:tblPr>
         <w:tblW w:w="9776" w:type="dxa"/>
         <w:jc w:val="left"/>
-        <w:tblInd w:w="216" w:type="dxa"/>
+        <w:tblInd w:w="324" w:type="dxa"/>
         <w:tblBorders>
           <w:top w:val="single" w:color="ffffff" w:sz="8" w:space="0" w:shadow="0" w:frame="0"/>
           <w:left w:val="single" w:color="ffffff" w:sz="8" w:space="0" w:shadow="0" w:frame="0"/>
@@ -15291,7 +15355,7 @@
           <w:shd w:val="clear" w:color="auto" w:fill="ced7e7"/>
         </w:tblPrEx>
         <w:trPr>
-          <w:trHeight w:val="826" w:hRule="atLeast"/>
+          <w:trHeight w:val="836" w:hRule="atLeast"/>
         </w:trPr>
         <w:tc>
           <w:tcPr>
@@ -15459,7 +15523,7 @@
           <w:shd w:val="clear" w:color="auto" w:fill="ced7e7"/>
         </w:tblPrEx>
         <w:trPr>
-          <w:trHeight w:val="539" w:hRule="atLeast"/>
+          <w:trHeight w:val="549" w:hRule="atLeast"/>
         </w:trPr>
         <w:tc>
           <w:tcPr>
@@ -15630,7 +15694,7 @@
           <w:shd w:val="clear" w:color="auto" w:fill="ced7e7"/>
         </w:tblPrEx>
         <w:trPr>
-          <w:trHeight w:val="253" w:hRule="atLeast"/>
+          <w:trHeight w:val="263" w:hRule="atLeast"/>
         </w:trPr>
         <w:tc>
           <w:tcPr>
@@ -15797,6 +15861,13 @@
         </w:tc>
       </w:tr>
     </w:tbl>
+    <w:p>
+      <w:pPr>
+        <w:pStyle w:val="Heading 3"/>
+        <w:widowControl w:val="0"/>
+        <w:ind w:left="216" w:hanging="216"/>
+      </w:pPr>
+    </w:p>
     <w:p>
       <w:pPr>
         <w:pStyle w:val="Heading 3"/>
@@ -15855,7 +15926,7 @@
       <w:tblPr>
         <w:tblW w:w="9776" w:type="dxa"/>
         <w:jc w:val="left"/>
-        <w:tblInd w:w="216" w:type="dxa"/>
+        <w:tblInd w:w="324" w:type="dxa"/>
         <w:tblBorders>
           <w:top w:val="single" w:color="ffffff" w:sz="8" w:space="0" w:shadow="0" w:frame="0"/>
           <w:left w:val="single" w:color="ffffff" w:sz="8" w:space="0" w:shadow="0" w:frame="0"/>
@@ -15879,7 +15950,7 @@
           <w:shd w:val="clear" w:color="auto" w:fill="ced7e7"/>
         </w:tblPrEx>
         <w:trPr>
-          <w:trHeight w:val="826" w:hRule="atLeast"/>
+          <w:trHeight w:val="836" w:hRule="atLeast"/>
         </w:trPr>
         <w:tc>
           <w:tcPr>
@@ -16047,7 +16118,7 @@
           <w:shd w:val="clear" w:color="auto" w:fill="ced7e7"/>
         </w:tblPrEx>
         <w:trPr>
-          <w:trHeight w:val="539" w:hRule="atLeast"/>
+          <w:trHeight w:val="549" w:hRule="atLeast"/>
         </w:trPr>
         <w:tc>
           <w:tcPr>
@@ -16218,7 +16289,7 @@
           <w:shd w:val="clear" w:color="auto" w:fill="ced7e7"/>
         </w:tblPrEx>
         <w:trPr>
-          <w:trHeight w:val="253" w:hRule="atLeast"/>
+          <w:trHeight w:val="263" w:hRule="atLeast"/>
         </w:trPr>
         <w:tc>
           <w:tcPr>
@@ -16385,6 +16456,13 @@
         </w:tc>
       </w:tr>
     </w:tbl>
+    <w:p>
+      <w:pPr>
+        <w:pStyle w:val="Heading 3"/>
+        <w:widowControl w:val="0"/>
+        <w:ind w:left="216" w:hanging="216"/>
+      </w:pPr>
+    </w:p>
     <w:p>
       <w:pPr>
         <w:pStyle w:val="Heading 3"/>
@@ -16431,7 +16509,7 @@
       <w:tblPr>
         <w:tblW w:w="9918" w:type="dxa"/>
         <w:jc w:val="left"/>
-        <w:tblInd w:w="216" w:type="dxa"/>
+        <w:tblInd w:w="324" w:type="dxa"/>
         <w:tblBorders>
           <w:top w:val="single" w:color="ffffff" w:sz="8" w:space="0" w:shadow="0" w:frame="0"/>
           <w:left w:val="single" w:color="ffffff" w:sz="8" w:space="0" w:shadow="0" w:frame="0"/>
@@ -16457,7 +16535,7 @@
           <w:shd w:val="clear" w:color="auto" w:fill="ced7e7"/>
         </w:tblPrEx>
         <w:trPr>
-          <w:trHeight w:val="826" w:hRule="atLeast"/>
+          <w:trHeight w:val="836" w:hRule="atLeast"/>
         </w:trPr>
         <w:tc>
           <w:tcPr>
@@ -16627,7 +16705,7 @@
           <w:shd w:val="clear" w:color="auto" w:fill="ced7e7"/>
         </w:tblPrEx>
         <w:trPr>
-          <w:trHeight w:val="539" w:hRule="atLeast"/>
+          <w:trHeight w:val="549" w:hRule="atLeast"/>
         </w:trPr>
         <w:tc>
           <w:tcPr>
@@ -16800,7 +16878,7 @@
           <w:shd w:val="clear" w:color="auto" w:fill="ced7e7"/>
         </w:tblPrEx>
         <w:trPr>
-          <w:trHeight w:val="699" w:hRule="atLeast"/>
+          <w:trHeight w:val="709" w:hRule="atLeast"/>
         </w:trPr>
         <w:tc>
           <w:tcPr>
@@ -16973,7 +17051,7 @@
           <w:shd w:val="clear" w:color="auto" w:fill="ced7e7"/>
         </w:tblPrEx>
         <w:trPr>
-          <w:trHeight w:val="305" w:hRule="atLeast"/>
+          <w:trHeight w:val="315" w:hRule="atLeast"/>
         </w:trPr>
         <w:tc>
           <w:tcPr>
@@ -17056,6 +17134,13 @@
         </w:tc>
       </w:tr>
     </w:tbl>
+    <w:p>
+      <w:pPr>
+        <w:pStyle w:val="Heading 3"/>
+        <w:widowControl w:val="0"/>
+        <w:ind w:left="216" w:hanging="216"/>
+      </w:pPr>
+    </w:p>
     <w:p>
       <w:pPr>
         <w:pStyle w:val="Heading 3"/>
@@ -17076,7 +17161,6 @@
       <w:r>
         <w:br w:type="textWrapping"/>
       </w:r>
-      <w:commentRangeStart w:id="6"/>
     </w:p>
     <w:p>
       <w:pPr>
@@ -17089,10 +17173,6 @@
         </w:rPr>
         <w:t>Supporting documents</w:t>
       </w:r>
-      <w:commentRangeEnd w:id="6"/>
-      <w:r>
-        <w:commentReference w:id="6"/>
-      </w:r>
     </w:p>
     <w:sectPr>
       <w:headerReference w:type="default" r:id="rId4"/>
@@ -17104,410 +17184,6 @@
     </w:sectPr>
   </w:body>
 </w:document>
-</file>
-
-<file path=word/comments.xml><?xml version="1.0" encoding="utf-8"?>
-<w:comments xmlns:w="http://schemas.openxmlformats.org/wordprocessingml/2006/main" xmlns:r="http://schemas.openxmlformats.org/officeDocument/2006/relationships" xmlns:wp="http://schemas.openxmlformats.org/drawingml/2006/wordprocessingDrawing" xmlns:w14="http://schemas.microsoft.com/office/word/2010/wordml">
-  <w:comment w:id="0" w:author="ROSEVEARE, Maeve" w:date="2021-05-21T15:19:00Z">
-    <w:p>
-      <w:pPr>
-        <w:pStyle w:val="Default"/>
-      </w:pPr>
-    </w:p>
-    <w:p>
-      <w:pPr>
-        <w:pStyle w:val="Default"/>
-      </w:pPr>
-      <w:r>
-        <w:rPr>
-          <w:rFonts w:cs="Arial Unicode MS" w:eastAsia="Arial Unicode MS"/>
-          <w:rtl w:val="0"/>
-        </w:rPr>
-        <w:t>V2 shows slight reordering of information to group similar things together abut the tables follow the same format (two columns) but I</w:t>
-      </w:r>
-      <w:r>
-        <w:rPr>
-          <w:rFonts w:cs="Arial Unicode MS" w:eastAsia="Arial Unicode MS" w:hint="default"/>
-          <w:rtl w:val="0"/>
-        </w:rPr>
-        <w:t>’</w:t>
-      </w:r>
-      <w:r>
-        <w:rPr>
-          <w:rFonts w:cs="Arial Unicode MS" w:eastAsia="Arial Unicode MS"/>
-          <w:rtl w:val="0"/>
-        </w:rPr>
-        <w:t>ve broken them up to help group similar information.</w:t>
-      </w:r>
-    </w:p>
-  </w:comment>
-  <w:comment w:id="1" w:author="ROSEVEARE, Maeve" w:date="2021-06-07T11:22:00Z">
-    <w:p>
-      <w:pPr>
-        <w:pStyle w:val="Default"/>
-      </w:pPr>
-    </w:p>
-    <w:p>
-      <w:pPr>
-        <w:pStyle w:val="Default"/>
-      </w:pPr>
-      <w:r>
-        <w:rPr>
-          <w:rFonts w:cs="Arial Unicode MS" w:eastAsia="Arial Unicode MS"/>
-          <w:rtl w:val="0"/>
-        </w:rPr>
-        <w:t>Could we populate the school name, URN, Trust name and trust reference number at the top instead of in the tables?</w:t>
-      </w:r>
-    </w:p>
-  </w:comment>
-  <w:comment w:id="2" w:author="ROSEVEARE, Maeve" w:date="2021-06-10T10:18:00Z">
-    <w:p>
-      <w:pPr>
-        <w:pStyle w:val="Default"/>
-      </w:pPr>
-    </w:p>
-    <w:p>
-      <w:pPr>
-        <w:pStyle w:val="Default"/>
-      </w:pPr>
-      <w:r>
-        <w:rPr>
-          <w:rFonts w:cs="Arial Unicode MS" w:eastAsia="Arial Unicode MS"/>
-          <w:rtl w:val="0"/>
-        </w:rPr>
-        <w:t xml:space="preserve">See the footer, could we populate </w:t>
-      </w:r>
-      <w:r>
-        <w:rPr>
-          <w:rFonts w:cs="Arial Unicode MS" w:eastAsia="Arial Unicode MS" w:hint="default"/>
-          <w:rtl w:val="0"/>
-        </w:rPr>
-        <w:t>‘</w:t>
-      </w:r>
-      <w:r>
-        <w:rPr>
-          <w:rFonts w:cs="Arial Unicode MS" w:eastAsia="Arial Unicode MS"/>
-          <w:rtl w:val="0"/>
-        </w:rPr>
-        <w:t>Author</w:t>
-      </w:r>
-      <w:r>
-        <w:rPr>
-          <w:rFonts w:cs="Arial Unicode MS" w:eastAsia="Arial Unicode MS" w:hint="default"/>
-          <w:rtl w:val="0"/>
-        </w:rPr>
-        <w:t>’</w:t>
-      </w:r>
-      <w:r>
-        <w:rPr>
-          <w:rFonts w:cs="Arial Unicode MS" w:eastAsia="Arial Unicode MS"/>
-          <w:rtl w:val="0"/>
-        </w:rPr>
-        <w:t xml:space="preserve">, </w:t>
-      </w:r>
-      <w:r>
-        <w:rPr>
-          <w:rFonts w:cs="Arial Unicode MS" w:eastAsia="Arial Unicode MS" w:hint="default"/>
-          <w:rtl w:val="0"/>
-        </w:rPr>
-        <w:t>‘</w:t>
-      </w:r>
-      <w:r>
-        <w:rPr>
-          <w:rFonts w:cs="Arial Unicode MS" w:eastAsia="Arial Unicode MS"/>
-          <w:rtl w:val="0"/>
-        </w:rPr>
-        <w:t>Cleared by</w:t>
-      </w:r>
-      <w:r>
-        <w:rPr>
-          <w:rFonts w:cs="Arial Unicode MS" w:eastAsia="Arial Unicode MS" w:hint="default"/>
-          <w:rtl w:val="0"/>
-        </w:rPr>
-        <w:t xml:space="preserve">’ </w:t>
-      </w:r>
-      <w:r>
-        <w:rPr>
-          <w:rFonts w:cs="Arial Unicode MS" w:eastAsia="Arial Unicode MS"/>
-          <w:rtl w:val="0"/>
-        </w:rPr>
-        <w:t xml:space="preserve">and </w:t>
-      </w:r>
-      <w:r>
-        <w:rPr>
-          <w:rFonts w:cs="Arial Unicode MS" w:eastAsia="Arial Unicode MS" w:hint="default"/>
-          <w:rtl w:val="0"/>
-        </w:rPr>
-        <w:t>‘</w:t>
-      </w:r>
-      <w:r>
-        <w:rPr>
-          <w:rFonts w:cs="Arial Unicode MS" w:eastAsia="Arial Unicode MS"/>
-          <w:rtl w:val="0"/>
-        </w:rPr>
-        <w:t>Version</w:t>
-      </w:r>
-      <w:r>
-        <w:rPr>
-          <w:rFonts w:cs="Arial Unicode MS" w:eastAsia="Arial Unicode MS" w:hint="default"/>
-          <w:rtl w:val="0"/>
-        </w:rPr>
-        <w:t xml:space="preserve">’ </w:t>
-      </w:r>
-      <w:r>
-        <w:rPr>
-          <w:rFonts w:cs="Arial Unicode MS" w:eastAsia="Arial Unicode MS"/>
-          <w:rtl w:val="0"/>
-        </w:rPr>
-        <w:t>in the footer instead of the table?</w:t>
-      </w:r>
-    </w:p>
-  </w:comment>
-  <w:comment w:id="3" w:author="ROSEVEARE, Maeve" w:date="2021-06-18T14:51:00Z">
-    <w:p>
-      <w:pPr>
-        <w:pStyle w:val="Default"/>
-      </w:pPr>
-    </w:p>
-    <w:p>
-      <w:pPr>
-        <w:pStyle w:val="Default"/>
-      </w:pPr>
-      <w:r>
-        <w:rPr>
-          <w:rFonts w:cs="Arial Unicode MS" w:eastAsia="Arial Unicode MS"/>
-          <w:rtl w:val="0"/>
-        </w:rPr>
-        <w:t xml:space="preserve">Key stage 2, key stage 4 and key stage 5 will only show if the school has those key stages </w:t>
-      </w:r>
-      <w:r>
-        <w:rPr>
-          <w:rFonts w:cs="Arial Unicode MS" w:eastAsia="Arial Unicode MS" w:hint="default"/>
-          <w:rtl w:val="0"/>
-        </w:rPr>
-        <w:t xml:space="preserve">– </w:t>
-      </w:r>
-      <w:r>
-        <w:rPr>
-          <w:rFonts w:cs="Arial Unicode MS" w:eastAsia="Arial Unicode MS"/>
-          <w:rtl w:val="0"/>
-        </w:rPr>
-        <w:t xml:space="preserve">a lot of schools will only have KS2 or KS4 and 5. But there may some cistances where a school will have all 3 </w:t>
-      </w:r>
-      <w:r>
-        <w:rPr>
-          <w:rFonts w:cs="Arial Unicode MS" w:eastAsia="Arial Unicode MS" w:hint="default"/>
-          <w:rtl w:val="0"/>
-        </w:rPr>
-        <w:t xml:space="preserve">– </w:t>
-      </w:r>
-      <w:r>
-        <w:rPr>
-          <w:rFonts w:cs="Arial Unicode MS" w:eastAsia="Arial Unicode MS"/>
-          <w:rtl w:val="0"/>
-        </w:rPr>
-        <w:t>this makes to document very long and something we may need to test with users as currently, the KIM tables fit on one page.</w:t>
-      </w:r>
-    </w:p>
-  </w:comment>
-  <w:comment w:id="4" w:author="ROSEVEARE, Maeve" w:date="2021-06-10T10:37:00Z">
-    <w:p>
-      <w:pPr>
-        <w:pStyle w:val="Default"/>
-      </w:pPr>
-    </w:p>
-    <w:p>
-      <w:pPr>
-        <w:pStyle w:val="Default"/>
-      </w:pPr>
-      <w:r>
-        <w:rPr>
-          <w:rFonts w:cs="Arial Unicode MS" w:eastAsia="Arial Unicode MS"/>
-          <w:rtl w:val="0"/>
-        </w:rPr>
-        <w:t>In the key stage KIM tables, they don</w:t>
-      </w:r>
-      <w:r>
-        <w:rPr>
-          <w:rFonts w:cs="Arial Unicode MS" w:eastAsia="Arial Unicode MS" w:hint="default"/>
-          <w:rtl w:val="0"/>
-        </w:rPr>
-        <w:t>’</w:t>
-      </w:r>
-      <w:r>
-        <w:rPr>
-          <w:rFonts w:cs="Arial Unicode MS" w:eastAsia="Arial Unicode MS"/>
-          <w:rtl w:val="0"/>
-        </w:rPr>
-        <w:t xml:space="preserve">t have </w:t>
-      </w:r>
-      <w:r>
-        <w:rPr>
-          <w:rFonts w:cs="Arial Unicode MS" w:eastAsia="Arial Unicode MS" w:hint="default"/>
-          <w:rtl w:val="0"/>
-        </w:rPr>
-        <w:t>‘</w:t>
-      </w:r>
-      <w:r>
-        <w:rPr>
-          <w:rFonts w:cs="Arial Unicode MS" w:eastAsia="Arial Unicode MS"/>
-          <w:rtl w:val="0"/>
-        </w:rPr>
-        <w:t>pupil premium</w:t>
-      </w:r>
-      <w:r>
-        <w:rPr>
-          <w:rFonts w:cs="Arial Unicode MS" w:eastAsia="Arial Unicode MS" w:hint="default"/>
-          <w:rtl w:val="0"/>
-        </w:rPr>
-        <w:t xml:space="preserve">’ </w:t>
-      </w:r>
-      <w:r>
-        <w:rPr>
-          <w:rFonts w:cs="Arial Unicode MS" w:eastAsia="Arial Unicode MS"/>
-          <w:rtl w:val="0"/>
-        </w:rPr>
-        <w:t xml:space="preserve">written like this, they are written as </w:t>
-      </w:r>
-      <w:r>
-        <w:rPr>
-          <w:rFonts w:cs="Arial Unicode MS" w:eastAsia="Arial Unicode MS" w:hint="default"/>
-          <w:rtl w:val="0"/>
-        </w:rPr>
-        <w:t>‘</w:t>
-      </w:r>
-      <w:r>
-        <w:rPr>
-          <w:rFonts w:cs="Arial Unicode MS" w:eastAsia="Arial Unicode MS"/>
-          <w:rtl w:val="0"/>
-        </w:rPr>
-        <w:t>(PP)</w:t>
-      </w:r>
-      <w:r>
-        <w:rPr>
-          <w:rFonts w:cs="Arial Unicode MS" w:eastAsia="Arial Unicode MS" w:hint="default"/>
-          <w:rtl w:val="0"/>
-        </w:rPr>
-        <w:t xml:space="preserve">’ </w:t>
-      </w:r>
-      <w:r>
-        <w:rPr>
-          <w:rFonts w:cs="Arial Unicode MS" w:eastAsia="Arial Unicode MS"/>
-          <w:rtl w:val="0"/>
-        </w:rPr>
-        <w:t>in the header of each column. In TRAMS they</w:t>
-      </w:r>
-      <w:r>
-        <w:rPr>
-          <w:rFonts w:cs="Arial Unicode MS" w:eastAsia="Arial Unicode MS" w:hint="default"/>
-          <w:rtl w:val="0"/>
-        </w:rPr>
-        <w:t>’</w:t>
-      </w:r>
-      <w:r>
-        <w:rPr>
-          <w:rFonts w:cs="Arial Unicode MS" w:eastAsia="Arial Unicode MS"/>
-          <w:rtl w:val="0"/>
-        </w:rPr>
-        <w:t xml:space="preserve">ve changed this wording to be </w:t>
-      </w:r>
-      <w:r>
-        <w:rPr>
-          <w:rFonts w:cs="Arial Unicode MS" w:eastAsia="Arial Unicode MS" w:hint="default"/>
-          <w:rtl w:val="0"/>
-        </w:rPr>
-        <w:t>‘</w:t>
-      </w:r>
-      <w:r>
-        <w:rPr>
-          <w:rFonts w:cs="Arial Unicode MS" w:eastAsia="Arial Unicode MS"/>
-          <w:rtl w:val="0"/>
-        </w:rPr>
-        <w:t>disadvantaged</w:t>
-      </w:r>
-      <w:r>
-        <w:rPr>
-          <w:rFonts w:cs="Arial Unicode MS" w:eastAsia="Arial Unicode MS" w:hint="default"/>
-          <w:rtl w:val="0"/>
-        </w:rPr>
-        <w:t>’</w:t>
-      </w:r>
-      <w:r>
-        <w:rPr>
-          <w:rFonts w:cs="Arial Unicode MS" w:eastAsia="Arial Unicode MS"/>
-          <w:rtl w:val="0"/>
-        </w:rPr>
-        <w:t>- not sure if we can pull it through like this.</w:t>
-      </w:r>
-    </w:p>
-  </w:comment>
-  <w:comment w:id="5" w:author="ROSEVEARE, Maeve" w:date="2021-06-10T10:44:00Z">
-    <w:p>
-      <w:pPr>
-        <w:pStyle w:val="Default"/>
-      </w:pPr>
-    </w:p>
-    <w:p>
-      <w:pPr>
-        <w:pStyle w:val="Default"/>
-      </w:pPr>
-      <w:r>
-        <w:rPr>
-          <w:rFonts w:cs="Arial Unicode MS" w:eastAsia="Arial Unicode MS"/>
-          <w:rtl w:val="0"/>
-        </w:rPr>
-        <w:t>Similar to the comment above, this is usually written as SUPP (SUPP) in the KIM tables, but if possible we</w:t>
-      </w:r>
-      <w:r>
-        <w:rPr>
-          <w:rFonts w:cs="Arial Unicode MS" w:eastAsia="Arial Unicode MS" w:hint="default"/>
-          <w:rtl w:val="0"/>
-        </w:rPr>
-        <w:t>’</w:t>
-      </w:r>
-      <w:r>
-        <w:rPr>
-          <w:rFonts w:cs="Arial Unicode MS" w:eastAsia="Arial Unicode MS"/>
-          <w:rtl w:val="0"/>
-        </w:rPr>
-        <w:t>d like it to be written out.</w:t>
-      </w:r>
-    </w:p>
-  </w:comment>
-  <w:comment w:id="6" w:author="ROSEVEARE, Maeve" w:date="2021-06-10T10:51:00Z">
-    <w:p>
-      <w:pPr>
-        <w:pStyle w:val="Default"/>
-      </w:pPr>
-    </w:p>
-    <w:p>
-      <w:pPr>
-        <w:pStyle w:val="Default"/>
-      </w:pPr>
-      <w:r>
-        <w:rPr>
-          <w:rFonts w:cs="Arial Unicode MS" w:eastAsia="Arial Unicode MS"/>
-          <w:rtl w:val="0"/>
-        </w:rPr>
-        <w:t>If we could generate the template just with this header, then once project leads download it, they can add what ever they need to offline. I think it will be too complicated to generate a large document with additional images/files</w:t>
-      </w:r>
-      <w:r>
-        <w:rPr>
-          <w:rFonts w:cs="Arial Unicode MS" w:eastAsia="Arial Unicode MS" w:hint="default"/>
-          <w:rtl w:val="0"/>
-        </w:rPr>
-        <w:t xml:space="preserve">’ </w:t>
-      </w:r>
-      <w:r>
-        <w:rPr>
-          <w:rFonts w:cs="Arial Unicode MS" w:eastAsia="Arial Unicode MS"/>
-          <w:rtl w:val="0"/>
-        </w:rPr>
-        <w:t>they upload into the system?</w:t>
-      </w:r>
-    </w:p>
-  </w:comment>
-</w:comments>
 </file>
 
 <file path=word/footer1.xml><?xml version="1.0" encoding="utf-8"?>
@@ -17841,7 +17517,7 @@
       <w:outlineLvl w:val="0"/>
     </w:pPr>
     <w:rPr>
-      <w:rFonts w:ascii="Arial" w:cs="Arial" w:hAnsi="Arial" w:eastAsia="Arial"/>
+      <w:rFonts w:ascii="Arial" w:cs="Arial Unicode MS" w:hAnsi="Arial" w:eastAsia="Arial Unicode MS"/>
       <w:b w:val="1"/>
       <w:bCs w:val="1"/>
       <w:i w:val="0"/>
@@ -17860,6 +17536,7 @@
       <w:u w:val="none" w:color="104f75"/>
       <w:shd w:val="nil" w:color="auto" w:fill="auto"/>
       <w:vertAlign w:val="baseline"/>
+      <w:lang w:val="en-US"/>
       <w14:textOutline w14:w="12700" w14:cap="flat">
         <w14:noFill/>
         <w14:miter w14:lim="400000"/>
@@ -17867,53 +17544,6 @@
       <w14:textFill>
         <w14:solidFill>
           <w14:srgbClr w14:val="104F75"/>
-        </w14:solidFill>
-      </w14:textFill>
-    </w:rPr>
-  </w:style>
-  <w:style w:type="paragraph" w:styleId="Default">
-    <w:name w:val="Default"/>
-    <w:next w:val="Default"/>
-    <w:pPr>
-      <w:keepNext w:val="0"/>
-      <w:keepLines w:val="0"/>
-      <w:pageBreakBefore w:val="0"/>
-      <w:widowControl w:val="1"/>
-      <w:shd w:val="clear" w:color="auto" w:fill="auto"/>
-      <w:suppressAutoHyphens w:val="0"/>
-      <w:bidi w:val="0"/>
-      <w:spacing w:before="160" w:after="0" w:line="288" w:lineRule="auto"/>
-      <w:ind w:left="0" w:right="0" w:firstLine="0"/>
-      <w:jc w:val="left"/>
-      <w:outlineLvl w:val="9"/>
-    </w:pPr>
-    <w:rPr>
-      <w:rFonts w:ascii="Helvetica Neue" w:cs="Helvetica Neue" w:hAnsi="Helvetica Neue" w:eastAsia="Helvetica Neue"/>
-      <w:b w:val="0"/>
-      <w:bCs w:val="0"/>
-      <w:i w:val="0"/>
-      <w:iCs w:val="0"/>
-      <w:caps w:val="0"/>
-      <w:smallCaps w:val="0"/>
-      <w:strike w:val="0"/>
-      <w:dstrike w:val="0"/>
-      <w:outline w:val="0"/>
-      <w:color w:val="000000"/>
-      <w:spacing w:val="0"/>
-      <w:kern w:val="0"/>
-      <w:position w:val="0"/>
-      <w:sz w:val="24"/>
-      <w:szCs w:val="24"/>
-      <w:u w:val="none" w:color="000000"/>
-      <w:shd w:val="nil" w:color="auto" w:fill="auto"/>
-      <w:vertAlign w:val="baseline"/>
-      <w14:textOutline w14:w="12700" w14:cap="flat">
-        <w14:noFill/>
-        <w14:miter w14:lim="400000"/>
-      </w14:textOutline>
-      <w14:textFill>
-        <w14:solidFill>
-          <w14:srgbClr w14:val="000000"/>
         </w14:solidFill>
       </w14:textFill>
     </w:rPr>
@@ -17966,9 +17596,9 @@
       </w14:textFill>
     </w:rPr>
   </w:style>
-  <w:style w:type="paragraph" w:styleId="Body">
-    <w:name w:val="Body"/>
-    <w:next w:val="Body"/>
+  <w:style w:type="paragraph" w:styleId="Body B">
+    <w:name w:val="Body B"/>
+    <w:next w:val="Body B"/>
     <w:pPr>
       <w:keepNext w:val="0"/>
       <w:keepLines w:val="0"/>
@@ -18003,8 +17633,9 @@
       <w:shd w:val="nil" w:color="auto" w:fill="auto"/>
       <w:vertAlign w:val="baseline"/>
       <w:lang w:val="en-US"/>
-      <w14:textOutline>
+      <w14:textOutline w14:w="12700" w14:cap="flat">
         <w14:noFill/>
+        <w14:miter w14:lim="400000"/>
       </w14:textOutline>
       <w14:textFill>
         <w14:solidFill>

</xml_diff>

<commit_message>
Correct format of distance to hq values in htb doc
</commit_message>
<xml_diff>
--- a/ApplyToBecomeInternal/ApplyToBecomeInternal/Resources/htb-template.docx
+++ b/ApplyToBecomeInternal/ApplyToBecomeInternal/Resources/htb-template.docx
@@ -13,10 +13,17 @@
         </w:rPr>
         <w:t xml:space="preserve">Headteacher board (HTB) template for:</w:t>
       </w:r>
+    </w:p>
+    <w:p>
+      <w:pPr>
+        <w:pStyle w:val="Heading2"/>
+        <w:rPr/>
+      </w:pPr>
       <w:r>
         <w:rPr>
           <w:rtl w:val="0"/>
         </w:rPr>
+        <w:t xml:space="preserve">[SchoolName] - URN [SchoolUrn]</w:t>
       </w:r>
     </w:p>
     <w:p>
@@ -28,31 +35,7 @@
         <w:rPr>
           <w:rtl w:val="0"/>
         </w:rPr>
-        <w:t xml:space="preserve">[SchoolName]</w:t>
-      </w:r>
-      <w:r>
-        <w:rPr>
-          <w:rtl w:val="0"/>
-        </w:rPr>
-        <w:t xml:space="preserve"> - URN [SchoolUrn]</w:t>
-      </w:r>
-    </w:p>
-    <w:p>
-      <w:pPr>
-        <w:pStyle w:val="Heading2"/>
-        <w:rPr/>
-      </w:pPr>
-      <w:r>
-        <w:rPr>
-          <w:rtl w:val="0"/>
-        </w:rPr>
-        <w:t xml:space="preserve">[TrustName] - </w:t>
-      </w:r>
-      <w:r>
-        <w:rPr>
-          <w:rtl w:val="0"/>
-        </w:rPr>
-        <w:t xml:space="preserve">[TrustReferenceNumber]</w:t>
+        <w:t xml:space="preserve">[TrustName] - [TrustReferenceNumber]</w:t>
       </w:r>
     </w:p>
     <w:tbl>
@@ -1151,21 +1134,7 @@
                 <w:szCs w:val="24"/>
                 <w:rtl w:val="0"/>
               </w:rPr>
-              <w:t xml:space="preserve">Percentage the school is </w:t>
-            </w:r>
-            <w:r>
-              <w:rPr>
-                <w:b w:val="1"/>
-                <w:sz w:val="24"/>
-                <w:szCs w:val="24"/>
-                <w:rtl w:val="0"/>
-              </w:rPr>
-              <w:t xml:space="preserve">full</w:t>
-            </w:r>
-            <w:r>
-              <w:rPr>
-                <w:rtl w:val="0"/>
-              </w:rPr>
+              <w:t xml:space="preserve">Percentage the school is full</w:t>
             </w:r>
           </w:p>
         </w:tc>
@@ -1629,7 +1598,7 @@
                 <w:szCs w:val="24"/>
                 <w:rtl w:val="0"/>
               </w:rPr>
-              <w:t xml:space="preserve">[DistanceFromSchoolToTrustHeadquarters] - [DistanceFromSchoolToTrustHeadquartersAdditionalInformation]</w:t>
+              <w:t xml:space="preserve">[DistanceFromSchoolToTrustHeadquarters]</w:t>
             </w:r>
             <w:r>
               <w:rPr>
@@ -3939,11 +3908,6 @@
         </w:rPr>
         <w:t xml:space="preserve"> tables (KS2)</w:t>
       </w:r>
-      <w:r>
-        <w:rPr>
-          <w:rtl w:val="0"/>
-        </w:rPr>
-      </w:r>
     </w:p>
     <w:p>
       <w:pPr>
@@ -4231,25 +4195,7 @@
                 <w:szCs w:val="24"/>
                 <w:rtl w:val="0"/>
               </w:rPr>
-              <w:t xml:space="preserve"> 47 (disadvantaged</w:t>
-            </w:r>
-            <w:r>
-              <w:rPr>
-                <w:color w:val="000000"/>
-                <w:sz w:val="24"/>
-                <w:szCs w:val="24"/>
-                <w:rtl w:val="0"/>
-              </w:rPr>
-              <w:t xml:space="preserve"> </w:t>
-            </w:r>
-            <w:r>
-              <w:rPr>
-                <w:color w:val="000000"/>
-                <w:sz w:val="24"/>
-                <w:szCs w:val="24"/>
-                <w:rtl w:val="0"/>
-              </w:rPr>
-              <w:t xml:space="preserve">20)</w:t>
+              <w:t xml:space="preserve"> 47 (disadvantaged 20)</w:t>
             </w:r>
             <w:r>
               <w:rPr>
@@ -4309,16 +4255,7 @@
                 <w:szCs w:val="24"/>
                 <w:rtl w:val="0"/>
               </w:rPr>
-              <w:t xml:space="preserve"> </w:t>
-            </w:r>
-            <w:r>
-              <w:rPr>
-                <w:color w:val="000000"/>
-                <w:sz w:val="24"/>
-                <w:szCs w:val="24"/>
-                <w:rtl w:val="0"/>
-              </w:rPr>
-              <w:t xml:space="preserve">Suppressed</w:t>
+              <w:t xml:space="preserve"> Suppressed</w:t>
             </w:r>
             <w:r>
               <w:rPr>
@@ -12349,11 +12286,6 @@
           <w:rtl w:val="0"/>
         </w:rPr>
         <w:t xml:space="preserve">Supporting documents</w:t>
-      </w:r>
-      <w:r>
-        <w:rPr>
-          <w:rtl w:val="0"/>
-        </w:rPr>
       </w:r>
     </w:p>
     <w:sectPr>
@@ -13058,6 +12990,114 @@
       </w:pPr>
     </w:pPrDefault>
   </w:docDefaults>
+  <w:style w:type="paragraph" w:styleId="Normal" w:default="1">
+    <w:name w:val="normal"/>
+  </w:style>
+  <w:style w:type="table" w:styleId="TableNormal" w:default="1">
+    <w:name w:val="Table Normal"/>
+  </w:style>
+  <w:style w:type="paragraph" w:styleId="Heading1">
+    <w:name w:val="heading 1"/>
+    <w:basedOn w:val="Normal"/>
+    <w:next w:val="Normal"/>
+    <w:pPr>
+      <w:spacing w:after="240" w:before="360" w:line="240" w:lineRule="auto"/>
+    </w:pPr>
+    <w:rPr>
+      <w:b w:val="1"/>
+      <w:color w:val="104f75"/>
+      <w:sz w:val="36"/>
+      <w:szCs w:val="36"/>
+    </w:rPr>
+  </w:style>
+  <w:style w:type="paragraph" w:styleId="Heading2">
+    <w:name w:val="heading 2"/>
+    <w:basedOn w:val="Normal"/>
+    <w:next w:val="Normal"/>
+    <w:pPr>
+      <w:keepNext w:val="1"/>
+      <w:spacing w:after="240" w:before="240" w:line="240" w:lineRule="auto"/>
+    </w:pPr>
+    <w:rPr>
+      <w:b w:val="1"/>
+      <w:color w:val="104f75"/>
+      <w:sz w:val="32"/>
+      <w:szCs w:val="32"/>
+    </w:rPr>
+  </w:style>
+  <w:style w:type="paragraph" w:styleId="Heading3">
+    <w:name w:val="heading 3"/>
+    <w:basedOn w:val="Normal"/>
+    <w:next w:val="Normal"/>
+    <w:pPr>
+      <w:keepNext w:val="1"/>
+      <w:spacing w:after="240" w:before="240" w:line="240" w:lineRule="auto"/>
+    </w:pPr>
+    <w:rPr>
+      <w:b w:val="1"/>
+      <w:color w:val="104f75"/>
+      <w:sz w:val="28"/>
+      <w:szCs w:val="28"/>
+    </w:rPr>
+  </w:style>
+  <w:style w:type="paragraph" w:styleId="Heading4">
+    <w:name w:val="heading 4"/>
+    <w:basedOn w:val="Normal"/>
+    <w:next w:val="Normal"/>
+    <w:pPr>
+      <w:keepNext w:val="1"/>
+      <w:spacing w:after="240" w:before="240" w:line="240" w:lineRule="auto"/>
+    </w:pPr>
+    <w:rPr>
+      <w:b w:val="1"/>
+      <w:color w:val="104f75"/>
+      <w:sz w:val="24"/>
+      <w:szCs w:val="24"/>
+    </w:rPr>
+  </w:style>
+  <w:style w:type="paragraph" w:styleId="Heading5">
+    <w:name w:val="heading 5"/>
+    <w:basedOn w:val="Normal"/>
+    <w:next w:val="Normal"/>
+    <w:pPr>
+      <w:spacing w:after="60" w:before="240" w:lineRule="auto"/>
+      <w:ind w:left="1008" w:hanging="1008"/>
+    </w:pPr>
+    <w:rPr>
+      <w:rFonts w:ascii="Calibri" w:cs="Calibri" w:eastAsia="Calibri" w:hAnsi="Calibri"/>
+      <w:b w:val="1"/>
+      <w:i w:val="1"/>
+      <w:sz w:val="26"/>
+      <w:szCs w:val="26"/>
+    </w:rPr>
+  </w:style>
+  <w:style w:type="paragraph" w:styleId="Heading6">
+    <w:name w:val="heading 6"/>
+    <w:basedOn w:val="Normal"/>
+    <w:next w:val="Normal"/>
+    <w:pPr>
+      <w:spacing w:after="60" w:before="240" w:lineRule="auto"/>
+      <w:ind w:left="1152" w:hanging="1152"/>
+    </w:pPr>
+    <w:rPr>
+      <w:rFonts w:ascii="Calibri" w:cs="Calibri" w:eastAsia="Calibri" w:hAnsi="Calibri"/>
+      <w:b w:val="1"/>
+    </w:rPr>
+  </w:style>
+  <w:style w:type="paragraph" w:styleId="Title">
+    <w:name w:val="Title"/>
+    <w:basedOn w:val="Normal"/>
+    <w:next w:val="Normal"/>
+    <w:pPr>
+      <w:spacing w:before="240" w:line="240" w:lineRule="auto"/>
+    </w:pPr>
+    <w:rPr>
+      <w:b w:val="1"/>
+      <w:color w:val="104f75"/>
+      <w:sz w:val="96"/>
+      <w:szCs w:val="96"/>
+    </w:rPr>
+  </w:style>
   <w:style w:type="paragraph" w:styleId="Normal" w:default="1">
     <w:name w:val="normal"/>
   </w:style>
@@ -14218,6 +14258,478 @@
       </w:tblCellMar>
     </w:tblPr>
   </w:style>
+  <w:style w:type="paragraph" w:styleId="Subtitle">
+    <w:name w:val="Subtitle"/>
+    <w:basedOn w:val="Normal"/>
+    <w:next w:val="Normal"/>
+    <w:pPr>
+      <w:keepNext w:val="1"/>
+      <w:keepLines w:val="1"/>
+      <w:spacing w:after="80" w:before="360" w:lineRule="auto"/>
+    </w:pPr>
+    <w:rPr>
+      <w:rFonts w:ascii="Georgia" w:cs="Georgia" w:eastAsia="Georgia" w:hAnsi="Georgia"/>
+      <w:i w:val="1"/>
+      <w:color w:val="666666"/>
+      <w:sz w:val="48"/>
+      <w:szCs w:val="48"/>
+    </w:rPr>
+  </w:style>
+  <w:style w:type="table" w:styleId="Table1">
+    <w:basedOn w:val="TableNormal"/>
+    <w:tblPr>
+      <w:tblStyleRowBandSize w:val="1"/>
+      <w:tblStyleColBandSize w:val="1"/>
+      <w:tblCellMar>
+        <w:top w:w="0.0" w:type="dxa"/>
+        <w:left w:w="115.0" w:type="dxa"/>
+        <w:bottom w:w="0.0" w:type="dxa"/>
+        <w:right w:w="115.0" w:type="dxa"/>
+      </w:tblCellMar>
+    </w:tblPr>
+  </w:style>
+  <w:style w:type="table" w:styleId="Table2">
+    <w:basedOn w:val="TableNormal"/>
+    <w:tblPr>
+      <w:tblStyleRowBandSize w:val="1"/>
+      <w:tblStyleColBandSize w:val="1"/>
+      <w:tblCellMar>
+        <w:top w:w="0.0" w:type="dxa"/>
+        <w:left w:w="115.0" w:type="dxa"/>
+        <w:bottom w:w="0.0" w:type="dxa"/>
+        <w:right w:w="115.0" w:type="dxa"/>
+      </w:tblCellMar>
+    </w:tblPr>
+  </w:style>
+  <w:style w:type="table" w:styleId="Table3">
+    <w:basedOn w:val="TableNormal"/>
+    <w:tblPr>
+      <w:tblStyleRowBandSize w:val="1"/>
+      <w:tblStyleColBandSize w:val="1"/>
+      <w:tblCellMar>
+        <w:top w:w="0.0" w:type="dxa"/>
+        <w:left w:w="115.0" w:type="dxa"/>
+        <w:bottom w:w="0.0" w:type="dxa"/>
+        <w:right w:w="115.0" w:type="dxa"/>
+      </w:tblCellMar>
+    </w:tblPr>
+  </w:style>
+  <w:style w:type="table" w:styleId="Table4">
+    <w:basedOn w:val="TableNormal"/>
+    <w:tblPr>
+      <w:tblStyleRowBandSize w:val="1"/>
+      <w:tblStyleColBandSize w:val="1"/>
+      <w:tblCellMar>
+        <w:top w:w="0.0" w:type="dxa"/>
+        <w:left w:w="115.0" w:type="dxa"/>
+        <w:bottom w:w="0.0" w:type="dxa"/>
+        <w:right w:w="115.0" w:type="dxa"/>
+      </w:tblCellMar>
+    </w:tblPr>
+  </w:style>
+  <w:style w:type="table" w:styleId="Table5">
+    <w:basedOn w:val="TableNormal"/>
+    <w:tblPr>
+      <w:tblStyleRowBandSize w:val="1"/>
+      <w:tblStyleColBandSize w:val="1"/>
+      <w:tblCellMar>
+        <w:top w:w="0.0" w:type="dxa"/>
+        <w:left w:w="115.0" w:type="dxa"/>
+        <w:bottom w:w="0.0" w:type="dxa"/>
+        <w:right w:w="115.0" w:type="dxa"/>
+      </w:tblCellMar>
+    </w:tblPr>
+  </w:style>
+  <w:style w:type="table" w:styleId="Table6">
+    <w:basedOn w:val="TableNormal"/>
+    <w:tblPr>
+      <w:tblStyleRowBandSize w:val="1"/>
+      <w:tblStyleColBandSize w:val="1"/>
+      <w:tblCellMar>
+        <w:top w:w="0.0" w:type="dxa"/>
+        <w:left w:w="115.0" w:type="dxa"/>
+        <w:bottom w:w="0.0" w:type="dxa"/>
+        <w:right w:w="115.0" w:type="dxa"/>
+      </w:tblCellMar>
+    </w:tblPr>
+  </w:style>
+  <w:style w:type="table" w:styleId="Table7">
+    <w:basedOn w:val="TableNormal"/>
+    <w:tblPr>
+      <w:tblStyleRowBandSize w:val="1"/>
+      <w:tblStyleColBandSize w:val="1"/>
+      <w:tblCellMar>
+        <w:top w:w="0.0" w:type="dxa"/>
+        <w:left w:w="115.0" w:type="dxa"/>
+        <w:bottom w:w="0.0" w:type="dxa"/>
+        <w:right w:w="115.0" w:type="dxa"/>
+      </w:tblCellMar>
+    </w:tblPr>
+  </w:style>
+  <w:style w:type="table" w:styleId="Table8">
+    <w:basedOn w:val="TableNormal"/>
+    <w:tblPr>
+      <w:tblStyleRowBandSize w:val="1"/>
+      <w:tblStyleColBandSize w:val="1"/>
+      <w:tblCellMar>
+        <w:top w:w="0.0" w:type="dxa"/>
+        <w:left w:w="115.0" w:type="dxa"/>
+        <w:bottom w:w="0.0" w:type="dxa"/>
+        <w:right w:w="115.0" w:type="dxa"/>
+      </w:tblCellMar>
+    </w:tblPr>
+  </w:style>
+  <w:style w:type="table" w:styleId="Table9">
+    <w:basedOn w:val="TableNormal"/>
+    <w:tblPr>
+      <w:tblStyleRowBandSize w:val="1"/>
+      <w:tblStyleColBandSize w:val="1"/>
+      <w:tblCellMar>
+        <w:top w:w="0.0" w:type="dxa"/>
+        <w:left w:w="115.0" w:type="dxa"/>
+        <w:bottom w:w="0.0" w:type="dxa"/>
+        <w:right w:w="115.0" w:type="dxa"/>
+      </w:tblCellMar>
+    </w:tblPr>
+  </w:style>
+  <w:style w:type="table" w:styleId="Table10">
+    <w:basedOn w:val="TableNormal"/>
+    <w:tblPr>
+      <w:tblStyleRowBandSize w:val="1"/>
+      <w:tblStyleColBandSize w:val="1"/>
+      <w:tblCellMar>
+        <w:top w:w="0.0" w:type="dxa"/>
+        <w:left w:w="115.0" w:type="dxa"/>
+        <w:bottom w:w="0.0" w:type="dxa"/>
+        <w:right w:w="115.0" w:type="dxa"/>
+      </w:tblCellMar>
+    </w:tblPr>
+  </w:style>
+  <w:style w:type="table" w:styleId="Table11">
+    <w:basedOn w:val="TableNormal"/>
+    <w:tblPr>
+      <w:tblStyleRowBandSize w:val="1"/>
+      <w:tblStyleColBandSize w:val="1"/>
+      <w:tblCellMar>
+        <w:top w:w="0.0" w:type="dxa"/>
+        <w:left w:w="115.0" w:type="dxa"/>
+        <w:bottom w:w="0.0" w:type="dxa"/>
+        <w:right w:w="115.0" w:type="dxa"/>
+      </w:tblCellMar>
+    </w:tblPr>
+  </w:style>
+  <w:style w:type="table" w:styleId="Table12">
+    <w:basedOn w:val="TableNormal"/>
+    <w:tblPr>
+      <w:tblStyleRowBandSize w:val="1"/>
+      <w:tblStyleColBandSize w:val="1"/>
+      <w:tblCellMar>
+        <w:top w:w="0.0" w:type="dxa"/>
+        <w:left w:w="115.0" w:type="dxa"/>
+        <w:bottom w:w="0.0" w:type="dxa"/>
+        <w:right w:w="115.0" w:type="dxa"/>
+      </w:tblCellMar>
+    </w:tblPr>
+  </w:style>
+  <w:style w:type="table" w:styleId="Table13">
+    <w:basedOn w:val="TableNormal"/>
+    <w:tblPr>
+      <w:tblStyleRowBandSize w:val="1"/>
+      <w:tblStyleColBandSize w:val="1"/>
+      <w:tblCellMar>
+        <w:top w:w="0.0" w:type="dxa"/>
+        <w:left w:w="115.0" w:type="dxa"/>
+        <w:bottom w:w="0.0" w:type="dxa"/>
+        <w:right w:w="115.0" w:type="dxa"/>
+      </w:tblCellMar>
+    </w:tblPr>
+  </w:style>
+  <w:style w:type="table" w:styleId="Table14">
+    <w:basedOn w:val="TableNormal"/>
+    <w:tblPr>
+      <w:tblStyleRowBandSize w:val="1"/>
+      <w:tblStyleColBandSize w:val="1"/>
+      <w:tblCellMar>
+        <w:top w:w="0.0" w:type="dxa"/>
+        <w:left w:w="115.0" w:type="dxa"/>
+        <w:bottom w:w="0.0" w:type="dxa"/>
+        <w:right w:w="115.0" w:type="dxa"/>
+      </w:tblCellMar>
+    </w:tblPr>
+  </w:style>
+  <w:style w:type="table" w:styleId="Table15">
+    <w:basedOn w:val="TableNormal"/>
+    <w:tblPr>
+      <w:tblStyleRowBandSize w:val="1"/>
+      <w:tblStyleColBandSize w:val="1"/>
+      <w:tblCellMar>
+        <w:top w:w="0.0" w:type="dxa"/>
+        <w:left w:w="115.0" w:type="dxa"/>
+        <w:bottom w:w="0.0" w:type="dxa"/>
+        <w:right w:w="115.0" w:type="dxa"/>
+      </w:tblCellMar>
+    </w:tblPr>
+  </w:style>
+  <w:style w:type="table" w:styleId="Table16">
+    <w:basedOn w:val="TableNormal"/>
+    <w:tblPr>
+      <w:tblStyleRowBandSize w:val="1"/>
+      <w:tblStyleColBandSize w:val="1"/>
+      <w:tblCellMar>
+        <w:top w:w="0.0" w:type="dxa"/>
+        <w:left w:w="115.0" w:type="dxa"/>
+        <w:bottom w:w="0.0" w:type="dxa"/>
+        <w:right w:w="115.0" w:type="dxa"/>
+      </w:tblCellMar>
+    </w:tblPr>
+  </w:style>
+  <w:style w:type="table" w:styleId="Table17">
+    <w:basedOn w:val="TableNormal"/>
+    <w:tblPr>
+      <w:tblStyleRowBandSize w:val="1"/>
+      <w:tblStyleColBandSize w:val="1"/>
+      <w:tblCellMar>
+        <w:top w:w="0.0" w:type="dxa"/>
+        <w:left w:w="115.0" w:type="dxa"/>
+        <w:bottom w:w="0.0" w:type="dxa"/>
+        <w:right w:w="115.0" w:type="dxa"/>
+      </w:tblCellMar>
+    </w:tblPr>
+  </w:style>
+  <w:style w:type="table" w:styleId="Table18">
+    <w:basedOn w:val="TableNormal"/>
+    <w:tblPr>
+      <w:tblStyleRowBandSize w:val="1"/>
+      <w:tblStyleColBandSize w:val="1"/>
+      <w:tblCellMar>
+        <w:top w:w="0.0" w:type="dxa"/>
+        <w:left w:w="115.0" w:type="dxa"/>
+        <w:bottom w:w="0.0" w:type="dxa"/>
+        <w:right w:w="115.0" w:type="dxa"/>
+      </w:tblCellMar>
+    </w:tblPr>
+  </w:style>
+  <w:style w:type="table" w:styleId="Table19">
+    <w:basedOn w:val="TableNormal"/>
+    <w:tblPr>
+      <w:tblStyleRowBandSize w:val="1"/>
+      <w:tblStyleColBandSize w:val="1"/>
+      <w:tblCellMar>
+        <w:top w:w="0.0" w:type="dxa"/>
+        <w:left w:w="115.0" w:type="dxa"/>
+        <w:bottom w:w="0.0" w:type="dxa"/>
+        <w:right w:w="115.0" w:type="dxa"/>
+      </w:tblCellMar>
+    </w:tblPr>
+  </w:style>
+  <w:style w:type="table" w:styleId="Table20">
+    <w:basedOn w:val="TableNormal"/>
+    <w:tblPr>
+      <w:tblStyleRowBandSize w:val="1"/>
+      <w:tblStyleColBandSize w:val="1"/>
+      <w:tblCellMar>
+        <w:top w:w="0.0" w:type="dxa"/>
+        <w:left w:w="115.0" w:type="dxa"/>
+        <w:bottom w:w="0.0" w:type="dxa"/>
+        <w:right w:w="115.0" w:type="dxa"/>
+      </w:tblCellMar>
+    </w:tblPr>
+  </w:style>
+  <w:style w:type="table" w:styleId="Table21">
+    <w:basedOn w:val="TableNormal"/>
+    <w:tblPr>
+      <w:tblStyleRowBandSize w:val="1"/>
+      <w:tblStyleColBandSize w:val="1"/>
+      <w:tblCellMar>
+        <w:top w:w="0.0" w:type="dxa"/>
+        <w:left w:w="115.0" w:type="dxa"/>
+        <w:bottom w:w="0.0" w:type="dxa"/>
+        <w:right w:w="115.0" w:type="dxa"/>
+      </w:tblCellMar>
+    </w:tblPr>
+  </w:style>
+  <w:style w:type="table" w:styleId="Table22">
+    <w:basedOn w:val="TableNormal"/>
+    <w:tblPr>
+      <w:tblStyleRowBandSize w:val="1"/>
+      <w:tblStyleColBandSize w:val="1"/>
+      <w:tblCellMar>
+        <w:top w:w="0.0" w:type="dxa"/>
+        <w:left w:w="115.0" w:type="dxa"/>
+        <w:bottom w:w="0.0" w:type="dxa"/>
+        <w:right w:w="115.0" w:type="dxa"/>
+      </w:tblCellMar>
+    </w:tblPr>
+  </w:style>
+  <w:style w:type="table" w:styleId="Table23">
+    <w:basedOn w:val="TableNormal"/>
+    <w:tblPr>
+      <w:tblStyleRowBandSize w:val="1"/>
+      <w:tblStyleColBandSize w:val="1"/>
+      <w:tblCellMar>
+        <w:top w:w="0.0" w:type="dxa"/>
+        <w:left w:w="115.0" w:type="dxa"/>
+        <w:bottom w:w="0.0" w:type="dxa"/>
+        <w:right w:w="115.0" w:type="dxa"/>
+      </w:tblCellMar>
+    </w:tblPr>
+  </w:style>
+  <w:style w:type="table" w:styleId="Table24">
+    <w:basedOn w:val="TableNormal"/>
+    <w:tblPr>
+      <w:tblStyleRowBandSize w:val="1"/>
+      <w:tblStyleColBandSize w:val="1"/>
+      <w:tblCellMar>
+        <w:top w:w="0.0" w:type="dxa"/>
+        <w:left w:w="115.0" w:type="dxa"/>
+        <w:bottom w:w="0.0" w:type="dxa"/>
+        <w:right w:w="115.0" w:type="dxa"/>
+      </w:tblCellMar>
+    </w:tblPr>
+  </w:style>
+  <w:style w:type="table" w:styleId="Table25">
+    <w:basedOn w:val="TableNormal"/>
+    <w:tblPr>
+      <w:tblStyleRowBandSize w:val="1"/>
+      <w:tblStyleColBandSize w:val="1"/>
+      <w:tblCellMar>
+        <w:top w:w="0.0" w:type="dxa"/>
+        <w:left w:w="115.0" w:type="dxa"/>
+        <w:bottom w:w="0.0" w:type="dxa"/>
+        <w:right w:w="115.0" w:type="dxa"/>
+      </w:tblCellMar>
+    </w:tblPr>
+  </w:style>
+  <w:style w:type="table" w:styleId="Table26">
+    <w:basedOn w:val="TableNormal"/>
+    <w:tblPr>
+      <w:tblStyleRowBandSize w:val="1"/>
+      <w:tblStyleColBandSize w:val="1"/>
+      <w:tblCellMar>
+        <w:top w:w="0.0" w:type="dxa"/>
+        <w:left w:w="115.0" w:type="dxa"/>
+        <w:bottom w:w="0.0" w:type="dxa"/>
+        <w:right w:w="115.0" w:type="dxa"/>
+      </w:tblCellMar>
+    </w:tblPr>
+  </w:style>
+  <w:style w:type="table" w:styleId="Table27">
+    <w:basedOn w:val="TableNormal"/>
+    <w:tblPr>
+      <w:tblStyleRowBandSize w:val="1"/>
+      <w:tblStyleColBandSize w:val="1"/>
+      <w:tblCellMar>
+        <w:top w:w="0.0" w:type="dxa"/>
+        <w:left w:w="115.0" w:type="dxa"/>
+        <w:bottom w:w="0.0" w:type="dxa"/>
+        <w:right w:w="115.0" w:type="dxa"/>
+      </w:tblCellMar>
+    </w:tblPr>
+  </w:style>
+  <w:style w:type="table" w:styleId="Table28">
+    <w:basedOn w:val="TableNormal"/>
+    <w:tblPr>
+      <w:tblStyleRowBandSize w:val="1"/>
+      <w:tblStyleColBandSize w:val="1"/>
+      <w:tblCellMar>
+        <w:top w:w="0.0" w:type="dxa"/>
+        <w:left w:w="115.0" w:type="dxa"/>
+        <w:bottom w:w="0.0" w:type="dxa"/>
+        <w:right w:w="115.0" w:type="dxa"/>
+      </w:tblCellMar>
+    </w:tblPr>
+  </w:style>
+  <w:style w:type="table" w:styleId="Table29">
+    <w:basedOn w:val="TableNormal"/>
+    <w:tblPr>
+      <w:tblStyleRowBandSize w:val="1"/>
+      <w:tblStyleColBandSize w:val="1"/>
+      <w:tblCellMar>
+        <w:top w:w="0.0" w:type="dxa"/>
+        <w:left w:w="115.0" w:type="dxa"/>
+        <w:bottom w:w="0.0" w:type="dxa"/>
+        <w:right w:w="115.0" w:type="dxa"/>
+      </w:tblCellMar>
+    </w:tblPr>
+  </w:style>
+  <w:style w:type="table" w:styleId="Table30">
+    <w:basedOn w:val="TableNormal"/>
+    <w:tblPr>
+      <w:tblStyleRowBandSize w:val="1"/>
+      <w:tblStyleColBandSize w:val="1"/>
+      <w:tblCellMar>
+        <w:top w:w="0.0" w:type="dxa"/>
+        <w:left w:w="115.0" w:type="dxa"/>
+        <w:bottom w:w="0.0" w:type="dxa"/>
+        <w:right w:w="115.0" w:type="dxa"/>
+      </w:tblCellMar>
+    </w:tblPr>
+  </w:style>
+  <w:style w:type="table" w:styleId="Table31">
+    <w:basedOn w:val="TableNormal"/>
+    <w:tblPr>
+      <w:tblStyleRowBandSize w:val="1"/>
+      <w:tblStyleColBandSize w:val="1"/>
+      <w:tblCellMar>
+        <w:top w:w="0.0" w:type="dxa"/>
+        <w:left w:w="115.0" w:type="dxa"/>
+        <w:bottom w:w="0.0" w:type="dxa"/>
+        <w:right w:w="115.0" w:type="dxa"/>
+      </w:tblCellMar>
+    </w:tblPr>
+  </w:style>
+  <w:style w:type="table" w:styleId="Table32">
+    <w:basedOn w:val="TableNormal"/>
+    <w:tblPr>
+      <w:tblStyleRowBandSize w:val="1"/>
+      <w:tblStyleColBandSize w:val="1"/>
+      <w:tblCellMar>
+        <w:top w:w="0.0" w:type="dxa"/>
+        <w:left w:w="115.0" w:type="dxa"/>
+        <w:bottom w:w="0.0" w:type="dxa"/>
+        <w:right w:w="115.0" w:type="dxa"/>
+      </w:tblCellMar>
+    </w:tblPr>
+  </w:style>
+  <w:style w:type="table" w:styleId="Table33">
+    <w:basedOn w:val="TableNormal"/>
+    <w:tblPr>
+      <w:tblStyleRowBandSize w:val="1"/>
+      <w:tblStyleColBandSize w:val="1"/>
+      <w:tblCellMar>
+        <w:top w:w="0.0" w:type="dxa"/>
+        <w:left w:w="115.0" w:type="dxa"/>
+        <w:bottom w:w="0.0" w:type="dxa"/>
+        <w:right w:w="115.0" w:type="dxa"/>
+      </w:tblCellMar>
+    </w:tblPr>
+  </w:style>
+  <w:style w:type="table" w:styleId="Table34">
+    <w:basedOn w:val="TableNormal"/>
+    <w:tblPr>
+      <w:tblStyleRowBandSize w:val="1"/>
+      <w:tblStyleColBandSize w:val="1"/>
+      <w:tblCellMar>
+        <w:top w:w="0.0" w:type="dxa"/>
+        <w:left w:w="115.0" w:type="dxa"/>
+        <w:bottom w:w="0.0" w:type="dxa"/>
+        <w:right w:w="115.0" w:type="dxa"/>
+      </w:tblCellMar>
+    </w:tblPr>
+  </w:style>
+  <w:style w:type="table" w:styleId="Table35">
+    <w:basedOn w:val="TableNormal"/>
+    <w:tblPr>
+      <w:tblStyleRowBandSize w:val="1"/>
+      <w:tblStyleColBandSize w:val="1"/>
+      <w:tblCellMar>
+        <w:top w:w="0.0" w:type="dxa"/>
+        <w:left w:w="115.0" w:type="dxa"/>
+        <w:bottom w:w="0.0" w:type="dxa"/>
+        <w:right w:w="115.0" w:type="dxa"/>
+      </w:tblCellMar>
+    </w:tblPr>
+  </w:style>
 </w:styles>
 </file>
 
@@ -14543,7 +15055,7 @@
 
 <file path=customXML/item1.xml><?xml version="1.0" encoding="utf-8"?>
 <go:gDocsCustomXmlDataStorage xmlns:go="http://customooxmlschemas.google.com/" xmlns:r="http://schemas.openxmlformats.org/officeDocument/2006/relationships">
-  <go:docsCustomData xmlns:go="http://customooxmlschemas.google.com/" roundtripDataSignature="AMtx7mh9lCJsar46KDDimXNFW2Vxh4kOZA==">AMUW2mV43Uc430qADlaONrNZdL2C/ogiSrNV8beBay6EzmA40K5qD2XR4aMrb+e/Ozbkd27UdTVq+L0J6OtLNGaVN7RS1UXkxFf3jAwN154m4Zzh+la1Kg0=</go:docsCustomData>
+  <go:docsCustomData xmlns:go="http://customooxmlschemas.google.com/" roundtripDataSignature="AMtx7mh9lCJsar46KDDimXNFW2Vxh4kOZA==">AMUW2mWDHm2DHhNNB2ueCbfrZUP8vtqM27nUXTdaC5XMp07AGY8MGBoKciSYiI/GdC/lt2h3b9PIEaJaqj2LD+EAZtF8WUvzubLV3iVTO4zSKVbpKqHfiio=</go:docsCustomData>
 </go:gDocsCustomXmlDataStorage>
 </file>
 

</xml_diff>

<commit_message>
Improve htb document formatting
</commit_message>
<xml_diff>
--- a/ApplyToBecomeInternal/ApplyToBecomeInternal/Resources/htb-template.docx
+++ b/ApplyToBecomeInternal/ApplyToBecomeInternal/Resources/htb-template.docx
@@ -3605,22 +3605,12 @@
     </w:p>
     <w:p>
       <w:pPr>
-        <w:pStyle w:val="Heading1"/>
+        <w:pStyle w:val="LOnormal"/>
         <w:rPr/>
       </w:pPr>
       <w:r>
         <w:rPr/>
-        <w:t xml:space="preserve">Key stage 2 </w:t>
-      </w:r>
-      <w:r>
-        <w:rPr>
-          <w:color w:val="1F497D"/>
-        </w:rPr>
-        <w:t>performance</w:t>
-      </w:r>
-      <w:r>
-        <w:rPr/>
-        <w:t xml:space="preserve"> tables (KS2)</w:t>
+        <w:t>[KS2PerformanceData]</w:t>
       </w:r>
     </w:p>
     <w:p>
@@ -3630,35 +3620,7 @@
       </w:pPr>
       <w:r>
         <w:rPr/>
-        <w:t>[KS2PerformanceData]</w:t>
-      </w:r>
-    </w:p>
-    <w:p>
-      <w:pPr>
-        <w:pStyle w:val="Heading1"/>
-        <w:rPr/>
-      </w:pPr>
-      <w:r>
-        <w:rPr/>
-        <w:t>Key stage 4 performance tables (KS4)</w:t>
-      </w:r>
-    </w:p>
-    <w:p>
-      <w:pPr>
-        <w:pStyle w:val="LOnormal"/>
-        <w:rPr/>
-      </w:pPr>
-      <w:r>
-        <w:rPr/>
-        <w:t>[KS</w:t>
-      </w:r>
-      <w:r>
-        <w:rPr/>
-        <w:t>4</w:t>
-      </w:r>
-      <w:r>
-        <w:rPr/>
-        <w:t>Performance</w:t>
+        <w:t>[KS4Performance</w:t>
       </w:r>
       <w:r>
         <w:rPr>
@@ -3674,16 +3636,6 @@
       <w:r>
         <w:rPr/>
         <w:t>]</w:t>
-      </w:r>
-    </w:p>
-    <w:p>
-      <w:pPr>
-        <w:pStyle w:val="Heading1"/>
-        <w:rPr/>
-      </w:pPr>
-      <w:r>
-        <w:rPr/>
-        <w:t>Key stage 5 performance tables</w:t>
       </w:r>
     </w:p>
     <w:p>

</xml_diff>

<commit_message>
Make conversion grant a nullable decimal
</commit_message>
<xml_diff>
--- a/ApplyToBecomeInternal/ApplyToBecomeInternal/Resources/htb-template.docx
+++ b/ApplyToBecomeInternal/ApplyToBecomeInternal/Resources/htb-template.docx
@@ -219,7 +219,38 @@
                 <w:sz w:val="24"/>
                 <w:szCs w:val="24"/>
               </w:rPr>
-              <w:t>[AcademyTypeAndRoute]</w:t>
+              <w:t>[AcademyTyp</w:t>
+            </w:r>
+            <w:r>
+              <w:rPr>
+                <w:sz w:val="24"/>
+                <w:szCs w:val="24"/>
+              </w:rPr>
+              <w:t>eRouteAndConversionGrant</w:t>
+            </w:r>
+            <w:r>
+              <w:rPr>
+                <w:sz w:val="24"/>
+                <w:szCs w:val="24"/>
+              </w:rPr>
+              <w:t>]</w:t>
+            </w:r>
+          </w:p>
+          <w:p>
+            <w:pPr>
+              <w:pStyle w:val="LOnormal"/>
+              <w:spacing w:lineRule="auto" w:line="240" w:before="120" w:after="120"/>
+              <w:rPr>
+                <w:sz w:val="24"/>
+                <w:szCs w:val="24"/>
+              </w:rPr>
+            </w:pPr>
+            <w:r>
+              <w:rPr>
+                <w:sz w:val="24"/>
+                <w:szCs w:val="24"/>
+              </w:rPr>
+              <w:t>[ConversionSupportGrantChangeReason]</w:t>
             </w:r>
           </w:p>
         </w:tc>

</xml_diff>

<commit_message>
User Story 75462: Internal: Separated 'Additional information' table in School Budget information in Word document
</commit_message>
<xml_diff>
--- a/ApplyToBecomeInternal/ApplyToBecomeInternal/Resources/htb-template.docx
+++ b/ApplyToBecomeInternal/ApplyToBecomeInternal/Resources/htb-template.docx
@@ -7,7 +7,10 @@
         <w:pStyle w:val="Heading1"/>
       </w:pPr>
       <w:r>
-        <w:t>Headteacher board (HTB) template for:</w:t>
+        <w:t xml:space="preserve">Project </w:t>
+      </w:r>
+      <w:r>
+        <w:t>template for:</w:t>
       </w:r>
     </w:p>
     <w:p>
@@ -15,23 +18,7 @@
         <w:pStyle w:val="Heading2"/>
       </w:pPr>
       <w:r>
-        <w:t>[</w:t>
-      </w:r>
-      <w:proofErr w:type="spellStart"/>
-      <w:r>
-        <w:t>SchoolName</w:t>
-      </w:r>
-      <w:proofErr w:type="spellEnd"/>
-      <w:r>
-        <w:t>] - URN [</w:t>
-      </w:r>
-      <w:proofErr w:type="spellStart"/>
-      <w:r>
-        <w:t>SchoolUrn</w:t>
-      </w:r>
-      <w:proofErr w:type="spellEnd"/>
-      <w:r>
-        <w:t>]</w:t>
+        <w:t>[SchoolName] - URN [SchoolUrn]</w:t>
       </w:r>
     </w:p>
     <w:p>
@@ -39,23 +26,7 @@
         <w:pStyle w:val="Heading2"/>
       </w:pPr>
       <w:r>
-        <w:t>[</w:t>
-      </w:r>
-      <w:proofErr w:type="spellStart"/>
-      <w:r>
-        <w:t>TrustName</w:t>
-      </w:r>
-      <w:proofErr w:type="spellEnd"/>
-      <w:r>
-        <w:t>] - [</w:t>
-      </w:r>
-      <w:proofErr w:type="spellStart"/>
-      <w:r>
-        <w:t>TrustReferenceNumber</w:t>
-      </w:r>
-      <w:proofErr w:type="spellEnd"/>
-      <w:r>
-        <w:t>]</w:t>
+        <w:t>[TrustName] - [TrustReferenceNumber]</w:t>
       </w:r>
     </w:p>
     <w:tbl>
@@ -117,23 +88,7 @@
                 <w:sz w:val="24"/>
                 <w:szCs w:val="24"/>
               </w:rPr>
-              <w:t>[</w:t>
-            </w:r>
-            <w:proofErr w:type="spellStart"/>
-            <w:r>
-              <w:rPr>
-                <w:sz w:val="24"/>
-                <w:szCs w:val="24"/>
-              </w:rPr>
-              <w:t>RecommendationForProject</w:t>
-            </w:r>
-            <w:proofErr w:type="spellEnd"/>
-            <w:r>
-              <w:rPr>
-                <w:sz w:val="24"/>
-                <w:szCs w:val="24"/>
-              </w:rPr>
-              <w:t>]</w:t>
+              <w:t>[RecommendationForProject]</w:t>
             </w:r>
           </w:p>
         </w:tc>
@@ -184,23 +139,7 @@
                 <w:sz w:val="24"/>
                 <w:szCs w:val="24"/>
               </w:rPr>
-              <w:t>[</w:t>
-            </w:r>
-            <w:proofErr w:type="spellStart"/>
-            <w:r>
-              <w:rPr>
-                <w:sz w:val="24"/>
-                <w:szCs w:val="24"/>
-              </w:rPr>
-              <w:t>AcademyOrderRequired</w:t>
-            </w:r>
-            <w:proofErr w:type="spellEnd"/>
-            <w:r>
-              <w:rPr>
-                <w:sz w:val="24"/>
-                <w:szCs w:val="24"/>
-              </w:rPr>
-              <w:t>]</w:t>
+              <w:t>[AcademyOrderRequired]</w:t>
             </w:r>
           </w:p>
         </w:tc>
@@ -260,63 +199,24 @@
                 <w:sz w:val="24"/>
                 <w:szCs w:val="24"/>
               </w:rPr>
-              <w:t>[</w:t>
-            </w:r>
-            <w:proofErr w:type="spellStart"/>
-            <w:r>
-              <w:rPr>
-                <w:sz w:val="24"/>
-                <w:szCs w:val="24"/>
-              </w:rPr>
-              <w:t>AcademyTyp</w:t>
-            </w:r>
-            <w:r>
-              <w:rPr>
-                <w:sz w:val="24"/>
-                <w:szCs w:val="24"/>
-              </w:rPr>
-              <w:t>eRouteAndConversionGrant</w:t>
-            </w:r>
-            <w:proofErr w:type="spellEnd"/>
-            <w:r>
-              <w:rPr>
-                <w:sz w:val="24"/>
-                <w:szCs w:val="24"/>
-              </w:rPr>
-              <w:t>]</w:t>
-            </w:r>
-          </w:p>
-          <w:p>
-            <w:pPr>
-              <w:pStyle w:val="LO-normal"/>
-              <w:spacing w:before="120" w:after="120" w:line="240" w:lineRule="auto"/>
-              <w:rPr>
-                <w:sz w:val="24"/>
-                <w:szCs w:val="24"/>
-              </w:rPr>
-            </w:pPr>
-            <w:r>
-              <w:rPr>
-                <w:sz w:val="24"/>
-                <w:szCs w:val="24"/>
-              </w:rPr>
-              <w:t>[</w:t>
-            </w:r>
-            <w:proofErr w:type="spellStart"/>
-            <w:r>
-              <w:rPr>
-                <w:sz w:val="24"/>
-                <w:szCs w:val="24"/>
-              </w:rPr>
-              <w:t>ConversionSupportGrantChangeReason</w:t>
-            </w:r>
-            <w:proofErr w:type="spellEnd"/>
-            <w:r>
-              <w:rPr>
-                <w:sz w:val="24"/>
-                <w:szCs w:val="24"/>
-              </w:rPr>
-              <w:t>]</w:t>
+              <w:t>[AcademyTypeRouteAndConversionGrant]</w:t>
+            </w:r>
+          </w:p>
+          <w:p>
+            <w:pPr>
+              <w:pStyle w:val="LO-normal"/>
+              <w:spacing w:before="120" w:after="120" w:line="240" w:lineRule="auto"/>
+              <w:rPr>
+                <w:sz w:val="24"/>
+                <w:szCs w:val="24"/>
+              </w:rPr>
+            </w:pPr>
+            <w:r>
+              <w:rPr>
+                <w:sz w:val="24"/>
+                <w:szCs w:val="24"/>
+              </w:rPr>
+              <w:t>[ConversionSupportGrantChangeReason]</w:t>
             </w:r>
           </w:p>
         </w:tc>
@@ -359,7 +259,15 @@
                 <w:sz w:val="24"/>
                 <w:szCs w:val="24"/>
               </w:rPr>
-              <w:t>Date of HTB</w:t>
+              <w:t xml:space="preserve">Date of </w:t>
+            </w:r>
+            <w:r>
+              <w:rPr>
+                <w:b/>
+                <w:sz w:val="24"/>
+                <w:szCs w:val="24"/>
+              </w:rPr>
+              <w:t>Advisory Board</w:t>
             </w:r>
           </w:p>
         </w:tc>
@@ -383,23 +291,7 @@
                 <w:sz w:val="24"/>
                 <w:szCs w:val="24"/>
               </w:rPr>
-              <w:t xml:space="preserve"> [</w:t>
-            </w:r>
-            <w:proofErr w:type="spellStart"/>
-            <w:r>
-              <w:rPr>
-                <w:sz w:val="24"/>
-                <w:szCs w:val="24"/>
-              </w:rPr>
-              <w:t>HeadTeacherBoardDate</w:t>
-            </w:r>
-            <w:proofErr w:type="spellEnd"/>
-            <w:r>
-              <w:rPr>
-                <w:sz w:val="24"/>
-                <w:szCs w:val="24"/>
-              </w:rPr>
-              <w:t>]</w:t>
+              <w:t xml:space="preserve"> [HeadTeacherBoardDate]</w:t>
             </w:r>
           </w:p>
         </w:tc>
@@ -450,23 +342,7 @@
                 <w:sz w:val="24"/>
                 <w:szCs w:val="24"/>
               </w:rPr>
-              <w:t xml:space="preserve"> [</w:t>
-            </w:r>
-            <w:proofErr w:type="spellStart"/>
-            <w:r>
-              <w:rPr>
-                <w:sz w:val="24"/>
-                <w:szCs w:val="24"/>
-              </w:rPr>
-              <w:t>ProposedAcademyOpeningDate</w:t>
-            </w:r>
-            <w:proofErr w:type="spellEnd"/>
-            <w:r>
-              <w:rPr>
-                <w:sz w:val="24"/>
-                <w:szCs w:val="24"/>
-              </w:rPr>
-              <w:t>]</w:t>
+              <w:t xml:space="preserve"> [ProposedAcademyOpeningDate]</w:t>
             </w:r>
           </w:p>
         </w:tc>
@@ -493,7 +369,15 @@
                 <w:sz w:val="24"/>
                 <w:szCs w:val="24"/>
               </w:rPr>
-              <w:t>Previous HTB date</w:t>
+              <w:t xml:space="preserve">Previous </w:t>
+            </w:r>
+            <w:r>
+              <w:rPr>
+                <w:b/>
+                <w:sz w:val="24"/>
+                <w:szCs w:val="24"/>
+              </w:rPr>
+              <w:t>Advisory Board</w:t>
             </w:r>
           </w:p>
         </w:tc>
@@ -517,23 +401,7 @@
                 <w:sz w:val="24"/>
                 <w:szCs w:val="24"/>
               </w:rPr>
-              <w:t xml:space="preserve"> [</w:t>
-            </w:r>
-            <w:proofErr w:type="spellStart"/>
-            <w:r>
-              <w:rPr>
-                <w:sz w:val="24"/>
-                <w:szCs w:val="24"/>
-              </w:rPr>
-              <w:t>PreviousHeadTeacherBoardDate</w:t>
-            </w:r>
-            <w:proofErr w:type="spellEnd"/>
-            <w:r>
-              <w:rPr>
-                <w:sz w:val="24"/>
-                <w:szCs w:val="24"/>
-              </w:rPr>
-              <w:t>]</w:t>
+              <w:t xml:space="preserve"> [PreviousHeadTeacherBoardDate]</w:t>
             </w:r>
           </w:p>
         </w:tc>
@@ -604,30 +472,7 @@
                 <w:sz w:val="24"/>
                 <w:szCs w:val="24"/>
               </w:rPr>
-              <w:t xml:space="preserve"> </w:t>
-            </w:r>
-            <w:r>
-              <w:rPr>
-                <w:sz w:val="24"/>
-                <w:szCs w:val="24"/>
-              </w:rPr>
-              <w:t>[</w:t>
-            </w:r>
-            <w:proofErr w:type="spellStart"/>
-            <w:r>
-              <w:rPr>
-                <w:sz w:val="24"/>
-                <w:szCs w:val="24"/>
-              </w:rPr>
-              <w:t>LocalAuthority</w:t>
-            </w:r>
-            <w:proofErr w:type="spellEnd"/>
-            <w:r>
-              <w:rPr>
-                <w:sz w:val="24"/>
-                <w:szCs w:val="24"/>
-              </w:rPr>
-              <w:t>]</w:t>
+              <w:t xml:space="preserve"> [LocalAuthority]</w:t>
             </w:r>
           </w:p>
         </w:tc>
@@ -678,23 +523,7 @@
                 <w:sz w:val="24"/>
                 <w:szCs w:val="24"/>
               </w:rPr>
-              <w:t xml:space="preserve"> [</w:t>
-            </w:r>
-            <w:proofErr w:type="spellStart"/>
-            <w:r>
-              <w:rPr>
-                <w:sz w:val="24"/>
-                <w:szCs w:val="24"/>
-              </w:rPr>
-              <w:t>SponsorName</w:t>
-            </w:r>
-            <w:proofErr w:type="spellEnd"/>
-            <w:r>
-              <w:rPr>
-                <w:sz w:val="24"/>
-                <w:szCs w:val="24"/>
-              </w:rPr>
-              <w:t>]</w:t>
+              <w:t xml:space="preserve"> [SponsorName]</w:t>
             </w:r>
           </w:p>
         </w:tc>
@@ -745,23 +574,7 @@
                 <w:sz w:val="24"/>
                 <w:szCs w:val="24"/>
               </w:rPr>
-              <w:t xml:space="preserve"> [</w:t>
-            </w:r>
-            <w:proofErr w:type="spellStart"/>
-            <w:r>
-              <w:rPr>
-                <w:sz w:val="24"/>
-                <w:szCs w:val="24"/>
-              </w:rPr>
-              <w:t>SponsorReferenceNumber</w:t>
-            </w:r>
-            <w:proofErr w:type="spellEnd"/>
-            <w:r>
-              <w:rPr>
-                <w:sz w:val="24"/>
-                <w:szCs w:val="24"/>
-              </w:rPr>
-              <w:t>]</w:t>
+              <w:t xml:space="preserve"> [SponsorReferenceNumber]</w:t>
             </w:r>
           </w:p>
         </w:tc>
@@ -846,23 +659,7 @@
                 <w:sz w:val="24"/>
                 <w:szCs w:val="24"/>
               </w:rPr>
-              <w:t>[</w:t>
-            </w:r>
-            <w:proofErr w:type="spellStart"/>
-            <w:r>
-              <w:rPr>
-                <w:sz w:val="24"/>
-                <w:szCs w:val="24"/>
-              </w:rPr>
-              <w:t>SchoolType</w:t>
-            </w:r>
-            <w:proofErr w:type="spellEnd"/>
-            <w:r>
-              <w:rPr>
-                <w:sz w:val="24"/>
-                <w:szCs w:val="24"/>
-              </w:rPr>
-              <w:t>]</w:t>
+              <w:t>[SchoolType]</w:t>
             </w:r>
           </w:p>
         </w:tc>
@@ -922,23 +719,7 @@
                 <w:sz w:val="24"/>
                 <w:szCs w:val="24"/>
               </w:rPr>
-              <w:t>[</w:t>
-            </w:r>
-            <w:proofErr w:type="spellStart"/>
-            <w:r>
-              <w:rPr>
-                <w:sz w:val="24"/>
-                <w:szCs w:val="24"/>
-              </w:rPr>
-              <w:t>SchoolPhase</w:t>
-            </w:r>
-            <w:proofErr w:type="spellEnd"/>
-            <w:r>
-              <w:rPr>
-                <w:sz w:val="24"/>
-                <w:szCs w:val="24"/>
-              </w:rPr>
-              <w:t>]</w:t>
+              <w:t>[SchoolPhase]</w:t>
             </w:r>
           </w:p>
         </w:tc>
@@ -998,23 +779,7 @@
                 <w:sz w:val="24"/>
                 <w:szCs w:val="24"/>
               </w:rPr>
-              <w:t>[</w:t>
-            </w:r>
-            <w:proofErr w:type="spellStart"/>
-            <w:r>
-              <w:rPr>
-                <w:sz w:val="24"/>
-                <w:szCs w:val="24"/>
-              </w:rPr>
-              <w:t>AgeRange</w:t>
-            </w:r>
-            <w:proofErr w:type="spellEnd"/>
-            <w:r>
-              <w:rPr>
-                <w:sz w:val="24"/>
-                <w:szCs w:val="24"/>
-              </w:rPr>
-              <w:t>]</w:t>
+              <w:t>[AgeRange]</w:t>
             </w:r>
           </w:p>
         </w:tc>
@@ -1090,23 +855,7 @@
                 <w:sz w:val="24"/>
                 <w:szCs w:val="24"/>
               </w:rPr>
-              <w:t>[</w:t>
-            </w:r>
-            <w:proofErr w:type="spellStart"/>
-            <w:r>
-              <w:rPr>
-                <w:sz w:val="24"/>
-                <w:szCs w:val="24"/>
-              </w:rPr>
-              <w:t>SchoolCapacity</w:t>
-            </w:r>
-            <w:proofErr w:type="spellEnd"/>
-            <w:r>
-              <w:rPr>
-                <w:sz w:val="24"/>
-                <w:szCs w:val="24"/>
-              </w:rPr>
-              <w:t>]</w:t>
+              <w:t>[SchoolCapacity]</w:t>
             </w:r>
           </w:p>
         </w:tc>
@@ -1138,15 +887,7 @@
                 <w:sz w:val="24"/>
                 <w:szCs w:val="24"/>
               </w:rPr>
-              <w:t xml:space="preserve">Published admission number </w:t>
-            </w:r>
-            <w:r>
-              <w:rPr>
-                <w:b/>
-                <w:sz w:val="24"/>
-                <w:szCs w:val="24"/>
-              </w:rPr>
-              <w:t>(PAN)</w:t>
+              <w:t>Published admission number (PAN)</w:t>
             </w:r>
           </w:p>
         </w:tc>
@@ -1174,23 +915,7 @@
                 <w:sz w:val="24"/>
                 <w:szCs w:val="24"/>
               </w:rPr>
-              <w:t>[</w:t>
-            </w:r>
-            <w:proofErr w:type="spellStart"/>
-            <w:r>
-              <w:rPr>
-                <w:sz w:val="24"/>
-                <w:szCs w:val="24"/>
-              </w:rPr>
-              <w:t>PublishedAdmissionNumber</w:t>
-            </w:r>
-            <w:proofErr w:type="spellEnd"/>
-            <w:r>
-              <w:rPr>
-                <w:sz w:val="24"/>
-                <w:szCs w:val="24"/>
-              </w:rPr>
-              <w:t>]</w:t>
+              <w:t>[PublishedAdmissionNumber]</w:t>
             </w:r>
           </w:p>
         </w:tc>
@@ -1250,23 +975,7 @@
                 <w:sz w:val="24"/>
                 <w:szCs w:val="24"/>
               </w:rPr>
-              <w:t>[</w:t>
-            </w:r>
-            <w:proofErr w:type="spellStart"/>
-            <w:r>
-              <w:rPr>
-                <w:sz w:val="24"/>
-                <w:szCs w:val="24"/>
-              </w:rPr>
-              <w:t>NumberOnRoll</w:t>
-            </w:r>
-            <w:proofErr w:type="spellEnd"/>
-            <w:r>
-              <w:rPr>
-                <w:sz w:val="24"/>
-                <w:szCs w:val="24"/>
-              </w:rPr>
-              <w:t>]</w:t>
+              <w:t>[NumberOnRoll]</w:t>
             </w:r>
           </w:p>
         </w:tc>
@@ -1326,23 +1035,7 @@
                 <w:sz w:val="24"/>
                 <w:szCs w:val="24"/>
               </w:rPr>
-              <w:t>[</w:t>
-            </w:r>
-            <w:proofErr w:type="spellStart"/>
-            <w:r>
-              <w:rPr>
-                <w:sz w:val="24"/>
-                <w:szCs w:val="24"/>
-              </w:rPr>
-              <w:t>PercentageSchoolFull</w:t>
-            </w:r>
-            <w:proofErr w:type="spellEnd"/>
-            <w:r>
-              <w:rPr>
-                <w:sz w:val="24"/>
-                <w:szCs w:val="24"/>
-              </w:rPr>
-              <w:t>]</w:t>
+              <w:t>[PercentageSchoolFull]</w:t>
             </w:r>
           </w:p>
         </w:tc>
@@ -1403,23 +1096,7 @@
                 <w:sz w:val="24"/>
                 <w:szCs w:val="24"/>
               </w:rPr>
-              <w:t>[</w:t>
-            </w:r>
-            <w:proofErr w:type="spellStart"/>
-            <w:r>
-              <w:rPr>
-                <w:sz w:val="24"/>
-                <w:szCs w:val="24"/>
-              </w:rPr>
-              <w:t>PercentageFreeSchoolMeals</w:t>
-            </w:r>
-            <w:proofErr w:type="spellEnd"/>
-            <w:r>
-              <w:rPr>
-                <w:sz w:val="24"/>
-                <w:szCs w:val="24"/>
-              </w:rPr>
-              <w:t>]</w:t>
+              <w:t>[PercentageFreeSchoolMeals]</w:t>
             </w:r>
           </w:p>
         </w:tc>
@@ -1487,15 +1164,7 @@
               <w:spacing w:before="120" w:after="120" w:line="240" w:lineRule="auto"/>
             </w:pPr>
             <w:r>
-              <w:t>[</w:t>
-            </w:r>
-            <w:proofErr w:type="spellStart"/>
-            <w:r>
-              <w:t>ViabilityIssues</w:t>
-            </w:r>
-            <w:proofErr w:type="spellEnd"/>
-            <w:r>
-              <w:t>]</w:t>
+              <w:t>[ViabilityIssues]</w:t>
             </w:r>
           </w:p>
         </w:tc>
@@ -1547,15 +1216,7 @@
               <w:spacing w:before="120" w:after="120" w:line="240" w:lineRule="auto"/>
             </w:pPr>
             <w:r>
-              <w:t>[</w:t>
-            </w:r>
-            <w:proofErr w:type="spellStart"/>
-            <w:r>
-              <w:t>FinancialDeficit</w:t>
-            </w:r>
-            <w:proofErr w:type="spellEnd"/>
-            <w:r>
-              <w:t>]</w:t>
+              <w:t>[FinancialDeficit]</w:t>
             </w:r>
           </w:p>
         </w:tc>
@@ -1607,15 +1268,7 @@
               <w:spacing w:before="120" w:after="120" w:line="240" w:lineRule="auto"/>
             </w:pPr>
             <w:r>
-              <w:t>[</w:t>
-            </w:r>
-            <w:proofErr w:type="spellStart"/>
-            <w:r>
-              <w:t>PartOfPfiScheme</w:t>
-            </w:r>
-            <w:proofErr w:type="spellEnd"/>
-            <w:r>
-              <w:t>]</w:t>
+              <w:t>[PartOfPfiScheme]</w:t>
             </w:r>
           </w:p>
         </w:tc>
@@ -1687,23 +1340,7 @@
                 <w:sz w:val="24"/>
                 <w:szCs w:val="24"/>
               </w:rPr>
-              <w:t>[</w:t>
-            </w:r>
-            <w:proofErr w:type="spellStart"/>
-            <w:r>
-              <w:rPr>
-                <w:sz w:val="24"/>
-                <w:szCs w:val="24"/>
-              </w:rPr>
-              <w:t>IsSchoolLinkedToADiocese</w:t>
-            </w:r>
-            <w:proofErr w:type="spellEnd"/>
-            <w:r>
-              <w:rPr>
-                <w:sz w:val="24"/>
-                <w:szCs w:val="24"/>
-              </w:rPr>
-              <w:t>]</w:t>
+              <w:t>[IsSchoolLinkedToADiocese]</w:t>
             </w:r>
           </w:p>
         </w:tc>
@@ -1754,23 +1391,7 @@
                 <w:sz w:val="24"/>
                 <w:szCs w:val="24"/>
               </w:rPr>
-              <w:t>[</w:t>
-            </w:r>
-            <w:proofErr w:type="spellStart"/>
-            <w:r>
-              <w:rPr>
-                <w:sz w:val="24"/>
-                <w:szCs w:val="24"/>
-              </w:rPr>
-              <w:t>PercentageOfGoodOrOutstandingSchoolsInTheDiocesanTrust</w:t>
-            </w:r>
-            <w:proofErr w:type="spellEnd"/>
-            <w:r>
-              <w:rPr>
-                <w:sz w:val="24"/>
-                <w:szCs w:val="24"/>
-              </w:rPr>
-              <w:t>]</w:t>
+              <w:t>[PercentageOfGoodOrOutstandingSchoolsInTheDiocesanTrust]</w:t>
             </w:r>
           </w:p>
         </w:tc>
@@ -1825,38 +1446,21 @@
                 <w:sz w:val="24"/>
                 <w:szCs w:val="24"/>
               </w:rPr>
+              <w:t>[DistanceFromSchoolToTrustHeadquarters]</w:t>
+            </w:r>
+          </w:p>
+          <w:p>
+            <w:pPr>
+              <w:pStyle w:val="LO-normal"/>
+              <w:spacing w:before="120" w:after="120" w:line="240" w:lineRule="auto"/>
+            </w:pPr>
+            <w:r>
+              <w:rPr>
+                <w:sz w:val="24"/>
+                <w:szCs w:val="24"/>
+              </w:rPr>
               <w:t>[</w:t>
             </w:r>
-            <w:proofErr w:type="spellStart"/>
-            <w:r>
-              <w:rPr>
-                <w:sz w:val="24"/>
-                <w:szCs w:val="24"/>
-              </w:rPr>
-              <w:t>DistanceFromSchoolToTrustHeadquarters</w:t>
-            </w:r>
-            <w:proofErr w:type="spellEnd"/>
-            <w:r>
-              <w:rPr>
-                <w:sz w:val="24"/>
-                <w:szCs w:val="24"/>
-              </w:rPr>
-              <w:t>]</w:t>
-            </w:r>
-          </w:p>
-          <w:p>
-            <w:pPr>
-              <w:pStyle w:val="LO-normal"/>
-              <w:spacing w:before="120" w:after="120" w:line="240" w:lineRule="auto"/>
-            </w:pPr>
-            <w:r>
-              <w:rPr>
-                <w:sz w:val="24"/>
-                <w:szCs w:val="24"/>
-              </w:rPr>
-              <w:t>[</w:t>
-            </w:r>
-            <w:proofErr w:type="spellStart"/>
             <w:r>
               <w:rPr>
                 <w:color w:val="000000"/>
@@ -1866,7 +1470,6 @@
               </w:rPr>
               <w:t>DistanceFromSchoolToTrustHeadquartersAdditionalInformation</w:t>
             </w:r>
-            <w:proofErr w:type="spellEnd"/>
             <w:r>
               <w:rPr>
                 <w:rFonts w:ascii="Consolas" w:hAnsi="Consolas" w:cs="Consolas"/>
@@ -1931,23 +1534,7 @@
                 <w:sz w:val="24"/>
                 <w:szCs w:val="24"/>
               </w:rPr>
-              <w:t>[</w:t>
-            </w:r>
-            <w:proofErr w:type="spellStart"/>
-            <w:r>
-              <w:rPr>
-                <w:sz w:val="24"/>
-                <w:szCs w:val="24"/>
-              </w:rPr>
-              <w:t>ParliamentaryConstituency</w:t>
-            </w:r>
-            <w:proofErr w:type="spellEnd"/>
-            <w:r>
-              <w:rPr>
-                <w:sz w:val="24"/>
-                <w:szCs w:val="24"/>
-              </w:rPr>
-              <w:t>]</w:t>
+              <w:t>[ParliamentaryConstituency]</w:t>
             </w:r>
           </w:p>
         </w:tc>
@@ -2025,23 +1612,7 @@
                 <w:sz w:val="24"/>
                 <w:szCs w:val="24"/>
               </w:rPr>
-              <w:t>[</w:t>
-            </w:r>
-            <w:proofErr w:type="spellStart"/>
-            <w:r>
-              <w:rPr>
-                <w:sz w:val="24"/>
-                <w:szCs w:val="24"/>
-              </w:rPr>
-              <w:t>OfstedLastInspection</w:t>
-            </w:r>
-            <w:proofErr w:type="spellEnd"/>
-            <w:r>
-              <w:rPr>
-                <w:sz w:val="24"/>
-                <w:szCs w:val="24"/>
-              </w:rPr>
-              <w:t>]</w:t>
+              <w:t>[OfstedLastInspection]</w:t>
             </w:r>
           </w:p>
         </w:tc>
@@ -2092,23 +1663,7 @@
                 <w:sz w:val="24"/>
                 <w:szCs w:val="24"/>
               </w:rPr>
-              <w:t>[</w:t>
-            </w:r>
-            <w:proofErr w:type="spellStart"/>
-            <w:r>
-              <w:rPr>
-                <w:sz w:val="24"/>
-                <w:szCs w:val="24"/>
-              </w:rPr>
-              <w:t>OverallEffectiveness</w:t>
-            </w:r>
-            <w:proofErr w:type="spellEnd"/>
-            <w:r>
-              <w:rPr>
-                <w:sz w:val="24"/>
-                <w:szCs w:val="24"/>
-              </w:rPr>
-              <w:t>]</w:t>
+              <w:t>[OverallEffectiveness]</w:t>
             </w:r>
           </w:p>
         </w:tc>
@@ -2159,23 +1714,7 @@
                 <w:sz w:val="24"/>
                 <w:szCs w:val="24"/>
               </w:rPr>
-              <w:t>[</w:t>
-            </w:r>
-            <w:proofErr w:type="spellStart"/>
-            <w:r>
-              <w:rPr>
-                <w:sz w:val="24"/>
-                <w:szCs w:val="24"/>
-              </w:rPr>
-              <w:t>EffectivenessOfLeadershipAndManagement</w:t>
-            </w:r>
-            <w:proofErr w:type="spellEnd"/>
-            <w:r>
-              <w:rPr>
-                <w:sz w:val="24"/>
-                <w:szCs w:val="24"/>
-              </w:rPr>
-              <w:t>]</w:t>
+              <w:t>[EffectivenessOfLeadershipAndManagement]</w:t>
             </w:r>
           </w:p>
         </w:tc>
@@ -2240,23 +1779,7 @@
                 <w:sz w:val="24"/>
                 <w:szCs w:val="24"/>
               </w:rPr>
-              <w:t>[</w:t>
-            </w:r>
-            <w:proofErr w:type="spellStart"/>
-            <w:r>
-              <w:rPr>
-                <w:sz w:val="24"/>
-                <w:szCs w:val="24"/>
-              </w:rPr>
-              <w:t>QualityOfEducation</w:t>
-            </w:r>
-            <w:proofErr w:type="spellEnd"/>
-            <w:r>
-              <w:rPr>
-                <w:sz w:val="24"/>
-                <w:szCs w:val="24"/>
-              </w:rPr>
-              <w:t>]</w:t>
+              <w:t>[QualityOfEducation]</w:t>
             </w:r>
           </w:p>
         </w:tc>
@@ -2283,15 +1806,7 @@
                 <w:sz w:val="24"/>
                 <w:szCs w:val="24"/>
               </w:rPr>
-              <w:t xml:space="preserve">Personal development, </w:t>
-            </w:r>
-            <w:r>
-              <w:rPr>
-                <w:b/>
-                <w:sz w:val="24"/>
-                <w:szCs w:val="24"/>
-              </w:rPr>
-              <w:t>behaviour and welfare</w:t>
+              <w:t>Personal development, behaviour and welfare</w:t>
             </w:r>
           </w:p>
         </w:tc>
@@ -2315,23 +1830,7 @@
                 <w:sz w:val="24"/>
                 <w:szCs w:val="24"/>
               </w:rPr>
-              <w:t>[</w:t>
-            </w:r>
-            <w:proofErr w:type="spellStart"/>
-            <w:r>
-              <w:rPr>
-                <w:sz w:val="24"/>
-                <w:szCs w:val="24"/>
-              </w:rPr>
-              <w:t>BehaviourAndAttitudes</w:t>
-            </w:r>
-            <w:proofErr w:type="spellEnd"/>
-            <w:r>
-              <w:rPr>
-                <w:sz w:val="24"/>
-                <w:szCs w:val="24"/>
-              </w:rPr>
-              <w:t>]</w:t>
+              <w:t>[BehaviourAndAttitudes]</w:t>
             </w:r>
           </w:p>
         </w:tc>
@@ -2382,23 +1881,7 @@
                 <w:sz w:val="24"/>
                 <w:szCs w:val="24"/>
               </w:rPr>
-              <w:t>[</w:t>
-            </w:r>
-            <w:proofErr w:type="spellStart"/>
-            <w:r>
-              <w:rPr>
-                <w:sz w:val="24"/>
-                <w:szCs w:val="24"/>
-              </w:rPr>
-              <w:t>PersonalDevelopment</w:t>
-            </w:r>
-            <w:proofErr w:type="spellEnd"/>
-            <w:r>
-              <w:rPr>
-                <w:sz w:val="24"/>
-                <w:szCs w:val="24"/>
-              </w:rPr>
-              <w:t>]</w:t>
+              <w:t>[PersonalDevelopment]</w:t>
             </w:r>
           </w:p>
         </w:tc>
@@ -2454,23 +1937,7 @@
                 <w:sz w:val="24"/>
                 <w:szCs w:val="24"/>
               </w:rPr>
-              <w:t>[</w:t>
-            </w:r>
-            <w:proofErr w:type="spellStart"/>
-            <w:r>
-              <w:rPr>
-                <w:sz w:val="24"/>
-                <w:szCs w:val="24"/>
-              </w:rPr>
-              <w:t>EarlyYearsProvision</w:t>
-            </w:r>
-            <w:proofErr w:type="spellEnd"/>
-            <w:r>
-              <w:rPr>
-                <w:sz w:val="24"/>
-                <w:szCs w:val="24"/>
-              </w:rPr>
-              <w:t>]</w:t>
+              <w:t>[EarlyYearsProvision]</w:t>
             </w:r>
           </w:p>
         </w:tc>
@@ -2545,23 +2012,7 @@
                 <w:sz w:val="24"/>
                 <w:szCs w:val="24"/>
               </w:rPr>
-              <w:t>[</w:t>
-            </w:r>
-            <w:proofErr w:type="spellStart"/>
-            <w:r>
-              <w:rPr>
-                <w:sz w:val="24"/>
-                <w:szCs w:val="24"/>
-              </w:rPr>
-              <w:t>SchoolPerformanceAdditionalInformation</w:t>
-            </w:r>
-            <w:proofErr w:type="spellEnd"/>
-            <w:r>
-              <w:rPr>
-                <w:sz w:val="24"/>
-                <w:szCs w:val="24"/>
-              </w:rPr>
-              <w:t>]</w:t>
+              <w:t>[SchoolPerformanceAdditionalInformation]</w:t>
             </w:r>
           </w:p>
         </w:tc>
@@ -2618,15 +2069,7 @@
               <w:pStyle w:val="LO-normal"/>
             </w:pPr>
             <w:r>
-              <w:t>[</w:t>
-            </w:r>
-            <w:proofErr w:type="spellStart"/>
-            <w:r>
-              <w:t>RationaleForProject</w:t>
-            </w:r>
-            <w:proofErr w:type="spellEnd"/>
-            <w:r>
-              <w:t>]</w:t>
+              <w:t>[RationaleForProject]</w:t>
             </w:r>
           </w:p>
         </w:tc>
@@ -2667,15 +2110,7 @@
               <w:pStyle w:val="LO-normal"/>
             </w:pPr>
             <w:r>
-              <w:t>[</w:t>
-            </w:r>
-            <w:proofErr w:type="spellStart"/>
-            <w:r>
-              <w:t>RationaleForTrust</w:t>
-            </w:r>
-            <w:proofErr w:type="spellEnd"/>
-            <w:r>
-              <w:t>]</w:t>
+              <w:t>[RationaleForTrust]</w:t>
             </w:r>
           </w:p>
         </w:tc>
@@ -2722,23 +2157,7 @@
                 <w:sz w:val="24"/>
                 <w:szCs w:val="24"/>
               </w:rPr>
-              <w:t>[</w:t>
-            </w:r>
-            <w:proofErr w:type="spellStart"/>
-            <w:r>
-              <w:rPr>
-                <w:sz w:val="24"/>
-                <w:szCs w:val="24"/>
-              </w:rPr>
-              <w:t>RisksAndIssues</w:t>
-            </w:r>
-            <w:proofErr w:type="spellEnd"/>
-            <w:r>
-              <w:rPr>
-                <w:sz w:val="24"/>
-                <w:szCs w:val="24"/>
-              </w:rPr>
-              <w:t>]</w:t>
+              <w:t>[RisksAndIssues]</w:t>
             </w:r>
           </w:p>
           <w:p>
@@ -2833,23 +2252,7 @@
                 <w:sz w:val="24"/>
                 <w:szCs w:val="24"/>
               </w:rPr>
-              <w:t>[</w:t>
-            </w:r>
-            <w:proofErr w:type="spellStart"/>
-            <w:r>
-              <w:rPr>
-                <w:sz w:val="24"/>
-                <w:szCs w:val="24"/>
-              </w:rPr>
-              <w:t>EqualitiesImpactAssessmentConsidered</w:t>
-            </w:r>
-            <w:proofErr w:type="spellEnd"/>
-            <w:r>
-              <w:rPr>
-                <w:sz w:val="24"/>
-                <w:szCs w:val="24"/>
-              </w:rPr>
-              <w:t>]</w:t>
+              <w:t>[EqualitiesImpactAssessmentConsidered]</w:t>
             </w:r>
           </w:p>
         </w:tc>
@@ -2927,41 +2330,25 @@
         </w:tc>
         <w:tc>
           <w:tcPr>
-            <w:tcW w:w="6509" w:type="dxa"/>
-            <w:tcBorders>
-              <w:top w:val="single" w:sz="8" w:space="0" w:color="000000"/>
-              <w:left w:val="single" w:sz="8" w:space="0" w:color="000000"/>
-              <w:bottom w:val="single" w:sz="8" w:space="0" w:color="000000"/>
-              <w:right w:val="single" w:sz="8" w:space="0" w:color="000000"/>
-            </w:tcBorders>
-          </w:tcPr>
-          <w:p>
-            <w:pPr>
-              <w:pStyle w:val="LO-normal"/>
-              <w:spacing w:before="120" w:after="120" w:line="240" w:lineRule="auto"/>
-            </w:pPr>
-            <w:r>
-              <w:rPr>
-                <w:sz w:val="24"/>
-                <w:szCs w:val="24"/>
-              </w:rPr>
-              <w:t>[</w:t>
-            </w:r>
-            <w:proofErr w:type="spellStart"/>
-            <w:r>
-              <w:rPr>
-                <w:sz w:val="24"/>
-                <w:szCs w:val="24"/>
-              </w:rPr>
-              <w:t>RevenueCarryForwardAtEndMarchCurrentYear</w:t>
-            </w:r>
-            <w:proofErr w:type="spellEnd"/>
-            <w:r>
-              <w:rPr>
-                <w:sz w:val="24"/>
-                <w:szCs w:val="24"/>
-              </w:rPr>
-              <w:t>]</w:t>
+            <w:tcW w:w="6510" w:type="dxa"/>
+            <w:tcBorders>
+              <w:top w:val="single" w:sz="8" w:space="0" w:color="000000"/>
+              <w:left w:val="single" w:sz="8" w:space="0" w:color="000000"/>
+              <w:bottom w:val="single" w:sz="8" w:space="0" w:color="000000"/>
+              <w:right w:val="single" w:sz="8" w:space="0" w:color="000000"/>
+            </w:tcBorders>
+          </w:tcPr>
+          <w:p>
+            <w:pPr>
+              <w:pStyle w:val="LO-normal"/>
+              <w:spacing w:before="120" w:after="120" w:line="240" w:lineRule="auto"/>
+            </w:pPr>
+            <w:r>
+              <w:rPr>
+                <w:sz w:val="24"/>
+                <w:szCs w:val="24"/>
+              </w:rPr>
+              <w:t>[RevenueCarryForwardAtEndMarchCurrentYear]</w:t>
             </w:r>
           </w:p>
         </w:tc>
@@ -2994,41 +2381,25 @@
         </w:tc>
         <w:tc>
           <w:tcPr>
-            <w:tcW w:w="6509" w:type="dxa"/>
-            <w:tcBorders>
-              <w:top w:val="single" w:sz="8" w:space="0" w:color="000000"/>
-              <w:left w:val="single" w:sz="8" w:space="0" w:color="000000"/>
-              <w:bottom w:val="single" w:sz="8" w:space="0" w:color="000000"/>
-              <w:right w:val="single" w:sz="8" w:space="0" w:color="000000"/>
-            </w:tcBorders>
-          </w:tcPr>
-          <w:p>
-            <w:pPr>
-              <w:pStyle w:val="LO-normal"/>
-              <w:spacing w:before="120" w:after="120" w:line="240" w:lineRule="auto"/>
-            </w:pPr>
-            <w:r>
-              <w:rPr>
-                <w:sz w:val="24"/>
-                <w:szCs w:val="24"/>
-              </w:rPr>
-              <w:t>[</w:t>
-            </w:r>
-            <w:proofErr w:type="spellStart"/>
-            <w:r>
-              <w:rPr>
-                <w:sz w:val="24"/>
-                <w:szCs w:val="24"/>
-              </w:rPr>
-              <w:t>ProjectedRevenueBalanceAtEndMarchNextYear</w:t>
-            </w:r>
-            <w:proofErr w:type="spellEnd"/>
-            <w:r>
-              <w:rPr>
-                <w:sz w:val="24"/>
-                <w:szCs w:val="24"/>
-              </w:rPr>
-              <w:t>]</w:t>
+            <w:tcW w:w="6510" w:type="dxa"/>
+            <w:tcBorders>
+              <w:top w:val="single" w:sz="8" w:space="0" w:color="000000"/>
+              <w:left w:val="single" w:sz="8" w:space="0" w:color="000000"/>
+              <w:bottom w:val="single" w:sz="8" w:space="0" w:color="000000"/>
+              <w:right w:val="single" w:sz="8" w:space="0" w:color="000000"/>
+            </w:tcBorders>
+          </w:tcPr>
+          <w:p>
+            <w:pPr>
+              <w:pStyle w:val="LO-normal"/>
+              <w:spacing w:before="120" w:after="120" w:line="240" w:lineRule="auto"/>
+            </w:pPr>
+            <w:r>
+              <w:rPr>
+                <w:sz w:val="24"/>
+                <w:szCs w:val="24"/>
+              </w:rPr>
+              <w:t>[ProjectedRevenueBalanceAtEndMarchNextYear]</w:t>
             </w:r>
           </w:p>
         </w:tc>
@@ -3073,15 +2444,7 @@
                 <w:sz w:val="24"/>
                 <w:szCs w:val="24"/>
               </w:rPr>
-              <w:t xml:space="preserve"> forward at end - March (current </w:t>
-            </w:r>
-            <w:r>
-              <w:rPr>
-                <w:b/>
-                <w:sz w:val="24"/>
-                <w:szCs w:val="24"/>
-              </w:rPr>
-              <w:t>year)</w:t>
+              <w:t xml:space="preserve"> forward at end - March (current year)</w:t>
             </w:r>
           </w:p>
           <w:p>
@@ -3101,41 +2464,25 @@
         </w:tc>
         <w:tc>
           <w:tcPr>
-            <w:tcW w:w="6509" w:type="dxa"/>
-            <w:tcBorders>
-              <w:top w:val="single" w:sz="8" w:space="0" w:color="000000"/>
-              <w:left w:val="single" w:sz="8" w:space="0" w:color="000000"/>
-              <w:bottom w:val="single" w:sz="8" w:space="0" w:color="000000"/>
-              <w:right w:val="single" w:sz="8" w:space="0" w:color="000000"/>
-            </w:tcBorders>
-          </w:tcPr>
-          <w:p>
-            <w:pPr>
-              <w:pStyle w:val="LO-normal"/>
-              <w:spacing w:before="120" w:after="120" w:line="240" w:lineRule="auto"/>
-            </w:pPr>
-            <w:r>
-              <w:rPr>
-                <w:sz w:val="24"/>
-                <w:szCs w:val="24"/>
-              </w:rPr>
-              <w:t>[</w:t>
-            </w:r>
-            <w:proofErr w:type="spellStart"/>
-            <w:r>
-              <w:rPr>
-                <w:sz w:val="24"/>
-                <w:szCs w:val="24"/>
-              </w:rPr>
-              <w:t>CapitalCarryForwardAtEndMarchCurrentYear</w:t>
-            </w:r>
-            <w:proofErr w:type="spellEnd"/>
-            <w:r>
-              <w:rPr>
-                <w:sz w:val="24"/>
-                <w:szCs w:val="24"/>
-              </w:rPr>
-              <w:t>]</w:t>
+            <w:tcW w:w="6510" w:type="dxa"/>
+            <w:tcBorders>
+              <w:top w:val="single" w:sz="8" w:space="0" w:color="000000"/>
+              <w:left w:val="single" w:sz="8" w:space="0" w:color="000000"/>
+              <w:bottom w:val="single" w:sz="8" w:space="0" w:color="000000"/>
+              <w:right w:val="single" w:sz="8" w:space="0" w:color="000000"/>
+            </w:tcBorders>
+          </w:tcPr>
+          <w:p>
+            <w:pPr>
+              <w:pStyle w:val="LO-normal"/>
+              <w:spacing w:before="120" w:after="120" w:line="240" w:lineRule="auto"/>
+            </w:pPr>
+            <w:r>
+              <w:rPr>
+                <w:sz w:val="24"/>
+                <w:szCs w:val="24"/>
+              </w:rPr>
+              <w:t>[CapitalCarryForwardAtEndMarchCurrentYear]</w:t>
             </w:r>
           </w:p>
         </w:tc>
@@ -3200,6 +2547,72 @@
         </w:tc>
         <w:tc>
           <w:tcPr>
+            <w:tcW w:w="6510" w:type="dxa"/>
+            <w:tcBorders>
+              <w:top w:val="single" w:sz="8" w:space="0" w:color="000000"/>
+              <w:left w:val="single" w:sz="8" w:space="0" w:color="000000"/>
+              <w:bottom w:val="single" w:sz="8" w:space="0" w:color="000000"/>
+              <w:right w:val="single" w:sz="8" w:space="0" w:color="000000"/>
+            </w:tcBorders>
+          </w:tcPr>
+          <w:p>
+            <w:pPr>
+              <w:pStyle w:val="LO-normal"/>
+              <w:spacing w:before="120" w:after="120" w:line="240" w:lineRule="auto"/>
+            </w:pPr>
+            <w:r>
+              <w:rPr>
+                <w:sz w:val="24"/>
+                <w:szCs w:val="24"/>
+              </w:rPr>
+              <w:t>[CapitalCarryForwardAtEndMarchNextYear]</w:t>
+            </w:r>
+          </w:p>
+        </w:tc>
+      </w:tr>
+    </w:tbl>
+    <w:p>
+      <w:pPr>
+        <w:pStyle w:val="LO-normal"/>
+      </w:pPr>
+    </w:p>
+    <w:tbl>
+      <w:tblPr>
+        <w:tblW w:w="9735" w:type="dxa"/>
+        <w:tblLook w:val="0400" w:firstRow="0" w:lastRow="0" w:firstColumn="0" w:lastColumn="0" w:noHBand="0" w:noVBand="1"/>
+      </w:tblPr>
+      <w:tblGrid>
+        <w:gridCol w:w="3225"/>
+        <w:gridCol w:w="6510"/>
+      </w:tblGrid>
+      <w:tr>
+        <w:tc>
+          <w:tcPr>
+            <w:tcW w:w="3225" w:type="dxa"/>
+            <w:tcBorders>
+              <w:top w:val="single" w:sz="8" w:space="0" w:color="000000"/>
+              <w:left w:val="single" w:sz="8" w:space="0" w:color="000000"/>
+              <w:bottom w:val="single" w:sz="8" w:space="0" w:color="000000"/>
+              <w:right w:val="single" w:sz="8" w:space="0" w:color="000000"/>
+            </w:tcBorders>
+          </w:tcPr>
+          <w:p>
+            <w:pPr>
+              <w:pStyle w:val="LO-normal"/>
+              <w:spacing w:before="120" w:after="120" w:line="240" w:lineRule="auto"/>
+            </w:pPr>
+            <w:r>
+              <w:rPr>
+                <w:b/>
+                <w:sz w:val="24"/>
+                <w:szCs w:val="24"/>
+              </w:rPr>
+              <w:t>Additional information</w:t>
+            </w:r>
+          </w:p>
+        </w:tc>
+        <w:tc>
+          <w:tcPr>
             <w:tcW w:w="6509" w:type="dxa"/>
             <w:tcBorders>
               <w:top w:val="single" w:sz="8" w:space="0" w:color="000000"/>
@@ -3212,96 +2625,17 @@
             <w:pPr>
               <w:pStyle w:val="LO-normal"/>
               <w:spacing w:before="120" w:after="120" w:line="240" w:lineRule="auto"/>
-            </w:pPr>
-            <w:r>
-              <w:rPr>
-                <w:sz w:val="24"/>
-                <w:szCs w:val="24"/>
-              </w:rPr>
-              <w:t>[</w:t>
-            </w:r>
-            <w:proofErr w:type="spellStart"/>
-            <w:r>
-              <w:rPr>
-                <w:sz w:val="24"/>
-                <w:szCs w:val="24"/>
-              </w:rPr>
-              <w:t>CapitalCarryForwardAtEndMarchNextYear</w:t>
-            </w:r>
-            <w:proofErr w:type="spellEnd"/>
-            <w:r>
-              <w:rPr>
-                <w:sz w:val="24"/>
-                <w:szCs w:val="24"/>
-              </w:rPr>
-              <w:t>]</w:t>
-            </w:r>
-          </w:p>
-        </w:tc>
-      </w:tr>
-      <w:tr>
-        <w:tc>
-          <w:tcPr>
-            <w:tcW w:w="3225" w:type="dxa"/>
-            <w:tcBorders>
-              <w:top w:val="single" w:sz="8" w:space="0" w:color="000000"/>
-              <w:left w:val="single" w:sz="8" w:space="0" w:color="000000"/>
-              <w:bottom w:val="single" w:sz="8" w:space="0" w:color="000000"/>
-              <w:right w:val="single" w:sz="8" w:space="0" w:color="000000"/>
-            </w:tcBorders>
-          </w:tcPr>
-          <w:p>
-            <w:pPr>
-              <w:pStyle w:val="LO-normal"/>
-              <w:spacing w:before="120" w:after="120" w:line="240" w:lineRule="auto"/>
-            </w:pPr>
-            <w:r>
-              <w:rPr>
-                <w:b/>
-                <w:sz w:val="24"/>
-                <w:szCs w:val="24"/>
-              </w:rPr>
-              <w:t>Additional information</w:t>
-            </w:r>
-          </w:p>
-        </w:tc>
-        <w:tc>
-          <w:tcPr>
-            <w:tcW w:w="6509" w:type="dxa"/>
-            <w:tcBorders>
-              <w:top w:val="single" w:sz="8" w:space="0" w:color="000000"/>
-              <w:left w:val="single" w:sz="8" w:space="0" w:color="000000"/>
-              <w:bottom w:val="single" w:sz="8" w:space="0" w:color="000000"/>
-              <w:right w:val="single" w:sz="8" w:space="0" w:color="000000"/>
-            </w:tcBorders>
-          </w:tcPr>
-          <w:p>
-            <w:pPr>
-              <w:pStyle w:val="LO-normal"/>
-              <w:spacing w:before="120" w:after="120" w:line="240" w:lineRule="auto"/>
-            </w:pPr>
-            <w:r>
-              <w:rPr>
-                <w:sz w:val="24"/>
-                <w:szCs w:val="24"/>
-              </w:rPr>
-              <w:t>[</w:t>
-            </w:r>
-            <w:proofErr w:type="spellStart"/>
-            <w:r>
-              <w:rPr>
-                <w:sz w:val="24"/>
-                <w:szCs w:val="24"/>
-              </w:rPr>
-              <w:t>SchoolBudgetInformationAdditionalInformation</w:t>
-            </w:r>
-            <w:proofErr w:type="spellEnd"/>
-            <w:r>
-              <w:rPr>
-                <w:sz w:val="24"/>
-                <w:szCs w:val="24"/>
-              </w:rPr>
-              <w:t>]</w:t>
+              <w:rPr>
+                <w:sz w:val="24"/>
+                <w:szCs w:val="24"/>
+              </w:rPr>
+            </w:pPr>
+            <w:r>
+              <w:rPr>
+                <w:sz w:val="24"/>
+                <w:szCs w:val="24"/>
+              </w:rPr>
+              <w:t>[SchoolBudgetInformationAdditionalInformation]</w:t>
             </w:r>
           </w:p>
         </w:tc>
@@ -3378,15 +2712,7 @@
                 <w:sz w:val="24"/>
                 <w:szCs w:val="24"/>
               </w:rPr>
-              <w:t>Capacit</w:t>
-            </w:r>
-            <w:r>
-              <w:rPr>
-                <w:b/>
-                <w:sz w:val="24"/>
-                <w:szCs w:val="24"/>
-              </w:rPr>
-              <w:t>y</w:t>
+              <w:t>Capacity</w:t>
             </w:r>
           </w:p>
         </w:tc>
@@ -3491,23 +2817,7 @@
                 <w:sz w:val="24"/>
                 <w:szCs w:val="24"/>
               </w:rPr>
-              <w:t>[</w:t>
-            </w:r>
-            <w:proofErr w:type="spellStart"/>
-            <w:r>
-              <w:rPr>
-                <w:sz w:val="24"/>
-                <w:szCs w:val="24"/>
-              </w:rPr>
-              <w:t>SchoolCapacity</w:t>
-            </w:r>
-            <w:proofErr w:type="spellEnd"/>
-            <w:r>
-              <w:rPr>
-                <w:sz w:val="24"/>
-                <w:szCs w:val="24"/>
-              </w:rPr>
-              <w:t>]</w:t>
+              <w:t>[SchoolCapacity]</w:t>
             </w:r>
           </w:p>
         </w:tc>
@@ -3535,23 +2845,7 @@
                 <w:sz w:val="24"/>
                 <w:szCs w:val="24"/>
               </w:rPr>
-              <w:t>[</w:t>
-            </w:r>
-            <w:proofErr w:type="spellStart"/>
-            <w:r>
-              <w:rPr>
-                <w:sz w:val="24"/>
-                <w:szCs w:val="24"/>
-              </w:rPr>
-              <w:t>NumberOnRoll</w:t>
-            </w:r>
-            <w:proofErr w:type="spellEnd"/>
-            <w:r>
-              <w:rPr>
-                <w:sz w:val="24"/>
-                <w:szCs w:val="24"/>
-              </w:rPr>
-              <w:t>]</w:t>
+              <w:t>[NumberOnRoll]</w:t>
             </w:r>
           </w:p>
         </w:tc>
@@ -3579,23 +2873,7 @@
                 <w:sz w:val="24"/>
                 <w:szCs w:val="24"/>
               </w:rPr>
-              <w:t>[</w:t>
-            </w:r>
-            <w:proofErr w:type="spellStart"/>
-            <w:r>
-              <w:rPr>
-                <w:sz w:val="24"/>
-                <w:szCs w:val="24"/>
-              </w:rPr>
-              <w:t>PercentageSchoolFull</w:t>
-            </w:r>
-            <w:proofErr w:type="spellEnd"/>
-            <w:r>
-              <w:rPr>
-                <w:sz w:val="24"/>
-                <w:szCs w:val="24"/>
-              </w:rPr>
-              <w:t>]</w:t>
+              <w:t>[PercentageSchoolFull]</w:t>
             </w:r>
           </w:p>
           <w:p>
@@ -3665,23 +2943,7 @@
                 <w:sz w:val="24"/>
                 <w:szCs w:val="24"/>
               </w:rPr>
-              <w:t>[</w:t>
-            </w:r>
-            <w:proofErr w:type="spellStart"/>
-            <w:r>
-              <w:rPr>
-                <w:sz w:val="24"/>
-                <w:szCs w:val="24"/>
-              </w:rPr>
-              <w:t>YearOneProjectedCapacity</w:t>
-            </w:r>
-            <w:proofErr w:type="spellEnd"/>
-            <w:r>
-              <w:rPr>
-                <w:sz w:val="24"/>
-                <w:szCs w:val="24"/>
-              </w:rPr>
-              <w:t>]</w:t>
+              <w:t>[YearOneProjectedCapacity]</w:t>
             </w:r>
           </w:p>
           <w:p>
@@ -3719,23 +2981,7 @@
                 <w:sz w:val="24"/>
                 <w:szCs w:val="24"/>
               </w:rPr>
-              <w:t>[</w:t>
-            </w:r>
-            <w:proofErr w:type="spellStart"/>
-            <w:r>
-              <w:rPr>
-                <w:sz w:val="24"/>
-                <w:szCs w:val="24"/>
-              </w:rPr>
-              <w:t>YearOneProjectedPupilNumbers</w:t>
-            </w:r>
-            <w:proofErr w:type="spellEnd"/>
-            <w:r>
-              <w:rPr>
-                <w:sz w:val="24"/>
-                <w:szCs w:val="24"/>
-              </w:rPr>
-              <w:t>]</w:t>
+              <w:t>[YearOneProjectedPupilNumbers]</w:t>
             </w:r>
           </w:p>
         </w:tc>
@@ -3763,23 +3009,7 @@
                 <w:sz w:val="24"/>
                 <w:szCs w:val="24"/>
               </w:rPr>
-              <w:t>[</w:t>
-            </w:r>
-            <w:proofErr w:type="spellStart"/>
-            <w:r>
-              <w:rPr>
-                <w:sz w:val="24"/>
-                <w:szCs w:val="24"/>
-              </w:rPr>
-              <w:t>YearOnePercentageSchoolFull</w:t>
-            </w:r>
-            <w:proofErr w:type="spellEnd"/>
-            <w:r>
-              <w:rPr>
-                <w:sz w:val="24"/>
-                <w:szCs w:val="24"/>
-              </w:rPr>
-              <w:t>]</w:t>
+              <w:t>[YearOnePercentageSchoolFull]</w:t>
             </w:r>
           </w:p>
         </w:tc>
@@ -3834,23 +3064,7 @@
                 <w:sz w:val="24"/>
                 <w:szCs w:val="24"/>
               </w:rPr>
-              <w:t>[</w:t>
-            </w:r>
-            <w:proofErr w:type="spellStart"/>
-            <w:r>
-              <w:rPr>
-                <w:sz w:val="24"/>
-                <w:szCs w:val="24"/>
-              </w:rPr>
-              <w:t>YearTwoProjectedCapacity</w:t>
-            </w:r>
-            <w:proofErr w:type="spellEnd"/>
-            <w:r>
-              <w:rPr>
-                <w:sz w:val="24"/>
-                <w:szCs w:val="24"/>
-              </w:rPr>
-              <w:t>]</w:t>
+              <w:t>[YearTwoProjectedCapacity]</w:t>
             </w:r>
           </w:p>
         </w:tc>
@@ -3878,23 +3092,7 @@
                 <w:sz w:val="24"/>
                 <w:szCs w:val="24"/>
               </w:rPr>
-              <w:t>[</w:t>
-            </w:r>
-            <w:proofErr w:type="spellStart"/>
-            <w:r>
-              <w:rPr>
-                <w:sz w:val="24"/>
-                <w:szCs w:val="24"/>
-              </w:rPr>
-              <w:t>YearTwoProjectedPupilNumbers</w:t>
-            </w:r>
-            <w:proofErr w:type="spellEnd"/>
-            <w:r>
-              <w:rPr>
-                <w:sz w:val="24"/>
-                <w:szCs w:val="24"/>
-              </w:rPr>
-              <w:t>]</w:t>
+              <w:t>[YearTwoProjectedPupilNumbers]</w:t>
             </w:r>
           </w:p>
         </w:tc>
@@ -3922,23 +3120,7 @@
                 <w:sz w:val="24"/>
                 <w:szCs w:val="24"/>
               </w:rPr>
-              <w:t>[</w:t>
-            </w:r>
-            <w:proofErr w:type="spellStart"/>
-            <w:r>
-              <w:rPr>
-                <w:sz w:val="24"/>
-                <w:szCs w:val="24"/>
-              </w:rPr>
-              <w:t>YearTwoPercentageSchoolFull</w:t>
-            </w:r>
-            <w:proofErr w:type="spellEnd"/>
-            <w:r>
-              <w:rPr>
-                <w:sz w:val="24"/>
-                <w:szCs w:val="24"/>
-              </w:rPr>
-              <w:t>]</w:t>
+              <w:t>[YearTwoPercentageSchoolFull]</w:t>
             </w:r>
           </w:p>
         </w:tc>
@@ -3965,16 +3147,8 @@
                 <w:sz w:val="24"/>
                 <w:szCs w:val="24"/>
               </w:rPr>
-              <w:t xml:space="preserve">2023 to 2024 </w:t>
-            </w:r>
-            <w:r>
-              <w:rPr>
-                <w:b/>
-                <w:sz w:val="24"/>
-                <w:szCs w:val="24"/>
-              </w:rPr>
               <w:lastRenderedPageBreak/>
-              <w:t>forecast</w:t>
+              <w:t>2023 to 2024 forecast</w:t>
             </w:r>
           </w:p>
         </w:tc>
@@ -4002,24 +3176,7 @@
                 <w:sz w:val="24"/>
                 <w:szCs w:val="24"/>
               </w:rPr>
-              <w:lastRenderedPageBreak/>
-              <w:t>[</w:t>
-            </w:r>
-            <w:proofErr w:type="spellStart"/>
-            <w:r>
-              <w:rPr>
-                <w:sz w:val="24"/>
-                <w:szCs w:val="24"/>
-              </w:rPr>
-              <w:t>YearThreeProjectedCapacity</w:t>
-            </w:r>
-            <w:proofErr w:type="spellEnd"/>
-            <w:r>
-              <w:rPr>
-                <w:sz w:val="24"/>
-                <w:szCs w:val="24"/>
-              </w:rPr>
-              <w:t>]</w:t>
+              <w:t>[YearThreeProjectedCapacity]</w:t>
             </w:r>
           </w:p>
         </w:tc>
@@ -4047,23 +3204,7 @@
                 <w:sz w:val="24"/>
                 <w:szCs w:val="24"/>
               </w:rPr>
-              <w:t>[</w:t>
-            </w:r>
-            <w:proofErr w:type="spellStart"/>
-            <w:r>
-              <w:rPr>
-                <w:sz w:val="24"/>
-                <w:szCs w:val="24"/>
-              </w:rPr>
-              <w:t>YearThreeProjectedPupilNumbers</w:t>
-            </w:r>
-            <w:proofErr w:type="spellEnd"/>
-            <w:r>
-              <w:rPr>
-                <w:sz w:val="24"/>
-                <w:szCs w:val="24"/>
-              </w:rPr>
-              <w:t>]</w:t>
+              <w:t>[YearThreeProjectedPupilNumbers]</w:t>
             </w:r>
           </w:p>
         </w:tc>
@@ -4091,23 +3232,7 @@
                 <w:sz w:val="24"/>
                 <w:szCs w:val="24"/>
               </w:rPr>
-              <w:t>[</w:t>
-            </w:r>
-            <w:proofErr w:type="spellStart"/>
-            <w:r>
-              <w:rPr>
-                <w:sz w:val="24"/>
-                <w:szCs w:val="24"/>
-              </w:rPr>
-              <w:t>YearThreePercentageSchoolFull</w:t>
-            </w:r>
-            <w:proofErr w:type="spellEnd"/>
-            <w:r>
-              <w:rPr>
-                <w:sz w:val="24"/>
-                <w:szCs w:val="24"/>
-              </w:rPr>
-              <w:t>]</w:t>
+              <w:t>[YearThreePercentageSchoolFull]</w:t>
             </w:r>
           </w:p>
         </w:tc>
@@ -4185,30 +3310,7 @@
                 <w:sz w:val="24"/>
                 <w:szCs w:val="24"/>
               </w:rPr>
-              <w:t xml:space="preserve"> </w:t>
-            </w:r>
-            <w:r>
-              <w:rPr>
-                <w:sz w:val="24"/>
-                <w:szCs w:val="24"/>
-              </w:rPr>
-              <w:t>[</w:t>
-            </w:r>
-            <w:proofErr w:type="spellStart"/>
-            <w:r>
-              <w:rPr>
-                <w:sz w:val="24"/>
-                <w:szCs w:val="24"/>
-              </w:rPr>
-              <w:t>SchoolPupilForecastsAdditionalInformation</w:t>
-            </w:r>
-            <w:proofErr w:type="spellEnd"/>
-            <w:r>
-              <w:rPr>
-                <w:sz w:val="24"/>
-                <w:szCs w:val="24"/>
-              </w:rPr>
-              <w:t>]</w:t>
+              <w:t xml:space="preserve"> [SchoolPupilForecastsAdditionalInformation]</w:t>
             </w:r>
           </w:p>
         </w:tc>
@@ -4232,13 +3334,7 @@
         <w:pStyle w:val="LO-normal"/>
       </w:pPr>
       <w:r>
-        <w:t>[KS4Performance</w:t>
-      </w:r>
-      <w:r>
-        <w:t>Data</w:t>
-      </w:r>
-      <w:r>
-        <w:t>]</w:t>
+        <w:t>[KS4PerformanceData]</w:t>
       </w:r>
     </w:p>
     <w:p>
@@ -4246,13 +3342,7 @@
         <w:pStyle w:val="LO-normal"/>
       </w:pPr>
       <w:r>
-        <w:t>[KS5Performance</w:t>
-      </w:r>
-      <w:r>
-        <w:t>Data</w:t>
-      </w:r>
-      <w:r>
-        <w:t>]</w:t>
+        <w:t>[KS5PerformanceData]</w:t>
       </w:r>
     </w:p>
     <w:p>
@@ -4343,15 +3433,7 @@
       <w:t xml:space="preserve">             Cleared by: </w:t>
     </w:r>
     <w:r>
-      <w:t>[</w:t>
-    </w:r>
-    <w:proofErr w:type="spellStart"/>
-    <w:r>
-      <w:t>ClearedBy</w:t>
-    </w:r>
-    <w:proofErr w:type="spellEnd"/>
-    <w:r>
-      <w:t>]</w:t>
+      <w:t>[ClearedBy]</w:t>
     </w:r>
     <w:r>
       <w:rPr>

</xml_diff>

<commit_message>
trust info added to word doc - includes changes to the Word template
</commit_message>
<xml_diff>
--- a/ApplyToBecomeInternal/ApplyToBecomeInternal/Resources/htb-template.docx
+++ b/ApplyToBecomeInternal/ApplyToBecomeInternal/Resources/htb-template.docx
@@ -18,7 +18,18 @@
         <w:pStyle w:val="Heading2"/>
       </w:pPr>
       <w:r>
-        <w:t>[SchoolName] - URN [SchoolUrn]</w:t>
+        <w:t>[</w:t>
+      </w:r>
+      <w:proofErr w:type="spellStart"/>
+      <w:r>
+        <w:t>SchoolName</w:t>
+      </w:r>
+      <w:r>
+        <w:t>AndUrn</w:t>
+      </w:r>
+      <w:proofErr w:type="spellEnd"/>
+      <w:r>
+        <w:t>]</w:t>
       </w:r>
     </w:p>
     <w:p>
@@ -26,7 +37,21 @@
         <w:pStyle w:val="Heading2"/>
       </w:pPr>
       <w:r>
-        <w:t>[TrustName] - [TrustReferenceNumber]</w:t>
+        <w:t>[</w:t>
+      </w:r>
+      <w:proofErr w:type="spellStart"/>
+      <w:r>
+        <w:t>TrustName</w:t>
+      </w:r>
+      <w:r>
+        <w:t>And</w:t>
+      </w:r>
+      <w:r>
+        <w:t>ReferenceNumber</w:t>
+      </w:r>
+      <w:proofErr w:type="spellEnd"/>
+      <w:r>
+        <w:t>]</w:t>
       </w:r>
     </w:p>
     <w:tbl>
@@ -88,7 +113,23 @@
                 <w:sz w:val="24"/>
                 <w:szCs w:val="24"/>
               </w:rPr>
-              <w:t>[RecommendationForProject]</w:t>
+              <w:t>[</w:t>
+            </w:r>
+            <w:proofErr w:type="spellStart"/>
+            <w:r>
+              <w:rPr>
+                <w:sz w:val="24"/>
+                <w:szCs w:val="24"/>
+              </w:rPr>
+              <w:t>RecommendationForProject</w:t>
+            </w:r>
+            <w:proofErr w:type="spellEnd"/>
+            <w:r>
+              <w:rPr>
+                <w:sz w:val="24"/>
+                <w:szCs w:val="24"/>
+              </w:rPr>
+              <w:t>]</w:t>
             </w:r>
           </w:p>
         </w:tc>
@@ -139,7 +180,23 @@
                 <w:sz w:val="24"/>
                 <w:szCs w:val="24"/>
               </w:rPr>
-              <w:t>[AcademyOrderRequired]</w:t>
+              <w:t>[</w:t>
+            </w:r>
+            <w:proofErr w:type="spellStart"/>
+            <w:r>
+              <w:rPr>
+                <w:sz w:val="24"/>
+                <w:szCs w:val="24"/>
+              </w:rPr>
+              <w:t>AcademyOrderRequired</w:t>
+            </w:r>
+            <w:proofErr w:type="spellEnd"/>
+            <w:r>
+              <w:rPr>
+                <w:sz w:val="24"/>
+                <w:szCs w:val="24"/>
+              </w:rPr>
+              <w:t>]</w:t>
             </w:r>
           </w:p>
         </w:tc>
@@ -199,24 +256,56 @@
                 <w:sz w:val="24"/>
                 <w:szCs w:val="24"/>
               </w:rPr>
-              <w:t>[AcademyTypeRouteAndConversionGrant]</w:t>
-            </w:r>
-          </w:p>
-          <w:p>
-            <w:pPr>
-              <w:pStyle w:val="LO-normal"/>
-              <w:spacing w:before="120" w:after="120" w:line="240" w:lineRule="auto"/>
-              <w:rPr>
-                <w:sz w:val="24"/>
-                <w:szCs w:val="24"/>
-              </w:rPr>
-            </w:pPr>
-            <w:r>
-              <w:rPr>
-                <w:sz w:val="24"/>
-                <w:szCs w:val="24"/>
-              </w:rPr>
-              <w:t>[ConversionSupportGrantChangeReason]</w:t>
+              <w:t>[</w:t>
+            </w:r>
+            <w:proofErr w:type="spellStart"/>
+            <w:r>
+              <w:rPr>
+                <w:sz w:val="24"/>
+                <w:szCs w:val="24"/>
+              </w:rPr>
+              <w:t>AcademyTypeRouteAndConversionGrant</w:t>
+            </w:r>
+            <w:proofErr w:type="spellEnd"/>
+            <w:r>
+              <w:rPr>
+                <w:sz w:val="24"/>
+                <w:szCs w:val="24"/>
+              </w:rPr>
+              <w:t>]</w:t>
+            </w:r>
+          </w:p>
+          <w:p>
+            <w:pPr>
+              <w:pStyle w:val="LO-normal"/>
+              <w:spacing w:before="120" w:after="120" w:line="240" w:lineRule="auto"/>
+              <w:rPr>
+                <w:sz w:val="24"/>
+                <w:szCs w:val="24"/>
+              </w:rPr>
+            </w:pPr>
+            <w:r>
+              <w:rPr>
+                <w:sz w:val="24"/>
+                <w:szCs w:val="24"/>
+              </w:rPr>
+              <w:t>[</w:t>
+            </w:r>
+            <w:proofErr w:type="spellStart"/>
+            <w:r>
+              <w:rPr>
+                <w:sz w:val="24"/>
+                <w:szCs w:val="24"/>
+              </w:rPr>
+              <w:t>ConversionSupportGrantChangeReason</w:t>
+            </w:r>
+            <w:proofErr w:type="spellEnd"/>
+            <w:r>
+              <w:rPr>
+                <w:sz w:val="24"/>
+                <w:szCs w:val="24"/>
+              </w:rPr>
+              <w:t>]</w:t>
             </w:r>
           </w:p>
         </w:tc>
@@ -291,7 +380,23 @@
                 <w:sz w:val="24"/>
                 <w:szCs w:val="24"/>
               </w:rPr>
-              <w:t xml:space="preserve"> [HeadTeacherBoardDate]</w:t>
+              <w:t xml:space="preserve"> [</w:t>
+            </w:r>
+            <w:proofErr w:type="spellStart"/>
+            <w:r>
+              <w:rPr>
+                <w:sz w:val="24"/>
+                <w:szCs w:val="24"/>
+              </w:rPr>
+              <w:t>HeadTeacherBoardDate</w:t>
+            </w:r>
+            <w:proofErr w:type="spellEnd"/>
+            <w:r>
+              <w:rPr>
+                <w:sz w:val="24"/>
+                <w:szCs w:val="24"/>
+              </w:rPr>
+              <w:t>]</w:t>
             </w:r>
           </w:p>
         </w:tc>
@@ -342,7 +447,23 @@
                 <w:sz w:val="24"/>
                 <w:szCs w:val="24"/>
               </w:rPr>
-              <w:t xml:space="preserve"> [ProposedAcademyOpeningDate]</w:t>
+              <w:t xml:space="preserve"> [</w:t>
+            </w:r>
+            <w:proofErr w:type="spellStart"/>
+            <w:r>
+              <w:rPr>
+                <w:sz w:val="24"/>
+                <w:szCs w:val="24"/>
+              </w:rPr>
+              <w:t>ProposedAcademyOpeningDate</w:t>
+            </w:r>
+            <w:proofErr w:type="spellEnd"/>
+            <w:r>
+              <w:rPr>
+                <w:sz w:val="24"/>
+                <w:szCs w:val="24"/>
+              </w:rPr>
+              <w:t>]</w:t>
             </w:r>
           </w:p>
         </w:tc>
@@ -401,7 +522,23 @@
                 <w:sz w:val="24"/>
                 <w:szCs w:val="24"/>
               </w:rPr>
-              <w:t xml:space="preserve"> [PreviousHeadTeacherBoardDate]</w:t>
+              <w:t xml:space="preserve"> [</w:t>
+            </w:r>
+            <w:proofErr w:type="spellStart"/>
+            <w:r>
+              <w:rPr>
+                <w:sz w:val="24"/>
+                <w:szCs w:val="24"/>
+              </w:rPr>
+              <w:t>PreviousHeadTeacherBoardDate</w:t>
+            </w:r>
+            <w:proofErr w:type="spellEnd"/>
+            <w:r>
+              <w:rPr>
+                <w:sz w:val="24"/>
+                <w:szCs w:val="24"/>
+              </w:rPr>
+              <w:t>]</w:t>
             </w:r>
           </w:p>
         </w:tc>
@@ -472,7 +609,23 @@
                 <w:sz w:val="24"/>
                 <w:szCs w:val="24"/>
               </w:rPr>
-              <w:t xml:space="preserve"> [LocalAuthority]</w:t>
+              <w:t xml:space="preserve"> [</w:t>
+            </w:r>
+            <w:proofErr w:type="spellStart"/>
+            <w:r>
+              <w:rPr>
+                <w:sz w:val="24"/>
+                <w:szCs w:val="24"/>
+              </w:rPr>
+              <w:t>LocalAuthority</w:t>
+            </w:r>
+            <w:proofErr w:type="spellEnd"/>
+            <w:r>
+              <w:rPr>
+                <w:sz w:val="24"/>
+                <w:szCs w:val="24"/>
+              </w:rPr>
+              <w:t>]</w:t>
             </w:r>
           </w:p>
         </w:tc>
@@ -523,7 +676,23 @@
                 <w:sz w:val="24"/>
                 <w:szCs w:val="24"/>
               </w:rPr>
-              <w:t xml:space="preserve"> [SponsorName]</w:t>
+              <w:t xml:space="preserve"> [</w:t>
+            </w:r>
+            <w:proofErr w:type="spellStart"/>
+            <w:r>
+              <w:rPr>
+                <w:sz w:val="24"/>
+                <w:szCs w:val="24"/>
+              </w:rPr>
+              <w:t>SponsorName</w:t>
+            </w:r>
+            <w:proofErr w:type="spellEnd"/>
+            <w:r>
+              <w:rPr>
+                <w:sz w:val="24"/>
+                <w:szCs w:val="24"/>
+              </w:rPr>
+              <w:t>]</w:t>
             </w:r>
           </w:p>
         </w:tc>
@@ -574,7 +743,23 @@
                 <w:sz w:val="24"/>
                 <w:szCs w:val="24"/>
               </w:rPr>
-              <w:t xml:space="preserve"> [SponsorReferenceNumber]</w:t>
+              <w:t xml:space="preserve"> [</w:t>
+            </w:r>
+            <w:proofErr w:type="spellStart"/>
+            <w:r>
+              <w:rPr>
+                <w:sz w:val="24"/>
+                <w:szCs w:val="24"/>
+              </w:rPr>
+              <w:t>SponsorReferenceNumber</w:t>
+            </w:r>
+            <w:proofErr w:type="spellEnd"/>
+            <w:r>
+              <w:rPr>
+                <w:sz w:val="24"/>
+                <w:szCs w:val="24"/>
+              </w:rPr>
+              <w:t>]</w:t>
             </w:r>
           </w:p>
         </w:tc>
@@ -659,7 +844,23 @@
                 <w:sz w:val="24"/>
                 <w:szCs w:val="24"/>
               </w:rPr>
-              <w:t>[SchoolType]</w:t>
+              <w:t>[</w:t>
+            </w:r>
+            <w:proofErr w:type="spellStart"/>
+            <w:r>
+              <w:rPr>
+                <w:sz w:val="24"/>
+                <w:szCs w:val="24"/>
+              </w:rPr>
+              <w:t>SchoolType</w:t>
+            </w:r>
+            <w:proofErr w:type="spellEnd"/>
+            <w:r>
+              <w:rPr>
+                <w:sz w:val="24"/>
+                <w:szCs w:val="24"/>
+              </w:rPr>
+              <w:t>]</w:t>
             </w:r>
           </w:p>
         </w:tc>
@@ -719,7 +920,23 @@
                 <w:sz w:val="24"/>
                 <w:szCs w:val="24"/>
               </w:rPr>
-              <w:t>[SchoolPhase]</w:t>
+              <w:t>[</w:t>
+            </w:r>
+            <w:proofErr w:type="spellStart"/>
+            <w:r>
+              <w:rPr>
+                <w:sz w:val="24"/>
+                <w:szCs w:val="24"/>
+              </w:rPr>
+              <w:t>SchoolPhase</w:t>
+            </w:r>
+            <w:proofErr w:type="spellEnd"/>
+            <w:r>
+              <w:rPr>
+                <w:sz w:val="24"/>
+                <w:szCs w:val="24"/>
+              </w:rPr>
+              <w:t>]</w:t>
             </w:r>
           </w:p>
         </w:tc>
@@ -779,7 +996,23 @@
                 <w:sz w:val="24"/>
                 <w:szCs w:val="24"/>
               </w:rPr>
-              <w:t>[AgeRange]</w:t>
+              <w:t>[</w:t>
+            </w:r>
+            <w:proofErr w:type="spellStart"/>
+            <w:r>
+              <w:rPr>
+                <w:sz w:val="24"/>
+                <w:szCs w:val="24"/>
+              </w:rPr>
+              <w:t>AgeRange</w:t>
+            </w:r>
+            <w:proofErr w:type="spellEnd"/>
+            <w:r>
+              <w:rPr>
+                <w:sz w:val="24"/>
+                <w:szCs w:val="24"/>
+              </w:rPr>
+              <w:t>]</w:t>
             </w:r>
           </w:p>
         </w:tc>
@@ -855,7 +1088,23 @@
                 <w:sz w:val="24"/>
                 <w:szCs w:val="24"/>
               </w:rPr>
-              <w:t>[SchoolCapacity]</w:t>
+              <w:t>[</w:t>
+            </w:r>
+            <w:proofErr w:type="spellStart"/>
+            <w:r>
+              <w:rPr>
+                <w:sz w:val="24"/>
+                <w:szCs w:val="24"/>
+              </w:rPr>
+              <w:t>SchoolCapacity</w:t>
+            </w:r>
+            <w:proofErr w:type="spellEnd"/>
+            <w:r>
+              <w:rPr>
+                <w:sz w:val="24"/>
+                <w:szCs w:val="24"/>
+              </w:rPr>
+              <w:t>]</w:t>
             </w:r>
           </w:p>
         </w:tc>
@@ -915,7 +1164,23 @@
                 <w:sz w:val="24"/>
                 <w:szCs w:val="24"/>
               </w:rPr>
-              <w:t>[PublishedAdmissionNumber]</w:t>
+              <w:t>[</w:t>
+            </w:r>
+            <w:proofErr w:type="spellStart"/>
+            <w:r>
+              <w:rPr>
+                <w:sz w:val="24"/>
+                <w:szCs w:val="24"/>
+              </w:rPr>
+              <w:t>PublishedAdmissionNumber</w:t>
+            </w:r>
+            <w:proofErr w:type="spellEnd"/>
+            <w:r>
+              <w:rPr>
+                <w:sz w:val="24"/>
+                <w:szCs w:val="24"/>
+              </w:rPr>
+              <w:t>]</w:t>
             </w:r>
           </w:p>
         </w:tc>
@@ -975,7 +1240,23 @@
                 <w:sz w:val="24"/>
                 <w:szCs w:val="24"/>
               </w:rPr>
-              <w:t>[NumberOnRoll]</w:t>
+              <w:t>[</w:t>
+            </w:r>
+            <w:proofErr w:type="spellStart"/>
+            <w:r>
+              <w:rPr>
+                <w:sz w:val="24"/>
+                <w:szCs w:val="24"/>
+              </w:rPr>
+              <w:t>NumberOnRoll</w:t>
+            </w:r>
+            <w:proofErr w:type="spellEnd"/>
+            <w:r>
+              <w:rPr>
+                <w:sz w:val="24"/>
+                <w:szCs w:val="24"/>
+              </w:rPr>
+              <w:t>]</w:t>
             </w:r>
           </w:p>
         </w:tc>
@@ -1035,7 +1316,23 @@
                 <w:sz w:val="24"/>
                 <w:szCs w:val="24"/>
               </w:rPr>
-              <w:t>[PercentageSchoolFull]</w:t>
+              <w:t>[</w:t>
+            </w:r>
+            <w:proofErr w:type="spellStart"/>
+            <w:r>
+              <w:rPr>
+                <w:sz w:val="24"/>
+                <w:szCs w:val="24"/>
+              </w:rPr>
+              <w:t>PercentageSchoolFull</w:t>
+            </w:r>
+            <w:proofErr w:type="spellEnd"/>
+            <w:r>
+              <w:rPr>
+                <w:sz w:val="24"/>
+                <w:szCs w:val="24"/>
+              </w:rPr>
+              <w:t>]</w:t>
             </w:r>
           </w:p>
         </w:tc>
@@ -1096,7 +1393,23 @@
                 <w:sz w:val="24"/>
                 <w:szCs w:val="24"/>
               </w:rPr>
-              <w:t>[PercentageFreeSchoolMeals]</w:t>
+              <w:t>[</w:t>
+            </w:r>
+            <w:proofErr w:type="spellStart"/>
+            <w:r>
+              <w:rPr>
+                <w:sz w:val="24"/>
+                <w:szCs w:val="24"/>
+              </w:rPr>
+              <w:t>PercentageFreeSchoolMeals</w:t>
+            </w:r>
+            <w:proofErr w:type="spellEnd"/>
+            <w:r>
+              <w:rPr>
+                <w:sz w:val="24"/>
+                <w:szCs w:val="24"/>
+              </w:rPr>
+              <w:t>]</w:t>
             </w:r>
           </w:p>
         </w:tc>
@@ -1164,7 +1477,15 @@
               <w:spacing w:before="120" w:after="120" w:line="240" w:lineRule="auto"/>
             </w:pPr>
             <w:r>
-              <w:t>[ViabilityIssues]</w:t>
+              <w:t>[</w:t>
+            </w:r>
+            <w:proofErr w:type="spellStart"/>
+            <w:r>
+              <w:t>ViabilityIssues</w:t>
+            </w:r>
+            <w:proofErr w:type="spellEnd"/>
+            <w:r>
+              <w:t>]</w:t>
             </w:r>
           </w:p>
         </w:tc>
@@ -1216,7 +1537,15 @@
               <w:spacing w:before="120" w:after="120" w:line="240" w:lineRule="auto"/>
             </w:pPr>
             <w:r>
-              <w:t>[FinancialDeficit]</w:t>
+              <w:t>[</w:t>
+            </w:r>
+            <w:proofErr w:type="spellStart"/>
+            <w:r>
+              <w:t>FinancialDeficit</w:t>
+            </w:r>
+            <w:proofErr w:type="spellEnd"/>
+            <w:r>
+              <w:t>]</w:t>
             </w:r>
           </w:p>
         </w:tc>
@@ -1268,7 +1597,15 @@
               <w:spacing w:before="120" w:after="120" w:line="240" w:lineRule="auto"/>
             </w:pPr>
             <w:r>
-              <w:t>[PartOfPfiScheme]</w:t>
+              <w:t>[</w:t>
+            </w:r>
+            <w:proofErr w:type="spellStart"/>
+            <w:r>
+              <w:t>PartOfPfiScheme</w:t>
+            </w:r>
+            <w:proofErr w:type="spellEnd"/>
+            <w:r>
+              <w:t>]</w:t>
             </w:r>
           </w:p>
         </w:tc>
@@ -1340,7 +1677,23 @@
                 <w:sz w:val="24"/>
                 <w:szCs w:val="24"/>
               </w:rPr>
-              <w:t>[IsSchoolLinkedToADiocese]</w:t>
+              <w:t>[</w:t>
+            </w:r>
+            <w:proofErr w:type="spellStart"/>
+            <w:r>
+              <w:rPr>
+                <w:sz w:val="24"/>
+                <w:szCs w:val="24"/>
+              </w:rPr>
+              <w:t>IsSchoolLinkedToADiocese</w:t>
+            </w:r>
+            <w:proofErr w:type="spellEnd"/>
+            <w:r>
+              <w:rPr>
+                <w:sz w:val="24"/>
+                <w:szCs w:val="24"/>
+              </w:rPr>
+              <w:t>]</w:t>
             </w:r>
           </w:p>
         </w:tc>
@@ -1391,7 +1744,23 @@
                 <w:sz w:val="24"/>
                 <w:szCs w:val="24"/>
               </w:rPr>
-              <w:t>[PercentageOfGoodOrOutstandingSchoolsInTheDiocesanTrust]</w:t>
+              <w:t>[</w:t>
+            </w:r>
+            <w:proofErr w:type="spellStart"/>
+            <w:r>
+              <w:rPr>
+                <w:sz w:val="24"/>
+                <w:szCs w:val="24"/>
+              </w:rPr>
+              <w:t>PercentageOfGoodOrOutstandingSchoolsInTheDiocesanTrust</w:t>
+            </w:r>
+            <w:proofErr w:type="spellEnd"/>
+            <w:r>
+              <w:rPr>
+                <w:sz w:val="24"/>
+                <w:szCs w:val="24"/>
+              </w:rPr>
+              <w:t>]</w:t>
             </w:r>
           </w:p>
         </w:tc>
@@ -1446,21 +1815,38 @@
                 <w:sz w:val="24"/>
                 <w:szCs w:val="24"/>
               </w:rPr>
-              <w:t>[DistanceFromSchoolToTrustHeadquarters]</w:t>
-            </w:r>
-          </w:p>
-          <w:p>
-            <w:pPr>
-              <w:pStyle w:val="LO-normal"/>
-              <w:spacing w:before="120" w:after="120" w:line="240" w:lineRule="auto"/>
-            </w:pPr>
-            <w:r>
-              <w:rPr>
-                <w:sz w:val="24"/>
-                <w:szCs w:val="24"/>
-              </w:rPr>
               <w:t>[</w:t>
             </w:r>
+            <w:proofErr w:type="spellStart"/>
+            <w:r>
+              <w:rPr>
+                <w:sz w:val="24"/>
+                <w:szCs w:val="24"/>
+              </w:rPr>
+              <w:t>DistanceFromSchoolToTrustHeadquarters</w:t>
+            </w:r>
+            <w:proofErr w:type="spellEnd"/>
+            <w:r>
+              <w:rPr>
+                <w:sz w:val="24"/>
+                <w:szCs w:val="24"/>
+              </w:rPr>
+              <w:t>]</w:t>
+            </w:r>
+          </w:p>
+          <w:p>
+            <w:pPr>
+              <w:pStyle w:val="LO-normal"/>
+              <w:spacing w:before="120" w:after="120" w:line="240" w:lineRule="auto"/>
+            </w:pPr>
+            <w:r>
+              <w:rPr>
+                <w:sz w:val="24"/>
+                <w:szCs w:val="24"/>
+              </w:rPr>
+              <w:t>[</w:t>
+            </w:r>
+            <w:proofErr w:type="spellStart"/>
             <w:r>
               <w:rPr>
                 <w:color w:val="000000"/>
@@ -1470,6 +1856,7 @@
               </w:rPr>
               <w:t>DistanceFromSchoolToTrustHeadquartersAdditionalInformation</w:t>
             </w:r>
+            <w:proofErr w:type="spellEnd"/>
             <w:r>
               <w:rPr>
                 <w:rFonts w:ascii="Consolas" w:hAnsi="Consolas" w:cs="Consolas"/>
@@ -1534,7 +1921,23 @@
                 <w:sz w:val="24"/>
                 <w:szCs w:val="24"/>
               </w:rPr>
-              <w:t>[ParliamentaryConstituency]</w:t>
+              <w:t>[</w:t>
+            </w:r>
+            <w:proofErr w:type="spellStart"/>
+            <w:r>
+              <w:rPr>
+                <w:sz w:val="24"/>
+                <w:szCs w:val="24"/>
+              </w:rPr>
+              <w:t>ParliamentaryConstituency</w:t>
+            </w:r>
+            <w:proofErr w:type="spellEnd"/>
+            <w:r>
+              <w:rPr>
+                <w:sz w:val="24"/>
+                <w:szCs w:val="24"/>
+              </w:rPr>
+              <w:t>]</w:t>
             </w:r>
           </w:p>
         </w:tc>
@@ -1612,7 +2015,23 @@
                 <w:sz w:val="24"/>
                 <w:szCs w:val="24"/>
               </w:rPr>
-              <w:t>[OfstedLastInspection]</w:t>
+              <w:t>[</w:t>
+            </w:r>
+            <w:proofErr w:type="spellStart"/>
+            <w:r>
+              <w:rPr>
+                <w:sz w:val="24"/>
+                <w:szCs w:val="24"/>
+              </w:rPr>
+              <w:t>OfstedLastInspection</w:t>
+            </w:r>
+            <w:proofErr w:type="spellEnd"/>
+            <w:r>
+              <w:rPr>
+                <w:sz w:val="24"/>
+                <w:szCs w:val="24"/>
+              </w:rPr>
+              <w:t>]</w:t>
             </w:r>
           </w:p>
         </w:tc>
@@ -1663,7 +2082,23 @@
                 <w:sz w:val="24"/>
                 <w:szCs w:val="24"/>
               </w:rPr>
-              <w:t>[OverallEffectiveness]</w:t>
+              <w:t>[</w:t>
+            </w:r>
+            <w:proofErr w:type="spellStart"/>
+            <w:r>
+              <w:rPr>
+                <w:sz w:val="24"/>
+                <w:szCs w:val="24"/>
+              </w:rPr>
+              <w:t>OverallEffectiveness</w:t>
+            </w:r>
+            <w:proofErr w:type="spellEnd"/>
+            <w:r>
+              <w:rPr>
+                <w:sz w:val="24"/>
+                <w:szCs w:val="24"/>
+              </w:rPr>
+              <w:t>]</w:t>
             </w:r>
           </w:p>
         </w:tc>
@@ -1714,7 +2149,23 @@
                 <w:sz w:val="24"/>
                 <w:szCs w:val="24"/>
               </w:rPr>
-              <w:t>[EffectivenessOfLeadershipAndManagement]</w:t>
+              <w:t>[</w:t>
+            </w:r>
+            <w:proofErr w:type="spellStart"/>
+            <w:r>
+              <w:rPr>
+                <w:sz w:val="24"/>
+                <w:szCs w:val="24"/>
+              </w:rPr>
+              <w:t>EffectivenessOfLeadershipAndManagement</w:t>
+            </w:r>
+            <w:proofErr w:type="spellEnd"/>
+            <w:r>
+              <w:rPr>
+                <w:sz w:val="24"/>
+                <w:szCs w:val="24"/>
+              </w:rPr>
+              <w:t>]</w:t>
             </w:r>
           </w:p>
         </w:tc>
@@ -1779,7 +2230,23 @@
                 <w:sz w:val="24"/>
                 <w:szCs w:val="24"/>
               </w:rPr>
-              <w:t>[QualityOfEducation]</w:t>
+              <w:t>[</w:t>
+            </w:r>
+            <w:proofErr w:type="spellStart"/>
+            <w:r>
+              <w:rPr>
+                <w:sz w:val="24"/>
+                <w:szCs w:val="24"/>
+              </w:rPr>
+              <w:t>QualityOfEducation</w:t>
+            </w:r>
+            <w:proofErr w:type="spellEnd"/>
+            <w:r>
+              <w:rPr>
+                <w:sz w:val="24"/>
+                <w:szCs w:val="24"/>
+              </w:rPr>
+              <w:t>]</w:t>
             </w:r>
           </w:p>
         </w:tc>
@@ -1830,7 +2297,23 @@
                 <w:sz w:val="24"/>
                 <w:szCs w:val="24"/>
               </w:rPr>
-              <w:t>[BehaviourAndAttitudes]</w:t>
+              <w:t>[</w:t>
+            </w:r>
+            <w:proofErr w:type="spellStart"/>
+            <w:r>
+              <w:rPr>
+                <w:sz w:val="24"/>
+                <w:szCs w:val="24"/>
+              </w:rPr>
+              <w:t>BehaviourAndAttitudes</w:t>
+            </w:r>
+            <w:proofErr w:type="spellEnd"/>
+            <w:r>
+              <w:rPr>
+                <w:sz w:val="24"/>
+                <w:szCs w:val="24"/>
+              </w:rPr>
+              <w:t>]</w:t>
             </w:r>
           </w:p>
         </w:tc>
@@ -1881,7 +2364,23 @@
                 <w:sz w:val="24"/>
                 <w:szCs w:val="24"/>
               </w:rPr>
-              <w:t>[PersonalDevelopment]</w:t>
+              <w:t>[</w:t>
+            </w:r>
+            <w:proofErr w:type="spellStart"/>
+            <w:r>
+              <w:rPr>
+                <w:sz w:val="24"/>
+                <w:szCs w:val="24"/>
+              </w:rPr>
+              <w:t>PersonalDevelopment</w:t>
+            </w:r>
+            <w:proofErr w:type="spellEnd"/>
+            <w:r>
+              <w:rPr>
+                <w:sz w:val="24"/>
+                <w:szCs w:val="24"/>
+              </w:rPr>
+              <w:t>]</w:t>
             </w:r>
           </w:p>
         </w:tc>
@@ -1937,7 +2436,23 @@
                 <w:sz w:val="24"/>
                 <w:szCs w:val="24"/>
               </w:rPr>
-              <w:t>[EarlyYearsProvision]</w:t>
+              <w:t>[</w:t>
+            </w:r>
+            <w:proofErr w:type="spellStart"/>
+            <w:r>
+              <w:rPr>
+                <w:sz w:val="24"/>
+                <w:szCs w:val="24"/>
+              </w:rPr>
+              <w:t>EarlyYearsProvision</w:t>
+            </w:r>
+            <w:proofErr w:type="spellEnd"/>
+            <w:r>
+              <w:rPr>
+                <w:sz w:val="24"/>
+                <w:szCs w:val="24"/>
+              </w:rPr>
+              <w:t>]</w:t>
             </w:r>
           </w:p>
         </w:tc>
@@ -2012,7 +2527,23 @@
                 <w:sz w:val="24"/>
                 <w:szCs w:val="24"/>
               </w:rPr>
-              <w:t>[SchoolPerformanceAdditionalInformation]</w:t>
+              <w:t>[</w:t>
+            </w:r>
+            <w:proofErr w:type="spellStart"/>
+            <w:r>
+              <w:rPr>
+                <w:sz w:val="24"/>
+                <w:szCs w:val="24"/>
+              </w:rPr>
+              <w:t>SchoolPerformanceAdditionalInformation</w:t>
+            </w:r>
+            <w:proofErr w:type="spellEnd"/>
+            <w:r>
+              <w:rPr>
+                <w:sz w:val="24"/>
+                <w:szCs w:val="24"/>
+              </w:rPr>
+              <w:t>]</w:t>
             </w:r>
           </w:p>
         </w:tc>
@@ -2069,7 +2600,15 @@
               <w:pStyle w:val="LO-normal"/>
             </w:pPr>
             <w:r>
-              <w:t>[RationaleForProject]</w:t>
+              <w:t>[</w:t>
+            </w:r>
+            <w:proofErr w:type="spellStart"/>
+            <w:r>
+              <w:t>RationaleForProject</w:t>
+            </w:r>
+            <w:proofErr w:type="spellEnd"/>
+            <w:r>
+              <w:t>]</w:t>
             </w:r>
           </w:p>
         </w:tc>
@@ -2110,7 +2649,15 @@
               <w:pStyle w:val="LO-normal"/>
             </w:pPr>
             <w:r>
-              <w:t>[RationaleForTrust]</w:t>
+              <w:t>[</w:t>
+            </w:r>
+            <w:proofErr w:type="spellStart"/>
+            <w:r>
+              <w:t>RationaleForTrust</w:t>
+            </w:r>
+            <w:proofErr w:type="spellEnd"/>
+            <w:r>
+              <w:t>]</w:t>
             </w:r>
           </w:p>
         </w:tc>
@@ -2157,7 +2704,23 @@
                 <w:sz w:val="24"/>
                 <w:szCs w:val="24"/>
               </w:rPr>
-              <w:t>[RisksAndIssues]</w:t>
+              <w:t>[</w:t>
+            </w:r>
+            <w:proofErr w:type="spellStart"/>
+            <w:r>
+              <w:rPr>
+                <w:sz w:val="24"/>
+                <w:szCs w:val="24"/>
+              </w:rPr>
+              <w:t>RisksAndIssues</w:t>
+            </w:r>
+            <w:proofErr w:type="spellEnd"/>
+            <w:r>
+              <w:rPr>
+                <w:sz w:val="24"/>
+                <w:szCs w:val="24"/>
+              </w:rPr>
+              <w:t>]</w:t>
             </w:r>
           </w:p>
           <w:p>
@@ -2252,7 +2815,23 @@
                 <w:sz w:val="24"/>
                 <w:szCs w:val="24"/>
               </w:rPr>
-              <w:t>[EqualitiesImpactAssessmentConsidered]</w:t>
+              <w:t>[</w:t>
+            </w:r>
+            <w:proofErr w:type="spellStart"/>
+            <w:r>
+              <w:rPr>
+                <w:sz w:val="24"/>
+                <w:szCs w:val="24"/>
+              </w:rPr>
+              <w:t>EqualitiesImpactAssessmentConsidered</w:t>
+            </w:r>
+            <w:proofErr w:type="spellEnd"/>
+            <w:r>
+              <w:rPr>
+                <w:sz w:val="24"/>
+                <w:szCs w:val="24"/>
+              </w:rPr>
+              <w:t>]</w:t>
             </w:r>
           </w:p>
         </w:tc>
@@ -2348,7 +2927,23 @@
                 <w:sz w:val="24"/>
                 <w:szCs w:val="24"/>
               </w:rPr>
-              <w:t>[RevenueCarryForwardAtEndMarchCurrentYear]</w:t>
+              <w:t>[</w:t>
+            </w:r>
+            <w:proofErr w:type="spellStart"/>
+            <w:r>
+              <w:rPr>
+                <w:sz w:val="24"/>
+                <w:szCs w:val="24"/>
+              </w:rPr>
+              <w:t>RevenueCarryForwardAtEndMarchCurrentYear</w:t>
+            </w:r>
+            <w:proofErr w:type="spellEnd"/>
+            <w:r>
+              <w:rPr>
+                <w:sz w:val="24"/>
+                <w:szCs w:val="24"/>
+              </w:rPr>
+              <w:t>]</w:t>
             </w:r>
           </w:p>
         </w:tc>
@@ -2399,7 +2994,23 @@
                 <w:sz w:val="24"/>
                 <w:szCs w:val="24"/>
               </w:rPr>
-              <w:t>[ProjectedRevenueBalanceAtEndMarchNextYear]</w:t>
+              <w:t>[</w:t>
+            </w:r>
+            <w:proofErr w:type="spellStart"/>
+            <w:r>
+              <w:rPr>
+                <w:sz w:val="24"/>
+                <w:szCs w:val="24"/>
+              </w:rPr>
+              <w:t>ProjectedRevenueBalanceAtEndMarchNextYear</w:t>
+            </w:r>
+            <w:proofErr w:type="spellEnd"/>
+            <w:r>
+              <w:rPr>
+                <w:sz w:val="24"/>
+                <w:szCs w:val="24"/>
+              </w:rPr>
+              <w:t>]</w:t>
             </w:r>
           </w:p>
         </w:tc>
@@ -2482,7 +3093,23 @@
                 <w:sz w:val="24"/>
                 <w:szCs w:val="24"/>
               </w:rPr>
-              <w:t>[CapitalCarryForwardAtEndMarchCurrentYear]</w:t>
+              <w:t>[</w:t>
+            </w:r>
+            <w:proofErr w:type="spellStart"/>
+            <w:r>
+              <w:rPr>
+                <w:sz w:val="24"/>
+                <w:szCs w:val="24"/>
+              </w:rPr>
+              <w:t>CapitalCarryForwardAtEndMarchCurrentYear</w:t>
+            </w:r>
+            <w:proofErr w:type="spellEnd"/>
+            <w:r>
+              <w:rPr>
+                <w:sz w:val="24"/>
+                <w:szCs w:val="24"/>
+              </w:rPr>
+              <w:t>]</w:t>
             </w:r>
           </w:p>
         </w:tc>
@@ -2565,7 +3192,23 @@
                 <w:sz w:val="24"/>
                 <w:szCs w:val="24"/>
               </w:rPr>
-              <w:t>[CapitalCarryForwardAtEndMarchNextYear]</w:t>
+              <w:t>[</w:t>
+            </w:r>
+            <w:proofErr w:type="spellStart"/>
+            <w:r>
+              <w:rPr>
+                <w:sz w:val="24"/>
+                <w:szCs w:val="24"/>
+              </w:rPr>
+              <w:t>CapitalCarryForwardAtEndMarchNextYear</w:t>
+            </w:r>
+            <w:proofErr w:type="spellEnd"/>
+            <w:r>
+              <w:rPr>
+                <w:sz w:val="24"/>
+                <w:szCs w:val="24"/>
+              </w:rPr>
+              <w:t>]</w:t>
             </w:r>
           </w:p>
         </w:tc>
@@ -2635,7 +3278,23 @@
                 <w:sz w:val="24"/>
                 <w:szCs w:val="24"/>
               </w:rPr>
-              <w:t>[SchoolBudgetInformationAdditionalInformation]</w:t>
+              <w:t>[</w:t>
+            </w:r>
+            <w:proofErr w:type="spellStart"/>
+            <w:r>
+              <w:rPr>
+                <w:sz w:val="24"/>
+                <w:szCs w:val="24"/>
+              </w:rPr>
+              <w:t>SchoolBudgetInformationAdditionalInformation</w:t>
+            </w:r>
+            <w:proofErr w:type="spellEnd"/>
+            <w:r>
+              <w:rPr>
+                <w:sz w:val="24"/>
+                <w:szCs w:val="24"/>
+              </w:rPr>
+              <w:t>]</w:t>
             </w:r>
           </w:p>
         </w:tc>
@@ -2817,7 +3476,23 @@
                 <w:sz w:val="24"/>
                 <w:szCs w:val="24"/>
               </w:rPr>
-              <w:t>[SchoolCapacity]</w:t>
+              <w:t>[</w:t>
+            </w:r>
+            <w:proofErr w:type="spellStart"/>
+            <w:r>
+              <w:rPr>
+                <w:sz w:val="24"/>
+                <w:szCs w:val="24"/>
+              </w:rPr>
+              <w:t>SchoolCapacity</w:t>
+            </w:r>
+            <w:proofErr w:type="spellEnd"/>
+            <w:r>
+              <w:rPr>
+                <w:sz w:val="24"/>
+                <w:szCs w:val="24"/>
+              </w:rPr>
+              <w:t>]</w:t>
             </w:r>
           </w:p>
         </w:tc>
@@ -2845,7 +3520,23 @@
                 <w:sz w:val="24"/>
                 <w:szCs w:val="24"/>
               </w:rPr>
-              <w:t>[NumberOnRoll]</w:t>
+              <w:t>[</w:t>
+            </w:r>
+            <w:proofErr w:type="spellStart"/>
+            <w:r>
+              <w:rPr>
+                <w:sz w:val="24"/>
+                <w:szCs w:val="24"/>
+              </w:rPr>
+              <w:t>NumberOnRoll</w:t>
+            </w:r>
+            <w:proofErr w:type="spellEnd"/>
+            <w:r>
+              <w:rPr>
+                <w:sz w:val="24"/>
+                <w:szCs w:val="24"/>
+              </w:rPr>
+              <w:t>]</w:t>
             </w:r>
           </w:p>
         </w:tc>
@@ -2873,7 +3564,23 @@
                 <w:sz w:val="24"/>
                 <w:szCs w:val="24"/>
               </w:rPr>
-              <w:t>[PercentageSchoolFull]</w:t>
+              <w:t>[</w:t>
+            </w:r>
+            <w:proofErr w:type="spellStart"/>
+            <w:r>
+              <w:rPr>
+                <w:sz w:val="24"/>
+                <w:szCs w:val="24"/>
+              </w:rPr>
+              <w:t>PercentageSchoolFull</w:t>
+            </w:r>
+            <w:proofErr w:type="spellEnd"/>
+            <w:r>
+              <w:rPr>
+                <w:sz w:val="24"/>
+                <w:szCs w:val="24"/>
+              </w:rPr>
+              <w:t>]</w:t>
             </w:r>
           </w:p>
           <w:p>
@@ -2943,7 +3650,23 @@
                 <w:sz w:val="24"/>
                 <w:szCs w:val="24"/>
               </w:rPr>
-              <w:t>[YearOneProjectedCapacity]</w:t>
+              <w:t>[</w:t>
+            </w:r>
+            <w:proofErr w:type="spellStart"/>
+            <w:r>
+              <w:rPr>
+                <w:sz w:val="24"/>
+                <w:szCs w:val="24"/>
+              </w:rPr>
+              <w:t>YearOneProjectedCapacity</w:t>
+            </w:r>
+            <w:proofErr w:type="spellEnd"/>
+            <w:r>
+              <w:rPr>
+                <w:sz w:val="24"/>
+                <w:szCs w:val="24"/>
+              </w:rPr>
+              <w:t>]</w:t>
             </w:r>
           </w:p>
           <w:p>
@@ -2981,7 +3704,23 @@
                 <w:sz w:val="24"/>
                 <w:szCs w:val="24"/>
               </w:rPr>
-              <w:t>[YearOneProjectedPupilNumbers]</w:t>
+              <w:t>[</w:t>
+            </w:r>
+            <w:proofErr w:type="spellStart"/>
+            <w:r>
+              <w:rPr>
+                <w:sz w:val="24"/>
+                <w:szCs w:val="24"/>
+              </w:rPr>
+              <w:t>YearOneProjectedPupilNumbers</w:t>
+            </w:r>
+            <w:proofErr w:type="spellEnd"/>
+            <w:r>
+              <w:rPr>
+                <w:sz w:val="24"/>
+                <w:szCs w:val="24"/>
+              </w:rPr>
+              <w:t>]</w:t>
             </w:r>
           </w:p>
         </w:tc>
@@ -3009,7 +3748,23 @@
                 <w:sz w:val="24"/>
                 <w:szCs w:val="24"/>
               </w:rPr>
-              <w:t>[YearOnePercentageSchoolFull]</w:t>
+              <w:t>[</w:t>
+            </w:r>
+            <w:proofErr w:type="spellStart"/>
+            <w:r>
+              <w:rPr>
+                <w:sz w:val="24"/>
+                <w:szCs w:val="24"/>
+              </w:rPr>
+              <w:t>YearOnePercentageSchoolFull</w:t>
+            </w:r>
+            <w:proofErr w:type="spellEnd"/>
+            <w:r>
+              <w:rPr>
+                <w:sz w:val="24"/>
+                <w:szCs w:val="24"/>
+              </w:rPr>
+              <w:t>]</w:t>
             </w:r>
           </w:p>
         </w:tc>
@@ -3064,7 +3819,23 @@
                 <w:sz w:val="24"/>
                 <w:szCs w:val="24"/>
               </w:rPr>
-              <w:t>[YearTwoProjectedCapacity]</w:t>
+              <w:t>[</w:t>
+            </w:r>
+            <w:proofErr w:type="spellStart"/>
+            <w:r>
+              <w:rPr>
+                <w:sz w:val="24"/>
+                <w:szCs w:val="24"/>
+              </w:rPr>
+              <w:t>YearTwoProjectedCapacity</w:t>
+            </w:r>
+            <w:proofErr w:type="spellEnd"/>
+            <w:r>
+              <w:rPr>
+                <w:sz w:val="24"/>
+                <w:szCs w:val="24"/>
+              </w:rPr>
+              <w:t>]</w:t>
             </w:r>
           </w:p>
         </w:tc>
@@ -3092,7 +3863,23 @@
                 <w:sz w:val="24"/>
                 <w:szCs w:val="24"/>
               </w:rPr>
-              <w:t>[YearTwoProjectedPupilNumbers]</w:t>
+              <w:t>[</w:t>
+            </w:r>
+            <w:proofErr w:type="spellStart"/>
+            <w:r>
+              <w:rPr>
+                <w:sz w:val="24"/>
+                <w:szCs w:val="24"/>
+              </w:rPr>
+              <w:t>YearTwoProjectedPupilNumbers</w:t>
+            </w:r>
+            <w:proofErr w:type="spellEnd"/>
+            <w:r>
+              <w:rPr>
+                <w:sz w:val="24"/>
+                <w:szCs w:val="24"/>
+              </w:rPr>
+              <w:t>]</w:t>
             </w:r>
           </w:p>
         </w:tc>
@@ -3120,7 +3907,23 @@
                 <w:sz w:val="24"/>
                 <w:szCs w:val="24"/>
               </w:rPr>
-              <w:t>[YearTwoPercentageSchoolFull]</w:t>
+              <w:t>[</w:t>
+            </w:r>
+            <w:proofErr w:type="spellStart"/>
+            <w:r>
+              <w:rPr>
+                <w:sz w:val="24"/>
+                <w:szCs w:val="24"/>
+              </w:rPr>
+              <w:t>YearTwoPercentageSchoolFull</w:t>
+            </w:r>
+            <w:proofErr w:type="spellEnd"/>
+            <w:r>
+              <w:rPr>
+                <w:sz w:val="24"/>
+                <w:szCs w:val="24"/>
+              </w:rPr>
+              <w:t>]</w:t>
             </w:r>
           </w:p>
         </w:tc>
@@ -3176,7 +3979,23 @@
                 <w:sz w:val="24"/>
                 <w:szCs w:val="24"/>
               </w:rPr>
-              <w:t>[YearThreeProjectedCapacity]</w:t>
+              <w:t>[</w:t>
+            </w:r>
+            <w:proofErr w:type="spellStart"/>
+            <w:r>
+              <w:rPr>
+                <w:sz w:val="24"/>
+                <w:szCs w:val="24"/>
+              </w:rPr>
+              <w:t>YearThreeProjectedCapacity</w:t>
+            </w:r>
+            <w:proofErr w:type="spellEnd"/>
+            <w:r>
+              <w:rPr>
+                <w:sz w:val="24"/>
+                <w:szCs w:val="24"/>
+              </w:rPr>
+              <w:t>]</w:t>
             </w:r>
           </w:p>
         </w:tc>
@@ -3204,7 +4023,23 @@
                 <w:sz w:val="24"/>
                 <w:szCs w:val="24"/>
               </w:rPr>
-              <w:t>[YearThreeProjectedPupilNumbers]</w:t>
+              <w:t>[</w:t>
+            </w:r>
+            <w:proofErr w:type="spellStart"/>
+            <w:r>
+              <w:rPr>
+                <w:sz w:val="24"/>
+                <w:szCs w:val="24"/>
+              </w:rPr>
+              <w:t>YearThreeProjectedPupilNumbers</w:t>
+            </w:r>
+            <w:proofErr w:type="spellEnd"/>
+            <w:r>
+              <w:rPr>
+                <w:sz w:val="24"/>
+                <w:szCs w:val="24"/>
+              </w:rPr>
+              <w:t>]</w:t>
             </w:r>
           </w:p>
         </w:tc>
@@ -3232,7 +4067,23 @@
                 <w:sz w:val="24"/>
                 <w:szCs w:val="24"/>
               </w:rPr>
-              <w:t>[YearThreePercentageSchoolFull]</w:t>
+              <w:t>[</w:t>
+            </w:r>
+            <w:proofErr w:type="spellStart"/>
+            <w:r>
+              <w:rPr>
+                <w:sz w:val="24"/>
+                <w:szCs w:val="24"/>
+              </w:rPr>
+              <w:t>YearThreePercentageSchoolFull</w:t>
+            </w:r>
+            <w:proofErr w:type="spellEnd"/>
+            <w:r>
+              <w:rPr>
+                <w:sz w:val="24"/>
+                <w:szCs w:val="24"/>
+              </w:rPr>
+              <w:t>]</w:t>
             </w:r>
           </w:p>
         </w:tc>
@@ -3310,7 +4161,23 @@
                 <w:sz w:val="24"/>
                 <w:szCs w:val="24"/>
               </w:rPr>
-              <w:t xml:space="preserve"> [SchoolPupilForecastsAdditionalInformation]</w:t>
+              <w:t xml:space="preserve"> [</w:t>
+            </w:r>
+            <w:proofErr w:type="spellStart"/>
+            <w:r>
+              <w:rPr>
+                <w:sz w:val="24"/>
+                <w:szCs w:val="24"/>
+              </w:rPr>
+              <w:t>SchoolPupilForecastsAdditionalInformation</w:t>
+            </w:r>
+            <w:proofErr w:type="spellEnd"/>
+            <w:r>
+              <w:rPr>
+                <w:sz w:val="24"/>
+                <w:szCs w:val="24"/>
+              </w:rPr>
+              <w:t>]</w:t>
             </w:r>
           </w:p>
         </w:tc>
@@ -3433,7 +4300,15 @@
       <w:t xml:space="preserve">             Cleared by: </w:t>
     </w:r>
     <w:r>
-      <w:t>[ClearedBy]</w:t>
+      <w:t>[</w:t>
+    </w:r>
+    <w:proofErr w:type="spellStart"/>
+    <w:r>
+      <w:t>ClearedBy</w:t>
+    </w:r>
+    <w:proofErr w:type="spellEnd"/>
+    <w:r>
+      <w:t>]</w:t>
     </w:r>
     <w:r>
       <w:rPr>

</xml_diff>

<commit_message>
Populate footer fields and tests - includes changes to Word template
</commit_message>
<xml_diff>
--- a/ApplyToBecomeInternal/ApplyToBecomeInternal/Resources/htb-template.docx
+++ b/ApplyToBecomeInternal/ApplyToBecomeInternal/Resources/htb-template.docx
@@ -1897,7 +1897,7 @@
                 <w:sz w:val="24"/>
                 <w:szCs w:val="24"/>
               </w:rPr>
-              <w:t>MP (party)</w:t>
+              <w:t>Parliamentary constituency</w:t>
             </w:r>
           </w:p>
         </w:tc>
@@ -3950,8 +3950,16 @@
                 <w:sz w:val="24"/>
                 <w:szCs w:val="24"/>
               </w:rPr>
+              <w:t xml:space="preserve">2023 to 2024 </w:t>
+            </w:r>
+            <w:r>
+              <w:rPr>
+                <w:b/>
+                <w:sz w:val="24"/>
+                <w:szCs w:val="24"/>
+              </w:rPr>
               <w:lastRenderedPageBreak/>
-              <w:t>2023 to 2024 forecast</w:t>
+              <w:t>forecast</w:t>
             </w:r>
           </w:p>
         </w:tc>
@@ -3979,6 +3987,7 @@
                 <w:sz w:val="24"/>
                 <w:szCs w:val="24"/>
               </w:rPr>
+              <w:lastRenderedPageBreak/>
               <w:t>[</w:t>
             </w:r>
             <w:proofErr w:type="spellStart"/>
@@ -4221,8 +4230,12 @@
       </w:r>
     </w:p>
     <w:sectPr>
-      <w:headerReference w:type="default" r:id="rId8"/>
-      <w:footerReference w:type="default" r:id="rId9"/>
+      <w:headerReference w:type="even" r:id="rId8"/>
+      <w:headerReference w:type="default" r:id="rId9"/>
+      <w:footerReference w:type="even" r:id="rId10"/>
+      <w:footerReference w:type="default" r:id="rId11"/>
+      <w:headerReference w:type="first" r:id="rId12"/>
+      <w:footerReference w:type="first" r:id="rId13"/>
       <w:pgSz w:w="11906" w:h="16838"/>
       <w:pgMar w:top="851" w:right="1077" w:bottom="992" w:left="1077" w:header="425" w:footer="397" w:gutter="0"/>
       <w:pgNumType w:start="1"/>
@@ -4263,63 +4276,145 @@
 <w:ftr xmlns:wpc="http://schemas.microsoft.com/office/word/2010/wordprocessingCanvas" xmlns:cx="http://schemas.microsoft.com/office/drawing/2014/chartex" xmlns:cx1="http://schemas.microsoft.com/office/drawing/2015/9/8/chartex" xmlns:cx2="http://schemas.microsoft.com/office/drawing/2015/10/21/chartex" xmlns:cx3="http://schemas.microsoft.com/office/drawing/2016/5/9/chartex" xmlns:cx4="http://schemas.microsoft.com/office/drawing/2016/5/10/chartex" xmlns:cx5="http://schemas.microsoft.com/office/drawing/2016/5/11/chartex" xmlns:cx6="http://schemas.microsoft.com/office/drawing/2016/5/12/chartex" xmlns:cx7="http://schemas.microsoft.com/office/drawing/2016/5/13/chartex" xmlns:cx8="http://schemas.microsoft.com/office/drawing/2016/5/14/chartex" xmlns:mc="http://schemas.openxmlformats.org/markup-compatibility/2006" xmlns:aink="http://schemas.microsoft.com/office/drawing/2016/ink" xmlns:am3d="http://schemas.microsoft.com/office/drawing/2017/model3d" xmlns:o="urn:schemas-microsoft-com:office:office" xmlns:r="http://schemas.openxmlformats.org/officeDocument/2006/relationships" xmlns:m="http://schemas.openxmlformats.org/officeDocument/2006/math" xmlns:v="urn:schemas-microsoft-com:vml" xmlns:wp14="http://schemas.microsoft.com/office/word/2010/wordprocessingDrawing" xmlns:wp="http://schemas.openxmlformats.org/drawingml/2006/wordprocessingDrawing" xmlns:w10="urn:schemas-microsoft-com:office:word" xmlns:w="http://schemas.openxmlformats.org/wordprocessingml/2006/main" xmlns:w14="http://schemas.microsoft.com/office/word/2010/wordml" xmlns:w15="http://schemas.microsoft.com/office/word/2012/wordml" xmlns:w16cex="http://schemas.microsoft.com/office/word/2018/wordml/cex" xmlns:w16cid="http://schemas.microsoft.com/office/word/2016/wordml/cid" xmlns:w16="http://schemas.microsoft.com/office/word/2018/wordml" xmlns:w16sdtdh="http://schemas.microsoft.com/office/word/2020/wordml/sdtdatahash" xmlns:w16se="http://schemas.microsoft.com/office/word/2015/wordml/symex" xmlns:wpg="http://schemas.microsoft.com/office/word/2010/wordprocessingGroup" xmlns:wpi="http://schemas.microsoft.com/office/word/2010/wordprocessingInk" xmlns:wne="http://schemas.microsoft.com/office/word/2006/wordml" xmlns:wps="http://schemas.microsoft.com/office/word/2010/wordprocessingShape" mc:Ignorable="w14 w15 w16se w16cid w16 w16cex w16sdtdh wp14">
   <w:p>
     <w:pPr>
-      <w:pStyle w:val="LO-normal"/>
-      <w:tabs>
-        <w:tab w:val="center" w:pos="4513"/>
-        <w:tab w:val="right" w:pos="9026"/>
-      </w:tabs>
-      <w:spacing w:after="0" w:line="240" w:lineRule="auto"/>
-      <w:rPr>
-        <w:color w:val="000000"/>
-      </w:rPr>
+      <w:pStyle w:val="Footer"/>
     </w:pPr>
-    <w:r>
-      <w:rPr>
-        <w:color w:val="000000"/>
-      </w:rPr>
-      <w:t xml:space="preserve">Author: </w:t>
-    </w:r>
-    <w:r>
-      <w:t>[</w:t>
-    </w:r>
-    <w:proofErr w:type="gramStart"/>
-    <w:r>
-      <w:t>Author]</w:t>
-    </w:r>
-    <w:r>
-      <w:rPr>
-        <w:color w:val="000000"/>
-      </w:rPr>
-      <w:t xml:space="preserve">   </w:t>
-    </w:r>
-    <w:proofErr w:type="gramEnd"/>
-    <w:r>
-      <w:rPr>
-        <w:color w:val="000000"/>
-      </w:rPr>
-      <w:t xml:space="preserve">             Cleared by: </w:t>
-    </w:r>
-    <w:r>
-      <w:t>[</w:t>
-    </w:r>
-    <w:proofErr w:type="spellStart"/>
-    <w:r>
-      <w:t>ClearedBy</w:t>
-    </w:r>
-    <w:proofErr w:type="spellEnd"/>
-    <w:r>
-      <w:t>]</w:t>
-    </w:r>
-    <w:r>
-      <w:rPr>
-        <w:color w:val="000000"/>
-      </w:rPr>
-      <w:t xml:space="preserve">                 Version: </w:t>
-    </w:r>
-    <w:r>
-      <w:t>[Version]</w:t>
-    </w:r>
   </w:p>
+</w:ftr>
+</file>
+
+<file path=word/footer2.xml><?xml version="1.0" encoding="utf-8"?>
+<w:ftr xmlns:wpc="http://schemas.microsoft.com/office/word/2010/wordprocessingCanvas" xmlns:cx="http://schemas.microsoft.com/office/drawing/2014/chartex" xmlns:cx1="http://schemas.microsoft.com/office/drawing/2015/9/8/chartex" xmlns:cx2="http://schemas.microsoft.com/office/drawing/2015/10/21/chartex" xmlns:cx3="http://schemas.microsoft.com/office/drawing/2016/5/9/chartex" xmlns:cx4="http://schemas.microsoft.com/office/drawing/2016/5/10/chartex" xmlns:cx5="http://schemas.microsoft.com/office/drawing/2016/5/11/chartex" xmlns:cx6="http://schemas.microsoft.com/office/drawing/2016/5/12/chartex" xmlns:cx7="http://schemas.microsoft.com/office/drawing/2016/5/13/chartex" xmlns:cx8="http://schemas.microsoft.com/office/drawing/2016/5/14/chartex" xmlns:mc="http://schemas.openxmlformats.org/markup-compatibility/2006" xmlns:aink="http://schemas.microsoft.com/office/drawing/2016/ink" xmlns:am3d="http://schemas.microsoft.com/office/drawing/2017/model3d" xmlns:o="urn:schemas-microsoft-com:office:office" xmlns:r="http://schemas.openxmlformats.org/officeDocument/2006/relationships" xmlns:m="http://schemas.openxmlformats.org/officeDocument/2006/math" xmlns:v="urn:schemas-microsoft-com:vml" xmlns:wp14="http://schemas.microsoft.com/office/word/2010/wordprocessingDrawing" xmlns:wp="http://schemas.openxmlformats.org/drawingml/2006/wordprocessingDrawing" xmlns:w10="urn:schemas-microsoft-com:office:word" xmlns:w="http://schemas.openxmlformats.org/wordprocessingml/2006/main" xmlns:w14="http://schemas.microsoft.com/office/word/2010/wordml" xmlns:w15="http://schemas.microsoft.com/office/word/2012/wordml" xmlns:w16cex="http://schemas.microsoft.com/office/word/2018/wordml/cex" xmlns:w16cid="http://schemas.microsoft.com/office/word/2016/wordml/cid" xmlns:w16="http://schemas.microsoft.com/office/word/2018/wordml" xmlns:w16sdtdh="http://schemas.microsoft.com/office/word/2020/wordml/sdtdatahash" xmlns:w16se="http://schemas.microsoft.com/office/word/2015/wordml/symex" xmlns:wpg="http://schemas.microsoft.com/office/word/2010/wordprocessingGroup" xmlns:wpi="http://schemas.microsoft.com/office/word/2010/wordprocessingInk" xmlns:wne="http://schemas.microsoft.com/office/word/2006/wordml" xmlns:wps="http://schemas.microsoft.com/office/word/2010/wordprocessingShape" mc:Ignorable="w14 w15 w16se w16cid w16 w16cex w16sdtdh wp14">
+  <w:tbl>
+    <w:tblPr>
+      <w:tblStyle w:val="TableGrid"/>
+      <w:tblW w:w="0" w:type="auto"/>
+      <w:tblBorders>
+        <w:top w:val="none" w:sz="0" w:space="0" w:color="auto"/>
+        <w:left w:val="none" w:sz="0" w:space="0" w:color="auto"/>
+        <w:bottom w:val="none" w:sz="0" w:space="0" w:color="auto"/>
+        <w:right w:val="none" w:sz="0" w:space="0" w:color="auto"/>
+        <w:insideH w:val="none" w:sz="0" w:space="0" w:color="auto"/>
+        <w:insideV w:val="none" w:sz="0" w:space="0" w:color="auto"/>
+      </w:tblBorders>
+      <w:tblLook w:val="04A0" w:firstRow="1" w:lastRow="0" w:firstColumn="1" w:lastColumn="0" w:noHBand="0" w:noVBand="1"/>
+    </w:tblPr>
+    <w:tblGrid>
+      <w:gridCol w:w="3247"/>
+      <w:gridCol w:w="3247"/>
+      <w:gridCol w:w="3248"/>
+    </w:tblGrid>
+    <w:tr>
+      <w:tc>
+        <w:tcPr>
+          <w:tcW w:w="3247" w:type="dxa"/>
+        </w:tcPr>
+        <w:p>
+          <w:pPr>
+            <w:pStyle w:val="LO-normal"/>
+            <w:tabs>
+              <w:tab w:val="center" w:pos="4513"/>
+              <w:tab w:val="right" w:pos="9026"/>
+            </w:tabs>
+            <w:spacing w:after="0" w:line="240" w:lineRule="auto"/>
+            <w:rPr>
+              <w:color w:val="000000"/>
+            </w:rPr>
+          </w:pPr>
+          <w:r>
+            <w:rPr>
+              <w:color w:val="000000"/>
+            </w:rPr>
+            <w:t xml:space="preserve">Author: </w:t>
+          </w:r>
+          <w:r>
+            <w:t>[</w:t>
+          </w:r>
+          <w:proofErr w:type="gramStart"/>
+          <w:r>
+            <w:t>Author]</w:t>
+          </w:r>
+          <w:r>
+            <w:rPr>
+              <w:color w:val="000000"/>
+            </w:rPr>
+            <w:t xml:space="preserve">   </w:t>
+          </w:r>
+          <w:proofErr w:type="gramEnd"/>
+          <w:r>
+            <w:rPr>
+              <w:color w:val="000000"/>
+            </w:rPr>
+            <w:t xml:space="preserve">             </w:t>
+          </w:r>
+        </w:p>
+      </w:tc>
+      <w:tc>
+        <w:tcPr>
+          <w:tcW w:w="3247" w:type="dxa"/>
+        </w:tcPr>
+        <w:p>
+          <w:pPr>
+            <w:pStyle w:val="LO-normal"/>
+            <w:tabs>
+              <w:tab w:val="center" w:pos="4513"/>
+              <w:tab w:val="right" w:pos="9026"/>
+            </w:tabs>
+            <w:spacing w:after="0" w:line="240" w:lineRule="auto"/>
+            <w:jc w:val="center"/>
+            <w:rPr>
+              <w:color w:val="000000"/>
+            </w:rPr>
+          </w:pPr>
+          <w:r>
+            <w:rPr>
+              <w:color w:val="000000"/>
+            </w:rPr>
+            <w:t xml:space="preserve">Cleared by: </w:t>
+          </w:r>
+          <w:r>
+            <w:t>[</w:t>
+          </w:r>
+          <w:proofErr w:type="spellStart"/>
+          <w:r>
+            <w:t>ClearedBy</w:t>
+          </w:r>
+          <w:proofErr w:type="spellEnd"/>
+          <w:r>
+            <w:t>]</w:t>
+          </w:r>
+        </w:p>
+      </w:tc>
+      <w:tc>
+        <w:tcPr>
+          <w:tcW w:w="3248" w:type="dxa"/>
+        </w:tcPr>
+        <w:p>
+          <w:pPr>
+            <w:pStyle w:val="LO-normal"/>
+            <w:tabs>
+              <w:tab w:val="center" w:pos="4513"/>
+              <w:tab w:val="right" w:pos="9026"/>
+            </w:tabs>
+            <w:spacing w:after="0" w:line="240" w:lineRule="auto"/>
+            <w:jc w:val="right"/>
+            <w:rPr>
+              <w:noProof/>
+              <w:color w:val="000000"/>
+            </w:rPr>
+          </w:pPr>
+          <w:r>
+            <w:rPr>
+              <w:color w:val="000000"/>
+            </w:rPr>
+            <w:t xml:space="preserve">Version: </w:t>
+          </w:r>
+          <w:r>
+            <w:t>[Version]</w:t>
+          </w:r>
+        </w:p>
+      </w:tc>
+    </w:tr>
+  </w:tbl>
   <w:p>
     <w:pPr>
       <w:pStyle w:val="LO-normal"/>
@@ -4336,6 +4431,16 @@
 </w:ftr>
 </file>
 
+<file path=word/footer3.xml><?xml version="1.0" encoding="utf-8"?>
+<w:ftr xmlns:wpc="http://schemas.microsoft.com/office/word/2010/wordprocessingCanvas" xmlns:cx="http://schemas.microsoft.com/office/drawing/2014/chartex" xmlns:cx1="http://schemas.microsoft.com/office/drawing/2015/9/8/chartex" xmlns:cx2="http://schemas.microsoft.com/office/drawing/2015/10/21/chartex" xmlns:cx3="http://schemas.microsoft.com/office/drawing/2016/5/9/chartex" xmlns:cx4="http://schemas.microsoft.com/office/drawing/2016/5/10/chartex" xmlns:cx5="http://schemas.microsoft.com/office/drawing/2016/5/11/chartex" xmlns:cx6="http://schemas.microsoft.com/office/drawing/2016/5/12/chartex" xmlns:cx7="http://schemas.microsoft.com/office/drawing/2016/5/13/chartex" xmlns:cx8="http://schemas.microsoft.com/office/drawing/2016/5/14/chartex" xmlns:mc="http://schemas.openxmlformats.org/markup-compatibility/2006" xmlns:aink="http://schemas.microsoft.com/office/drawing/2016/ink" xmlns:am3d="http://schemas.microsoft.com/office/drawing/2017/model3d" xmlns:o="urn:schemas-microsoft-com:office:office" xmlns:r="http://schemas.openxmlformats.org/officeDocument/2006/relationships" xmlns:m="http://schemas.openxmlformats.org/officeDocument/2006/math" xmlns:v="urn:schemas-microsoft-com:vml" xmlns:wp14="http://schemas.microsoft.com/office/word/2010/wordprocessingDrawing" xmlns:wp="http://schemas.openxmlformats.org/drawingml/2006/wordprocessingDrawing" xmlns:w10="urn:schemas-microsoft-com:office:word" xmlns:w="http://schemas.openxmlformats.org/wordprocessingml/2006/main" xmlns:w14="http://schemas.microsoft.com/office/word/2010/wordml" xmlns:w15="http://schemas.microsoft.com/office/word/2012/wordml" xmlns:w16cex="http://schemas.microsoft.com/office/word/2018/wordml/cex" xmlns:w16cid="http://schemas.microsoft.com/office/word/2016/wordml/cid" xmlns:w16="http://schemas.microsoft.com/office/word/2018/wordml" xmlns:w16sdtdh="http://schemas.microsoft.com/office/word/2020/wordml/sdtdatahash" xmlns:w16se="http://schemas.microsoft.com/office/word/2015/wordml/symex" xmlns:wpg="http://schemas.microsoft.com/office/word/2010/wordprocessingGroup" xmlns:wpi="http://schemas.microsoft.com/office/word/2010/wordprocessingInk" xmlns:wne="http://schemas.microsoft.com/office/word/2006/wordml" xmlns:wps="http://schemas.microsoft.com/office/word/2010/wordprocessingShape" mc:Ignorable="w14 w15 w16se w16cid w16 w16cex w16sdtdh wp14">
+  <w:p>
+    <w:pPr>
+      <w:pStyle w:val="Footer"/>
+    </w:pPr>
+  </w:p>
+</w:ftr>
+</file>
+
 <file path=word/footnotes.xml><?xml version="1.0" encoding="utf-8"?>
 <w:footnotes xmlns:wpc="http://schemas.microsoft.com/office/word/2010/wordprocessingCanvas" xmlns:cx="http://schemas.microsoft.com/office/drawing/2014/chartex" xmlns:cx1="http://schemas.microsoft.com/office/drawing/2015/9/8/chartex" xmlns:cx2="http://schemas.microsoft.com/office/drawing/2015/10/21/chartex" xmlns:cx3="http://schemas.microsoft.com/office/drawing/2016/5/9/chartex" xmlns:cx4="http://schemas.microsoft.com/office/drawing/2016/5/10/chartex" xmlns:cx5="http://schemas.microsoft.com/office/drawing/2016/5/11/chartex" xmlns:cx6="http://schemas.microsoft.com/office/drawing/2016/5/12/chartex" xmlns:cx7="http://schemas.microsoft.com/office/drawing/2016/5/13/chartex" xmlns:cx8="http://schemas.microsoft.com/office/drawing/2016/5/14/chartex" xmlns:mc="http://schemas.openxmlformats.org/markup-compatibility/2006" xmlns:aink="http://schemas.microsoft.com/office/drawing/2016/ink" xmlns:am3d="http://schemas.microsoft.com/office/drawing/2017/model3d" xmlns:o="urn:schemas-microsoft-com:office:office" xmlns:r="http://schemas.openxmlformats.org/officeDocument/2006/relationships" xmlns:m="http://schemas.openxmlformats.org/officeDocument/2006/math" xmlns:v="urn:schemas-microsoft-com:vml" xmlns:wp14="http://schemas.microsoft.com/office/word/2010/wordprocessingDrawing" xmlns:wp="http://schemas.openxmlformats.org/drawingml/2006/wordprocessingDrawing" xmlns:w10="urn:schemas-microsoft-com:office:word" xmlns:w="http://schemas.openxmlformats.org/wordprocessingml/2006/main" xmlns:w14="http://schemas.microsoft.com/office/word/2010/wordml" xmlns:w15="http://schemas.microsoft.com/office/word/2012/wordml" xmlns:w16cex="http://schemas.microsoft.com/office/word/2018/wordml/cex" xmlns:w16cid="http://schemas.microsoft.com/office/word/2016/wordml/cid" xmlns:w16="http://schemas.microsoft.com/office/word/2018/wordml" xmlns:w16sdtdh="http://schemas.microsoft.com/office/word/2020/wordml/sdtdatahash" xmlns:w16se="http://schemas.microsoft.com/office/word/2015/wordml/symex" xmlns:wpg="http://schemas.microsoft.com/office/word/2010/wordprocessingGroup" xmlns:wpi="http://schemas.microsoft.com/office/word/2010/wordprocessingInk" xmlns:wne="http://schemas.microsoft.com/office/word/2006/wordml" xmlns:wps="http://schemas.microsoft.com/office/word/2010/wordprocessingShape" mc:Ignorable="w14 w15 w16se w16cid w16 w16cex w16sdtdh wp14">
   <w:footnote w:type="separator" w:id="-1">
@@ -4365,6 +4470,16 @@
 <w:hdr xmlns:wpc="http://schemas.microsoft.com/office/word/2010/wordprocessingCanvas" xmlns:cx="http://schemas.microsoft.com/office/drawing/2014/chartex" xmlns:cx1="http://schemas.microsoft.com/office/drawing/2015/9/8/chartex" xmlns:cx2="http://schemas.microsoft.com/office/drawing/2015/10/21/chartex" xmlns:cx3="http://schemas.microsoft.com/office/drawing/2016/5/9/chartex" xmlns:cx4="http://schemas.microsoft.com/office/drawing/2016/5/10/chartex" xmlns:cx5="http://schemas.microsoft.com/office/drawing/2016/5/11/chartex" xmlns:cx6="http://schemas.microsoft.com/office/drawing/2016/5/12/chartex" xmlns:cx7="http://schemas.microsoft.com/office/drawing/2016/5/13/chartex" xmlns:cx8="http://schemas.microsoft.com/office/drawing/2016/5/14/chartex" xmlns:mc="http://schemas.openxmlformats.org/markup-compatibility/2006" xmlns:aink="http://schemas.microsoft.com/office/drawing/2016/ink" xmlns:am3d="http://schemas.microsoft.com/office/drawing/2017/model3d" xmlns:o="urn:schemas-microsoft-com:office:office" xmlns:r="http://schemas.openxmlformats.org/officeDocument/2006/relationships" xmlns:m="http://schemas.openxmlformats.org/officeDocument/2006/math" xmlns:v="urn:schemas-microsoft-com:vml" xmlns:wp14="http://schemas.microsoft.com/office/word/2010/wordprocessingDrawing" xmlns:wp="http://schemas.openxmlformats.org/drawingml/2006/wordprocessingDrawing" xmlns:w10="urn:schemas-microsoft-com:office:word" xmlns:w="http://schemas.openxmlformats.org/wordprocessingml/2006/main" xmlns:w14="http://schemas.microsoft.com/office/word/2010/wordml" xmlns:w15="http://schemas.microsoft.com/office/word/2012/wordml" xmlns:w16cex="http://schemas.microsoft.com/office/word/2018/wordml/cex" xmlns:w16cid="http://schemas.microsoft.com/office/word/2016/wordml/cid" xmlns:w16="http://schemas.microsoft.com/office/word/2018/wordml" xmlns:w16sdtdh="http://schemas.microsoft.com/office/word/2020/wordml/sdtdatahash" xmlns:w16se="http://schemas.microsoft.com/office/word/2015/wordml/symex" xmlns:wpg="http://schemas.microsoft.com/office/word/2010/wordprocessingGroup" xmlns:wpi="http://schemas.microsoft.com/office/word/2010/wordprocessingInk" xmlns:wne="http://schemas.microsoft.com/office/word/2006/wordml" xmlns:wps="http://schemas.microsoft.com/office/word/2010/wordprocessingShape" mc:Ignorable="w14 w15 w16se w16cid w16 w16cex w16sdtdh wp14">
   <w:p>
     <w:pPr>
+      <w:pStyle w:val="Header"/>
+    </w:pPr>
+  </w:p>
+</w:hdr>
+</file>
+
+<file path=word/header2.xml><?xml version="1.0" encoding="utf-8"?>
+<w:hdr xmlns:wpc="http://schemas.microsoft.com/office/word/2010/wordprocessingCanvas" xmlns:cx="http://schemas.microsoft.com/office/drawing/2014/chartex" xmlns:cx1="http://schemas.microsoft.com/office/drawing/2015/9/8/chartex" xmlns:cx2="http://schemas.microsoft.com/office/drawing/2015/10/21/chartex" xmlns:cx3="http://schemas.microsoft.com/office/drawing/2016/5/9/chartex" xmlns:cx4="http://schemas.microsoft.com/office/drawing/2016/5/10/chartex" xmlns:cx5="http://schemas.microsoft.com/office/drawing/2016/5/11/chartex" xmlns:cx6="http://schemas.microsoft.com/office/drawing/2016/5/12/chartex" xmlns:cx7="http://schemas.microsoft.com/office/drawing/2016/5/13/chartex" xmlns:cx8="http://schemas.microsoft.com/office/drawing/2016/5/14/chartex" xmlns:mc="http://schemas.openxmlformats.org/markup-compatibility/2006" xmlns:aink="http://schemas.microsoft.com/office/drawing/2016/ink" xmlns:am3d="http://schemas.microsoft.com/office/drawing/2017/model3d" xmlns:o="urn:schemas-microsoft-com:office:office" xmlns:r="http://schemas.openxmlformats.org/officeDocument/2006/relationships" xmlns:m="http://schemas.openxmlformats.org/officeDocument/2006/math" xmlns:v="urn:schemas-microsoft-com:vml" xmlns:wp14="http://schemas.microsoft.com/office/word/2010/wordprocessingDrawing" xmlns:wp="http://schemas.openxmlformats.org/drawingml/2006/wordprocessingDrawing" xmlns:w10="urn:schemas-microsoft-com:office:word" xmlns:w="http://schemas.openxmlformats.org/wordprocessingml/2006/main" xmlns:w14="http://schemas.microsoft.com/office/word/2010/wordml" xmlns:w15="http://schemas.microsoft.com/office/word/2012/wordml" xmlns:w16cex="http://schemas.microsoft.com/office/word/2018/wordml/cex" xmlns:w16cid="http://schemas.microsoft.com/office/word/2016/wordml/cid" xmlns:w16="http://schemas.microsoft.com/office/word/2018/wordml" xmlns:w16sdtdh="http://schemas.microsoft.com/office/word/2020/wordml/sdtdatahash" xmlns:w16se="http://schemas.microsoft.com/office/word/2015/wordml/symex" xmlns:wpg="http://schemas.microsoft.com/office/word/2010/wordprocessingGroup" xmlns:wpi="http://schemas.microsoft.com/office/word/2010/wordprocessingInk" xmlns:wne="http://schemas.microsoft.com/office/word/2006/wordml" xmlns:wps="http://schemas.microsoft.com/office/word/2010/wordprocessingShape" mc:Ignorable="w14 w15 w16se w16cid w16 w16cex w16sdtdh wp14">
+  <w:p>
+    <w:pPr>
       <w:pStyle w:val="LO-normal"/>
       <w:widowControl w:val="0"/>
       <w:spacing w:after="0" w:line="276" w:lineRule="auto"/>
@@ -4374,77 +4489,6 @@
       </w:rPr>
     </w:pPr>
   </w:p>
-  <w:tbl>
-    <w:tblPr>
-      <w:tblW w:w="9750" w:type="dxa"/>
-      <w:tblLook w:val="0600" w:firstRow="0" w:lastRow="0" w:firstColumn="0" w:lastColumn="0" w:noHBand="1" w:noVBand="1"/>
-    </w:tblPr>
-    <w:tblGrid>
-      <w:gridCol w:w="3250"/>
-      <w:gridCol w:w="3250"/>
-      <w:gridCol w:w="3250"/>
-    </w:tblGrid>
-    <w:tr>
-      <w:tc>
-        <w:tcPr>
-          <w:tcW w:w="3250" w:type="dxa"/>
-        </w:tcPr>
-        <w:p>
-          <w:pPr>
-            <w:pStyle w:val="LO-normal"/>
-            <w:tabs>
-              <w:tab w:val="center" w:pos="4513"/>
-              <w:tab w:val="right" w:pos="9026"/>
-            </w:tabs>
-            <w:spacing w:after="240" w:line="240" w:lineRule="auto"/>
-            <w:ind w:left="-115"/>
-            <w:rPr>
-              <w:color w:val="000000"/>
-            </w:rPr>
-          </w:pPr>
-        </w:p>
-      </w:tc>
-      <w:tc>
-        <w:tcPr>
-          <w:tcW w:w="3250" w:type="dxa"/>
-        </w:tcPr>
-        <w:p>
-          <w:pPr>
-            <w:pStyle w:val="LO-normal"/>
-            <w:tabs>
-              <w:tab w:val="center" w:pos="4513"/>
-              <w:tab w:val="right" w:pos="9026"/>
-            </w:tabs>
-            <w:spacing w:after="240" w:line="240" w:lineRule="auto"/>
-            <w:jc w:val="center"/>
-            <w:rPr>
-              <w:color w:val="000000"/>
-            </w:rPr>
-          </w:pPr>
-        </w:p>
-      </w:tc>
-      <w:tc>
-        <w:tcPr>
-          <w:tcW w:w="3250" w:type="dxa"/>
-        </w:tcPr>
-        <w:p>
-          <w:pPr>
-            <w:pStyle w:val="LO-normal"/>
-            <w:tabs>
-              <w:tab w:val="center" w:pos="4513"/>
-              <w:tab w:val="right" w:pos="9026"/>
-            </w:tabs>
-            <w:spacing w:after="240" w:line="240" w:lineRule="auto"/>
-            <w:ind w:right="-115"/>
-            <w:jc w:val="right"/>
-            <w:rPr>
-              <w:color w:val="000000"/>
-            </w:rPr>
-          </w:pPr>
-        </w:p>
-      </w:tc>
-    </w:tr>
-  </w:tbl>
   <w:p>
     <w:pPr>
       <w:pStyle w:val="LO-normal"/>
@@ -4456,6 +4500,16 @@
       <w:rPr>
         <w:color w:val="000000"/>
       </w:rPr>
+    </w:pPr>
+  </w:p>
+</w:hdr>
+</file>
+
+<file path=word/header3.xml><?xml version="1.0" encoding="utf-8"?>
+<w:hdr xmlns:wpc="http://schemas.microsoft.com/office/word/2010/wordprocessingCanvas" xmlns:cx="http://schemas.microsoft.com/office/drawing/2014/chartex" xmlns:cx1="http://schemas.microsoft.com/office/drawing/2015/9/8/chartex" xmlns:cx2="http://schemas.microsoft.com/office/drawing/2015/10/21/chartex" xmlns:cx3="http://schemas.microsoft.com/office/drawing/2016/5/9/chartex" xmlns:cx4="http://schemas.microsoft.com/office/drawing/2016/5/10/chartex" xmlns:cx5="http://schemas.microsoft.com/office/drawing/2016/5/11/chartex" xmlns:cx6="http://schemas.microsoft.com/office/drawing/2016/5/12/chartex" xmlns:cx7="http://schemas.microsoft.com/office/drawing/2016/5/13/chartex" xmlns:cx8="http://schemas.microsoft.com/office/drawing/2016/5/14/chartex" xmlns:mc="http://schemas.openxmlformats.org/markup-compatibility/2006" xmlns:aink="http://schemas.microsoft.com/office/drawing/2016/ink" xmlns:am3d="http://schemas.microsoft.com/office/drawing/2017/model3d" xmlns:o="urn:schemas-microsoft-com:office:office" xmlns:r="http://schemas.openxmlformats.org/officeDocument/2006/relationships" xmlns:m="http://schemas.openxmlformats.org/officeDocument/2006/math" xmlns:v="urn:schemas-microsoft-com:vml" xmlns:wp14="http://schemas.microsoft.com/office/word/2010/wordprocessingDrawing" xmlns:wp="http://schemas.openxmlformats.org/drawingml/2006/wordprocessingDrawing" xmlns:w10="urn:schemas-microsoft-com:office:word" xmlns:w="http://schemas.openxmlformats.org/wordprocessingml/2006/main" xmlns:w14="http://schemas.microsoft.com/office/word/2010/wordml" xmlns:w15="http://schemas.microsoft.com/office/word/2012/wordml" xmlns:w16cex="http://schemas.microsoft.com/office/word/2018/wordml/cex" xmlns:w16cid="http://schemas.microsoft.com/office/word/2016/wordml/cid" xmlns:w16="http://schemas.microsoft.com/office/word/2018/wordml" xmlns:w16sdtdh="http://schemas.microsoft.com/office/word/2020/wordml/sdtdatahash" xmlns:w16se="http://schemas.microsoft.com/office/word/2015/wordml/symex" xmlns:wpg="http://schemas.microsoft.com/office/word/2010/wordprocessingGroup" xmlns:wpi="http://schemas.microsoft.com/office/word/2010/wordprocessingInk" xmlns:wne="http://schemas.microsoft.com/office/word/2006/wordml" xmlns:wps="http://schemas.microsoft.com/office/word/2010/wordprocessingShape" mc:Ignorable="w14 w15 w16se w16cid w16 w16cex w16sdtdh wp14">
+  <w:p>
+    <w:pPr>
+      <w:pStyle w:val="Header"/>
     </w:pPr>
   </w:p>
 </w:hdr>
@@ -5727,6 +5781,22 @@
       <w:lang w:eastAsia="en-US" w:bidi="ar-SA"/>
     </w:rPr>
   </w:style>
+  <w:style w:type="table" w:styleId="TableGrid">
+    <w:name w:val="Table Grid"/>
+    <w:basedOn w:val="TableNormal"/>
+    <w:uiPriority w:val="39"/>
+    <w:rsid w:val="000169D7"/>
+    <w:tblPr>
+      <w:tblBorders>
+        <w:top w:val="single" w:sz="4" w:space="0" w:color="auto"/>
+        <w:left w:val="single" w:sz="4" w:space="0" w:color="auto"/>
+        <w:bottom w:val="single" w:sz="4" w:space="0" w:color="auto"/>
+        <w:right w:val="single" w:sz="4" w:space="0" w:color="auto"/>
+        <w:insideH w:val="single" w:sz="4" w:space="0" w:color="auto"/>
+        <w:insideV w:val="single" w:sz="4" w:space="0" w:color="auto"/>
+      </w:tblBorders>
+    </w:tblPr>
+  </w:style>
 </w:styles>
 </file>
 

</xml_diff>

<commit_message>
Parse date and substitute 'no data' for null OfstedLastInspection date
</commit_message>
<xml_diff>
--- a/ApplyToBecomeInternal/ApplyToBecomeInternal/Resources/htb-template.docx
+++ b/ApplyToBecomeInternal/ApplyToBecomeInternal/Resources/htb-template.docx
@@ -18,16 +18,11 @@
         <w:pStyle w:val="Heading2"/>
       </w:pPr>
       <w:r>
-        <w:t>[</w:t>
-      </w:r>
-      <w:proofErr w:type="spellStart"/>
-      <w:r>
-        <w:t>SchoolName</w:t>
+        <w:t>[SchoolName</w:t>
       </w:r>
       <w:r>
         <w:t>AndUrn</w:t>
       </w:r>
-      <w:proofErr w:type="spellEnd"/>
       <w:r>
         <w:t>]</w:t>
       </w:r>
@@ -37,21 +32,13 @@
         <w:pStyle w:val="Heading2"/>
       </w:pPr>
       <w:r>
-        <w:t>[</w:t>
-      </w:r>
-      <w:proofErr w:type="spellStart"/>
-      <w:r>
-        <w:t>TrustName</w:t>
+        <w:t>[TrustName</w:t>
       </w:r>
       <w:r>
         <w:t>And</w:t>
       </w:r>
       <w:r>
-        <w:t>ReferenceNumber</w:t>
-      </w:r>
-      <w:proofErr w:type="spellEnd"/>
-      <w:r>
-        <w:t>]</w:t>
+        <w:t>ReferenceNumber]</w:t>
       </w:r>
     </w:p>
     <w:tbl>
@@ -113,23 +100,7 @@
                 <w:sz w:val="24"/>
                 <w:szCs w:val="24"/>
               </w:rPr>
-              <w:t>[</w:t>
-            </w:r>
-            <w:proofErr w:type="spellStart"/>
-            <w:r>
-              <w:rPr>
-                <w:sz w:val="24"/>
-                <w:szCs w:val="24"/>
-              </w:rPr>
-              <w:t>RecommendationForProject</w:t>
-            </w:r>
-            <w:proofErr w:type="spellEnd"/>
-            <w:r>
-              <w:rPr>
-                <w:sz w:val="24"/>
-                <w:szCs w:val="24"/>
-              </w:rPr>
-              <w:t>]</w:t>
+              <w:t>[RecommendationForProject]</w:t>
             </w:r>
           </w:p>
         </w:tc>
@@ -180,23 +151,7 @@
                 <w:sz w:val="24"/>
                 <w:szCs w:val="24"/>
               </w:rPr>
-              <w:t>[</w:t>
-            </w:r>
-            <w:proofErr w:type="spellStart"/>
-            <w:r>
-              <w:rPr>
-                <w:sz w:val="24"/>
-                <w:szCs w:val="24"/>
-              </w:rPr>
-              <w:t>AcademyOrderRequired</w:t>
-            </w:r>
-            <w:proofErr w:type="spellEnd"/>
-            <w:r>
-              <w:rPr>
-                <w:sz w:val="24"/>
-                <w:szCs w:val="24"/>
-              </w:rPr>
-              <w:t>]</w:t>
+              <w:t>[AcademyOrderRequired]</w:t>
             </w:r>
           </w:p>
         </w:tc>
@@ -256,56 +211,24 @@
                 <w:sz w:val="24"/>
                 <w:szCs w:val="24"/>
               </w:rPr>
-              <w:t>[</w:t>
-            </w:r>
-            <w:proofErr w:type="spellStart"/>
-            <w:r>
-              <w:rPr>
-                <w:sz w:val="24"/>
-                <w:szCs w:val="24"/>
-              </w:rPr>
-              <w:t>AcademyTypeRouteAndConversionGrant</w:t>
-            </w:r>
-            <w:proofErr w:type="spellEnd"/>
-            <w:r>
-              <w:rPr>
-                <w:sz w:val="24"/>
-                <w:szCs w:val="24"/>
-              </w:rPr>
-              <w:t>]</w:t>
-            </w:r>
-          </w:p>
-          <w:p>
-            <w:pPr>
-              <w:pStyle w:val="LO-normal"/>
-              <w:spacing w:before="120" w:after="120" w:line="240" w:lineRule="auto"/>
-              <w:rPr>
-                <w:sz w:val="24"/>
-                <w:szCs w:val="24"/>
-              </w:rPr>
-            </w:pPr>
-            <w:r>
-              <w:rPr>
-                <w:sz w:val="24"/>
-                <w:szCs w:val="24"/>
-              </w:rPr>
-              <w:t>[</w:t>
-            </w:r>
-            <w:proofErr w:type="spellStart"/>
-            <w:r>
-              <w:rPr>
-                <w:sz w:val="24"/>
-                <w:szCs w:val="24"/>
-              </w:rPr>
-              <w:t>ConversionSupportGrantChangeReason</w:t>
-            </w:r>
-            <w:proofErr w:type="spellEnd"/>
-            <w:r>
-              <w:rPr>
-                <w:sz w:val="24"/>
-                <w:szCs w:val="24"/>
-              </w:rPr>
-              <w:t>]</w:t>
+              <w:t>[AcademyTypeRouteAndConversionGrant]</w:t>
+            </w:r>
+          </w:p>
+          <w:p>
+            <w:pPr>
+              <w:pStyle w:val="LO-normal"/>
+              <w:spacing w:before="120" w:after="120" w:line="240" w:lineRule="auto"/>
+              <w:rPr>
+                <w:sz w:val="24"/>
+                <w:szCs w:val="24"/>
+              </w:rPr>
+            </w:pPr>
+            <w:r>
+              <w:rPr>
+                <w:sz w:val="24"/>
+                <w:szCs w:val="24"/>
+              </w:rPr>
+              <w:t>[ConversionSupportGrantChangeReason]</w:t>
             </w:r>
           </w:p>
         </w:tc>
@@ -380,23 +303,7 @@
                 <w:sz w:val="24"/>
                 <w:szCs w:val="24"/>
               </w:rPr>
-              <w:t xml:space="preserve"> [</w:t>
-            </w:r>
-            <w:proofErr w:type="spellStart"/>
-            <w:r>
-              <w:rPr>
-                <w:sz w:val="24"/>
-                <w:szCs w:val="24"/>
-              </w:rPr>
-              <w:t>HeadTeacherBoardDate</w:t>
-            </w:r>
-            <w:proofErr w:type="spellEnd"/>
-            <w:r>
-              <w:rPr>
-                <w:sz w:val="24"/>
-                <w:szCs w:val="24"/>
-              </w:rPr>
-              <w:t>]</w:t>
+              <w:t xml:space="preserve"> [HeadTeacherBoardDate]</w:t>
             </w:r>
           </w:p>
         </w:tc>
@@ -447,23 +354,7 @@
                 <w:sz w:val="24"/>
                 <w:szCs w:val="24"/>
               </w:rPr>
-              <w:t xml:space="preserve"> [</w:t>
-            </w:r>
-            <w:proofErr w:type="spellStart"/>
-            <w:r>
-              <w:rPr>
-                <w:sz w:val="24"/>
-                <w:szCs w:val="24"/>
-              </w:rPr>
-              <w:t>ProposedAcademyOpeningDate</w:t>
-            </w:r>
-            <w:proofErr w:type="spellEnd"/>
-            <w:r>
-              <w:rPr>
-                <w:sz w:val="24"/>
-                <w:szCs w:val="24"/>
-              </w:rPr>
-              <w:t>]</w:t>
+              <w:t xml:space="preserve"> [ProposedAcademyOpeningDate]</w:t>
             </w:r>
           </w:p>
         </w:tc>
@@ -522,23 +413,7 @@
                 <w:sz w:val="24"/>
                 <w:szCs w:val="24"/>
               </w:rPr>
-              <w:t xml:space="preserve"> [</w:t>
-            </w:r>
-            <w:proofErr w:type="spellStart"/>
-            <w:r>
-              <w:rPr>
-                <w:sz w:val="24"/>
-                <w:szCs w:val="24"/>
-              </w:rPr>
-              <w:t>PreviousHeadTeacherBoardDate</w:t>
-            </w:r>
-            <w:proofErr w:type="spellEnd"/>
-            <w:r>
-              <w:rPr>
-                <w:sz w:val="24"/>
-                <w:szCs w:val="24"/>
-              </w:rPr>
-              <w:t>]</w:t>
+              <w:t xml:space="preserve"> [PreviousHeadTeacherBoardDate]</w:t>
             </w:r>
           </w:p>
         </w:tc>
@@ -609,23 +484,7 @@
                 <w:sz w:val="24"/>
                 <w:szCs w:val="24"/>
               </w:rPr>
-              <w:t xml:space="preserve"> [</w:t>
-            </w:r>
-            <w:proofErr w:type="spellStart"/>
-            <w:r>
-              <w:rPr>
-                <w:sz w:val="24"/>
-                <w:szCs w:val="24"/>
-              </w:rPr>
-              <w:t>LocalAuthority</w:t>
-            </w:r>
-            <w:proofErr w:type="spellEnd"/>
-            <w:r>
-              <w:rPr>
-                <w:sz w:val="24"/>
-                <w:szCs w:val="24"/>
-              </w:rPr>
-              <w:t>]</w:t>
+              <w:t xml:space="preserve"> [LocalAuthority]</w:t>
             </w:r>
           </w:p>
         </w:tc>
@@ -676,23 +535,7 @@
                 <w:sz w:val="24"/>
                 <w:szCs w:val="24"/>
               </w:rPr>
-              <w:t xml:space="preserve"> [</w:t>
-            </w:r>
-            <w:proofErr w:type="spellStart"/>
-            <w:r>
-              <w:rPr>
-                <w:sz w:val="24"/>
-                <w:szCs w:val="24"/>
-              </w:rPr>
-              <w:t>SponsorName</w:t>
-            </w:r>
-            <w:proofErr w:type="spellEnd"/>
-            <w:r>
-              <w:rPr>
-                <w:sz w:val="24"/>
-                <w:szCs w:val="24"/>
-              </w:rPr>
-              <w:t>]</w:t>
+              <w:t xml:space="preserve"> [SponsorName]</w:t>
             </w:r>
           </w:p>
         </w:tc>
@@ -743,23 +586,7 @@
                 <w:sz w:val="24"/>
                 <w:szCs w:val="24"/>
               </w:rPr>
-              <w:t xml:space="preserve"> [</w:t>
-            </w:r>
-            <w:proofErr w:type="spellStart"/>
-            <w:r>
-              <w:rPr>
-                <w:sz w:val="24"/>
-                <w:szCs w:val="24"/>
-              </w:rPr>
-              <w:t>SponsorReferenceNumber</w:t>
-            </w:r>
-            <w:proofErr w:type="spellEnd"/>
-            <w:r>
-              <w:rPr>
-                <w:sz w:val="24"/>
-                <w:szCs w:val="24"/>
-              </w:rPr>
-              <w:t>]</w:t>
+              <w:t xml:space="preserve"> [SponsorReferenceNumber]</w:t>
             </w:r>
           </w:p>
         </w:tc>
@@ -844,23 +671,7 @@
                 <w:sz w:val="24"/>
                 <w:szCs w:val="24"/>
               </w:rPr>
-              <w:t>[</w:t>
-            </w:r>
-            <w:proofErr w:type="spellStart"/>
-            <w:r>
-              <w:rPr>
-                <w:sz w:val="24"/>
-                <w:szCs w:val="24"/>
-              </w:rPr>
-              <w:t>SchoolType</w:t>
-            </w:r>
-            <w:proofErr w:type="spellEnd"/>
-            <w:r>
-              <w:rPr>
-                <w:sz w:val="24"/>
-                <w:szCs w:val="24"/>
-              </w:rPr>
-              <w:t>]</w:t>
+              <w:t>[SchoolType]</w:t>
             </w:r>
           </w:p>
         </w:tc>
@@ -920,23 +731,7 @@
                 <w:sz w:val="24"/>
                 <w:szCs w:val="24"/>
               </w:rPr>
-              <w:t>[</w:t>
-            </w:r>
-            <w:proofErr w:type="spellStart"/>
-            <w:r>
-              <w:rPr>
-                <w:sz w:val="24"/>
-                <w:szCs w:val="24"/>
-              </w:rPr>
-              <w:t>SchoolPhase</w:t>
-            </w:r>
-            <w:proofErr w:type="spellEnd"/>
-            <w:r>
-              <w:rPr>
-                <w:sz w:val="24"/>
-                <w:szCs w:val="24"/>
-              </w:rPr>
-              <w:t>]</w:t>
+              <w:t>[SchoolPhase]</w:t>
             </w:r>
           </w:p>
         </w:tc>
@@ -996,23 +791,7 @@
                 <w:sz w:val="24"/>
                 <w:szCs w:val="24"/>
               </w:rPr>
-              <w:t>[</w:t>
-            </w:r>
-            <w:proofErr w:type="spellStart"/>
-            <w:r>
-              <w:rPr>
-                <w:sz w:val="24"/>
-                <w:szCs w:val="24"/>
-              </w:rPr>
-              <w:t>AgeRange</w:t>
-            </w:r>
-            <w:proofErr w:type="spellEnd"/>
-            <w:r>
-              <w:rPr>
-                <w:sz w:val="24"/>
-                <w:szCs w:val="24"/>
-              </w:rPr>
-              <w:t>]</w:t>
+              <w:t>[AgeRange]</w:t>
             </w:r>
           </w:p>
         </w:tc>
@@ -1088,23 +867,7 @@
                 <w:sz w:val="24"/>
                 <w:szCs w:val="24"/>
               </w:rPr>
-              <w:t>[</w:t>
-            </w:r>
-            <w:proofErr w:type="spellStart"/>
-            <w:r>
-              <w:rPr>
-                <w:sz w:val="24"/>
-                <w:szCs w:val="24"/>
-              </w:rPr>
-              <w:t>SchoolCapacity</w:t>
-            </w:r>
-            <w:proofErr w:type="spellEnd"/>
-            <w:r>
-              <w:rPr>
-                <w:sz w:val="24"/>
-                <w:szCs w:val="24"/>
-              </w:rPr>
-              <w:t>]</w:t>
+              <w:t>[SchoolCapacity]</w:t>
             </w:r>
           </w:p>
         </w:tc>
@@ -1164,23 +927,7 @@
                 <w:sz w:val="24"/>
                 <w:szCs w:val="24"/>
               </w:rPr>
-              <w:t>[</w:t>
-            </w:r>
-            <w:proofErr w:type="spellStart"/>
-            <w:r>
-              <w:rPr>
-                <w:sz w:val="24"/>
-                <w:szCs w:val="24"/>
-              </w:rPr>
-              <w:t>PublishedAdmissionNumber</w:t>
-            </w:r>
-            <w:proofErr w:type="spellEnd"/>
-            <w:r>
-              <w:rPr>
-                <w:sz w:val="24"/>
-                <w:szCs w:val="24"/>
-              </w:rPr>
-              <w:t>]</w:t>
+              <w:t>[PublishedAdmissionNumber]</w:t>
             </w:r>
           </w:p>
         </w:tc>
@@ -1240,23 +987,7 @@
                 <w:sz w:val="24"/>
                 <w:szCs w:val="24"/>
               </w:rPr>
-              <w:t>[</w:t>
-            </w:r>
-            <w:proofErr w:type="spellStart"/>
-            <w:r>
-              <w:rPr>
-                <w:sz w:val="24"/>
-                <w:szCs w:val="24"/>
-              </w:rPr>
-              <w:t>NumberOnRoll</w:t>
-            </w:r>
-            <w:proofErr w:type="spellEnd"/>
-            <w:r>
-              <w:rPr>
-                <w:sz w:val="24"/>
-                <w:szCs w:val="24"/>
-              </w:rPr>
-              <w:t>]</w:t>
+              <w:t>[NumberOnRoll]</w:t>
             </w:r>
           </w:p>
         </w:tc>
@@ -1316,23 +1047,7 @@
                 <w:sz w:val="24"/>
                 <w:szCs w:val="24"/>
               </w:rPr>
-              <w:t>[</w:t>
-            </w:r>
-            <w:proofErr w:type="spellStart"/>
-            <w:r>
-              <w:rPr>
-                <w:sz w:val="24"/>
-                <w:szCs w:val="24"/>
-              </w:rPr>
-              <w:t>PercentageSchoolFull</w:t>
-            </w:r>
-            <w:proofErr w:type="spellEnd"/>
-            <w:r>
-              <w:rPr>
-                <w:sz w:val="24"/>
-                <w:szCs w:val="24"/>
-              </w:rPr>
-              <w:t>]</w:t>
+              <w:t>[PercentageSchoolFull]</w:t>
             </w:r>
           </w:p>
         </w:tc>
@@ -1393,23 +1108,7 @@
                 <w:sz w:val="24"/>
                 <w:szCs w:val="24"/>
               </w:rPr>
-              <w:t>[</w:t>
-            </w:r>
-            <w:proofErr w:type="spellStart"/>
-            <w:r>
-              <w:rPr>
-                <w:sz w:val="24"/>
-                <w:szCs w:val="24"/>
-              </w:rPr>
-              <w:t>PercentageFreeSchoolMeals</w:t>
-            </w:r>
-            <w:proofErr w:type="spellEnd"/>
-            <w:r>
-              <w:rPr>
-                <w:sz w:val="24"/>
-                <w:szCs w:val="24"/>
-              </w:rPr>
-              <w:t>]</w:t>
+              <w:t>[PercentageFreeSchoolMeals]</w:t>
             </w:r>
           </w:p>
         </w:tc>
@@ -1477,15 +1176,7 @@
               <w:spacing w:before="120" w:after="120" w:line="240" w:lineRule="auto"/>
             </w:pPr>
             <w:r>
-              <w:t>[</w:t>
-            </w:r>
-            <w:proofErr w:type="spellStart"/>
-            <w:r>
-              <w:t>ViabilityIssues</w:t>
-            </w:r>
-            <w:proofErr w:type="spellEnd"/>
-            <w:r>
-              <w:t>]</w:t>
+              <w:t>[ViabilityIssues]</w:t>
             </w:r>
           </w:p>
         </w:tc>
@@ -1537,15 +1228,7 @@
               <w:spacing w:before="120" w:after="120" w:line="240" w:lineRule="auto"/>
             </w:pPr>
             <w:r>
-              <w:t>[</w:t>
-            </w:r>
-            <w:proofErr w:type="spellStart"/>
-            <w:r>
-              <w:t>FinancialDeficit</w:t>
-            </w:r>
-            <w:proofErr w:type="spellEnd"/>
-            <w:r>
-              <w:t>]</w:t>
+              <w:t>[FinancialDeficit]</w:t>
             </w:r>
           </w:p>
         </w:tc>
@@ -1597,15 +1280,7 @@
               <w:spacing w:before="120" w:after="120" w:line="240" w:lineRule="auto"/>
             </w:pPr>
             <w:r>
-              <w:t>[</w:t>
-            </w:r>
-            <w:proofErr w:type="spellStart"/>
-            <w:r>
-              <w:t>PartOfPfiScheme</w:t>
-            </w:r>
-            <w:proofErr w:type="spellEnd"/>
-            <w:r>
-              <w:t>]</w:t>
+              <w:t>[PartOfPfiScheme]</w:t>
             </w:r>
           </w:p>
         </w:tc>
@@ -1677,23 +1352,7 @@
                 <w:sz w:val="24"/>
                 <w:szCs w:val="24"/>
               </w:rPr>
-              <w:t>[</w:t>
-            </w:r>
-            <w:proofErr w:type="spellStart"/>
-            <w:r>
-              <w:rPr>
-                <w:sz w:val="24"/>
-                <w:szCs w:val="24"/>
-              </w:rPr>
-              <w:t>IsSchoolLinkedToADiocese</w:t>
-            </w:r>
-            <w:proofErr w:type="spellEnd"/>
-            <w:r>
-              <w:rPr>
-                <w:sz w:val="24"/>
-                <w:szCs w:val="24"/>
-              </w:rPr>
-              <w:t>]</w:t>
+              <w:t>[IsSchoolLinkedToADiocese]</w:t>
             </w:r>
           </w:p>
         </w:tc>
@@ -1744,23 +1403,7 @@
                 <w:sz w:val="24"/>
                 <w:szCs w:val="24"/>
               </w:rPr>
-              <w:t>[</w:t>
-            </w:r>
-            <w:proofErr w:type="spellStart"/>
-            <w:r>
-              <w:rPr>
-                <w:sz w:val="24"/>
-                <w:szCs w:val="24"/>
-              </w:rPr>
-              <w:t>PercentageOfGoodOrOutstandingSchoolsInTheDiocesanTrust</w:t>
-            </w:r>
-            <w:proofErr w:type="spellEnd"/>
-            <w:r>
-              <w:rPr>
-                <w:sz w:val="24"/>
-                <w:szCs w:val="24"/>
-              </w:rPr>
-              <w:t>]</w:t>
+              <w:t>[PercentageOfGoodOrOutstandingSchoolsInTheDiocesanTrust]</w:t>
             </w:r>
           </w:p>
         </w:tc>
@@ -1815,38 +1458,21 @@
                 <w:sz w:val="24"/>
                 <w:szCs w:val="24"/>
               </w:rPr>
+              <w:t>[DistanceFromSchoolToTrustHeadquarters]</w:t>
+            </w:r>
+          </w:p>
+          <w:p>
+            <w:pPr>
+              <w:pStyle w:val="LO-normal"/>
+              <w:spacing w:before="120" w:after="120" w:line="240" w:lineRule="auto"/>
+            </w:pPr>
+            <w:r>
+              <w:rPr>
+                <w:sz w:val="24"/>
+                <w:szCs w:val="24"/>
+              </w:rPr>
               <w:t>[</w:t>
             </w:r>
-            <w:proofErr w:type="spellStart"/>
-            <w:r>
-              <w:rPr>
-                <w:sz w:val="24"/>
-                <w:szCs w:val="24"/>
-              </w:rPr>
-              <w:t>DistanceFromSchoolToTrustHeadquarters</w:t>
-            </w:r>
-            <w:proofErr w:type="spellEnd"/>
-            <w:r>
-              <w:rPr>
-                <w:sz w:val="24"/>
-                <w:szCs w:val="24"/>
-              </w:rPr>
-              <w:t>]</w:t>
-            </w:r>
-          </w:p>
-          <w:p>
-            <w:pPr>
-              <w:pStyle w:val="LO-normal"/>
-              <w:spacing w:before="120" w:after="120" w:line="240" w:lineRule="auto"/>
-            </w:pPr>
-            <w:r>
-              <w:rPr>
-                <w:sz w:val="24"/>
-                <w:szCs w:val="24"/>
-              </w:rPr>
-              <w:t>[</w:t>
-            </w:r>
-            <w:proofErr w:type="spellStart"/>
             <w:r>
               <w:rPr>
                 <w:color w:val="000000"/>
@@ -1856,7 +1482,6 @@
               </w:rPr>
               <w:t>DistanceFromSchoolToTrustHeadquartersAdditionalInformation</w:t>
             </w:r>
-            <w:proofErr w:type="spellEnd"/>
             <w:r>
               <w:rPr>
                 <w:rFonts w:ascii="Consolas" w:hAnsi="Consolas" w:cs="Consolas"/>
@@ -1921,23 +1546,7 @@
                 <w:sz w:val="24"/>
                 <w:szCs w:val="24"/>
               </w:rPr>
-              <w:t>[</w:t>
-            </w:r>
-            <w:proofErr w:type="spellStart"/>
-            <w:r>
-              <w:rPr>
-                <w:sz w:val="24"/>
-                <w:szCs w:val="24"/>
-              </w:rPr>
-              <w:t>ParliamentaryConstituency</w:t>
-            </w:r>
-            <w:proofErr w:type="spellEnd"/>
-            <w:r>
-              <w:rPr>
-                <w:sz w:val="24"/>
-                <w:szCs w:val="24"/>
-              </w:rPr>
-              <w:t>]</w:t>
+              <w:t>[ParliamentaryConstituency]</w:t>
             </w:r>
           </w:p>
         </w:tc>
@@ -2015,23 +1624,7 @@
                 <w:sz w:val="24"/>
                 <w:szCs w:val="24"/>
               </w:rPr>
-              <w:t>[</w:t>
-            </w:r>
-            <w:proofErr w:type="spellStart"/>
-            <w:r>
-              <w:rPr>
-                <w:sz w:val="24"/>
-                <w:szCs w:val="24"/>
-              </w:rPr>
-              <w:t>OfstedLastInspection</w:t>
-            </w:r>
-            <w:proofErr w:type="spellEnd"/>
-            <w:r>
-              <w:rPr>
-                <w:sz w:val="24"/>
-                <w:szCs w:val="24"/>
-              </w:rPr>
-              <w:t>]</w:t>
+              <w:t>[OfstedLastInspection]</w:t>
             </w:r>
           </w:p>
         </w:tc>
@@ -2082,23 +1675,7 @@
                 <w:sz w:val="24"/>
                 <w:szCs w:val="24"/>
               </w:rPr>
-              <w:t>[</w:t>
-            </w:r>
-            <w:proofErr w:type="spellStart"/>
-            <w:r>
-              <w:rPr>
-                <w:sz w:val="24"/>
-                <w:szCs w:val="24"/>
-              </w:rPr>
-              <w:t>OverallEffectiveness</w:t>
-            </w:r>
-            <w:proofErr w:type="spellEnd"/>
-            <w:r>
-              <w:rPr>
-                <w:sz w:val="24"/>
-                <w:szCs w:val="24"/>
-              </w:rPr>
-              <w:t>]</w:t>
+              <w:t>[OverallEffectiveness]</w:t>
             </w:r>
           </w:p>
         </w:tc>
@@ -2149,23 +1726,7 @@
                 <w:sz w:val="24"/>
                 <w:szCs w:val="24"/>
               </w:rPr>
-              <w:t>[</w:t>
-            </w:r>
-            <w:proofErr w:type="spellStart"/>
-            <w:r>
-              <w:rPr>
-                <w:sz w:val="24"/>
-                <w:szCs w:val="24"/>
-              </w:rPr>
-              <w:t>EffectivenessOfLeadershipAndManagement</w:t>
-            </w:r>
-            <w:proofErr w:type="spellEnd"/>
-            <w:r>
-              <w:rPr>
-                <w:sz w:val="24"/>
-                <w:szCs w:val="24"/>
-              </w:rPr>
-              <w:t>]</w:t>
+              <w:t>[EffectivenessOfLeadershipAndManagement]</w:t>
             </w:r>
           </w:p>
         </w:tc>
@@ -2192,21 +1753,7 @@
                 <w:sz w:val="24"/>
                 <w:szCs w:val="24"/>
               </w:rPr>
-              <w:t>Quality of teaching, learning and assessment</w:t>
-            </w:r>
-          </w:p>
-          <w:p>
-            <w:pPr>
-              <w:pStyle w:val="LO-normal"/>
-              <w:spacing w:before="120" w:after="120" w:line="240" w:lineRule="auto"/>
-            </w:pPr>
-            <w:r>
-              <w:rPr>
-                <w:b/>
-                <w:sz w:val="24"/>
-                <w:szCs w:val="24"/>
-              </w:rPr>
-              <w:t xml:space="preserve"> </w:t>
+              <w:t xml:space="preserve">Quality of teaching, learning and assessment </w:t>
             </w:r>
           </w:p>
         </w:tc>
@@ -2230,23 +1777,7 @@
                 <w:sz w:val="24"/>
                 <w:szCs w:val="24"/>
               </w:rPr>
-              <w:t>[</w:t>
-            </w:r>
-            <w:proofErr w:type="spellStart"/>
-            <w:r>
-              <w:rPr>
-                <w:sz w:val="24"/>
-                <w:szCs w:val="24"/>
-              </w:rPr>
-              <w:t>QualityOfEducation</w:t>
-            </w:r>
-            <w:proofErr w:type="spellEnd"/>
-            <w:r>
-              <w:rPr>
-                <w:sz w:val="24"/>
-                <w:szCs w:val="24"/>
-              </w:rPr>
-              <w:t>]</w:t>
+              <w:t>[QualityOfEducation]</w:t>
             </w:r>
           </w:p>
         </w:tc>
@@ -2297,23 +1828,7 @@
                 <w:sz w:val="24"/>
                 <w:szCs w:val="24"/>
               </w:rPr>
-              <w:t>[</w:t>
-            </w:r>
-            <w:proofErr w:type="spellStart"/>
-            <w:r>
-              <w:rPr>
-                <w:sz w:val="24"/>
-                <w:szCs w:val="24"/>
-              </w:rPr>
-              <w:t>BehaviourAndAttitudes</w:t>
-            </w:r>
-            <w:proofErr w:type="spellEnd"/>
-            <w:r>
-              <w:rPr>
-                <w:sz w:val="24"/>
-                <w:szCs w:val="24"/>
-              </w:rPr>
-              <w:t>]</w:t>
+              <w:t>[BehaviourAndAttitudes]</w:t>
             </w:r>
           </w:p>
         </w:tc>
@@ -2364,23 +1879,7 @@
                 <w:sz w:val="24"/>
                 <w:szCs w:val="24"/>
               </w:rPr>
-              <w:t>[</w:t>
-            </w:r>
-            <w:proofErr w:type="spellStart"/>
-            <w:r>
-              <w:rPr>
-                <w:sz w:val="24"/>
-                <w:szCs w:val="24"/>
-              </w:rPr>
-              <w:t>PersonalDevelopment</w:t>
-            </w:r>
-            <w:proofErr w:type="spellEnd"/>
-            <w:r>
-              <w:rPr>
-                <w:sz w:val="24"/>
-                <w:szCs w:val="24"/>
-              </w:rPr>
-              <w:t>]</w:t>
+              <w:t>[PersonalDevelopment]</w:t>
             </w:r>
           </w:p>
         </w:tc>
@@ -2436,23 +1935,7 @@
                 <w:sz w:val="24"/>
                 <w:szCs w:val="24"/>
               </w:rPr>
-              <w:t>[</w:t>
-            </w:r>
-            <w:proofErr w:type="spellStart"/>
-            <w:r>
-              <w:rPr>
-                <w:sz w:val="24"/>
-                <w:szCs w:val="24"/>
-              </w:rPr>
-              <w:t>EarlyYearsProvision</w:t>
-            </w:r>
-            <w:proofErr w:type="spellEnd"/>
-            <w:r>
-              <w:rPr>
-                <w:sz w:val="24"/>
-                <w:szCs w:val="24"/>
-              </w:rPr>
-              <w:t>]</w:t>
+              <w:t>[EarlyYearsProvision]</w:t>
             </w:r>
           </w:p>
         </w:tc>
@@ -2499,7 +1982,6 @@
                 <w:sz w:val="24"/>
                 <w:szCs w:val="24"/>
               </w:rPr>
-              <w:lastRenderedPageBreak/>
               <w:t>Additional information</w:t>
             </w:r>
           </w:p>
@@ -2527,23 +2009,7 @@
                 <w:sz w:val="24"/>
                 <w:szCs w:val="24"/>
               </w:rPr>
-              <w:t>[</w:t>
-            </w:r>
-            <w:proofErr w:type="spellStart"/>
-            <w:r>
-              <w:rPr>
-                <w:sz w:val="24"/>
-                <w:szCs w:val="24"/>
-              </w:rPr>
-              <w:t>SchoolPerformanceAdditionalInformation</w:t>
-            </w:r>
-            <w:proofErr w:type="spellEnd"/>
-            <w:r>
-              <w:rPr>
-                <w:sz w:val="24"/>
-                <w:szCs w:val="24"/>
-              </w:rPr>
-              <w:t>]</w:t>
+              <w:t>[SchoolPerformanceAdditionalInformation]</w:t>
             </w:r>
           </w:p>
         </w:tc>
@@ -2554,6 +2020,7 @@
         <w:pStyle w:val="LO-normal"/>
       </w:pPr>
       <w:r>
+        <w:lastRenderedPageBreak/>
         <w:t xml:space="preserve"> </w:t>
       </w:r>
     </w:p>
@@ -2600,15 +2067,7 @@
               <w:pStyle w:val="LO-normal"/>
             </w:pPr>
             <w:r>
-              <w:t>[</w:t>
-            </w:r>
-            <w:proofErr w:type="spellStart"/>
-            <w:r>
-              <w:t>RationaleForProject</w:t>
-            </w:r>
-            <w:proofErr w:type="spellEnd"/>
-            <w:r>
-              <w:t>]</w:t>
+              <w:t>[RationaleForProject]</w:t>
             </w:r>
           </w:p>
         </w:tc>
@@ -2649,15 +2108,7 @@
               <w:pStyle w:val="LO-normal"/>
             </w:pPr>
             <w:r>
-              <w:t>[</w:t>
-            </w:r>
-            <w:proofErr w:type="spellStart"/>
-            <w:r>
-              <w:t>RationaleForTrust</w:t>
-            </w:r>
-            <w:proofErr w:type="spellEnd"/>
-            <w:r>
-              <w:t>]</w:t>
+              <w:t>[RationaleForTrust]</w:t>
             </w:r>
           </w:p>
         </w:tc>
@@ -2704,23 +2155,7 @@
                 <w:sz w:val="24"/>
                 <w:szCs w:val="24"/>
               </w:rPr>
-              <w:t>[</w:t>
-            </w:r>
-            <w:proofErr w:type="spellStart"/>
-            <w:r>
-              <w:rPr>
-                <w:sz w:val="24"/>
-                <w:szCs w:val="24"/>
-              </w:rPr>
-              <w:t>RisksAndIssues</w:t>
-            </w:r>
-            <w:proofErr w:type="spellEnd"/>
-            <w:r>
-              <w:rPr>
-                <w:sz w:val="24"/>
-                <w:szCs w:val="24"/>
-              </w:rPr>
-              <w:t>]</w:t>
+              <w:t>[RisksAndIssues]</w:t>
             </w:r>
           </w:p>
           <w:p>
@@ -2815,23 +2250,7 @@
                 <w:sz w:val="24"/>
                 <w:szCs w:val="24"/>
               </w:rPr>
-              <w:t>[</w:t>
-            </w:r>
-            <w:proofErr w:type="spellStart"/>
-            <w:r>
-              <w:rPr>
-                <w:sz w:val="24"/>
-                <w:szCs w:val="24"/>
-              </w:rPr>
-              <w:t>EqualitiesImpactAssessmentConsidered</w:t>
-            </w:r>
-            <w:proofErr w:type="spellEnd"/>
-            <w:r>
-              <w:rPr>
-                <w:sz w:val="24"/>
-                <w:szCs w:val="24"/>
-              </w:rPr>
-              <w:t>]</w:t>
+              <w:t>[EqualitiesImpactAssessmentConsidered]</w:t>
             </w:r>
           </w:p>
         </w:tc>
@@ -2842,7 +2261,6 @@
         <w:pStyle w:val="Heading2"/>
       </w:pPr>
       <w:r>
-        <w:lastRenderedPageBreak/>
         <w:t xml:space="preserve"> </w:t>
       </w:r>
     </w:p>
@@ -2885,25 +2303,8 @@
                 <w:sz w:val="24"/>
                 <w:szCs w:val="24"/>
               </w:rPr>
-              <w:t xml:space="preserve">Revenue </w:t>
-            </w:r>
-            <w:proofErr w:type="gramStart"/>
-            <w:r>
-              <w:rPr>
-                <w:b/>
-                <w:sz w:val="24"/>
-                <w:szCs w:val="24"/>
-              </w:rPr>
-              <w:t>carry</w:t>
-            </w:r>
-            <w:proofErr w:type="gramEnd"/>
-            <w:r>
-              <w:rPr>
-                <w:b/>
-                <w:sz w:val="24"/>
-                <w:szCs w:val="24"/>
-              </w:rPr>
-              <w:t xml:space="preserve"> forward at end - March (current year) 2021</w:t>
+              <w:lastRenderedPageBreak/>
+              <w:t>Revenue carry forward at end - March (current year) 2021</w:t>
             </w:r>
           </w:p>
         </w:tc>
@@ -2927,23 +2328,7 @@
                 <w:sz w:val="24"/>
                 <w:szCs w:val="24"/>
               </w:rPr>
-              <w:t>[</w:t>
-            </w:r>
-            <w:proofErr w:type="spellStart"/>
-            <w:r>
-              <w:rPr>
-                <w:sz w:val="24"/>
-                <w:szCs w:val="24"/>
-              </w:rPr>
-              <w:t>RevenueCarryForwardAtEndMarchCurrentYear</w:t>
-            </w:r>
-            <w:proofErr w:type="spellEnd"/>
-            <w:r>
-              <w:rPr>
-                <w:sz w:val="24"/>
-                <w:szCs w:val="24"/>
-              </w:rPr>
-              <w:t>]</w:t>
+              <w:t>[RevenueCarryForwardAtEndMarchCurrentYear]</w:t>
             </w:r>
           </w:p>
         </w:tc>
@@ -2994,23 +2379,7 @@
                 <w:sz w:val="24"/>
                 <w:szCs w:val="24"/>
               </w:rPr>
-              <w:t>[</w:t>
-            </w:r>
-            <w:proofErr w:type="spellStart"/>
-            <w:r>
-              <w:rPr>
-                <w:sz w:val="24"/>
-                <w:szCs w:val="24"/>
-              </w:rPr>
-              <w:t>ProjectedRevenueBalanceAtEndMarchNextYear</w:t>
-            </w:r>
-            <w:proofErr w:type="spellEnd"/>
-            <w:r>
-              <w:rPr>
-                <w:sz w:val="24"/>
-                <w:szCs w:val="24"/>
-              </w:rPr>
-              <w:t>]</w:t>
+              <w:t>[ProjectedRevenueBalanceAtEndMarchNextYear]</w:t>
             </w:r>
           </w:p>
         </w:tc>
@@ -3037,25 +2406,7 @@
                 <w:sz w:val="24"/>
                 <w:szCs w:val="24"/>
               </w:rPr>
-              <w:t xml:space="preserve">Capital </w:t>
-            </w:r>
-            <w:proofErr w:type="gramStart"/>
-            <w:r>
-              <w:rPr>
-                <w:b/>
-                <w:sz w:val="24"/>
-                <w:szCs w:val="24"/>
-              </w:rPr>
-              <w:t>carry</w:t>
-            </w:r>
-            <w:proofErr w:type="gramEnd"/>
-            <w:r>
-              <w:rPr>
-                <w:b/>
-                <w:sz w:val="24"/>
-                <w:szCs w:val="24"/>
-              </w:rPr>
-              <w:t xml:space="preserve"> forward at end - March (current year)</w:t>
+              <w:t>Capital carry forward at end - March (current year)</w:t>
             </w:r>
           </w:p>
           <w:p>
@@ -3093,23 +2444,7 @@
                 <w:sz w:val="24"/>
                 <w:szCs w:val="24"/>
               </w:rPr>
-              <w:t>[</w:t>
-            </w:r>
-            <w:proofErr w:type="spellStart"/>
-            <w:r>
-              <w:rPr>
-                <w:sz w:val="24"/>
-                <w:szCs w:val="24"/>
-              </w:rPr>
-              <w:t>CapitalCarryForwardAtEndMarchCurrentYear</w:t>
-            </w:r>
-            <w:proofErr w:type="spellEnd"/>
-            <w:r>
-              <w:rPr>
-                <w:sz w:val="24"/>
-                <w:szCs w:val="24"/>
-              </w:rPr>
-              <w:t>]</w:t>
+              <w:t>[CapitalCarryForwardAtEndMarchCurrentYear]</w:t>
             </w:r>
           </w:p>
         </w:tc>
@@ -3136,25 +2471,7 @@
                 <w:sz w:val="24"/>
                 <w:szCs w:val="24"/>
               </w:rPr>
-              <w:t xml:space="preserve">Capital </w:t>
-            </w:r>
-            <w:proofErr w:type="gramStart"/>
-            <w:r>
-              <w:rPr>
-                <w:b/>
-                <w:sz w:val="24"/>
-                <w:szCs w:val="24"/>
-              </w:rPr>
-              <w:t>carry</w:t>
-            </w:r>
-            <w:proofErr w:type="gramEnd"/>
-            <w:r>
-              <w:rPr>
-                <w:b/>
-                <w:sz w:val="24"/>
-                <w:szCs w:val="24"/>
-              </w:rPr>
-              <w:t xml:space="preserve"> forward at end - March (following year)</w:t>
+              <w:t>Capital carry forward at end - March (following year)</w:t>
             </w:r>
           </w:p>
           <w:p>
@@ -3192,23 +2509,7 @@
                 <w:sz w:val="24"/>
                 <w:szCs w:val="24"/>
               </w:rPr>
-              <w:t>[</w:t>
-            </w:r>
-            <w:proofErr w:type="spellStart"/>
-            <w:r>
-              <w:rPr>
-                <w:sz w:val="24"/>
-                <w:szCs w:val="24"/>
-              </w:rPr>
-              <w:t>CapitalCarryForwardAtEndMarchNextYear</w:t>
-            </w:r>
-            <w:proofErr w:type="spellEnd"/>
-            <w:r>
-              <w:rPr>
-                <w:sz w:val="24"/>
-                <w:szCs w:val="24"/>
-              </w:rPr>
-              <w:t>]</w:t>
+              <w:t>[CapitalCarryForwardAtEndMarchNextYear]</w:t>
             </w:r>
           </w:p>
         </w:tc>
@@ -3278,23 +2579,7 @@
                 <w:sz w:val="24"/>
                 <w:szCs w:val="24"/>
               </w:rPr>
-              <w:t>[</w:t>
-            </w:r>
-            <w:proofErr w:type="spellStart"/>
-            <w:r>
-              <w:rPr>
-                <w:sz w:val="24"/>
-                <w:szCs w:val="24"/>
-              </w:rPr>
-              <w:t>SchoolBudgetInformationAdditionalInformation</w:t>
-            </w:r>
-            <w:proofErr w:type="spellEnd"/>
-            <w:r>
-              <w:rPr>
-                <w:sz w:val="24"/>
-                <w:szCs w:val="24"/>
-              </w:rPr>
-              <w:t>]</w:t>
+              <w:t>[SchoolBudgetInformationAdditionalInformation]</w:t>
             </w:r>
           </w:p>
         </w:tc>
@@ -3476,23 +2761,7 @@
                 <w:sz w:val="24"/>
                 <w:szCs w:val="24"/>
               </w:rPr>
-              <w:t>[</w:t>
-            </w:r>
-            <w:proofErr w:type="spellStart"/>
-            <w:r>
-              <w:rPr>
-                <w:sz w:val="24"/>
-                <w:szCs w:val="24"/>
-              </w:rPr>
-              <w:t>SchoolCapacity</w:t>
-            </w:r>
-            <w:proofErr w:type="spellEnd"/>
-            <w:r>
-              <w:rPr>
-                <w:sz w:val="24"/>
-                <w:szCs w:val="24"/>
-              </w:rPr>
-              <w:t>]</w:t>
+              <w:t>[SchoolCapacity]</w:t>
             </w:r>
           </w:p>
         </w:tc>
@@ -3520,23 +2789,7 @@
                 <w:sz w:val="24"/>
                 <w:szCs w:val="24"/>
               </w:rPr>
-              <w:t>[</w:t>
-            </w:r>
-            <w:proofErr w:type="spellStart"/>
-            <w:r>
-              <w:rPr>
-                <w:sz w:val="24"/>
-                <w:szCs w:val="24"/>
-              </w:rPr>
-              <w:t>NumberOnRoll</w:t>
-            </w:r>
-            <w:proofErr w:type="spellEnd"/>
-            <w:r>
-              <w:rPr>
-                <w:sz w:val="24"/>
-                <w:szCs w:val="24"/>
-              </w:rPr>
-              <w:t>]</w:t>
+              <w:t>[NumberOnRoll]</w:t>
             </w:r>
           </w:p>
         </w:tc>
@@ -3564,23 +2817,7 @@
                 <w:sz w:val="24"/>
                 <w:szCs w:val="24"/>
               </w:rPr>
-              <w:t>[</w:t>
-            </w:r>
-            <w:proofErr w:type="spellStart"/>
-            <w:r>
-              <w:rPr>
-                <w:sz w:val="24"/>
-                <w:szCs w:val="24"/>
-              </w:rPr>
-              <w:t>PercentageSchoolFull</w:t>
-            </w:r>
-            <w:proofErr w:type="spellEnd"/>
-            <w:r>
-              <w:rPr>
-                <w:sz w:val="24"/>
-                <w:szCs w:val="24"/>
-              </w:rPr>
-              <w:t>]</w:t>
+              <w:t>[PercentageSchoolFull]</w:t>
             </w:r>
           </w:p>
           <w:p>
@@ -3650,23 +2887,7 @@
                 <w:sz w:val="24"/>
                 <w:szCs w:val="24"/>
               </w:rPr>
-              <w:t>[</w:t>
-            </w:r>
-            <w:proofErr w:type="spellStart"/>
-            <w:r>
-              <w:rPr>
-                <w:sz w:val="24"/>
-                <w:szCs w:val="24"/>
-              </w:rPr>
-              <w:t>YearOneProjectedCapacity</w:t>
-            </w:r>
-            <w:proofErr w:type="spellEnd"/>
-            <w:r>
-              <w:rPr>
-                <w:sz w:val="24"/>
-                <w:szCs w:val="24"/>
-              </w:rPr>
-              <w:t>]</w:t>
+              <w:t>[YearOneProjectedCapacity]</w:t>
             </w:r>
           </w:p>
           <w:p>
@@ -3704,23 +2925,7 @@
                 <w:sz w:val="24"/>
                 <w:szCs w:val="24"/>
               </w:rPr>
-              <w:t>[</w:t>
-            </w:r>
-            <w:proofErr w:type="spellStart"/>
-            <w:r>
-              <w:rPr>
-                <w:sz w:val="24"/>
-                <w:szCs w:val="24"/>
-              </w:rPr>
-              <w:t>YearOneProjectedPupilNumbers</w:t>
-            </w:r>
-            <w:proofErr w:type="spellEnd"/>
-            <w:r>
-              <w:rPr>
-                <w:sz w:val="24"/>
-                <w:szCs w:val="24"/>
-              </w:rPr>
-              <w:t>]</w:t>
+              <w:t>[YearOneProjectedPupilNumbers]</w:t>
             </w:r>
           </w:p>
         </w:tc>
@@ -3748,23 +2953,7 @@
                 <w:sz w:val="24"/>
                 <w:szCs w:val="24"/>
               </w:rPr>
-              <w:t>[</w:t>
-            </w:r>
-            <w:proofErr w:type="spellStart"/>
-            <w:r>
-              <w:rPr>
-                <w:sz w:val="24"/>
-                <w:szCs w:val="24"/>
-              </w:rPr>
-              <w:t>YearOnePercentageSchoolFull</w:t>
-            </w:r>
-            <w:proofErr w:type="spellEnd"/>
-            <w:r>
-              <w:rPr>
-                <w:sz w:val="24"/>
-                <w:szCs w:val="24"/>
-              </w:rPr>
-              <w:t>]</w:t>
+              <w:t>[YearOnePercentageSchoolFull]</w:t>
             </w:r>
           </w:p>
         </w:tc>
@@ -3819,23 +3008,7 @@
                 <w:sz w:val="24"/>
                 <w:szCs w:val="24"/>
               </w:rPr>
-              <w:t>[</w:t>
-            </w:r>
-            <w:proofErr w:type="spellStart"/>
-            <w:r>
-              <w:rPr>
-                <w:sz w:val="24"/>
-                <w:szCs w:val="24"/>
-              </w:rPr>
-              <w:t>YearTwoProjectedCapacity</w:t>
-            </w:r>
-            <w:proofErr w:type="spellEnd"/>
-            <w:r>
-              <w:rPr>
-                <w:sz w:val="24"/>
-                <w:szCs w:val="24"/>
-              </w:rPr>
-              <w:t>]</w:t>
+              <w:t>[YearTwoProjectedCapacity]</w:t>
             </w:r>
           </w:p>
         </w:tc>
@@ -3863,23 +3036,7 @@
                 <w:sz w:val="24"/>
                 <w:szCs w:val="24"/>
               </w:rPr>
-              <w:t>[</w:t>
-            </w:r>
-            <w:proofErr w:type="spellStart"/>
-            <w:r>
-              <w:rPr>
-                <w:sz w:val="24"/>
-                <w:szCs w:val="24"/>
-              </w:rPr>
-              <w:t>YearTwoProjectedPupilNumbers</w:t>
-            </w:r>
-            <w:proofErr w:type="spellEnd"/>
-            <w:r>
-              <w:rPr>
-                <w:sz w:val="24"/>
-                <w:szCs w:val="24"/>
-              </w:rPr>
-              <w:t>]</w:t>
+              <w:t>[YearTwoProjectedPupilNumbers]</w:t>
             </w:r>
           </w:p>
         </w:tc>
@@ -3907,23 +3064,7 @@
                 <w:sz w:val="24"/>
                 <w:szCs w:val="24"/>
               </w:rPr>
-              <w:t>[</w:t>
-            </w:r>
-            <w:proofErr w:type="spellStart"/>
-            <w:r>
-              <w:rPr>
-                <w:sz w:val="24"/>
-                <w:szCs w:val="24"/>
-              </w:rPr>
-              <w:t>YearTwoPercentageSchoolFull</w:t>
-            </w:r>
-            <w:proofErr w:type="spellEnd"/>
-            <w:r>
-              <w:rPr>
-                <w:sz w:val="24"/>
-                <w:szCs w:val="24"/>
-              </w:rPr>
-              <w:t>]</w:t>
+              <w:t>[YearTwoPercentageSchoolFull]</w:t>
             </w:r>
           </w:p>
         </w:tc>
@@ -3950,16 +3091,7 @@
                 <w:sz w:val="24"/>
                 <w:szCs w:val="24"/>
               </w:rPr>
-              <w:t xml:space="preserve">2023 to 2024 </w:t>
-            </w:r>
-            <w:r>
-              <w:rPr>
-                <w:b/>
-                <w:sz w:val="24"/>
-                <w:szCs w:val="24"/>
-              </w:rPr>
-              <w:lastRenderedPageBreak/>
-              <w:t>forecast</w:t>
+              <w:t>2023 to 2024 forecast</w:t>
             </w:r>
           </w:p>
         </w:tc>
@@ -3987,24 +3119,7 @@
                 <w:sz w:val="24"/>
                 <w:szCs w:val="24"/>
               </w:rPr>
-              <w:lastRenderedPageBreak/>
-              <w:t>[</w:t>
-            </w:r>
-            <w:proofErr w:type="spellStart"/>
-            <w:r>
-              <w:rPr>
-                <w:sz w:val="24"/>
-                <w:szCs w:val="24"/>
-              </w:rPr>
-              <w:t>YearThreeProjectedCapacity</w:t>
-            </w:r>
-            <w:proofErr w:type="spellEnd"/>
-            <w:r>
-              <w:rPr>
-                <w:sz w:val="24"/>
-                <w:szCs w:val="24"/>
-              </w:rPr>
-              <w:t>]</w:t>
+              <w:t>[YearThreeProjectedCapacity]</w:t>
             </w:r>
           </w:p>
         </w:tc>
@@ -4032,23 +3147,7 @@
                 <w:sz w:val="24"/>
                 <w:szCs w:val="24"/>
               </w:rPr>
-              <w:t>[</w:t>
-            </w:r>
-            <w:proofErr w:type="spellStart"/>
-            <w:r>
-              <w:rPr>
-                <w:sz w:val="24"/>
-                <w:szCs w:val="24"/>
-              </w:rPr>
-              <w:t>YearThreeProjectedPupilNumbers</w:t>
-            </w:r>
-            <w:proofErr w:type="spellEnd"/>
-            <w:r>
-              <w:rPr>
-                <w:sz w:val="24"/>
-                <w:szCs w:val="24"/>
-              </w:rPr>
-              <w:t>]</w:t>
+              <w:t>[YearThreeProjectedPupilNumbers]</w:t>
             </w:r>
           </w:p>
         </w:tc>
@@ -4076,23 +3175,7 @@
                 <w:sz w:val="24"/>
                 <w:szCs w:val="24"/>
               </w:rPr>
-              <w:t>[</w:t>
-            </w:r>
-            <w:proofErr w:type="spellStart"/>
-            <w:r>
-              <w:rPr>
-                <w:sz w:val="24"/>
-                <w:szCs w:val="24"/>
-              </w:rPr>
-              <w:t>YearThreePercentageSchoolFull</w:t>
-            </w:r>
-            <w:proofErr w:type="spellEnd"/>
-            <w:r>
-              <w:rPr>
-                <w:sz w:val="24"/>
-                <w:szCs w:val="24"/>
-              </w:rPr>
-              <w:t>]</w:t>
+              <w:t>[YearThreePercentageSchoolFull]</w:t>
             </w:r>
           </w:p>
         </w:tc>
@@ -4142,6 +3225,7 @@
                 <w:sz w:val="24"/>
                 <w:szCs w:val="24"/>
               </w:rPr>
+              <w:lastRenderedPageBreak/>
               <w:t>Additional information</w:t>
             </w:r>
           </w:p>
@@ -4170,23 +3254,7 @@
                 <w:sz w:val="24"/>
                 <w:szCs w:val="24"/>
               </w:rPr>
-              <w:t xml:space="preserve"> [</w:t>
-            </w:r>
-            <w:proofErr w:type="spellStart"/>
-            <w:r>
-              <w:rPr>
-                <w:sz w:val="24"/>
-                <w:szCs w:val="24"/>
-              </w:rPr>
-              <w:t>SchoolPupilForecastsAdditionalInformation</w:t>
-            </w:r>
-            <w:proofErr w:type="spellEnd"/>
-            <w:r>
-              <w:rPr>
-                <w:sz w:val="24"/>
-                <w:szCs w:val="24"/>
-              </w:rPr>
-              <w:t>]</w:t>
+              <w:t xml:space="preserve"> [SchoolPupilForecastsAdditionalInformation]</w:t>
             </w:r>
           </w:p>
         </w:tc>
@@ -4327,24 +3395,13 @@
             <w:t xml:space="preserve">Author: </w:t>
           </w:r>
           <w:r>
-            <w:t>[</w:t>
-          </w:r>
-          <w:proofErr w:type="gramStart"/>
-          <w:r>
-            <w:t>Author]</w:t>
+            <w:t>[Author]</w:t>
           </w:r>
           <w:r>
             <w:rPr>
               <w:color w:val="000000"/>
             </w:rPr>
-            <w:t xml:space="preserve">   </w:t>
-          </w:r>
-          <w:proofErr w:type="gramEnd"/>
-          <w:r>
-            <w:rPr>
-              <w:color w:val="000000"/>
-            </w:rPr>
-            <w:t xml:space="preserve">             </w:t>
+            <w:t xml:space="preserve">                </w:t>
           </w:r>
         </w:p>
       </w:tc>
@@ -4372,15 +3429,7 @@
             <w:t xml:space="preserve">Cleared by: </w:t>
           </w:r>
           <w:r>
-            <w:t>[</w:t>
-          </w:r>
-          <w:proofErr w:type="spellStart"/>
-          <w:r>
-            <w:t>ClearedBy</w:t>
-          </w:r>
-          <w:proofErr w:type="spellEnd"/>
-          <w:r>
-            <w:t>]</w:t>
+            <w:t>[ClearedBy]</w:t>
           </w:r>
         </w:p>
       </w:tc>

</xml_diff>

<commit_message>
User Story 75464: Internal: Made spacing in the project template in Word consistent
</commit_message>
<xml_diff>
--- a/ApplyToBecomeInternal/ApplyToBecomeInternal/Resources/htb-template.docx
+++ b/ApplyToBecomeInternal/ApplyToBecomeInternal/Resources/htb-template.docx
@@ -18,11 +18,16 @@
         <w:pStyle w:val="Heading2"/>
       </w:pPr>
       <w:r>
-        <w:t>[SchoolName</w:t>
+        <w:t>[</w:t>
+      </w:r>
+      <w:proofErr w:type="spellStart"/>
+      <w:r>
+        <w:t>SchoolName</w:t>
       </w:r>
       <w:r>
         <w:t>AndUrn</w:t>
       </w:r>
+      <w:proofErr w:type="spellEnd"/>
       <w:r>
         <w:t>]</w:t>
       </w:r>
@@ -32,13 +37,21 @@
         <w:pStyle w:val="Heading2"/>
       </w:pPr>
       <w:r>
-        <w:t>[TrustName</w:t>
+        <w:t>[</w:t>
+      </w:r>
+      <w:proofErr w:type="spellStart"/>
+      <w:r>
+        <w:t>TrustName</w:t>
       </w:r>
       <w:r>
         <w:t>And</w:t>
       </w:r>
       <w:r>
-        <w:t>ReferenceNumber]</w:t>
+        <w:t>ReferenceNumber</w:t>
+      </w:r>
+      <w:proofErr w:type="spellEnd"/>
+      <w:r>
+        <w:t>]</w:t>
       </w:r>
     </w:p>
     <w:tbl>
@@ -64,7 +77,7 @@
           <w:p>
             <w:pPr>
               <w:pStyle w:val="LO-normal"/>
-              <w:spacing w:before="120" w:after="120" w:line="240" w:lineRule="auto"/>
+              <w:spacing w:after="120" w:line="240" w:lineRule="auto"/>
             </w:pPr>
             <w:r>
               <w:rPr>
@@ -89,7 +102,7 @@
           <w:p>
             <w:pPr>
               <w:pStyle w:val="LO-normal"/>
-              <w:spacing w:before="120" w:after="120" w:line="240" w:lineRule="auto"/>
+              <w:spacing w:after="120" w:line="240" w:lineRule="auto"/>
               <w:rPr>
                 <w:sz w:val="26"/>
                 <w:szCs w:val="26"/>
@@ -100,7 +113,23 @@
                 <w:sz w:val="24"/>
                 <w:szCs w:val="24"/>
               </w:rPr>
-              <w:t>[RecommendationForProject]</w:t>
+              <w:t>[</w:t>
+            </w:r>
+            <w:proofErr w:type="spellStart"/>
+            <w:r>
+              <w:rPr>
+                <w:sz w:val="24"/>
+                <w:szCs w:val="24"/>
+              </w:rPr>
+              <w:t>RecommendationForProject</w:t>
+            </w:r>
+            <w:proofErr w:type="spellEnd"/>
+            <w:r>
+              <w:rPr>
+                <w:sz w:val="24"/>
+                <w:szCs w:val="24"/>
+              </w:rPr>
+              <w:t>]</w:t>
             </w:r>
           </w:p>
         </w:tc>
@@ -119,7 +148,7 @@
           <w:p>
             <w:pPr>
               <w:pStyle w:val="LO-normal"/>
-              <w:spacing w:before="120" w:after="120" w:line="240" w:lineRule="auto"/>
+              <w:spacing w:after="120" w:line="240" w:lineRule="auto"/>
             </w:pPr>
             <w:r>
               <w:rPr>
@@ -144,14 +173,30 @@
           <w:p>
             <w:pPr>
               <w:pStyle w:val="LO-normal"/>
-              <w:spacing w:before="120" w:after="120" w:line="240" w:lineRule="auto"/>
-            </w:pPr>
-            <w:r>
-              <w:rPr>
-                <w:sz w:val="24"/>
-                <w:szCs w:val="24"/>
-              </w:rPr>
-              <w:t>[AcademyOrderRequired]</w:t>
+              <w:spacing w:after="120" w:line="240" w:lineRule="auto"/>
+            </w:pPr>
+            <w:r>
+              <w:rPr>
+                <w:sz w:val="24"/>
+                <w:szCs w:val="24"/>
+              </w:rPr>
+              <w:t>[</w:t>
+            </w:r>
+            <w:proofErr w:type="spellStart"/>
+            <w:r>
+              <w:rPr>
+                <w:sz w:val="24"/>
+                <w:szCs w:val="24"/>
+              </w:rPr>
+              <w:t>AcademyOrderRequired</w:t>
+            </w:r>
+            <w:proofErr w:type="spellEnd"/>
+            <w:r>
+              <w:rPr>
+                <w:sz w:val="24"/>
+                <w:szCs w:val="24"/>
+              </w:rPr>
+              <w:t>]</w:t>
             </w:r>
           </w:p>
         </w:tc>
@@ -170,7 +215,7 @@
           <w:p>
             <w:pPr>
               <w:pStyle w:val="LO-normal"/>
-              <w:spacing w:before="120" w:after="120" w:line="240" w:lineRule="auto"/>
+              <w:spacing w:after="120" w:line="240" w:lineRule="auto"/>
               <w:rPr>
                 <w:b/>
                 <w:sz w:val="24"/>
@@ -200,35 +245,67 @@
           <w:p>
             <w:pPr>
               <w:pStyle w:val="LO-normal"/>
-              <w:spacing w:before="120" w:after="120" w:line="240" w:lineRule="auto"/>
-              <w:rPr>
-                <w:sz w:val="24"/>
-                <w:szCs w:val="24"/>
-              </w:rPr>
-            </w:pPr>
-            <w:r>
-              <w:rPr>
-                <w:sz w:val="24"/>
-                <w:szCs w:val="24"/>
-              </w:rPr>
-              <w:t>[AcademyTypeRouteAndConversionGrant]</w:t>
-            </w:r>
-          </w:p>
-          <w:p>
-            <w:pPr>
-              <w:pStyle w:val="LO-normal"/>
-              <w:spacing w:before="120" w:after="120" w:line="240" w:lineRule="auto"/>
-              <w:rPr>
-                <w:sz w:val="24"/>
-                <w:szCs w:val="24"/>
-              </w:rPr>
-            </w:pPr>
-            <w:r>
-              <w:rPr>
-                <w:sz w:val="24"/>
-                <w:szCs w:val="24"/>
-              </w:rPr>
-              <w:t>[ConversionSupportGrantChangeReason]</w:t>
+              <w:spacing w:after="120" w:line="240" w:lineRule="auto"/>
+              <w:rPr>
+                <w:sz w:val="24"/>
+                <w:szCs w:val="24"/>
+              </w:rPr>
+            </w:pPr>
+            <w:r>
+              <w:rPr>
+                <w:sz w:val="24"/>
+                <w:szCs w:val="24"/>
+              </w:rPr>
+              <w:t>[</w:t>
+            </w:r>
+            <w:proofErr w:type="spellStart"/>
+            <w:r>
+              <w:rPr>
+                <w:sz w:val="24"/>
+                <w:szCs w:val="24"/>
+              </w:rPr>
+              <w:t>AcademyTypeRouteAndConversionGrant</w:t>
+            </w:r>
+            <w:proofErr w:type="spellEnd"/>
+            <w:r>
+              <w:rPr>
+                <w:sz w:val="24"/>
+                <w:szCs w:val="24"/>
+              </w:rPr>
+              <w:t>]</w:t>
+            </w:r>
+          </w:p>
+          <w:p>
+            <w:pPr>
+              <w:pStyle w:val="LO-normal"/>
+              <w:spacing w:after="120" w:line="240" w:lineRule="auto"/>
+              <w:rPr>
+                <w:sz w:val="24"/>
+                <w:szCs w:val="24"/>
+              </w:rPr>
+            </w:pPr>
+            <w:r>
+              <w:rPr>
+                <w:sz w:val="24"/>
+                <w:szCs w:val="24"/>
+              </w:rPr>
+              <w:t>[</w:t>
+            </w:r>
+            <w:proofErr w:type="spellStart"/>
+            <w:r>
+              <w:rPr>
+                <w:sz w:val="24"/>
+                <w:szCs w:val="24"/>
+              </w:rPr>
+              <w:t>ConversionSupportGrantChangeReason</w:t>
+            </w:r>
+            <w:proofErr w:type="spellEnd"/>
+            <w:r>
+              <w:rPr>
+                <w:sz w:val="24"/>
+                <w:szCs w:val="24"/>
+              </w:rPr>
+              <w:t>]</w:t>
             </w:r>
           </w:p>
         </w:tc>
@@ -263,7 +340,7 @@
           <w:p>
             <w:pPr>
               <w:pStyle w:val="LO-normal"/>
-              <w:spacing w:before="120" w:after="120" w:line="240" w:lineRule="auto"/>
+              <w:spacing w:after="120" w:line="240" w:lineRule="auto"/>
             </w:pPr>
             <w:r>
               <w:rPr>
@@ -296,14 +373,30 @@
           <w:p>
             <w:pPr>
               <w:pStyle w:val="LO-normal"/>
-              <w:spacing w:before="120" w:after="120" w:line="240" w:lineRule="auto"/>
-            </w:pPr>
-            <w:r>
-              <w:rPr>
-                <w:sz w:val="24"/>
-                <w:szCs w:val="24"/>
-              </w:rPr>
-              <w:t xml:space="preserve"> [HeadTeacherBoardDate]</w:t>
+              <w:spacing w:after="120" w:line="240" w:lineRule="auto"/>
+            </w:pPr>
+            <w:r>
+              <w:rPr>
+                <w:sz w:val="24"/>
+                <w:szCs w:val="24"/>
+              </w:rPr>
+              <w:t xml:space="preserve"> [</w:t>
+            </w:r>
+            <w:proofErr w:type="spellStart"/>
+            <w:r>
+              <w:rPr>
+                <w:sz w:val="24"/>
+                <w:szCs w:val="24"/>
+              </w:rPr>
+              <w:t>HeadTeacherBoardDate</w:t>
+            </w:r>
+            <w:proofErr w:type="spellEnd"/>
+            <w:r>
+              <w:rPr>
+                <w:sz w:val="24"/>
+                <w:szCs w:val="24"/>
+              </w:rPr>
+              <w:t>]</w:t>
             </w:r>
           </w:p>
         </w:tc>
@@ -322,7 +415,7 @@
           <w:p>
             <w:pPr>
               <w:pStyle w:val="LO-normal"/>
-              <w:spacing w:before="120" w:after="120" w:line="240" w:lineRule="auto"/>
+              <w:spacing w:after="120" w:line="240" w:lineRule="auto"/>
             </w:pPr>
             <w:r>
               <w:rPr>
@@ -347,14 +440,30 @@
           <w:p>
             <w:pPr>
               <w:pStyle w:val="LO-normal"/>
-              <w:spacing w:before="120" w:after="120" w:line="240" w:lineRule="auto"/>
-            </w:pPr>
-            <w:r>
-              <w:rPr>
-                <w:sz w:val="24"/>
-                <w:szCs w:val="24"/>
-              </w:rPr>
-              <w:t xml:space="preserve"> [ProposedAcademyOpeningDate]</w:t>
+              <w:spacing w:after="120" w:line="240" w:lineRule="auto"/>
+            </w:pPr>
+            <w:r>
+              <w:rPr>
+                <w:sz w:val="24"/>
+                <w:szCs w:val="24"/>
+              </w:rPr>
+              <w:t xml:space="preserve"> [</w:t>
+            </w:r>
+            <w:proofErr w:type="spellStart"/>
+            <w:r>
+              <w:rPr>
+                <w:sz w:val="24"/>
+                <w:szCs w:val="24"/>
+              </w:rPr>
+              <w:t>ProposedAcademyOpeningDate</w:t>
+            </w:r>
+            <w:proofErr w:type="spellEnd"/>
+            <w:r>
+              <w:rPr>
+                <w:sz w:val="24"/>
+                <w:szCs w:val="24"/>
+              </w:rPr>
+              <w:t>]</w:t>
             </w:r>
           </w:p>
         </w:tc>
@@ -373,7 +482,7 @@
           <w:p>
             <w:pPr>
               <w:pStyle w:val="LO-normal"/>
-              <w:spacing w:before="120" w:after="120" w:line="240" w:lineRule="auto"/>
+              <w:spacing w:after="120" w:line="240" w:lineRule="auto"/>
             </w:pPr>
             <w:r>
               <w:rPr>
@@ -406,14 +515,30 @@
           <w:p>
             <w:pPr>
               <w:pStyle w:val="LO-normal"/>
-              <w:spacing w:before="120" w:after="120" w:line="240" w:lineRule="auto"/>
-            </w:pPr>
-            <w:r>
-              <w:rPr>
-                <w:sz w:val="24"/>
-                <w:szCs w:val="24"/>
-              </w:rPr>
-              <w:t xml:space="preserve"> [PreviousHeadTeacherBoardDate]</w:t>
+              <w:spacing w:after="120" w:line="240" w:lineRule="auto"/>
+            </w:pPr>
+            <w:r>
+              <w:rPr>
+                <w:sz w:val="24"/>
+                <w:szCs w:val="24"/>
+              </w:rPr>
+              <w:t xml:space="preserve"> [</w:t>
+            </w:r>
+            <w:proofErr w:type="spellStart"/>
+            <w:r>
+              <w:rPr>
+                <w:sz w:val="24"/>
+                <w:szCs w:val="24"/>
+              </w:rPr>
+              <w:t>PreviousHeadTeacherBoardDate</w:t>
+            </w:r>
+            <w:proofErr w:type="spellEnd"/>
+            <w:r>
+              <w:rPr>
+                <w:sz w:val="24"/>
+                <w:szCs w:val="24"/>
+              </w:rPr>
+              <w:t>]</w:t>
             </w:r>
           </w:p>
         </w:tc>
@@ -452,7 +577,7 @@
           <w:p>
             <w:pPr>
               <w:pStyle w:val="LO-normal"/>
-              <w:spacing w:before="120" w:after="120" w:line="240" w:lineRule="auto"/>
+              <w:spacing w:after="120" w:line="240" w:lineRule="auto"/>
             </w:pPr>
             <w:r>
               <w:rPr>
@@ -477,14 +602,30 @@
           <w:p>
             <w:pPr>
               <w:pStyle w:val="LO-normal"/>
-              <w:spacing w:before="120" w:after="120" w:line="240" w:lineRule="auto"/>
-            </w:pPr>
-            <w:r>
-              <w:rPr>
-                <w:sz w:val="24"/>
-                <w:szCs w:val="24"/>
-              </w:rPr>
-              <w:t xml:space="preserve"> [LocalAuthority]</w:t>
+              <w:spacing w:after="120" w:line="240" w:lineRule="auto"/>
+            </w:pPr>
+            <w:r>
+              <w:rPr>
+                <w:sz w:val="24"/>
+                <w:szCs w:val="24"/>
+              </w:rPr>
+              <w:t xml:space="preserve"> [</w:t>
+            </w:r>
+            <w:proofErr w:type="spellStart"/>
+            <w:r>
+              <w:rPr>
+                <w:sz w:val="24"/>
+                <w:szCs w:val="24"/>
+              </w:rPr>
+              <w:t>LocalAuthority</w:t>
+            </w:r>
+            <w:proofErr w:type="spellEnd"/>
+            <w:r>
+              <w:rPr>
+                <w:sz w:val="24"/>
+                <w:szCs w:val="24"/>
+              </w:rPr>
+              <w:t>]</w:t>
             </w:r>
           </w:p>
         </w:tc>
@@ -503,7 +644,7 @@
           <w:p>
             <w:pPr>
               <w:pStyle w:val="LO-normal"/>
-              <w:spacing w:before="120" w:after="120" w:line="240" w:lineRule="auto"/>
+              <w:spacing w:after="120" w:line="240" w:lineRule="auto"/>
             </w:pPr>
             <w:r>
               <w:rPr>
@@ -528,14 +669,30 @@
           <w:p>
             <w:pPr>
               <w:pStyle w:val="LO-normal"/>
-              <w:spacing w:before="120" w:after="120" w:line="240" w:lineRule="auto"/>
-            </w:pPr>
-            <w:r>
-              <w:rPr>
-                <w:sz w:val="24"/>
-                <w:szCs w:val="24"/>
-              </w:rPr>
-              <w:t xml:space="preserve"> [SponsorName]</w:t>
+              <w:spacing w:after="120" w:line="240" w:lineRule="auto"/>
+            </w:pPr>
+            <w:r>
+              <w:rPr>
+                <w:sz w:val="24"/>
+                <w:szCs w:val="24"/>
+              </w:rPr>
+              <w:t xml:space="preserve"> [</w:t>
+            </w:r>
+            <w:proofErr w:type="spellStart"/>
+            <w:r>
+              <w:rPr>
+                <w:sz w:val="24"/>
+                <w:szCs w:val="24"/>
+              </w:rPr>
+              <w:t>SponsorName</w:t>
+            </w:r>
+            <w:proofErr w:type="spellEnd"/>
+            <w:r>
+              <w:rPr>
+                <w:sz w:val="24"/>
+                <w:szCs w:val="24"/>
+              </w:rPr>
+              <w:t>]</w:t>
             </w:r>
           </w:p>
         </w:tc>
@@ -554,7 +711,7 @@
           <w:p>
             <w:pPr>
               <w:pStyle w:val="LO-normal"/>
-              <w:spacing w:before="120" w:after="120" w:line="240" w:lineRule="auto"/>
+              <w:spacing w:after="120" w:line="240" w:lineRule="auto"/>
             </w:pPr>
             <w:r>
               <w:rPr>
@@ -579,14 +736,30 @@
           <w:p>
             <w:pPr>
               <w:pStyle w:val="LO-normal"/>
-              <w:spacing w:before="120" w:after="120" w:line="240" w:lineRule="auto"/>
-            </w:pPr>
-            <w:r>
-              <w:rPr>
-                <w:sz w:val="24"/>
-                <w:szCs w:val="24"/>
-              </w:rPr>
-              <w:t xml:space="preserve"> [SponsorReferenceNumber]</w:t>
+              <w:spacing w:after="120" w:line="240" w:lineRule="auto"/>
+            </w:pPr>
+            <w:r>
+              <w:rPr>
+                <w:sz w:val="24"/>
+                <w:szCs w:val="24"/>
+              </w:rPr>
+              <w:t xml:space="preserve"> [</w:t>
+            </w:r>
+            <w:proofErr w:type="spellStart"/>
+            <w:r>
+              <w:rPr>
+                <w:sz w:val="24"/>
+                <w:szCs w:val="24"/>
+              </w:rPr>
+              <w:t>SponsorReferenceNumber</w:t>
+            </w:r>
+            <w:proofErr w:type="spellEnd"/>
+            <w:r>
+              <w:rPr>
+                <w:sz w:val="24"/>
+                <w:szCs w:val="24"/>
+              </w:rPr>
+              <w:t>]</w:t>
             </w:r>
           </w:p>
         </w:tc>
@@ -630,7 +803,7 @@
           <w:p>
             <w:pPr>
               <w:pStyle w:val="LO-normal"/>
-              <w:spacing w:before="120" w:after="120" w:line="240" w:lineRule="auto"/>
+              <w:spacing w:after="120" w:line="240" w:lineRule="auto"/>
               <w:rPr>
                 <w:b/>
                 <w:sz w:val="24"/>
@@ -660,18 +833,34 @@
           <w:p>
             <w:pPr>
               <w:pStyle w:val="LO-normal"/>
-              <w:spacing w:before="120" w:after="120" w:line="240" w:lineRule="auto"/>
-              <w:rPr>
-                <w:sz w:val="24"/>
-                <w:szCs w:val="24"/>
-              </w:rPr>
-            </w:pPr>
-            <w:r>
-              <w:rPr>
-                <w:sz w:val="24"/>
-                <w:szCs w:val="24"/>
-              </w:rPr>
-              <w:t>[SchoolType]</w:t>
+              <w:spacing w:after="120" w:line="240" w:lineRule="auto"/>
+              <w:rPr>
+                <w:sz w:val="24"/>
+                <w:szCs w:val="24"/>
+              </w:rPr>
+            </w:pPr>
+            <w:r>
+              <w:rPr>
+                <w:sz w:val="24"/>
+                <w:szCs w:val="24"/>
+              </w:rPr>
+              <w:t>[</w:t>
+            </w:r>
+            <w:proofErr w:type="spellStart"/>
+            <w:r>
+              <w:rPr>
+                <w:sz w:val="24"/>
+                <w:szCs w:val="24"/>
+              </w:rPr>
+              <w:t>SchoolType</w:t>
+            </w:r>
+            <w:proofErr w:type="spellEnd"/>
+            <w:r>
+              <w:rPr>
+                <w:sz w:val="24"/>
+                <w:szCs w:val="24"/>
+              </w:rPr>
+              <w:t>]</w:t>
             </w:r>
           </w:p>
         </w:tc>
@@ -690,7 +879,7 @@
           <w:p>
             <w:pPr>
               <w:pStyle w:val="LO-normal"/>
-              <w:spacing w:before="120" w:after="120" w:line="240" w:lineRule="auto"/>
+              <w:spacing w:after="120" w:line="240" w:lineRule="auto"/>
               <w:rPr>
                 <w:b/>
                 <w:sz w:val="24"/>
@@ -720,18 +909,34 @@
           <w:p>
             <w:pPr>
               <w:pStyle w:val="LO-normal"/>
-              <w:spacing w:before="120" w:after="120" w:line="240" w:lineRule="auto"/>
-              <w:rPr>
-                <w:sz w:val="24"/>
-                <w:szCs w:val="24"/>
-              </w:rPr>
-            </w:pPr>
-            <w:r>
-              <w:rPr>
-                <w:sz w:val="24"/>
-                <w:szCs w:val="24"/>
-              </w:rPr>
-              <w:t>[SchoolPhase]</w:t>
+              <w:spacing w:after="120" w:line="240" w:lineRule="auto"/>
+              <w:rPr>
+                <w:sz w:val="24"/>
+                <w:szCs w:val="24"/>
+              </w:rPr>
+            </w:pPr>
+            <w:r>
+              <w:rPr>
+                <w:sz w:val="24"/>
+                <w:szCs w:val="24"/>
+              </w:rPr>
+              <w:t>[</w:t>
+            </w:r>
+            <w:proofErr w:type="spellStart"/>
+            <w:r>
+              <w:rPr>
+                <w:sz w:val="24"/>
+                <w:szCs w:val="24"/>
+              </w:rPr>
+              <w:t>SchoolPhase</w:t>
+            </w:r>
+            <w:proofErr w:type="spellEnd"/>
+            <w:r>
+              <w:rPr>
+                <w:sz w:val="24"/>
+                <w:szCs w:val="24"/>
+              </w:rPr>
+              <w:t>]</w:t>
             </w:r>
           </w:p>
         </w:tc>
@@ -750,7 +955,7 @@
           <w:p>
             <w:pPr>
               <w:pStyle w:val="LO-normal"/>
-              <w:spacing w:before="120" w:after="120" w:line="240" w:lineRule="auto"/>
+              <w:spacing w:after="120" w:line="240" w:lineRule="auto"/>
               <w:rPr>
                 <w:b/>
                 <w:sz w:val="24"/>
@@ -780,18 +985,34 @@
           <w:p>
             <w:pPr>
               <w:pStyle w:val="LO-normal"/>
-              <w:spacing w:before="120" w:after="120" w:line="240" w:lineRule="auto"/>
-              <w:rPr>
-                <w:sz w:val="24"/>
-                <w:szCs w:val="24"/>
-              </w:rPr>
-            </w:pPr>
-            <w:r>
-              <w:rPr>
-                <w:sz w:val="24"/>
-                <w:szCs w:val="24"/>
-              </w:rPr>
-              <w:t>[AgeRange]</w:t>
+              <w:spacing w:after="120" w:line="240" w:lineRule="auto"/>
+              <w:rPr>
+                <w:sz w:val="24"/>
+                <w:szCs w:val="24"/>
+              </w:rPr>
+            </w:pPr>
+            <w:r>
+              <w:rPr>
+                <w:sz w:val="24"/>
+                <w:szCs w:val="24"/>
+              </w:rPr>
+              <w:t>[</w:t>
+            </w:r>
+            <w:proofErr w:type="spellStart"/>
+            <w:r>
+              <w:rPr>
+                <w:sz w:val="24"/>
+                <w:szCs w:val="24"/>
+              </w:rPr>
+              <w:t>AgeRange</w:t>
+            </w:r>
+            <w:proofErr w:type="spellEnd"/>
+            <w:r>
+              <w:rPr>
+                <w:sz w:val="24"/>
+                <w:szCs w:val="24"/>
+              </w:rPr>
+              <w:t>]</w:t>
             </w:r>
           </w:p>
         </w:tc>
@@ -826,7 +1047,7 @@
           <w:p>
             <w:pPr>
               <w:pStyle w:val="LO-normal"/>
-              <w:spacing w:before="120" w:after="120" w:line="240" w:lineRule="auto"/>
+              <w:spacing w:after="120" w:line="240" w:lineRule="auto"/>
               <w:rPr>
                 <w:b/>
                 <w:sz w:val="24"/>
@@ -856,18 +1077,34 @@
           <w:p>
             <w:pPr>
               <w:pStyle w:val="LO-normal"/>
-              <w:spacing w:before="120" w:after="120" w:line="240" w:lineRule="auto"/>
-              <w:rPr>
-                <w:sz w:val="24"/>
-                <w:szCs w:val="24"/>
-              </w:rPr>
-            </w:pPr>
-            <w:r>
-              <w:rPr>
-                <w:sz w:val="24"/>
-                <w:szCs w:val="24"/>
-              </w:rPr>
-              <w:t>[SchoolCapacity]</w:t>
+              <w:spacing w:after="120" w:line="240" w:lineRule="auto"/>
+              <w:rPr>
+                <w:sz w:val="24"/>
+                <w:szCs w:val="24"/>
+              </w:rPr>
+            </w:pPr>
+            <w:r>
+              <w:rPr>
+                <w:sz w:val="24"/>
+                <w:szCs w:val="24"/>
+              </w:rPr>
+              <w:t>[</w:t>
+            </w:r>
+            <w:proofErr w:type="spellStart"/>
+            <w:r>
+              <w:rPr>
+                <w:sz w:val="24"/>
+                <w:szCs w:val="24"/>
+              </w:rPr>
+              <w:t>SchoolCapacity</w:t>
+            </w:r>
+            <w:proofErr w:type="spellEnd"/>
+            <w:r>
+              <w:rPr>
+                <w:sz w:val="24"/>
+                <w:szCs w:val="24"/>
+              </w:rPr>
+              <w:t>]</w:t>
             </w:r>
           </w:p>
         </w:tc>
@@ -886,7 +1123,7 @@
           <w:p>
             <w:pPr>
               <w:pStyle w:val="LO-normal"/>
-              <w:spacing w:before="120" w:after="120" w:line="240" w:lineRule="auto"/>
+              <w:spacing w:after="120" w:line="240" w:lineRule="auto"/>
               <w:rPr>
                 <w:b/>
                 <w:sz w:val="24"/>
@@ -916,18 +1153,34 @@
           <w:p>
             <w:pPr>
               <w:pStyle w:val="LO-normal"/>
-              <w:spacing w:before="120" w:after="120" w:line="240" w:lineRule="auto"/>
-              <w:rPr>
-                <w:sz w:val="24"/>
-                <w:szCs w:val="24"/>
-              </w:rPr>
-            </w:pPr>
-            <w:r>
-              <w:rPr>
-                <w:sz w:val="24"/>
-                <w:szCs w:val="24"/>
-              </w:rPr>
-              <w:t>[PublishedAdmissionNumber]</w:t>
+              <w:spacing w:after="120" w:line="240" w:lineRule="auto"/>
+              <w:rPr>
+                <w:sz w:val="24"/>
+                <w:szCs w:val="24"/>
+              </w:rPr>
+            </w:pPr>
+            <w:r>
+              <w:rPr>
+                <w:sz w:val="24"/>
+                <w:szCs w:val="24"/>
+              </w:rPr>
+              <w:t>[</w:t>
+            </w:r>
+            <w:proofErr w:type="spellStart"/>
+            <w:r>
+              <w:rPr>
+                <w:sz w:val="24"/>
+                <w:szCs w:val="24"/>
+              </w:rPr>
+              <w:t>PublishedAdmissionNumber</w:t>
+            </w:r>
+            <w:proofErr w:type="spellEnd"/>
+            <w:r>
+              <w:rPr>
+                <w:sz w:val="24"/>
+                <w:szCs w:val="24"/>
+              </w:rPr>
+              <w:t>]</w:t>
             </w:r>
           </w:p>
         </w:tc>
@@ -946,7 +1199,7 @@
           <w:p>
             <w:pPr>
               <w:pStyle w:val="LO-normal"/>
-              <w:spacing w:before="120" w:after="120" w:line="240" w:lineRule="auto"/>
+              <w:spacing w:after="120" w:line="240" w:lineRule="auto"/>
               <w:rPr>
                 <w:b/>
                 <w:sz w:val="24"/>
@@ -976,18 +1229,34 @@
           <w:p>
             <w:pPr>
               <w:pStyle w:val="LO-normal"/>
-              <w:spacing w:before="120" w:after="120" w:line="240" w:lineRule="auto"/>
-              <w:rPr>
-                <w:sz w:val="24"/>
-                <w:szCs w:val="24"/>
-              </w:rPr>
-            </w:pPr>
-            <w:r>
-              <w:rPr>
-                <w:sz w:val="24"/>
-                <w:szCs w:val="24"/>
-              </w:rPr>
-              <w:t>[NumberOnRoll]</w:t>
+              <w:spacing w:after="120" w:line="240" w:lineRule="auto"/>
+              <w:rPr>
+                <w:sz w:val="24"/>
+                <w:szCs w:val="24"/>
+              </w:rPr>
+            </w:pPr>
+            <w:r>
+              <w:rPr>
+                <w:sz w:val="24"/>
+                <w:szCs w:val="24"/>
+              </w:rPr>
+              <w:t>[</w:t>
+            </w:r>
+            <w:proofErr w:type="spellStart"/>
+            <w:r>
+              <w:rPr>
+                <w:sz w:val="24"/>
+                <w:szCs w:val="24"/>
+              </w:rPr>
+              <w:t>NumberOnRoll</w:t>
+            </w:r>
+            <w:proofErr w:type="spellEnd"/>
+            <w:r>
+              <w:rPr>
+                <w:sz w:val="24"/>
+                <w:szCs w:val="24"/>
+              </w:rPr>
+              <w:t>]</w:t>
             </w:r>
           </w:p>
         </w:tc>
@@ -1006,7 +1275,7 @@
           <w:p>
             <w:pPr>
               <w:pStyle w:val="LO-normal"/>
-              <w:spacing w:before="120" w:after="120" w:line="240" w:lineRule="auto"/>
+              <w:spacing w:after="120" w:line="240" w:lineRule="auto"/>
               <w:rPr>
                 <w:b/>
                 <w:sz w:val="24"/>
@@ -1036,18 +1305,34 @@
           <w:p>
             <w:pPr>
               <w:pStyle w:val="LO-normal"/>
-              <w:spacing w:before="120" w:after="120" w:line="240" w:lineRule="auto"/>
-              <w:rPr>
-                <w:sz w:val="24"/>
-                <w:szCs w:val="24"/>
-              </w:rPr>
-            </w:pPr>
-            <w:r>
-              <w:rPr>
-                <w:sz w:val="24"/>
-                <w:szCs w:val="24"/>
-              </w:rPr>
-              <w:t>[PercentageSchoolFull]</w:t>
+              <w:spacing w:after="120" w:line="240" w:lineRule="auto"/>
+              <w:rPr>
+                <w:sz w:val="24"/>
+                <w:szCs w:val="24"/>
+              </w:rPr>
+            </w:pPr>
+            <w:r>
+              <w:rPr>
+                <w:sz w:val="24"/>
+                <w:szCs w:val="24"/>
+              </w:rPr>
+              <w:t>[</w:t>
+            </w:r>
+            <w:proofErr w:type="spellStart"/>
+            <w:r>
+              <w:rPr>
+                <w:sz w:val="24"/>
+                <w:szCs w:val="24"/>
+              </w:rPr>
+              <w:t>PercentageSchoolFull</w:t>
+            </w:r>
+            <w:proofErr w:type="spellEnd"/>
+            <w:r>
+              <w:rPr>
+                <w:sz w:val="24"/>
+                <w:szCs w:val="24"/>
+              </w:rPr>
+              <w:t>]</w:t>
             </w:r>
           </w:p>
         </w:tc>
@@ -1066,20 +1351,19 @@
           <w:p>
             <w:pPr>
               <w:pStyle w:val="LO-normal"/>
-              <w:spacing w:before="120" w:after="120" w:line="240" w:lineRule="auto"/>
-              <w:rPr>
-                <w:b/>
-                <w:sz w:val="24"/>
-                <w:szCs w:val="24"/>
-              </w:rPr>
-            </w:pPr>
-            <w:r>
-              <w:rPr>
-                <w:b/>
-                <w:sz w:val="24"/>
-                <w:szCs w:val="24"/>
-              </w:rPr>
-              <w:lastRenderedPageBreak/>
+              <w:spacing w:after="120" w:line="240" w:lineRule="auto"/>
+              <w:rPr>
+                <w:b/>
+                <w:sz w:val="24"/>
+                <w:szCs w:val="24"/>
+              </w:rPr>
+            </w:pPr>
+            <w:r>
+              <w:rPr>
+                <w:b/>
+                <w:sz w:val="24"/>
+                <w:szCs w:val="24"/>
+              </w:rPr>
               <w:t>Percentage of free school meals at the school (%FSM)</w:t>
             </w:r>
           </w:p>
@@ -1097,18 +1381,34 @@
           <w:p>
             <w:pPr>
               <w:pStyle w:val="LO-normal"/>
-              <w:spacing w:before="120" w:after="120" w:line="240" w:lineRule="auto"/>
-              <w:rPr>
-                <w:sz w:val="24"/>
-                <w:szCs w:val="24"/>
-              </w:rPr>
-            </w:pPr>
-            <w:r>
-              <w:rPr>
-                <w:sz w:val="24"/>
-                <w:szCs w:val="24"/>
-              </w:rPr>
-              <w:t>[PercentageFreeSchoolMeals]</w:t>
+              <w:spacing w:after="120" w:line="240" w:lineRule="auto"/>
+              <w:rPr>
+                <w:sz w:val="24"/>
+                <w:szCs w:val="24"/>
+              </w:rPr>
+            </w:pPr>
+            <w:r>
+              <w:rPr>
+                <w:sz w:val="24"/>
+                <w:szCs w:val="24"/>
+              </w:rPr>
+              <w:t>[</w:t>
+            </w:r>
+            <w:proofErr w:type="spellStart"/>
+            <w:r>
+              <w:rPr>
+                <w:sz w:val="24"/>
+                <w:szCs w:val="24"/>
+              </w:rPr>
+              <w:t>PercentageFreeSchoolMeals</w:t>
+            </w:r>
+            <w:proofErr w:type="spellEnd"/>
+            <w:r>
+              <w:rPr>
+                <w:sz w:val="24"/>
+                <w:szCs w:val="24"/>
+              </w:rPr>
+              <w:t>]</w:t>
             </w:r>
           </w:p>
         </w:tc>
@@ -1143,7 +1443,7 @@
           <w:p>
             <w:pPr>
               <w:pStyle w:val="LO-normal"/>
-              <w:spacing w:before="120" w:after="120" w:line="240" w:lineRule="auto"/>
+              <w:spacing w:after="120" w:line="240" w:lineRule="auto"/>
               <w:rPr>
                 <w:b/>
                 <w:sz w:val="24"/>
@@ -1173,10 +1473,18 @@
           <w:p>
             <w:pPr>
               <w:pStyle w:val="LO-normal"/>
-              <w:spacing w:before="120" w:after="120" w:line="240" w:lineRule="auto"/>
-            </w:pPr>
-            <w:r>
-              <w:t>[ViabilityIssues]</w:t>
+              <w:spacing w:after="120" w:line="240" w:lineRule="auto"/>
+            </w:pPr>
+            <w:r>
+              <w:t>[</w:t>
+            </w:r>
+            <w:proofErr w:type="spellStart"/>
+            <w:r>
+              <w:t>ViabilityIssues</w:t>
+            </w:r>
+            <w:proofErr w:type="spellEnd"/>
+            <w:r>
+              <w:t>]</w:t>
             </w:r>
           </w:p>
         </w:tc>
@@ -1195,7 +1503,7 @@
           <w:p>
             <w:pPr>
               <w:pStyle w:val="LO-normal"/>
-              <w:spacing w:before="120" w:after="120" w:line="240" w:lineRule="auto"/>
+              <w:spacing w:after="120" w:line="240" w:lineRule="auto"/>
               <w:rPr>
                 <w:b/>
                 <w:sz w:val="24"/>
@@ -1225,10 +1533,18 @@
           <w:p>
             <w:pPr>
               <w:pStyle w:val="LO-normal"/>
-              <w:spacing w:before="120" w:after="120" w:line="240" w:lineRule="auto"/>
-            </w:pPr>
-            <w:r>
-              <w:t>[FinancialDeficit]</w:t>
+              <w:spacing w:after="120" w:line="240" w:lineRule="auto"/>
+            </w:pPr>
+            <w:r>
+              <w:t>[</w:t>
+            </w:r>
+            <w:proofErr w:type="spellStart"/>
+            <w:r>
+              <w:t>FinancialDeficit</w:t>
+            </w:r>
+            <w:proofErr w:type="spellEnd"/>
+            <w:r>
+              <w:t>]</w:t>
             </w:r>
           </w:p>
         </w:tc>
@@ -1247,7 +1563,7 @@
           <w:p>
             <w:pPr>
               <w:pStyle w:val="LO-normal"/>
-              <w:spacing w:before="120" w:after="120" w:line="240" w:lineRule="auto"/>
+              <w:spacing w:after="120" w:line="240" w:lineRule="auto"/>
               <w:rPr>
                 <w:b/>
                 <w:sz w:val="24"/>
@@ -1277,10 +1593,18 @@
           <w:p>
             <w:pPr>
               <w:pStyle w:val="LO-normal"/>
-              <w:spacing w:before="120" w:after="120" w:line="240" w:lineRule="auto"/>
-            </w:pPr>
-            <w:r>
-              <w:t>[PartOfPfiScheme]</w:t>
+              <w:spacing w:after="120" w:line="240" w:lineRule="auto"/>
+            </w:pPr>
+            <w:r>
+              <w:t>[</w:t>
+            </w:r>
+            <w:proofErr w:type="spellStart"/>
+            <w:r>
+              <w:t>PartOfPfiScheme</w:t>
+            </w:r>
+            <w:proofErr w:type="spellEnd"/>
+            <w:r>
+              <w:t>]</w:t>
             </w:r>
           </w:p>
         </w:tc>
@@ -1315,44 +1639,60 @@
           <w:p>
             <w:pPr>
               <w:pStyle w:val="LO-normal"/>
+              <w:spacing w:after="120" w:line="240" w:lineRule="auto"/>
+              <w:rPr>
+                <w:b/>
+                <w:sz w:val="24"/>
+                <w:szCs w:val="24"/>
+              </w:rPr>
+            </w:pPr>
+            <w:r>
+              <w:rPr>
+                <w:b/>
+                <w:sz w:val="24"/>
+                <w:szCs w:val="24"/>
+              </w:rPr>
+              <w:t>Is the school linked to a diocese?</w:t>
+            </w:r>
+          </w:p>
+        </w:tc>
+        <w:tc>
+          <w:tcPr>
+            <w:tcW w:w="4500" w:type="dxa"/>
+            <w:tcBorders>
+              <w:top w:val="single" w:sz="8" w:space="0" w:color="000000"/>
+              <w:left w:val="single" w:sz="8" w:space="0" w:color="000000"/>
+              <w:bottom w:val="single" w:sz="8" w:space="0" w:color="000000"/>
+              <w:right w:val="single" w:sz="8" w:space="0" w:color="000000"/>
+            </w:tcBorders>
+          </w:tcPr>
+          <w:p>
+            <w:pPr>
+              <w:pStyle w:val="LO-normal"/>
               <w:spacing w:before="120" w:after="120" w:line="240" w:lineRule="auto"/>
-              <w:rPr>
-                <w:b/>
-                <w:sz w:val="24"/>
-                <w:szCs w:val="24"/>
-              </w:rPr>
-            </w:pPr>
-            <w:r>
-              <w:rPr>
-                <w:b/>
-                <w:sz w:val="24"/>
-                <w:szCs w:val="24"/>
-              </w:rPr>
-              <w:t>Is the school linked to a diocese?</w:t>
-            </w:r>
-          </w:p>
-        </w:tc>
-        <w:tc>
-          <w:tcPr>
-            <w:tcW w:w="4500" w:type="dxa"/>
-            <w:tcBorders>
-              <w:top w:val="single" w:sz="8" w:space="0" w:color="000000"/>
-              <w:left w:val="single" w:sz="8" w:space="0" w:color="000000"/>
-              <w:bottom w:val="single" w:sz="8" w:space="0" w:color="000000"/>
-              <w:right w:val="single" w:sz="8" w:space="0" w:color="000000"/>
-            </w:tcBorders>
-          </w:tcPr>
-          <w:p>
-            <w:pPr>
-              <w:pStyle w:val="LO-normal"/>
-              <w:spacing w:before="120" w:after="120" w:line="240" w:lineRule="auto"/>
-            </w:pPr>
-            <w:r>
-              <w:rPr>
-                <w:sz w:val="24"/>
-                <w:szCs w:val="24"/>
-              </w:rPr>
-              <w:t>[IsSchoolLinkedToADiocese]</w:t>
+            </w:pPr>
+            <w:r>
+              <w:rPr>
+                <w:sz w:val="24"/>
+                <w:szCs w:val="24"/>
+              </w:rPr>
+              <w:t>[</w:t>
+            </w:r>
+            <w:proofErr w:type="spellStart"/>
+            <w:r>
+              <w:rPr>
+                <w:sz w:val="24"/>
+                <w:szCs w:val="24"/>
+              </w:rPr>
+              <w:t>IsSchoolLinkedToADiocese</w:t>
+            </w:r>
+            <w:proofErr w:type="spellEnd"/>
+            <w:r>
+              <w:rPr>
+                <w:sz w:val="24"/>
+                <w:szCs w:val="24"/>
+              </w:rPr>
+              <w:t>]</w:t>
             </w:r>
           </w:p>
         </w:tc>
@@ -1403,7 +1743,23 @@
                 <w:sz w:val="24"/>
                 <w:szCs w:val="24"/>
               </w:rPr>
-              <w:t>[PercentageOfGoodOrOutstandingSchoolsInTheDiocesanTrust]</w:t>
+              <w:t>[</w:t>
+            </w:r>
+            <w:proofErr w:type="spellStart"/>
+            <w:r>
+              <w:rPr>
+                <w:sz w:val="24"/>
+                <w:szCs w:val="24"/>
+              </w:rPr>
+              <w:t>PercentageOfGoodOrOutstandingSchoolsInTheDiocesanTrust</w:t>
+            </w:r>
+            <w:proofErr w:type="spellEnd"/>
+            <w:r>
+              <w:rPr>
+                <w:sz w:val="24"/>
+                <w:szCs w:val="24"/>
+              </w:rPr>
+              <w:t>]</w:t>
             </w:r>
           </w:p>
         </w:tc>
@@ -1458,7 +1814,23 @@
                 <w:sz w:val="24"/>
                 <w:szCs w:val="24"/>
               </w:rPr>
-              <w:t>[DistanceFromSchoolToTrustHeadquarters]</w:t>
+              <w:t>[</w:t>
+            </w:r>
+            <w:proofErr w:type="spellStart"/>
+            <w:r>
+              <w:rPr>
+                <w:sz w:val="24"/>
+                <w:szCs w:val="24"/>
+              </w:rPr>
+              <w:t>DistanceFromSchoolToTrustHeadquarters</w:t>
+            </w:r>
+            <w:proofErr w:type="spellEnd"/>
+            <w:r>
+              <w:rPr>
+                <w:sz w:val="24"/>
+                <w:szCs w:val="24"/>
+              </w:rPr>
+              <w:t>]</w:t>
             </w:r>
           </w:p>
           <w:p>
@@ -1473,6 +1845,7 @@
               </w:rPr>
               <w:t>[</w:t>
             </w:r>
+            <w:proofErr w:type="spellStart"/>
             <w:r>
               <w:rPr>
                 <w:color w:val="000000"/>
@@ -1482,6 +1855,7 @@
               </w:rPr>
               <w:t>DistanceFromSchoolToTrustHeadquartersAdditionalInformation</w:t>
             </w:r>
+            <w:proofErr w:type="spellEnd"/>
             <w:r>
               <w:rPr>
                 <w:rFonts w:ascii="Consolas" w:hAnsi="Consolas" w:cs="Consolas"/>
@@ -1509,7 +1883,7 @@
           <w:p>
             <w:pPr>
               <w:pStyle w:val="LO-normal"/>
-              <w:spacing w:after="100" w:line="276" w:lineRule="auto"/>
+              <w:spacing w:before="120" w:after="120" w:line="276" w:lineRule="auto"/>
               <w:rPr>
                 <w:b/>
                 <w:sz w:val="30"/>
@@ -1546,7 +1920,23 @@
                 <w:sz w:val="24"/>
                 <w:szCs w:val="24"/>
               </w:rPr>
-              <w:t>[ParliamentaryConstituency]</w:t>
+              <w:t>[</w:t>
+            </w:r>
+            <w:proofErr w:type="spellStart"/>
+            <w:r>
+              <w:rPr>
+                <w:sz w:val="24"/>
+                <w:szCs w:val="24"/>
+              </w:rPr>
+              <w:t>ParliamentaryConstituency</w:t>
+            </w:r>
+            <w:proofErr w:type="spellEnd"/>
+            <w:r>
+              <w:rPr>
+                <w:sz w:val="24"/>
+                <w:szCs w:val="24"/>
+              </w:rPr>
+              <w:t>]</w:t>
             </w:r>
           </w:p>
         </w:tc>
@@ -1555,15 +1945,19 @@
     <w:p>
       <w:pPr>
         <w:pStyle w:val="LO-normal"/>
-        <w:spacing w:before="120" w:after="120" w:line="240" w:lineRule="auto"/>
-      </w:pPr>
-      <w:r>
-        <w:t xml:space="preserve"> </w:t>
-      </w:r>
+        <w:spacing w:after="120" w:line="240" w:lineRule="auto"/>
+      </w:pPr>
     </w:p>
     <w:p>
       <w:pPr>
+        <w:pStyle w:val="LO-normal"/>
+        <w:spacing w:after="120" w:line="240" w:lineRule="auto"/>
+      </w:pPr>
+    </w:p>
+    <w:p>
+      <w:pPr>
         <w:pStyle w:val="Heading1"/>
+        <w:spacing w:before="120" w:after="120"/>
       </w:pPr>
       <w:r>
         <w:t>School performance (Ofsted information)</w:t>
@@ -1592,7 +1986,7 @@
           <w:p>
             <w:pPr>
               <w:pStyle w:val="LO-normal"/>
-              <w:spacing w:before="120" w:after="120" w:line="240" w:lineRule="auto"/>
+              <w:spacing w:after="120" w:line="240" w:lineRule="auto"/>
             </w:pPr>
             <w:r>
               <w:rPr>
@@ -1617,14 +2011,30 @@
           <w:p>
             <w:pPr>
               <w:pStyle w:val="LO-normal"/>
-              <w:spacing w:before="120" w:after="120" w:line="240" w:lineRule="auto"/>
-            </w:pPr>
-            <w:r>
-              <w:rPr>
-                <w:sz w:val="24"/>
-                <w:szCs w:val="24"/>
-              </w:rPr>
-              <w:t>[OfstedLastInspection]</w:t>
+              <w:spacing w:after="120" w:line="240" w:lineRule="auto"/>
+            </w:pPr>
+            <w:r>
+              <w:rPr>
+                <w:sz w:val="24"/>
+                <w:szCs w:val="24"/>
+              </w:rPr>
+              <w:t>[</w:t>
+            </w:r>
+            <w:proofErr w:type="spellStart"/>
+            <w:r>
+              <w:rPr>
+                <w:sz w:val="24"/>
+                <w:szCs w:val="24"/>
+              </w:rPr>
+              <w:t>OfstedLastInspection</w:t>
+            </w:r>
+            <w:proofErr w:type="spellEnd"/>
+            <w:r>
+              <w:rPr>
+                <w:sz w:val="24"/>
+                <w:szCs w:val="24"/>
+              </w:rPr>
+              <w:t>]</w:t>
             </w:r>
           </w:p>
         </w:tc>
@@ -1643,7 +2053,7 @@
           <w:p>
             <w:pPr>
               <w:pStyle w:val="LO-normal"/>
-              <w:spacing w:before="120" w:after="120" w:line="240" w:lineRule="auto"/>
+              <w:spacing w:after="120" w:line="240" w:lineRule="auto"/>
             </w:pPr>
             <w:r>
               <w:rPr>
@@ -1668,14 +2078,30 @@
           <w:p>
             <w:pPr>
               <w:pStyle w:val="LO-normal"/>
-              <w:spacing w:before="120" w:after="120" w:line="240" w:lineRule="auto"/>
-            </w:pPr>
-            <w:r>
-              <w:rPr>
-                <w:sz w:val="24"/>
-                <w:szCs w:val="24"/>
-              </w:rPr>
-              <w:t>[OverallEffectiveness]</w:t>
+              <w:spacing w:after="120" w:line="240" w:lineRule="auto"/>
+            </w:pPr>
+            <w:r>
+              <w:rPr>
+                <w:sz w:val="24"/>
+                <w:szCs w:val="24"/>
+              </w:rPr>
+              <w:t>[</w:t>
+            </w:r>
+            <w:proofErr w:type="spellStart"/>
+            <w:r>
+              <w:rPr>
+                <w:sz w:val="24"/>
+                <w:szCs w:val="24"/>
+              </w:rPr>
+              <w:t>OverallEffectiveness</w:t>
+            </w:r>
+            <w:proofErr w:type="spellEnd"/>
+            <w:r>
+              <w:rPr>
+                <w:sz w:val="24"/>
+                <w:szCs w:val="24"/>
+              </w:rPr>
+              <w:t>]</w:t>
             </w:r>
           </w:p>
         </w:tc>
@@ -1694,7 +2120,7 @@
           <w:p>
             <w:pPr>
               <w:pStyle w:val="LO-normal"/>
-              <w:spacing w:before="120" w:after="120" w:line="240" w:lineRule="auto"/>
+              <w:spacing w:after="120" w:line="240" w:lineRule="auto"/>
             </w:pPr>
             <w:r>
               <w:rPr>
@@ -1719,14 +2145,30 @@
           <w:p>
             <w:pPr>
               <w:pStyle w:val="LO-normal"/>
-              <w:spacing w:before="120" w:after="120" w:line="240" w:lineRule="auto"/>
-            </w:pPr>
-            <w:r>
-              <w:rPr>
-                <w:sz w:val="24"/>
-                <w:szCs w:val="24"/>
-              </w:rPr>
-              <w:t>[EffectivenessOfLeadershipAndManagement]</w:t>
+              <w:spacing w:after="120" w:line="240" w:lineRule="auto"/>
+            </w:pPr>
+            <w:r>
+              <w:rPr>
+                <w:sz w:val="24"/>
+                <w:szCs w:val="24"/>
+              </w:rPr>
+              <w:t>[</w:t>
+            </w:r>
+            <w:proofErr w:type="spellStart"/>
+            <w:r>
+              <w:rPr>
+                <w:sz w:val="24"/>
+                <w:szCs w:val="24"/>
+              </w:rPr>
+              <w:t>EffectivenessOfLeadershipAndManagement</w:t>
+            </w:r>
+            <w:proofErr w:type="spellEnd"/>
+            <w:r>
+              <w:rPr>
+                <w:sz w:val="24"/>
+                <w:szCs w:val="24"/>
+              </w:rPr>
+              <w:t>]</w:t>
             </w:r>
           </w:p>
         </w:tc>
@@ -1745,7 +2187,7 @@
           <w:p>
             <w:pPr>
               <w:pStyle w:val="LO-normal"/>
-              <w:spacing w:before="120" w:after="120" w:line="240" w:lineRule="auto"/>
+              <w:spacing w:after="120" w:line="240" w:lineRule="auto"/>
             </w:pPr>
             <w:r>
               <w:rPr>
@@ -1770,14 +2212,30 @@
           <w:p>
             <w:pPr>
               <w:pStyle w:val="LO-normal"/>
-              <w:spacing w:before="120" w:after="120" w:line="240" w:lineRule="auto"/>
-            </w:pPr>
-            <w:r>
-              <w:rPr>
-                <w:sz w:val="24"/>
-                <w:szCs w:val="24"/>
-              </w:rPr>
-              <w:t>[QualityOfEducation]</w:t>
+              <w:spacing w:after="120" w:line="240" w:lineRule="auto"/>
+            </w:pPr>
+            <w:r>
+              <w:rPr>
+                <w:sz w:val="24"/>
+                <w:szCs w:val="24"/>
+              </w:rPr>
+              <w:t>[</w:t>
+            </w:r>
+            <w:proofErr w:type="spellStart"/>
+            <w:r>
+              <w:rPr>
+                <w:sz w:val="24"/>
+                <w:szCs w:val="24"/>
+              </w:rPr>
+              <w:t>QualityOfEducation</w:t>
+            </w:r>
+            <w:proofErr w:type="spellEnd"/>
+            <w:r>
+              <w:rPr>
+                <w:sz w:val="24"/>
+                <w:szCs w:val="24"/>
+              </w:rPr>
+              <w:t>]</w:t>
             </w:r>
           </w:p>
         </w:tc>
@@ -1796,15 +2254,33 @@
           <w:p>
             <w:pPr>
               <w:pStyle w:val="LO-normal"/>
-              <w:spacing w:before="120" w:after="120" w:line="240" w:lineRule="auto"/>
-            </w:pPr>
-            <w:r>
-              <w:rPr>
-                <w:b/>
-                <w:sz w:val="24"/>
-                <w:szCs w:val="24"/>
-              </w:rPr>
-              <w:t>Personal development, behaviour and welfare</w:t>
+              <w:spacing w:after="120" w:line="240" w:lineRule="auto"/>
+            </w:pPr>
+            <w:r>
+              <w:rPr>
+                <w:b/>
+                <w:sz w:val="24"/>
+                <w:szCs w:val="24"/>
+              </w:rPr>
+              <w:t xml:space="preserve">Personal development, </w:t>
+            </w:r>
+            <w:proofErr w:type="gramStart"/>
+            <w:r>
+              <w:rPr>
+                <w:b/>
+                <w:sz w:val="24"/>
+                <w:szCs w:val="24"/>
+              </w:rPr>
+              <w:t>behaviour</w:t>
+            </w:r>
+            <w:proofErr w:type="gramEnd"/>
+            <w:r>
+              <w:rPr>
+                <w:b/>
+                <w:sz w:val="24"/>
+                <w:szCs w:val="24"/>
+              </w:rPr>
+              <w:t xml:space="preserve"> and welfare</w:t>
             </w:r>
           </w:p>
         </w:tc>
@@ -1821,14 +2297,30 @@
           <w:p>
             <w:pPr>
               <w:pStyle w:val="LO-normal"/>
-              <w:spacing w:before="120" w:after="120" w:line="240" w:lineRule="auto"/>
-            </w:pPr>
-            <w:r>
-              <w:rPr>
-                <w:sz w:val="24"/>
-                <w:szCs w:val="24"/>
-              </w:rPr>
-              <w:t>[BehaviourAndAttitudes]</w:t>
+              <w:spacing w:after="120" w:line="240" w:lineRule="auto"/>
+            </w:pPr>
+            <w:r>
+              <w:rPr>
+                <w:sz w:val="24"/>
+                <w:szCs w:val="24"/>
+              </w:rPr>
+              <w:t>[</w:t>
+            </w:r>
+            <w:proofErr w:type="spellStart"/>
+            <w:r>
+              <w:rPr>
+                <w:sz w:val="24"/>
+                <w:szCs w:val="24"/>
+              </w:rPr>
+              <w:t>BehaviourAndAttitudes</w:t>
+            </w:r>
+            <w:proofErr w:type="spellEnd"/>
+            <w:r>
+              <w:rPr>
+                <w:sz w:val="24"/>
+                <w:szCs w:val="24"/>
+              </w:rPr>
+              <w:t>]</w:t>
             </w:r>
           </w:p>
         </w:tc>
@@ -1847,7 +2339,7 @@
           <w:p>
             <w:pPr>
               <w:pStyle w:val="LO-normal"/>
-              <w:spacing w:before="120" w:after="120" w:line="240" w:lineRule="auto"/>
+              <w:spacing w:after="120" w:line="240" w:lineRule="auto"/>
             </w:pPr>
             <w:r>
               <w:rPr>
@@ -1872,14 +2364,30 @@
           <w:p>
             <w:pPr>
               <w:pStyle w:val="LO-normal"/>
-              <w:spacing w:before="120" w:after="120" w:line="240" w:lineRule="auto"/>
-            </w:pPr>
-            <w:r>
-              <w:rPr>
-                <w:sz w:val="24"/>
-                <w:szCs w:val="24"/>
-              </w:rPr>
-              <w:t>[PersonalDevelopment]</w:t>
+              <w:spacing w:after="120" w:line="240" w:lineRule="auto"/>
+            </w:pPr>
+            <w:r>
+              <w:rPr>
+                <w:sz w:val="24"/>
+                <w:szCs w:val="24"/>
+              </w:rPr>
+              <w:t>[</w:t>
+            </w:r>
+            <w:proofErr w:type="spellStart"/>
+            <w:r>
+              <w:rPr>
+                <w:sz w:val="24"/>
+                <w:szCs w:val="24"/>
+              </w:rPr>
+              <w:t>PersonalDevelopment</w:t>
+            </w:r>
+            <w:proofErr w:type="spellEnd"/>
+            <w:r>
+              <w:rPr>
+                <w:sz w:val="24"/>
+                <w:szCs w:val="24"/>
+              </w:rPr>
+              <w:t>]</w:t>
             </w:r>
           </w:p>
         </w:tc>
@@ -1898,7 +2406,7 @@
           <w:p>
             <w:pPr>
               <w:pStyle w:val="LO-normal"/>
-              <w:spacing w:before="120" w:after="120" w:line="240" w:lineRule="auto"/>
+              <w:spacing w:after="120" w:line="240" w:lineRule="auto"/>
               <w:rPr>
                 <w:b/>
                 <w:sz w:val="24"/>
@@ -1928,14 +2436,30 @@
           <w:p>
             <w:pPr>
               <w:pStyle w:val="LO-normal"/>
-              <w:spacing w:before="120" w:after="120" w:line="240" w:lineRule="auto"/>
-            </w:pPr>
-            <w:r>
-              <w:rPr>
-                <w:sz w:val="24"/>
-                <w:szCs w:val="24"/>
-              </w:rPr>
-              <w:t>[EarlyYearsProvision]</w:t>
+              <w:spacing w:after="120" w:line="240" w:lineRule="auto"/>
+            </w:pPr>
+            <w:r>
+              <w:rPr>
+                <w:sz w:val="24"/>
+                <w:szCs w:val="24"/>
+              </w:rPr>
+              <w:t>[</w:t>
+            </w:r>
+            <w:proofErr w:type="spellStart"/>
+            <w:r>
+              <w:rPr>
+                <w:sz w:val="24"/>
+                <w:szCs w:val="24"/>
+              </w:rPr>
+              <w:t>EarlyYearsProvision</w:t>
+            </w:r>
+            <w:proofErr w:type="spellEnd"/>
+            <w:r>
+              <w:rPr>
+                <w:sz w:val="24"/>
+                <w:szCs w:val="24"/>
+              </w:rPr>
+              <w:t>]</w:t>
             </w:r>
           </w:p>
         </w:tc>
@@ -1969,7 +2493,7 @@
           <w:p>
             <w:pPr>
               <w:pStyle w:val="LO-normal"/>
-              <w:spacing w:before="120" w:line="240" w:lineRule="auto"/>
+              <w:spacing w:after="120" w:line="240" w:lineRule="auto"/>
               <w:rPr>
                 <w:b/>
                 <w:sz w:val="24"/>
@@ -1999,17 +2523,34 @@
           <w:p>
             <w:pPr>
               <w:pStyle w:val="LO-normal"/>
-              <w:rPr>
-                <w:sz w:val="24"/>
-                <w:szCs w:val="24"/>
-              </w:rPr>
-            </w:pPr>
-            <w:r>
-              <w:rPr>
-                <w:sz w:val="24"/>
-                <w:szCs w:val="24"/>
-              </w:rPr>
-              <w:t>[SchoolPerformanceAdditionalInformation]</w:t>
+              <w:spacing w:after="120"/>
+              <w:rPr>
+                <w:sz w:val="24"/>
+                <w:szCs w:val="24"/>
+              </w:rPr>
+            </w:pPr>
+            <w:r>
+              <w:rPr>
+                <w:sz w:val="24"/>
+                <w:szCs w:val="24"/>
+              </w:rPr>
+              <w:t>[</w:t>
+            </w:r>
+            <w:proofErr w:type="spellStart"/>
+            <w:r>
+              <w:rPr>
+                <w:sz w:val="24"/>
+                <w:szCs w:val="24"/>
+              </w:rPr>
+              <w:t>SchoolPerformanceAdditionalInformation</w:t>
+            </w:r>
+            <w:proofErr w:type="spellEnd"/>
+            <w:r>
+              <w:rPr>
+                <w:sz w:val="24"/>
+                <w:szCs w:val="24"/>
+              </w:rPr>
+              <w:t>]</w:t>
             </w:r>
           </w:p>
         </w:tc>
@@ -2020,7 +2561,6 @@
         <w:pStyle w:val="LO-normal"/>
       </w:pPr>
       <w:r>
-        <w:lastRenderedPageBreak/>
         <w:t xml:space="preserve"> </w:t>
       </w:r>
     </w:p>
@@ -2037,6 +2577,7 @@
         <w:pStyle w:val="Heading2"/>
       </w:pPr>
       <w:r>
+        <w:lastRenderedPageBreak/>
         <w:t>Rationale for the project</w:t>
       </w:r>
     </w:p>
@@ -2065,9 +2606,18 @@
           <w:p>
             <w:pPr>
               <w:pStyle w:val="LO-normal"/>
-            </w:pPr>
-            <w:r>
-              <w:t>[RationaleForProject]</w:t>
+              <w:spacing w:after="120"/>
+            </w:pPr>
+            <w:r>
+              <w:t>[</w:t>
+            </w:r>
+            <w:proofErr w:type="spellStart"/>
+            <w:r>
+              <w:t>RationaleForProject</w:t>
+            </w:r>
+            <w:proofErr w:type="spellEnd"/>
+            <w:r>
+              <w:t>]</w:t>
             </w:r>
           </w:p>
         </w:tc>
@@ -2106,9 +2656,18 @@
           <w:p>
             <w:pPr>
               <w:pStyle w:val="LO-normal"/>
-            </w:pPr>
-            <w:r>
-              <w:t>[RationaleForTrust]</w:t>
+              <w:spacing w:after="120"/>
+            </w:pPr>
+            <w:r>
+              <w:t>[</w:t>
+            </w:r>
+            <w:proofErr w:type="spellStart"/>
+            <w:r>
+              <w:t>RationaleForTrust</w:t>
+            </w:r>
+            <w:proofErr w:type="spellEnd"/>
+            <w:r>
+              <w:t>]</w:t>
             </w:r>
           </w:p>
         </w:tc>
@@ -2116,7 +2675,7 @@
     </w:tbl>
     <w:p>
       <w:pPr>
-        <w:pStyle w:val="Heading2"/>
+        <w:pStyle w:val="Heading1"/>
       </w:pPr>
     </w:p>
     <w:p>
@@ -2149,18 +2708,36 @@
           <w:p>
             <w:pPr>
               <w:pStyle w:val="LO-normal"/>
-            </w:pPr>
-            <w:r>
-              <w:rPr>
-                <w:sz w:val="24"/>
-                <w:szCs w:val="24"/>
-              </w:rPr>
-              <w:t>[RisksAndIssues]</w:t>
-            </w:r>
-          </w:p>
-          <w:p>
-            <w:pPr>
-              <w:pStyle w:val="LO-normal"/>
+              <w:spacing w:after="120"/>
+            </w:pPr>
+            <w:r>
+              <w:rPr>
+                <w:sz w:val="24"/>
+                <w:szCs w:val="24"/>
+              </w:rPr>
+              <w:t>[</w:t>
+            </w:r>
+            <w:proofErr w:type="spellStart"/>
+            <w:r>
+              <w:rPr>
+                <w:sz w:val="24"/>
+                <w:szCs w:val="24"/>
+              </w:rPr>
+              <w:t>RisksAndIssues</w:t>
+            </w:r>
+            <w:proofErr w:type="spellEnd"/>
+            <w:r>
+              <w:rPr>
+                <w:sz w:val="24"/>
+                <w:szCs w:val="24"/>
+              </w:rPr>
+              <w:t>]</w:t>
+            </w:r>
+          </w:p>
+          <w:p>
+            <w:pPr>
+              <w:pStyle w:val="LO-normal"/>
+              <w:spacing w:after="120"/>
             </w:pPr>
             <w:r>
               <w:rPr>
@@ -2173,6 +2750,7 @@
           <w:p>
             <w:pPr>
               <w:pStyle w:val="LO-normal"/>
+              <w:spacing w:after="120"/>
             </w:pPr>
             <w:r>
               <w:rPr>
@@ -2220,6 +2798,7 @@
           <w:p>
             <w:pPr>
               <w:pStyle w:val="LO-normal"/>
+              <w:spacing w:after="120"/>
             </w:pPr>
             <w:r>
               <w:rPr>
@@ -2244,13 +2823,30 @@
           <w:p>
             <w:pPr>
               <w:pStyle w:val="LO-normal"/>
-            </w:pPr>
-            <w:r>
-              <w:rPr>
-                <w:sz w:val="24"/>
-                <w:szCs w:val="24"/>
-              </w:rPr>
-              <w:t>[EqualitiesImpactAssessmentConsidered]</w:t>
+              <w:spacing w:after="120"/>
+            </w:pPr>
+            <w:r>
+              <w:rPr>
+                <w:sz w:val="24"/>
+                <w:szCs w:val="24"/>
+              </w:rPr>
+              <w:t>[</w:t>
+            </w:r>
+            <w:proofErr w:type="spellStart"/>
+            <w:r>
+              <w:rPr>
+                <w:sz w:val="24"/>
+                <w:szCs w:val="24"/>
+              </w:rPr>
+              <w:t>EqualitiesImpactAssessmentConsidered</w:t>
+            </w:r>
+            <w:proofErr w:type="spellEnd"/>
+            <w:r>
+              <w:rPr>
+                <w:sz w:val="24"/>
+                <w:szCs w:val="24"/>
+              </w:rPr>
+              <w:t>]</w:t>
             </w:r>
           </w:p>
         </w:tc>
@@ -2266,7 +2862,7 @@
     </w:p>
     <w:p>
       <w:pPr>
-        <w:pStyle w:val="Heading1"/>
+        <w:pStyle w:val="Heading2"/>
       </w:pPr>
       <w:r>
         <w:t>School budget information</w:t>
@@ -2295,16 +2891,33 @@
           <w:p>
             <w:pPr>
               <w:pStyle w:val="LO-normal"/>
-              <w:spacing w:before="120" w:after="120" w:line="240" w:lineRule="auto"/>
-            </w:pPr>
-            <w:r>
-              <w:rPr>
-                <w:b/>
-                <w:sz w:val="24"/>
-                <w:szCs w:val="24"/>
-              </w:rPr>
-              <w:lastRenderedPageBreak/>
-              <w:t>Revenue carry forward at end - March (current year) 2021</w:t>
+              <w:spacing w:after="120" w:line="240" w:lineRule="auto"/>
+            </w:pPr>
+            <w:r>
+              <w:rPr>
+                <w:b/>
+                <w:sz w:val="24"/>
+                <w:szCs w:val="24"/>
+              </w:rPr>
+              <w:t xml:space="preserve">Revenue </w:t>
+            </w:r>
+            <w:proofErr w:type="gramStart"/>
+            <w:r>
+              <w:rPr>
+                <w:b/>
+                <w:sz w:val="24"/>
+                <w:szCs w:val="24"/>
+              </w:rPr>
+              <w:t>carry</w:t>
+            </w:r>
+            <w:proofErr w:type="gramEnd"/>
+            <w:r>
+              <w:rPr>
+                <w:b/>
+                <w:sz w:val="24"/>
+                <w:szCs w:val="24"/>
+              </w:rPr>
+              <w:t xml:space="preserve"> forward at end - March (current year) 2021</w:t>
             </w:r>
           </w:p>
         </w:tc>
@@ -2321,14 +2934,30 @@
           <w:p>
             <w:pPr>
               <w:pStyle w:val="LO-normal"/>
-              <w:spacing w:before="120" w:after="120" w:line="240" w:lineRule="auto"/>
-            </w:pPr>
-            <w:r>
-              <w:rPr>
-                <w:sz w:val="24"/>
-                <w:szCs w:val="24"/>
-              </w:rPr>
-              <w:t>[RevenueCarryForwardAtEndMarchCurrentYear]</w:t>
+              <w:spacing w:after="120" w:line="240" w:lineRule="auto"/>
+            </w:pPr>
+            <w:r>
+              <w:rPr>
+                <w:sz w:val="24"/>
+                <w:szCs w:val="24"/>
+              </w:rPr>
+              <w:t>[</w:t>
+            </w:r>
+            <w:proofErr w:type="spellStart"/>
+            <w:r>
+              <w:rPr>
+                <w:sz w:val="24"/>
+                <w:szCs w:val="24"/>
+              </w:rPr>
+              <w:t>RevenueCarryForwardAtEndMarchCurrentYear</w:t>
+            </w:r>
+            <w:proofErr w:type="spellEnd"/>
+            <w:r>
+              <w:rPr>
+                <w:sz w:val="24"/>
+                <w:szCs w:val="24"/>
+              </w:rPr>
+              <w:t>]</w:t>
             </w:r>
           </w:p>
         </w:tc>
@@ -2347,14 +2976,15 @@
           <w:p>
             <w:pPr>
               <w:pStyle w:val="LO-normal"/>
-              <w:spacing w:before="120" w:after="120" w:line="240" w:lineRule="auto"/>
-            </w:pPr>
-            <w:r>
-              <w:rPr>
-                <w:b/>
-                <w:sz w:val="24"/>
-                <w:szCs w:val="24"/>
-              </w:rPr>
+              <w:spacing w:after="120" w:line="240" w:lineRule="auto"/>
+            </w:pPr>
+            <w:r>
+              <w:rPr>
+                <w:b/>
+                <w:sz w:val="24"/>
+                <w:szCs w:val="24"/>
+              </w:rPr>
+              <w:lastRenderedPageBreak/>
               <w:t>Projected revenue balance at end - March (following year) 2022</w:t>
             </w:r>
           </w:p>
@@ -2372,14 +3002,30 @@
           <w:p>
             <w:pPr>
               <w:pStyle w:val="LO-normal"/>
-              <w:spacing w:before="120" w:after="120" w:line="240" w:lineRule="auto"/>
-            </w:pPr>
-            <w:r>
-              <w:rPr>
-                <w:sz w:val="24"/>
-                <w:szCs w:val="24"/>
-              </w:rPr>
-              <w:t>[ProjectedRevenueBalanceAtEndMarchNextYear]</w:t>
+              <w:spacing w:after="120" w:line="240" w:lineRule="auto"/>
+            </w:pPr>
+            <w:r>
+              <w:rPr>
+                <w:sz w:val="24"/>
+                <w:szCs w:val="24"/>
+              </w:rPr>
+              <w:t>[</w:t>
+            </w:r>
+            <w:proofErr w:type="spellStart"/>
+            <w:r>
+              <w:rPr>
+                <w:sz w:val="24"/>
+                <w:szCs w:val="24"/>
+              </w:rPr>
+              <w:t>ProjectedRevenueBalanceAtEndMarchNextYear</w:t>
+            </w:r>
+            <w:proofErr w:type="spellEnd"/>
+            <w:r>
+              <w:rPr>
+                <w:sz w:val="24"/>
+                <w:szCs w:val="24"/>
+              </w:rPr>
+              <w:t>]</w:t>
             </w:r>
           </w:p>
         </w:tc>
@@ -2398,21 +3044,39 @@
           <w:p>
             <w:pPr>
               <w:pStyle w:val="LO-normal"/>
-              <w:spacing w:before="120" w:after="120" w:line="240" w:lineRule="auto"/>
-            </w:pPr>
-            <w:r>
-              <w:rPr>
-                <w:b/>
-                <w:sz w:val="24"/>
-                <w:szCs w:val="24"/>
-              </w:rPr>
-              <w:t>Capital carry forward at end - March (current year)</w:t>
-            </w:r>
-          </w:p>
-          <w:p>
-            <w:pPr>
-              <w:pStyle w:val="LO-normal"/>
-              <w:spacing w:before="120" w:after="120" w:line="240" w:lineRule="auto"/>
+              <w:spacing w:after="120" w:line="240" w:lineRule="auto"/>
+            </w:pPr>
+            <w:r>
+              <w:rPr>
+                <w:b/>
+                <w:sz w:val="24"/>
+                <w:szCs w:val="24"/>
+              </w:rPr>
+              <w:t xml:space="preserve">Capital </w:t>
+            </w:r>
+            <w:proofErr w:type="gramStart"/>
+            <w:r>
+              <w:rPr>
+                <w:b/>
+                <w:sz w:val="24"/>
+                <w:szCs w:val="24"/>
+              </w:rPr>
+              <w:t>carry</w:t>
+            </w:r>
+            <w:proofErr w:type="gramEnd"/>
+            <w:r>
+              <w:rPr>
+                <w:b/>
+                <w:sz w:val="24"/>
+                <w:szCs w:val="24"/>
+              </w:rPr>
+              <w:t xml:space="preserve"> forward at end - March (current year)</w:t>
+            </w:r>
+          </w:p>
+          <w:p>
+            <w:pPr>
+              <w:pStyle w:val="LO-normal"/>
+              <w:spacing w:after="120" w:line="240" w:lineRule="auto"/>
             </w:pPr>
             <w:r>
               <w:rPr>
@@ -2437,14 +3101,30 @@
           <w:p>
             <w:pPr>
               <w:pStyle w:val="LO-normal"/>
-              <w:spacing w:before="120" w:after="120" w:line="240" w:lineRule="auto"/>
-            </w:pPr>
-            <w:r>
-              <w:rPr>
-                <w:sz w:val="24"/>
-                <w:szCs w:val="24"/>
-              </w:rPr>
-              <w:t>[CapitalCarryForwardAtEndMarchCurrentYear]</w:t>
+              <w:spacing w:after="120" w:line="240" w:lineRule="auto"/>
+            </w:pPr>
+            <w:r>
+              <w:rPr>
+                <w:sz w:val="24"/>
+                <w:szCs w:val="24"/>
+              </w:rPr>
+              <w:t>[</w:t>
+            </w:r>
+            <w:proofErr w:type="spellStart"/>
+            <w:r>
+              <w:rPr>
+                <w:sz w:val="24"/>
+                <w:szCs w:val="24"/>
+              </w:rPr>
+              <w:t>CapitalCarryForwardAtEndMarchCurrentYear</w:t>
+            </w:r>
+            <w:proofErr w:type="spellEnd"/>
+            <w:r>
+              <w:rPr>
+                <w:sz w:val="24"/>
+                <w:szCs w:val="24"/>
+              </w:rPr>
+              <w:t>]</w:t>
             </w:r>
           </w:p>
         </w:tc>
@@ -2463,21 +3143,39 @@
           <w:p>
             <w:pPr>
               <w:pStyle w:val="LO-normal"/>
-              <w:spacing w:before="120" w:after="120" w:line="240" w:lineRule="auto"/>
-            </w:pPr>
-            <w:r>
-              <w:rPr>
-                <w:b/>
-                <w:sz w:val="24"/>
-                <w:szCs w:val="24"/>
-              </w:rPr>
-              <w:t>Capital carry forward at end - March (following year)</w:t>
-            </w:r>
-          </w:p>
-          <w:p>
-            <w:pPr>
-              <w:pStyle w:val="LO-normal"/>
-              <w:spacing w:before="120" w:after="120" w:line="240" w:lineRule="auto"/>
+              <w:spacing w:after="120" w:line="240" w:lineRule="auto"/>
+            </w:pPr>
+            <w:r>
+              <w:rPr>
+                <w:b/>
+                <w:sz w:val="24"/>
+                <w:szCs w:val="24"/>
+              </w:rPr>
+              <w:t xml:space="preserve">Capital </w:t>
+            </w:r>
+            <w:proofErr w:type="gramStart"/>
+            <w:r>
+              <w:rPr>
+                <w:b/>
+                <w:sz w:val="24"/>
+                <w:szCs w:val="24"/>
+              </w:rPr>
+              <w:t>carry</w:t>
+            </w:r>
+            <w:proofErr w:type="gramEnd"/>
+            <w:r>
+              <w:rPr>
+                <w:b/>
+                <w:sz w:val="24"/>
+                <w:szCs w:val="24"/>
+              </w:rPr>
+              <w:t xml:space="preserve"> forward at end - March (following year)</w:t>
+            </w:r>
+          </w:p>
+          <w:p>
+            <w:pPr>
+              <w:pStyle w:val="LO-normal"/>
+              <w:spacing w:after="120" w:line="240" w:lineRule="auto"/>
             </w:pPr>
             <w:r>
               <w:rPr>
@@ -2502,14 +3200,30 @@
           <w:p>
             <w:pPr>
               <w:pStyle w:val="LO-normal"/>
-              <w:spacing w:before="120" w:after="120" w:line="240" w:lineRule="auto"/>
-            </w:pPr>
-            <w:r>
-              <w:rPr>
-                <w:sz w:val="24"/>
-                <w:szCs w:val="24"/>
-              </w:rPr>
-              <w:t>[CapitalCarryForwardAtEndMarchNextYear]</w:t>
+              <w:spacing w:after="120" w:line="240" w:lineRule="auto"/>
+            </w:pPr>
+            <w:r>
+              <w:rPr>
+                <w:sz w:val="24"/>
+                <w:szCs w:val="24"/>
+              </w:rPr>
+              <w:t>[</w:t>
+            </w:r>
+            <w:proofErr w:type="spellStart"/>
+            <w:r>
+              <w:rPr>
+                <w:sz w:val="24"/>
+                <w:szCs w:val="24"/>
+              </w:rPr>
+              <w:t>CapitalCarryForwardAtEndMarchNextYear</w:t>
+            </w:r>
+            <w:proofErr w:type="spellEnd"/>
+            <w:r>
+              <w:rPr>
+                <w:sz w:val="24"/>
+                <w:szCs w:val="24"/>
+              </w:rPr>
+              <w:t>]</w:t>
             </w:r>
           </w:p>
         </w:tc>
@@ -2543,7 +3257,7 @@
           <w:p>
             <w:pPr>
               <w:pStyle w:val="LO-normal"/>
-              <w:spacing w:before="120" w:after="120" w:line="240" w:lineRule="auto"/>
+              <w:spacing w:after="120" w:line="240" w:lineRule="auto"/>
             </w:pPr>
             <w:r>
               <w:rPr>
@@ -2568,18 +3282,34 @@
           <w:p>
             <w:pPr>
               <w:pStyle w:val="LO-normal"/>
-              <w:spacing w:before="120" w:after="120" w:line="240" w:lineRule="auto"/>
-              <w:rPr>
-                <w:sz w:val="24"/>
-                <w:szCs w:val="24"/>
-              </w:rPr>
-            </w:pPr>
-            <w:r>
-              <w:rPr>
-                <w:sz w:val="24"/>
-                <w:szCs w:val="24"/>
-              </w:rPr>
-              <w:t>[SchoolBudgetInformationAdditionalInformation]</w:t>
+              <w:spacing w:after="120" w:line="240" w:lineRule="auto"/>
+              <w:rPr>
+                <w:sz w:val="24"/>
+                <w:szCs w:val="24"/>
+              </w:rPr>
+            </w:pPr>
+            <w:r>
+              <w:rPr>
+                <w:sz w:val="24"/>
+                <w:szCs w:val="24"/>
+              </w:rPr>
+              <w:t>[</w:t>
+            </w:r>
+            <w:proofErr w:type="spellStart"/>
+            <w:r>
+              <w:rPr>
+                <w:sz w:val="24"/>
+                <w:szCs w:val="24"/>
+              </w:rPr>
+              <w:t>SchoolBudgetInformationAdditionalInformation</w:t>
+            </w:r>
+            <w:proofErr w:type="spellEnd"/>
+            <w:r>
+              <w:rPr>
+                <w:sz w:val="24"/>
+                <w:szCs w:val="24"/>
+              </w:rPr>
+              <w:t>]</w:t>
             </w:r>
           </w:p>
         </w:tc>
@@ -2623,7 +3353,7 @@
           <w:p>
             <w:pPr>
               <w:pStyle w:val="LO-normal"/>
-              <w:spacing w:before="120" w:after="120" w:line="240" w:lineRule="auto"/>
+              <w:spacing w:after="120" w:line="240" w:lineRule="auto"/>
             </w:pPr>
             <w:r>
               <w:rPr>
@@ -2648,7 +3378,7 @@
           <w:p>
             <w:pPr>
               <w:pStyle w:val="LO-normal"/>
-              <w:spacing w:before="120" w:after="120" w:line="240" w:lineRule="auto"/>
+              <w:spacing w:after="120" w:line="240" w:lineRule="auto"/>
             </w:pPr>
             <w:r>
               <w:rPr>
@@ -2673,7 +3403,7 @@
           <w:p>
             <w:pPr>
               <w:pStyle w:val="LO-normal"/>
-              <w:spacing w:before="120" w:after="120" w:line="240" w:lineRule="auto"/>
+              <w:spacing w:after="120" w:line="240" w:lineRule="auto"/>
             </w:pPr>
             <w:r>
               <w:rPr>
@@ -2698,7 +3428,7 @@
           <w:p>
             <w:pPr>
               <w:pStyle w:val="LO-normal"/>
-              <w:spacing w:before="120" w:after="120" w:line="240" w:lineRule="auto"/>
+              <w:spacing w:after="120" w:line="240" w:lineRule="auto"/>
             </w:pPr>
             <w:r>
               <w:rPr>
@@ -2725,7 +3455,7 @@
           <w:p>
             <w:pPr>
               <w:pStyle w:val="LO-normal"/>
-              <w:spacing w:before="120" w:after="120" w:line="240" w:lineRule="auto"/>
+              <w:spacing w:after="120" w:line="240" w:lineRule="auto"/>
             </w:pPr>
             <w:r>
               <w:rPr>
@@ -2750,18 +3480,34 @@
           <w:p>
             <w:pPr>
               <w:pStyle w:val="LO-normal"/>
-              <w:spacing w:after="100" w:line="276" w:lineRule="auto"/>
-              <w:rPr>
-                <w:sz w:val="24"/>
-                <w:szCs w:val="24"/>
-              </w:rPr>
-            </w:pPr>
-            <w:r>
-              <w:rPr>
-                <w:sz w:val="24"/>
-                <w:szCs w:val="24"/>
-              </w:rPr>
-              <w:t>[SchoolCapacity]</w:t>
+              <w:spacing w:after="120" w:line="276" w:lineRule="auto"/>
+              <w:rPr>
+                <w:sz w:val="24"/>
+                <w:szCs w:val="24"/>
+              </w:rPr>
+            </w:pPr>
+            <w:r>
+              <w:rPr>
+                <w:sz w:val="24"/>
+                <w:szCs w:val="24"/>
+              </w:rPr>
+              <w:t>[</w:t>
+            </w:r>
+            <w:proofErr w:type="spellStart"/>
+            <w:r>
+              <w:rPr>
+                <w:sz w:val="24"/>
+                <w:szCs w:val="24"/>
+              </w:rPr>
+              <w:t>SchoolCapacity</w:t>
+            </w:r>
+            <w:proofErr w:type="spellEnd"/>
+            <w:r>
+              <w:rPr>
+                <w:sz w:val="24"/>
+                <w:szCs w:val="24"/>
+              </w:rPr>
+              <w:t>]</w:t>
             </w:r>
           </w:p>
         </w:tc>
@@ -2778,18 +3524,34 @@
           <w:p>
             <w:pPr>
               <w:pStyle w:val="LO-normal"/>
-              <w:spacing w:after="100" w:line="276" w:lineRule="auto"/>
-              <w:rPr>
-                <w:sz w:val="24"/>
-                <w:szCs w:val="24"/>
-              </w:rPr>
-            </w:pPr>
-            <w:r>
-              <w:rPr>
-                <w:sz w:val="24"/>
-                <w:szCs w:val="24"/>
-              </w:rPr>
-              <w:t>[NumberOnRoll]</w:t>
+              <w:spacing w:after="120" w:line="276" w:lineRule="auto"/>
+              <w:rPr>
+                <w:sz w:val="24"/>
+                <w:szCs w:val="24"/>
+              </w:rPr>
+            </w:pPr>
+            <w:r>
+              <w:rPr>
+                <w:sz w:val="24"/>
+                <w:szCs w:val="24"/>
+              </w:rPr>
+              <w:t>[</w:t>
+            </w:r>
+            <w:proofErr w:type="spellStart"/>
+            <w:r>
+              <w:rPr>
+                <w:sz w:val="24"/>
+                <w:szCs w:val="24"/>
+              </w:rPr>
+              <w:t>NumberOnRoll</w:t>
+            </w:r>
+            <w:proofErr w:type="spellEnd"/>
+            <w:r>
+              <w:rPr>
+                <w:sz w:val="24"/>
+                <w:szCs w:val="24"/>
+              </w:rPr>
+              <w:t>]</w:t>
             </w:r>
           </w:p>
         </w:tc>
@@ -2806,24 +3568,40 @@
           <w:p>
             <w:pPr>
               <w:pStyle w:val="LO-normal"/>
-              <w:spacing w:after="100" w:line="276" w:lineRule="auto"/>
-              <w:rPr>
-                <w:sz w:val="24"/>
-                <w:szCs w:val="24"/>
-              </w:rPr>
-            </w:pPr>
-            <w:r>
-              <w:rPr>
-                <w:sz w:val="24"/>
-                <w:szCs w:val="24"/>
-              </w:rPr>
-              <w:t>[PercentageSchoolFull]</w:t>
-            </w:r>
-          </w:p>
-          <w:p>
-            <w:pPr>
-              <w:pStyle w:val="LO-normal"/>
-              <w:spacing w:before="120" w:after="120" w:line="240" w:lineRule="auto"/>
+              <w:spacing w:after="120" w:line="276" w:lineRule="auto"/>
+              <w:rPr>
+                <w:sz w:val="24"/>
+                <w:szCs w:val="24"/>
+              </w:rPr>
+            </w:pPr>
+            <w:r>
+              <w:rPr>
+                <w:sz w:val="24"/>
+                <w:szCs w:val="24"/>
+              </w:rPr>
+              <w:t>[</w:t>
+            </w:r>
+            <w:proofErr w:type="spellStart"/>
+            <w:r>
+              <w:rPr>
+                <w:sz w:val="24"/>
+                <w:szCs w:val="24"/>
+              </w:rPr>
+              <w:t>PercentageSchoolFull</w:t>
+            </w:r>
+            <w:proofErr w:type="spellEnd"/>
+            <w:r>
+              <w:rPr>
+                <w:sz w:val="24"/>
+                <w:szCs w:val="24"/>
+              </w:rPr>
+              <w:t>]</w:t>
+            </w:r>
+          </w:p>
+          <w:p>
+            <w:pPr>
+              <w:pStyle w:val="LO-normal"/>
+              <w:spacing w:after="120" w:line="240" w:lineRule="auto"/>
               <w:rPr>
                 <w:sz w:val="24"/>
                 <w:szCs w:val="24"/>
@@ -2846,7 +3624,7 @@
           <w:p>
             <w:pPr>
               <w:pStyle w:val="LO-normal"/>
-              <w:spacing w:before="120" w:after="120" w:line="240" w:lineRule="auto"/>
+              <w:spacing w:after="120" w:line="240" w:lineRule="auto"/>
               <w:rPr>
                 <w:b/>
                 <w:sz w:val="24"/>
@@ -2876,24 +3654,40 @@
           <w:p>
             <w:pPr>
               <w:pStyle w:val="LO-normal"/>
-              <w:spacing w:after="100" w:line="276" w:lineRule="auto"/>
-              <w:rPr>
-                <w:sz w:val="24"/>
-                <w:szCs w:val="24"/>
-              </w:rPr>
-            </w:pPr>
-            <w:r>
-              <w:rPr>
-                <w:sz w:val="24"/>
-                <w:szCs w:val="24"/>
-              </w:rPr>
-              <w:t>[YearOneProjectedCapacity]</w:t>
-            </w:r>
-          </w:p>
-          <w:p>
-            <w:pPr>
-              <w:pStyle w:val="LO-normal"/>
-              <w:spacing w:before="120" w:after="120" w:line="240" w:lineRule="auto"/>
+              <w:spacing w:after="120" w:line="276" w:lineRule="auto"/>
+              <w:rPr>
+                <w:sz w:val="24"/>
+                <w:szCs w:val="24"/>
+              </w:rPr>
+            </w:pPr>
+            <w:r>
+              <w:rPr>
+                <w:sz w:val="24"/>
+                <w:szCs w:val="24"/>
+              </w:rPr>
+              <w:t>[</w:t>
+            </w:r>
+            <w:proofErr w:type="spellStart"/>
+            <w:r>
+              <w:rPr>
+                <w:sz w:val="24"/>
+                <w:szCs w:val="24"/>
+              </w:rPr>
+              <w:t>YearOneProjectedCapacity</w:t>
+            </w:r>
+            <w:proofErr w:type="spellEnd"/>
+            <w:r>
+              <w:rPr>
+                <w:sz w:val="24"/>
+                <w:szCs w:val="24"/>
+              </w:rPr>
+              <w:t>]</w:t>
+            </w:r>
+          </w:p>
+          <w:p>
+            <w:pPr>
+              <w:pStyle w:val="LO-normal"/>
+              <w:spacing w:after="120" w:line="240" w:lineRule="auto"/>
               <w:rPr>
                 <w:sz w:val="24"/>
                 <w:szCs w:val="24"/>
@@ -2914,18 +3708,34 @@
           <w:p>
             <w:pPr>
               <w:pStyle w:val="LO-normal"/>
-              <w:spacing w:after="100" w:line="276" w:lineRule="auto"/>
-              <w:rPr>
-                <w:sz w:val="24"/>
-                <w:szCs w:val="24"/>
-              </w:rPr>
-            </w:pPr>
-            <w:r>
-              <w:rPr>
-                <w:sz w:val="24"/>
-                <w:szCs w:val="24"/>
-              </w:rPr>
-              <w:t>[YearOneProjectedPupilNumbers]</w:t>
+              <w:spacing w:after="120" w:line="276" w:lineRule="auto"/>
+              <w:rPr>
+                <w:sz w:val="24"/>
+                <w:szCs w:val="24"/>
+              </w:rPr>
+            </w:pPr>
+            <w:r>
+              <w:rPr>
+                <w:sz w:val="24"/>
+                <w:szCs w:val="24"/>
+              </w:rPr>
+              <w:t>[</w:t>
+            </w:r>
+            <w:proofErr w:type="spellStart"/>
+            <w:r>
+              <w:rPr>
+                <w:sz w:val="24"/>
+                <w:szCs w:val="24"/>
+              </w:rPr>
+              <w:t>YearOneProjectedPupilNumbers</w:t>
+            </w:r>
+            <w:proofErr w:type="spellEnd"/>
+            <w:r>
+              <w:rPr>
+                <w:sz w:val="24"/>
+                <w:szCs w:val="24"/>
+              </w:rPr>
+              <w:t>]</w:t>
             </w:r>
           </w:p>
         </w:tc>
@@ -2942,18 +3752,34 @@
           <w:p>
             <w:pPr>
               <w:pStyle w:val="LO-normal"/>
-              <w:spacing w:after="100" w:line="276" w:lineRule="auto"/>
-              <w:rPr>
-                <w:sz w:val="24"/>
-                <w:szCs w:val="24"/>
-              </w:rPr>
-            </w:pPr>
-            <w:r>
-              <w:rPr>
-                <w:sz w:val="24"/>
-                <w:szCs w:val="24"/>
-              </w:rPr>
-              <w:t>[YearOnePercentageSchoolFull]</w:t>
+              <w:spacing w:after="120" w:line="276" w:lineRule="auto"/>
+              <w:rPr>
+                <w:sz w:val="24"/>
+                <w:szCs w:val="24"/>
+              </w:rPr>
+            </w:pPr>
+            <w:r>
+              <w:rPr>
+                <w:sz w:val="24"/>
+                <w:szCs w:val="24"/>
+              </w:rPr>
+              <w:t>[</w:t>
+            </w:r>
+            <w:proofErr w:type="spellStart"/>
+            <w:r>
+              <w:rPr>
+                <w:sz w:val="24"/>
+                <w:szCs w:val="24"/>
+              </w:rPr>
+              <w:t>YearOnePercentageSchoolFull</w:t>
+            </w:r>
+            <w:proofErr w:type="spellEnd"/>
+            <w:r>
+              <w:rPr>
+                <w:sz w:val="24"/>
+                <w:szCs w:val="24"/>
+              </w:rPr>
+              <w:t>]</w:t>
             </w:r>
           </w:p>
         </w:tc>
@@ -2972,7 +3798,7 @@
           <w:p>
             <w:pPr>
               <w:pStyle w:val="LO-normal"/>
-              <w:spacing w:before="120" w:after="120" w:line="240" w:lineRule="auto"/>
+              <w:spacing w:after="120" w:line="240" w:lineRule="auto"/>
             </w:pPr>
             <w:r>
               <w:rPr>
@@ -2997,18 +3823,34 @@
           <w:p>
             <w:pPr>
               <w:pStyle w:val="LO-normal"/>
-              <w:spacing w:after="100" w:line="276" w:lineRule="auto"/>
-              <w:rPr>
-                <w:sz w:val="24"/>
-                <w:szCs w:val="24"/>
-              </w:rPr>
-            </w:pPr>
-            <w:r>
-              <w:rPr>
-                <w:sz w:val="24"/>
-                <w:szCs w:val="24"/>
-              </w:rPr>
-              <w:t>[YearTwoProjectedCapacity]</w:t>
+              <w:spacing w:after="120" w:line="276" w:lineRule="auto"/>
+              <w:rPr>
+                <w:sz w:val="24"/>
+                <w:szCs w:val="24"/>
+              </w:rPr>
+            </w:pPr>
+            <w:r>
+              <w:rPr>
+                <w:sz w:val="24"/>
+                <w:szCs w:val="24"/>
+              </w:rPr>
+              <w:t>[</w:t>
+            </w:r>
+            <w:proofErr w:type="spellStart"/>
+            <w:r>
+              <w:rPr>
+                <w:sz w:val="24"/>
+                <w:szCs w:val="24"/>
+              </w:rPr>
+              <w:t>YearTwoProjectedCapacity</w:t>
+            </w:r>
+            <w:proofErr w:type="spellEnd"/>
+            <w:r>
+              <w:rPr>
+                <w:sz w:val="24"/>
+                <w:szCs w:val="24"/>
+              </w:rPr>
+              <w:t>]</w:t>
             </w:r>
           </w:p>
         </w:tc>
@@ -3025,18 +3867,34 @@
           <w:p>
             <w:pPr>
               <w:pStyle w:val="LO-normal"/>
-              <w:spacing w:after="100" w:line="276" w:lineRule="auto"/>
-              <w:rPr>
-                <w:sz w:val="24"/>
-                <w:szCs w:val="24"/>
-              </w:rPr>
-            </w:pPr>
-            <w:r>
-              <w:rPr>
-                <w:sz w:val="24"/>
-                <w:szCs w:val="24"/>
-              </w:rPr>
-              <w:t>[YearTwoProjectedPupilNumbers]</w:t>
+              <w:spacing w:after="120" w:line="276" w:lineRule="auto"/>
+              <w:rPr>
+                <w:sz w:val="24"/>
+                <w:szCs w:val="24"/>
+              </w:rPr>
+            </w:pPr>
+            <w:r>
+              <w:rPr>
+                <w:sz w:val="24"/>
+                <w:szCs w:val="24"/>
+              </w:rPr>
+              <w:t>[</w:t>
+            </w:r>
+            <w:proofErr w:type="spellStart"/>
+            <w:r>
+              <w:rPr>
+                <w:sz w:val="24"/>
+                <w:szCs w:val="24"/>
+              </w:rPr>
+              <w:t>YearTwoProjectedPupilNumbers</w:t>
+            </w:r>
+            <w:proofErr w:type="spellEnd"/>
+            <w:r>
+              <w:rPr>
+                <w:sz w:val="24"/>
+                <w:szCs w:val="24"/>
+              </w:rPr>
+              <w:t>]</w:t>
             </w:r>
           </w:p>
         </w:tc>
@@ -3053,18 +3911,34 @@
           <w:p>
             <w:pPr>
               <w:pStyle w:val="LO-normal"/>
-              <w:spacing w:after="100" w:line="276" w:lineRule="auto"/>
-              <w:rPr>
-                <w:sz w:val="24"/>
-                <w:szCs w:val="24"/>
-              </w:rPr>
-            </w:pPr>
-            <w:r>
-              <w:rPr>
-                <w:sz w:val="24"/>
-                <w:szCs w:val="24"/>
-              </w:rPr>
-              <w:t>[YearTwoPercentageSchoolFull]</w:t>
+              <w:spacing w:after="120" w:line="276" w:lineRule="auto"/>
+              <w:rPr>
+                <w:sz w:val="24"/>
+                <w:szCs w:val="24"/>
+              </w:rPr>
+            </w:pPr>
+            <w:r>
+              <w:rPr>
+                <w:sz w:val="24"/>
+                <w:szCs w:val="24"/>
+              </w:rPr>
+              <w:t>[</w:t>
+            </w:r>
+            <w:proofErr w:type="spellStart"/>
+            <w:r>
+              <w:rPr>
+                <w:sz w:val="24"/>
+                <w:szCs w:val="24"/>
+              </w:rPr>
+              <w:t>YearTwoPercentageSchoolFull</w:t>
+            </w:r>
+            <w:proofErr w:type="spellEnd"/>
+            <w:r>
+              <w:rPr>
+                <w:sz w:val="24"/>
+                <w:szCs w:val="24"/>
+              </w:rPr>
+              <w:t>]</w:t>
             </w:r>
           </w:p>
         </w:tc>
@@ -3083,7 +3957,7 @@
           <w:p>
             <w:pPr>
               <w:pStyle w:val="LO-normal"/>
-              <w:spacing w:before="120" w:after="120" w:line="240" w:lineRule="auto"/>
+              <w:spacing w:after="120" w:line="240" w:lineRule="auto"/>
             </w:pPr>
             <w:r>
               <w:rPr>
@@ -3108,18 +3982,34 @@
           <w:p>
             <w:pPr>
               <w:pStyle w:val="LO-normal"/>
-              <w:spacing w:after="100" w:line="276" w:lineRule="auto"/>
-              <w:rPr>
-                <w:sz w:val="24"/>
-                <w:szCs w:val="24"/>
-              </w:rPr>
-            </w:pPr>
-            <w:r>
-              <w:rPr>
-                <w:sz w:val="24"/>
-                <w:szCs w:val="24"/>
-              </w:rPr>
-              <w:t>[YearThreeProjectedCapacity]</w:t>
+              <w:spacing w:after="120" w:line="276" w:lineRule="auto"/>
+              <w:rPr>
+                <w:sz w:val="24"/>
+                <w:szCs w:val="24"/>
+              </w:rPr>
+            </w:pPr>
+            <w:r>
+              <w:rPr>
+                <w:sz w:val="24"/>
+                <w:szCs w:val="24"/>
+              </w:rPr>
+              <w:t>[</w:t>
+            </w:r>
+            <w:proofErr w:type="spellStart"/>
+            <w:r>
+              <w:rPr>
+                <w:sz w:val="24"/>
+                <w:szCs w:val="24"/>
+              </w:rPr>
+              <w:t>YearThreeProjectedCapacity</w:t>
+            </w:r>
+            <w:proofErr w:type="spellEnd"/>
+            <w:r>
+              <w:rPr>
+                <w:sz w:val="24"/>
+                <w:szCs w:val="24"/>
+              </w:rPr>
+              <w:t>]</w:t>
             </w:r>
           </w:p>
         </w:tc>
@@ -3136,18 +4026,34 @@
           <w:p>
             <w:pPr>
               <w:pStyle w:val="LO-normal"/>
-              <w:spacing w:after="100" w:line="276" w:lineRule="auto"/>
-              <w:rPr>
-                <w:sz w:val="24"/>
-                <w:szCs w:val="24"/>
-              </w:rPr>
-            </w:pPr>
-            <w:r>
-              <w:rPr>
-                <w:sz w:val="24"/>
-                <w:szCs w:val="24"/>
-              </w:rPr>
-              <w:t>[YearThreeProjectedPupilNumbers]</w:t>
+              <w:spacing w:after="120" w:line="276" w:lineRule="auto"/>
+              <w:rPr>
+                <w:sz w:val="24"/>
+                <w:szCs w:val="24"/>
+              </w:rPr>
+            </w:pPr>
+            <w:r>
+              <w:rPr>
+                <w:sz w:val="24"/>
+                <w:szCs w:val="24"/>
+              </w:rPr>
+              <w:t>[</w:t>
+            </w:r>
+            <w:proofErr w:type="spellStart"/>
+            <w:r>
+              <w:rPr>
+                <w:sz w:val="24"/>
+                <w:szCs w:val="24"/>
+              </w:rPr>
+              <w:t>YearThreeProjectedPupilNumbers</w:t>
+            </w:r>
+            <w:proofErr w:type="spellEnd"/>
+            <w:r>
+              <w:rPr>
+                <w:sz w:val="24"/>
+                <w:szCs w:val="24"/>
+              </w:rPr>
+              <w:t>]</w:t>
             </w:r>
           </w:p>
         </w:tc>
@@ -3164,18 +4070,34 @@
           <w:p>
             <w:pPr>
               <w:pStyle w:val="LO-normal"/>
-              <w:spacing w:after="100" w:line="276" w:lineRule="auto"/>
-              <w:rPr>
-                <w:sz w:val="24"/>
-                <w:szCs w:val="24"/>
-              </w:rPr>
-            </w:pPr>
-            <w:r>
-              <w:rPr>
-                <w:sz w:val="24"/>
-                <w:szCs w:val="24"/>
-              </w:rPr>
-              <w:t>[YearThreePercentageSchoolFull]</w:t>
+              <w:spacing w:after="120" w:line="276" w:lineRule="auto"/>
+              <w:rPr>
+                <w:sz w:val="24"/>
+                <w:szCs w:val="24"/>
+              </w:rPr>
+            </w:pPr>
+            <w:r>
+              <w:rPr>
+                <w:sz w:val="24"/>
+                <w:szCs w:val="24"/>
+              </w:rPr>
+              <w:t>[</w:t>
+            </w:r>
+            <w:proofErr w:type="spellStart"/>
+            <w:r>
+              <w:rPr>
+                <w:sz w:val="24"/>
+                <w:szCs w:val="24"/>
+              </w:rPr>
+              <w:t>YearThreePercentageSchoolFull</w:t>
+            </w:r>
+            <w:proofErr w:type="spellEnd"/>
+            <w:r>
+              <w:rPr>
+                <w:sz w:val="24"/>
+                <w:szCs w:val="24"/>
+              </w:rPr>
+              <w:t>]</w:t>
             </w:r>
           </w:p>
         </w:tc>
@@ -3217,15 +4139,14 @@
           <w:p>
             <w:pPr>
               <w:pStyle w:val="LO-normal"/>
-              <w:spacing w:before="120" w:after="120" w:line="240" w:lineRule="auto"/>
-            </w:pPr>
-            <w:r>
-              <w:rPr>
-                <w:b/>
-                <w:sz w:val="24"/>
-                <w:szCs w:val="24"/>
-              </w:rPr>
-              <w:lastRenderedPageBreak/>
+              <w:spacing w:after="120" w:line="240" w:lineRule="auto"/>
+            </w:pPr>
+            <w:r>
+              <w:rPr>
+                <w:b/>
+                <w:sz w:val="24"/>
+                <w:szCs w:val="24"/>
+              </w:rPr>
               <w:t>Additional information</w:t>
             </w:r>
           </w:p>
@@ -3243,18 +4164,34 @@
           <w:p>
             <w:pPr>
               <w:pStyle w:val="LO-normal"/>
-              <w:spacing w:before="120" w:after="120" w:line="240" w:lineRule="auto"/>
-              <w:rPr>
-                <w:sz w:val="24"/>
-                <w:szCs w:val="24"/>
-              </w:rPr>
-            </w:pPr>
-            <w:r>
-              <w:rPr>
-                <w:sz w:val="24"/>
-                <w:szCs w:val="24"/>
-              </w:rPr>
-              <w:t xml:space="preserve"> [SchoolPupilForecastsAdditionalInformation]</w:t>
+              <w:spacing w:after="120" w:line="240" w:lineRule="auto"/>
+              <w:rPr>
+                <w:sz w:val="24"/>
+                <w:szCs w:val="24"/>
+              </w:rPr>
+            </w:pPr>
+            <w:r>
+              <w:rPr>
+                <w:sz w:val="24"/>
+                <w:szCs w:val="24"/>
+              </w:rPr>
+              <w:t xml:space="preserve"> [</w:t>
+            </w:r>
+            <w:proofErr w:type="spellStart"/>
+            <w:r>
+              <w:rPr>
+                <w:sz w:val="24"/>
+                <w:szCs w:val="24"/>
+              </w:rPr>
+              <w:t>SchoolPupilForecastsAdditionalInformation</w:t>
+            </w:r>
+            <w:proofErr w:type="spellEnd"/>
+            <w:r>
+              <w:rPr>
+                <w:sz w:val="24"/>
+                <w:szCs w:val="24"/>
+              </w:rPr>
+              <w:t>]</w:t>
             </w:r>
           </w:p>
         </w:tc>
@@ -3294,6 +4231,7 @@
         <w:pStyle w:val="Heading2"/>
       </w:pPr>
       <w:r>
+        <w:lastRenderedPageBreak/>
         <w:t>Supporting documents</w:t>
       </w:r>
     </w:p>
@@ -3395,13 +4333,24 @@
             <w:t xml:space="preserve">Author: </w:t>
           </w:r>
           <w:r>
-            <w:t>[Author]</w:t>
+            <w:t>[</w:t>
+          </w:r>
+          <w:proofErr w:type="gramStart"/>
+          <w:r>
+            <w:t>Author]</w:t>
           </w:r>
           <w:r>
             <w:rPr>
               <w:color w:val="000000"/>
             </w:rPr>
-            <w:t xml:space="preserve">                </w:t>
+            <w:t xml:space="preserve">   </w:t>
+          </w:r>
+          <w:proofErr w:type="gramEnd"/>
+          <w:r>
+            <w:rPr>
+              <w:color w:val="000000"/>
+            </w:rPr>
+            <w:t xml:space="preserve">             </w:t>
           </w:r>
         </w:p>
       </w:tc>
@@ -3429,7 +4378,15 @@
             <w:t xml:space="preserve">Cleared by: </w:t>
           </w:r>
           <w:r>
-            <w:t>[ClearedBy]</w:t>
+            <w:t>[</w:t>
+          </w:r>
+          <w:proofErr w:type="spellStart"/>
+          <w:r>
+            <w:t>ClearedBy</w:t>
+          </w:r>
+          <w:proofErr w:type="spellEnd"/>
+          <w:r>
+            <w:t>]</w:t>
           </w:r>
         </w:p>
       </w:tc>

</xml_diff>

<commit_message>
User Story 77177: Internal: MP details on Project Template
</commit_message>
<xml_diff>
--- a/ApplyToBecomeInternal/ApplyToBecomeInternal/Resources/htb-template.docx
+++ b/ApplyToBecomeInternal/ApplyToBecomeInternal/Resources/htb-template.docx
@@ -1628,7 +1628,7 @@
       <w:tr>
         <w:tc>
           <w:tcPr>
-            <w:tcW w:w="5234" w:type="dxa"/>
+            <w:tcW w:w="5670" w:type="dxa"/>
             <w:tcBorders>
               <w:top w:val="single" w:sz="8" w:space="0" w:color="000000"/>
               <w:left w:val="single" w:sz="8" w:space="0" w:color="000000"/>
@@ -1658,7 +1658,7 @@
         </w:tc>
         <w:tc>
           <w:tcPr>
-            <w:tcW w:w="4500" w:type="dxa"/>
+            <w:tcW w:w="4783" w:type="dxa"/>
             <w:tcBorders>
               <w:top w:val="single" w:sz="8" w:space="0" w:color="000000"/>
               <w:left w:val="single" w:sz="8" w:space="0" w:color="000000"/>
@@ -1700,7 +1700,7 @@
       <w:tr>
         <w:tc>
           <w:tcPr>
-            <w:tcW w:w="5234" w:type="dxa"/>
+            <w:tcW w:w="5670" w:type="dxa"/>
             <w:tcBorders>
               <w:top w:val="single" w:sz="8" w:space="0" w:color="000000"/>
               <w:left w:val="single" w:sz="8" w:space="0" w:color="000000"/>
@@ -1725,7 +1725,7 @@
         </w:tc>
         <w:tc>
           <w:tcPr>
-            <w:tcW w:w="4500" w:type="dxa"/>
+            <w:tcW w:w="4783" w:type="dxa"/>
             <w:tcBorders>
               <w:top w:val="single" w:sz="8" w:space="0" w:color="000000"/>
               <w:left w:val="single" w:sz="8" w:space="0" w:color="000000"/>
@@ -1767,7 +1767,7 @@
       <w:tr>
         <w:tc>
           <w:tcPr>
-            <w:tcW w:w="5234" w:type="dxa"/>
+            <w:tcW w:w="5670" w:type="dxa"/>
             <w:tcBorders>
               <w:top w:val="single" w:sz="8" w:space="0" w:color="000000"/>
               <w:left w:val="single" w:sz="8" w:space="0" w:color="000000"/>
@@ -1792,7 +1792,7 @@
         </w:tc>
         <w:tc>
           <w:tcPr>
-            <w:tcW w:w="4500" w:type="dxa"/>
+            <w:tcW w:w="4783" w:type="dxa"/>
             <w:tcBorders>
               <w:top w:val="single" w:sz="8" w:space="0" w:color="000000"/>
               <w:left w:val="single" w:sz="8" w:space="0" w:color="000000"/>
@@ -1872,7 +1872,7 @@
       <w:tr>
         <w:tc>
           <w:tcPr>
-            <w:tcW w:w="5234" w:type="dxa"/>
+            <w:tcW w:w="5670" w:type="dxa"/>
             <w:tcBorders>
               <w:top w:val="single" w:sz="8" w:space="0" w:color="000000"/>
               <w:left w:val="single" w:sz="8" w:space="0" w:color="000000"/>
@@ -1902,7 +1902,7 @@
         </w:tc>
         <w:tc>
           <w:tcPr>
-            <w:tcW w:w="4500" w:type="dxa"/>
+            <w:tcW w:w="4783" w:type="dxa"/>
             <w:tcBorders>
               <w:top w:val="single" w:sz="8" w:space="0" w:color="000000"/>
               <w:left w:val="single" w:sz="8" w:space="0" w:color="000000"/>
@@ -1929,6 +1929,97 @@
                 <w:szCs w:val="24"/>
               </w:rPr>
               <w:t>ParliamentaryConstituency</w:t>
+            </w:r>
+            <w:proofErr w:type="spellEnd"/>
+            <w:r>
+              <w:rPr>
+                <w:sz w:val="24"/>
+                <w:szCs w:val="24"/>
+              </w:rPr>
+              <w:t>]</w:t>
+            </w:r>
+          </w:p>
+        </w:tc>
+      </w:tr>
+      <w:tr>
+        <w:tc>
+          <w:tcPr>
+            <w:tcW w:w="5670" w:type="dxa"/>
+            <w:tcBorders>
+              <w:top w:val="single" w:sz="8" w:space="0" w:color="000000"/>
+              <w:left w:val="single" w:sz="8" w:space="0" w:color="000000"/>
+              <w:bottom w:val="single" w:sz="8" w:space="0" w:color="000000"/>
+              <w:right w:val="single" w:sz="8" w:space="0" w:color="000000"/>
+            </w:tcBorders>
+          </w:tcPr>
+          <w:p>
+            <w:pPr>
+              <w:pStyle w:val="LO-normal"/>
+              <w:spacing w:before="120" w:after="120" w:line="276" w:lineRule="auto"/>
+              <w:rPr>
+                <w:b/>
+                <w:sz w:val="24"/>
+                <w:szCs w:val="24"/>
+              </w:rPr>
+            </w:pPr>
+            <w:r>
+              <w:rPr>
+                <w:b/>
+                <w:sz w:val="24"/>
+                <w:szCs w:val="24"/>
+              </w:rPr>
+              <w:t>MP name</w:t>
+            </w:r>
+            <w:r>
+              <w:rPr>
+                <w:b/>
+                <w:sz w:val="24"/>
+                <w:szCs w:val="24"/>
+              </w:rPr>
+              <w:t xml:space="preserve"> and political party</w:t>
+            </w:r>
+          </w:p>
+        </w:tc>
+        <w:tc>
+          <w:tcPr>
+            <w:tcW w:w="4783" w:type="dxa"/>
+            <w:tcBorders>
+              <w:top w:val="single" w:sz="8" w:space="0" w:color="000000"/>
+              <w:left w:val="single" w:sz="8" w:space="0" w:color="000000"/>
+              <w:bottom w:val="single" w:sz="8" w:space="0" w:color="000000"/>
+              <w:right w:val="single" w:sz="8" w:space="0" w:color="000000"/>
+            </w:tcBorders>
+          </w:tcPr>
+          <w:p>
+            <w:pPr>
+              <w:pStyle w:val="LO-normal"/>
+              <w:spacing w:before="120" w:after="120" w:line="240" w:lineRule="auto"/>
+              <w:rPr>
+                <w:sz w:val="24"/>
+                <w:szCs w:val="24"/>
+              </w:rPr>
+            </w:pPr>
+            <w:r>
+              <w:rPr>
+                <w:sz w:val="24"/>
+                <w:szCs w:val="24"/>
+              </w:rPr>
+              <w:t>[</w:t>
+            </w:r>
+            <w:proofErr w:type="spellStart"/>
+            <w:r>
+              <w:rPr>
+                <w:sz w:val="24"/>
+                <w:szCs w:val="24"/>
+              </w:rPr>
+              <w:t>MPName</w:t>
+            </w:r>
+            <w:r>
+              <w:rPr>
+                <w:sz w:val="24"/>
+                <w:szCs w:val="24"/>
+              </w:rPr>
+              <w:t>AndParty</w:t>
             </w:r>
             <w:proofErr w:type="spellEnd"/>
             <w:r>
@@ -2255,25 +2346,7 @@
                 <w:sz w:val="24"/>
                 <w:szCs w:val="24"/>
               </w:rPr>
-              <w:t xml:space="preserve">Personal development, </w:t>
-            </w:r>
-            <w:proofErr w:type="gramStart"/>
-            <w:r>
-              <w:rPr>
-                <w:b/>
-                <w:sz w:val="24"/>
-                <w:szCs w:val="24"/>
-              </w:rPr>
-              <w:t>behaviour</w:t>
-            </w:r>
-            <w:proofErr w:type="gramEnd"/>
-            <w:r>
-              <w:rPr>
-                <w:b/>
-                <w:sz w:val="24"/>
-                <w:szCs w:val="24"/>
-              </w:rPr>
-              <w:t xml:space="preserve"> and welfare</w:t>
+              <w:t>Personal development, behaviour and welfare</w:t>
             </w:r>
           </w:p>
         </w:tc>
@@ -2499,6 +2572,7 @@
                 <w:sz w:val="24"/>
                 <w:szCs w:val="24"/>
               </w:rPr>
+              <w:lastRenderedPageBreak/>
               <w:t>Additional information</w:t>
             </w:r>
           </w:p>
@@ -2554,7 +2628,6 @@
         <w:pStyle w:val="LO-normal"/>
       </w:pPr>
       <w:r>
-        <w:lastRenderedPageBreak/>
         <w:t xml:space="preserve"> </w:t>
       </w:r>
     </w:p>
@@ -2884,25 +2957,7 @@
                 <w:sz w:val="24"/>
                 <w:szCs w:val="24"/>
               </w:rPr>
-              <w:t xml:space="preserve">Revenue </w:t>
-            </w:r>
-            <w:proofErr w:type="gramStart"/>
-            <w:r>
-              <w:rPr>
-                <w:b/>
-                <w:sz w:val="24"/>
-                <w:szCs w:val="24"/>
-              </w:rPr>
-              <w:t>carry</w:t>
-            </w:r>
-            <w:proofErr w:type="gramEnd"/>
-            <w:r>
-              <w:rPr>
-                <w:b/>
-                <w:sz w:val="24"/>
-                <w:szCs w:val="24"/>
-              </w:rPr>
-              <w:t xml:space="preserve"> forward at end - March (current year) 2021</w:t>
+              <w:t>Revenue carry forward at end - March (current year) 2021</w:t>
             </w:r>
           </w:p>
         </w:tc>
@@ -3036,25 +3091,7 @@
                 <w:sz w:val="24"/>
                 <w:szCs w:val="24"/>
               </w:rPr>
-              <w:t xml:space="preserve">Capital </w:t>
-            </w:r>
-            <w:proofErr w:type="gramStart"/>
-            <w:r>
-              <w:rPr>
-                <w:b/>
-                <w:sz w:val="24"/>
-                <w:szCs w:val="24"/>
-              </w:rPr>
-              <w:t>carry</w:t>
-            </w:r>
-            <w:proofErr w:type="gramEnd"/>
-            <w:r>
-              <w:rPr>
-                <w:b/>
-                <w:sz w:val="24"/>
-                <w:szCs w:val="24"/>
-              </w:rPr>
-              <w:t xml:space="preserve"> forward at end - March (current year)</w:t>
+              <w:t>Capital carry forward at end - March (current year)</w:t>
             </w:r>
           </w:p>
           <w:p>
@@ -3135,25 +3172,7 @@
                 <w:sz w:val="24"/>
                 <w:szCs w:val="24"/>
               </w:rPr>
-              <w:t xml:space="preserve">Capital </w:t>
-            </w:r>
-            <w:proofErr w:type="gramStart"/>
-            <w:r>
-              <w:rPr>
-                <w:b/>
-                <w:sz w:val="24"/>
-                <w:szCs w:val="24"/>
-              </w:rPr>
-              <w:t>carry</w:t>
-            </w:r>
-            <w:proofErr w:type="gramEnd"/>
-            <w:r>
-              <w:rPr>
-                <w:b/>
-                <w:sz w:val="24"/>
-                <w:szCs w:val="24"/>
-              </w:rPr>
-              <w:t xml:space="preserve"> forward at end - March (following year)</w:t>
+              <w:t>Capital carry forward at end - March (following year)</w:t>
             </w:r>
           </w:p>
           <w:p>
@@ -4321,24 +4340,13 @@
             <w:t xml:space="preserve">Author: </w:t>
           </w:r>
           <w:r>
-            <w:t>[</w:t>
-          </w:r>
-          <w:proofErr w:type="gramStart"/>
-          <w:r>
-            <w:t>Author]</w:t>
+            <w:t>[Author]</w:t>
           </w:r>
           <w:r>
             <w:rPr>
               <w:color w:val="000000"/>
             </w:rPr>
-            <w:t xml:space="preserve">   </w:t>
-          </w:r>
-          <w:proofErr w:type="gramEnd"/>
-          <w:r>
-            <w:rPr>
-              <w:color w:val="000000"/>
-            </w:rPr>
-            <w:t xml:space="preserve">             </w:t>
+            <w:t xml:space="preserve">                </w:t>
           </w:r>
         </w:p>
       </w:tc>

</xml_diff>

<commit_message>
remove unneeded entry in general information section - % good or outstanding schools in diocese
</commit_message>
<xml_diff>
--- a/ApplyToBecomeInternal/ApplyToBecomeInternal/Resources/htb-template.docx
+++ b/ApplyToBecomeInternal/ApplyToBecomeInternal/Resources/htb-template.docx
@@ -18,16 +18,11 @@
         <w:pStyle w:val="Heading2"/>
       </w:pPr>
       <w:r>
-        <w:t>[</w:t>
-      </w:r>
-      <w:proofErr w:type="spellStart"/>
-      <w:r>
-        <w:t>SchoolName</w:t>
+        <w:t>[SchoolName</w:t>
       </w:r>
       <w:r>
         <w:t>AndUrn</w:t>
       </w:r>
-      <w:proofErr w:type="spellEnd"/>
       <w:r>
         <w:t>]</w:t>
       </w:r>
@@ -37,21 +32,13 @@
         <w:pStyle w:val="Heading2"/>
       </w:pPr>
       <w:r>
-        <w:t>[</w:t>
-      </w:r>
-      <w:proofErr w:type="spellStart"/>
-      <w:r>
-        <w:t>TrustName</w:t>
+        <w:t>[TrustName</w:t>
       </w:r>
       <w:r>
         <w:t>And</w:t>
       </w:r>
       <w:r>
-        <w:t>ReferenceNumber</w:t>
-      </w:r>
-      <w:proofErr w:type="spellEnd"/>
-      <w:r>
-        <w:t>]</w:t>
+        <w:t>ReferenceNumber]</w:t>
       </w:r>
     </w:p>
     <w:tbl>
@@ -113,23 +100,7 @@
                 <w:sz w:val="24"/>
                 <w:szCs w:val="24"/>
               </w:rPr>
-              <w:t>[</w:t>
-            </w:r>
-            <w:proofErr w:type="spellStart"/>
-            <w:r>
-              <w:rPr>
-                <w:sz w:val="24"/>
-                <w:szCs w:val="24"/>
-              </w:rPr>
-              <w:t>RecommendationForProject</w:t>
-            </w:r>
-            <w:proofErr w:type="spellEnd"/>
-            <w:r>
-              <w:rPr>
-                <w:sz w:val="24"/>
-                <w:szCs w:val="24"/>
-              </w:rPr>
-              <w:t>]</w:t>
+              <w:t>[RecommendationForProject]</w:t>
             </w:r>
           </w:p>
         </w:tc>
@@ -180,23 +151,7 @@
                 <w:sz w:val="24"/>
                 <w:szCs w:val="24"/>
               </w:rPr>
-              <w:t>[</w:t>
-            </w:r>
-            <w:proofErr w:type="spellStart"/>
-            <w:r>
-              <w:rPr>
-                <w:sz w:val="24"/>
-                <w:szCs w:val="24"/>
-              </w:rPr>
-              <w:t>AcademyOrderRequired</w:t>
-            </w:r>
-            <w:proofErr w:type="spellEnd"/>
-            <w:r>
-              <w:rPr>
-                <w:sz w:val="24"/>
-                <w:szCs w:val="24"/>
-              </w:rPr>
-              <w:t>]</w:t>
+              <w:t>[AcademyOrderRequired]</w:t>
             </w:r>
           </w:p>
         </w:tc>
@@ -256,56 +211,24 @@
                 <w:sz w:val="24"/>
                 <w:szCs w:val="24"/>
               </w:rPr>
-              <w:t>[</w:t>
-            </w:r>
-            <w:proofErr w:type="spellStart"/>
-            <w:r>
-              <w:rPr>
-                <w:sz w:val="24"/>
-                <w:szCs w:val="24"/>
-              </w:rPr>
-              <w:t>AcademyTypeRouteAndConversionGrant</w:t>
-            </w:r>
-            <w:proofErr w:type="spellEnd"/>
-            <w:r>
-              <w:rPr>
-                <w:sz w:val="24"/>
-                <w:szCs w:val="24"/>
-              </w:rPr>
-              <w:t>]</w:t>
-            </w:r>
-          </w:p>
-          <w:p>
-            <w:pPr>
-              <w:pStyle w:val="LO-normal"/>
-              <w:spacing w:before="120" w:after="120" w:line="240" w:lineRule="auto"/>
-              <w:rPr>
-                <w:sz w:val="24"/>
-                <w:szCs w:val="24"/>
-              </w:rPr>
-            </w:pPr>
-            <w:r>
-              <w:rPr>
-                <w:sz w:val="24"/>
-                <w:szCs w:val="24"/>
-              </w:rPr>
-              <w:t>[</w:t>
-            </w:r>
-            <w:proofErr w:type="spellStart"/>
-            <w:r>
-              <w:rPr>
-                <w:sz w:val="24"/>
-                <w:szCs w:val="24"/>
-              </w:rPr>
-              <w:t>ConversionSupportGrantChangeReason</w:t>
-            </w:r>
-            <w:proofErr w:type="spellEnd"/>
-            <w:r>
-              <w:rPr>
-                <w:sz w:val="24"/>
-                <w:szCs w:val="24"/>
-              </w:rPr>
-              <w:t>]</w:t>
+              <w:t>[AcademyTypeRouteAndConversionGrant]</w:t>
+            </w:r>
+          </w:p>
+          <w:p>
+            <w:pPr>
+              <w:pStyle w:val="LO-normal"/>
+              <w:spacing w:before="120" w:after="120" w:line="240" w:lineRule="auto"/>
+              <w:rPr>
+                <w:sz w:val="24"/>
+                <w:szCs w:val="24"/>
+              </w:rPr>
+            </w:pPr>
+            <w:r>
+              <w:rPr>
+                <w:sz w:val="24"/>
+                <w:szCs w:val="24"/>
+              </w:rPr>
+              <w:t>[ConversionSupportGrantChangeReason]</w:t>
             </w:r>
           </w:p>
         </w:tc>
@@ -380,23 +303,7 @@
                 <w:sz w:val="24"/>
                 <w:szCs w:val="24"/>
               </w:rPr>
-              <w:t xml:space="preserve"> [</w:t>
-            </w:r>
-            <w:proofErr w:type="spellStart"/>
-            <w:r>
-              <w:rPr>
-                <w:sz w:val="24"/>
-                <w:szCs w:val="24"/>
-              </w:rPr>
-              <w:t>HeadTeacherBoardDate</w:t>
-            </w:r>
-            <w:proofErr w:type="spellEnd"/>
-            <w:r>
-              <w:rPr>
-                <w:sz w:val="24"/>
-                <w:szCs w:val="24"/>
-              </w:rPr>
-              <w:t>]</w:t>
+              <w:t xml:space="preserve"> [HeadTeacherBoardDate]</w:t>
             </w:r>
           </w:p>
         </w:tc>
@@ -447,23 +354,7 @@
                 <w:sz w:val="24"/>
                 <w:szCs w:val="24"/>
               </w:rPr>
-              <w:t xml:space="preserve"> [</w:t>
-            </w:r>
-            <w:proofErr w:type="spellStart"/>
-            <w:r>
-              <w:rPr>
-                <w:sz w:val="24"/>
-                <w:szCs w:val="24"/>
-              </w:rPr>
-              <w:t>ProposedAcademyOpeningDate</w:t>
-            </w:r>
-            <w:proofErr w:type="spellEnd"/>
-            <w:r>
-              <w:rPr>
-                <w:sz w:val="24"/>
-                <w:szCs w:val="24"/>
-              </w:rPr>
-              <w:t>]</w:t>
+              <w:t xml:space="preserve"> [ProposedAcademyOpeningDate]</w:t>
             </w:r>
           </w:p>
         </w:tc>
@@ -522,23 +413,7 @@
                 <w:sz w:val="24"/>
                 <w:szCs w:val="24"/>
               </w:rPr>
-              <w:t xml:space="preserve"> [</w:t>
-            </w:r>
-            <w:proofErr w:type="spellStart"/>
-            <w:r>
-              <w:rPr>
-                <w:sz w:val="24"/>
-                <w:szCs w:val="24"/>
-              </w:rPr>
-              <w:t>PreviousHeadTeacherBoardDate</w:t>
-            </w:r>
-            <w:proofErr w:type="spellEnd"/>
-            <w:r>
-              <w:rPr>
-                <w:sz w:val="24"/>
-                <w:szCs w:val="24"/>
-              </w:rPr>
-              <w:t>]</w:t>
+              <w:t xml:space="preserve"> [PreviousHeadTeacherBoardDate]</w:t>
             </w:r>
           </w:p>
         </w:tc>
@@ -609,23 +484,7 @@
                 <w:sz w:val="24"/>
                 <w:szCs w:val="24"/>
               </w:rPr>
-              <w:t xml:space="preserve"> [</w:t>
-            </w:r>
-            <w:proofErr w:type="spellStart"/>
-            <w:r>
-              <w:rPr>
-                <w:sz w:val="24"/>
-                <w:szCs w:val="24"/>
-              </w:rPr>
-              <w:t>LocalAuthority</w:t>
-            </w:r>
-            <w:proofErr w:type="spellEnd"/>
-            <w:r>
-              <w:rPr>
-                <w:sz w:val="24"/>
-                <w:szCs w:val="24"/>
-              </w:rPr>
-              <w:t>]</w:t>
+              <w:t xml:space="preserve"> [LocalAuthority]</w:t>
             </w:r>
           </w:p>
         </w:tc>
@@ -676,23 +535,7 @@
                 <w:sz w:val="24"/>
                 <w:szCs w:val="24"/>
               </w:rPr>
-              <w:t xml:space="preserve"> [</w:t>
-            </w:r>
-            <w:proofErr w:type="spellStart"/>
-            <w:r>
-              <w:rPr>
-                <w:sz w:val="24"/>
-                <w:szCs w:val="24"/>
-              </w:rPr>
-              <w:t>SponsorName</w:t>
-            </w:r>
-            <w:proofErr w:type="spellEnd"/>
-            <w:r>
-              <w:rPr>
-                <w:sz w:val="24"/>
-                <w:szCs w:val="24"/>
-              </w:rPr>
-              <w:t>]</w:t>
+              <w:t xml:space="preserve"> [SponsorName]</w:t>
             </w:r>
           </w:p>
         </w:tc>
@@ -743,23 +586,7 @@
                 <w:sz w:val="24"/>
                 <w:szCs w:val="24"/>
               </w:rPr>
-              <w:t xml:space="preserve"> [</w:t>
-            </w:r>
-            <w:proofErr w:type="spellStart"/>
-            <w:r>
-              <w:rPr>
-                <w:sz w:val="24"/>
-                <w:szCs w:val="24"/>
-              </w:rPr>
-              <w:t>SponsorReferenceNumber</w:t>
-            </w:r>
-            <w:proofErr w:type="spellEnd"/>
-            <w:r>
-              <w:rPr>
-                <w:sz w:val="24"/>
-                <w:szCs w:val="24"/>
-              </w:rPr>
-              <w:t>]</w:t>
+              <w:t xml:space="preserve"> [SponsorReferenceNumber]</w:t>
             </w:r>
           </w:p>
         </w:tc>
@@ -843,23 +670,7 @@
                 <w:sz w:val="24"/>
                 <w:szCs w:val="24"/>
               </w:rPr>
-              <w:t>[</w:t>
-            </w:r>
-            <w:proofErr w:type="spellStart"/>
-            <w:r>
-              <w:rPr>
-                <w:sz w:val="24"/>
-                <w:szCs w:val="24"/>
-              </w:rPr>
-              <w:t>SchoolType</w:t>
-            </w:r>
-            <w:proofErr w:type="spellEnd"/>
-            <w:r>
-              <w:rPr>
-                <w:sz w:val="24"/>
-                <w:szCs w:val="24"/>
-              </w:rPr>
-              <w:t>]</w:t>
+              <w:t>[SchoolType]</w:t>
             </w:r>
           </w:p>
         </w:tc>
@@ -919,23 +730,7 @@
                 <w:sz w:val="24"/>
                 <w:szCs w:val="24"/>
               </w:rPr>
-              <w:t>[</w:t>
-            </w:r>
-            <w:proofErr w:type="spellStart"/>
-            <w:r>
-              <w:rPr>
-                <w:sz w:val="24"/>
-                <w:szCs w:val="24"/>
-              </w:rPr>
-              <w:t>SchoolPhase</w:t>
-            </w:r>
-            <w:proofErr w:type="spellEnd"/>
-            <w:r>
-              <w:rPr>
-                <w:sz w:val="24"/>
-                <w:szCs w:val="24"/>
-              </w:rPr>
-              <w:t>]</w:t>
+              <w:t>[SchoolPhase]</w:t>
             </w:r>
           </w:p>
         </w:tc>
@@ -995,23 +790,7 @@
                 <w:sz w:val="24"/>
                 <w:szCs w:val="24"/>
               </w:rPr>
-              <w:t>[</w:t>
-            </w:r>
-            <w:proofErr w:type="spellStart"/>
-            <w:r>
-              <w:rPr>
-                <w:sz w:val="24"/>
-                <w:szCs w:val="24"/>
-              </w:rPr>
-              <w:t>AgeRange</w:t>
-            </w:r>
-            <w:proofErr w:type="spellEnd"/>
-            <w:r>
-              <w:rPr>
-                <w:sz w:val="24"/>
-                <w:szCs w:val="24"/>
-              </w:rPr>
-              <w:t>]</w:t>
+              <w:t>[AgeRange]</w:t>
             </w:r>
           </w:p>
         </w:tc>
@@ -1087,23 +866,7 @@
                 <w:sz w:val="24"/>
                 <w:szCs w:val="24"/>
               </w:rPr>
-              <w:t>[</w:t>
-            </w:r>
-            <w:proofErr w:type="spellStart"/>
-            <w:r>
-              <w:rPr>
-                <w:sz w:val="24"/>
-                <w:szCs w:val="24"/>
-              </w:rPr>
-              <w:t>SchoolCapacity</w:t>
-            </w:r>
-            <w:proofErr w:type="spellEnd"/>
-            <w:r>
-              <w:rPr>
-                <w:sz w:val="24"/>
-                <w:szCs w:val="24"/>
-              </w:rPr>
-              <w:t>]</w:t>
+              <w:t>[SchoolCapacity]</w:t>
             </w:r>
           </w:p>
         </w:tc>
@@ -1163,23 +926,7 @@
                 <w:sz w:val="24"/>
                 <w:szCs w:val="24"/>
               </w:rPr>
-              <w:t>[</w:t>
-            </w:r>
-            <w:proofErr w:type="spellStart"/>
-            <w:r>
-              <w:rPr>
-                <w:sz w:val="24"/>
-                <w:szCs w:val="24"/>
-              </w:rPr>
-              <w:t>PublishedAdmissionNumber</w:t>
-            </w:r>
-            <w:proofErr w:type="spellEnd"/>
-            <w:r>
-              <w:rPr>
-                <w:sz w:val="24"/>
-                <w:szCs w:val="24"/>
-              </w:rPr>
-              <w:t>]</w:t>
+              <w:t>[PublishedAdmissionNumber]</w:t>
             </w:r>
           </w:p>
         </w:tc>
@@ -1239,23 +986,7 @@
                 <w:sz w:val="24"/>
                 <w:szCs w:val="24"/>
               </w:rPr>
-              <w:t>[</w:t>
-            </w:r>
-            <w:proofErr w:type="spellStart"/>
-            <w:r>
-              <w:rPr>
-                <w:sz w:val="24"/>
-                <w:szCs w:val="24"/>
-              </w:rPr>
-              <w:t>NumberOnRoll</w:t>
-            </w:r>
-            <w:proofErr w:type="spellEnd"/>
-            <w:r>
-              <w:rPr>
-                <w:sz w:val="24"/>
-                <w:szCs w:val="24"/>
-              </w:rPr>
-              <w:t>]</w:t>
+              <w:t>[NumberOnRoll]</w:t>
             </w:r>
           </w:p>
         </w:tc>
@@ -1315,23 +1046,7 @@
                 <w:sz w:val="24"/>
                 <w:szCs w:val="24"/>
               </w:rPr>
-              <w:t>[</w:t>
-            </w:r>
-            <w:proofErr w:type="spellStart"/>
-            <w:r>
-              <w:rPr>
-                <w:sz w:val="24"/>
-                <w:szCs w:val="24"/>
-              </w:rPr>
-              <w:t>PercentageSchoolFull</w:t>
-            </w:r>
-            <w:proofErr w:type="spellEnd"/>
-            <w:r>
-              <w:rPr>
-                <w:sz w:val="24"/>
-                <w:szCs w:val="24"/>
-              </w:rPr>
-              <w:t>]</w:t>
+              <w:t>[PercentageSchoolFull]</w:t>
             </w:r>
           </w:p>
         </w:tc>
@@ -1392,23 +1107,7 @@
                 <w:sz w:val="24"/>
                 <w:szCs w:val="24"/>
               </w:rPr>
-              <w:t>[</w:t>
-            </w:r>
-            <w:proofErr w:type="spellStart"/>
-            <w:r>
-              <w:rPr>
-                <w:sz w:val="24"/>
-                <w:szCs w:val="24"/>
-              </w:rPr>
-              <w:t>PercentageFreeSchoolMeals</w:t>
-            </w:r>
-            <w:proofErr w:type="spellEnd"/>
-            <w:r>
-              <w:rPr>
-                <w:sz w:val="24"/>
-                <w:szCs w:val="24"/>
-              </w:rPr>
-              <w:t>]</w:t>
+              <w:t>[PercentageFreeSchoolMeals]</w:t>
             </w:r>
           </w:p>
         </w:tc>
@@ -1476,15 +1175,7 @@
               <w:spacing w:before="120" w:after="120" w:line="240" w:lineRule="auto"/>
             </w:pPr>
             <w:r>
-              <w:t>[</w:t>
-            </w:r>
-            <w:proofErr w:type="spellStart"/>
-            <w:r>
-              <w:t>ViabilityIssues</w:t>
-            </w:r>
-            <w:proofErr w:type="spellEnd"/>
-            <w:r>
-              <w:t>]</w:t>
+              <w:t>[ViabilityIssues]</w:t>
             </w:r>
           </w:p>
         </w:tc>
@@ -1536,15 +1227,7 @@
               <w:spacing w:before="120" w:after="120" w:line="240" w:lineRule="auto"/>
             </w:pPr>
             <w:r>
-              <w:t>[</w:t>
-            </w:r>
-            <w:proofErr w:type="spellStart"/>
-            <w:r>
-              <w:t>FinancialDeficit</w:t>
-            </w:r>
-            <w:proofErr w:type="spellEnd"/>
-            <w:r>
-              <w:t>]</w:t>
+              <w:t>[FinancialDeficit]</w:t>
             </w:r>
           </w:p>
         </w:tc>
@@ -1596,15 +1279,7 @@
               <w:spacing w:before="120" w:after="120" w:line="240" w:lineRule="auto"/>
             </w:pPr>
             <w:r>
-              <w:t>[</w:t>
-            </w:r>
-            <w:proofErr w:type="spellStart"/>
-            <w:r>
-              <w:t>PartOfPfiScheme</w:t>
-            </w:r>
-            <w:proofErr w:type="spellEnd"/>
-            <w:r>
-              <w:t>]</w:t>
+              <w:t>[PartOfPfiScheme]</w:t>
             </w:r>
           </w:p>
         </w:tc>
@@ -1628,7 +1303,7 @@
       <w:tr>
         <w:tc>
           <w:tcPr>
-            <w:tcW w:w="5670" w:type="dxa"/>
+            <w:tcW w:w="2584" w:type="dxa"/>
             <w:tcBorders>
               <w:top w:val="single" w:sz="8" w:space="0" w:color="000000"/>
               <w:left w:val="single" w:sz="8" w:space="0" w:color="000000"/>
@@ -1658,41 +1333,25 @@
         </w:tc>
         <w:tc>
           <w:tcPr>
-            <w:tcW w:w="4783" w:type="dxa"/>
-            <w:tcBorders>
-              <w:top w:val="single" w:sz="8" w:space="0" w:color="000000"/>
-              <w:left w:val="single" w:sz="8" w:space="0" w:color="000000"/>
-              <w:bottom w:val="single" w:sz="8" w:space="0" w:color="000000"/>
-              <w:right w:val="single" w:sz="8" w:space="0" w:color="000000"/>
-            </w:tcBorders>
-          </w:tcPr>
-          <w:p>
-            <w:pPr>
-              <w:pStyle w:val="LO-normal"/>
-              <w:spacing w:before="120" w:after="120" w:line="240" w:lineRule="auto"/>
-            </w:pPr>
-            <w:r>
-              <w:rPr>
-                <w:sz w:val="24"/>
-                <w:szCs w:val="24"/>
-              </w:rPr>
-              <w:t>[</w:t>
-            </w:r>
-            <w:proofErr w:type="spellStart"/>
-            <w:r>
-              <w:rPr>
-                <w:sz w:val="24"/>
-                <w:szCs w:val="24"/>
-              </w:rPr>
-              <w:t>IsSchoolLinkedToADiocese</w:t>
-            </w:r>
-            <w:proofErr w:type="spellEnd"/>
-            <w:r>
-              <w:rPr>
-                <w:sz w:val="24"/>
-                <w:szCs w:val="24"/>
-              </w:rPr>
-              <w:t>]</w:t>
+            <w:tcW w:w="7151" w:type="dxa"/>
+            <w:tcBorders>
+              <w:top w:val="single" w:sz="8" w:space="0" w:color="000000"/>
+              <w:left w:val="single" w:sz="8" w:space="0" w:color="000000"/>
+              <w:bottom w:val="single" w:sz="8" w:space="0" w:color="000000"/>
+              <w:right w:val="single" w:sz="8" w:space="0" w:color="000000"/>
+            </w:tcBorders>
+          </w:tcPr>
+          <w:p>
+            <w:pPr>
+              <w:pStyle w:val="LO-normal"/>
+              <w:spacing w:before="120" w:after="120" w:line="240" w:lineRule="auto"/>
+            </w:pPr>
+            <w:r>
+              <w:rPr>
+                <w:sz w:val="24"/>
+                <w:szCs w:val="24"/>
+              </w:rPr>
+              <w:t>[IsSchoolLinkedToADiocese]</w:t>
             </w:r>
           </w:p>
         </w:tc>
@@ -1700,39 +1359,56 @@
       <w:tr>
         <w:tc>
           <w:tcPr>
-            <w:tcW w:w="5670" w:type="dxa"/>
-            <w:tcBorders>
-              <w:top w:val="single" w:sz="8" w:space="0" w:color="000000"/>
-              <w:left w:val="single" w:sz="8" w:space="0" w:color="000000"/>
-              <w:bottom w:val="single" w:sz="8" w:space="0" w:color="000000"/>
-              <w:right w:val="single" w:sz="8" w:space="0" w:color="000000"/>
-            </w:tcBorders>
-          </w:tcPr>
-          <w:p>
-            <w:pPr>
-              <w:pStyle w:val="LO-normal"/>
-              <w:spacing w:before="120" w:after="120" w:line="240" w:lineRule="auto"/>
-            </w:pPr>
-            <w:r>
-              <w:rPr>
-                <w:b/>
-                <w:sz w:val="24"/>
-                <w:szCs w:val="24"/>
-              </w:rPr>
-              <w:t>Percentage of good or outstanding schools in the diocesan trust</w:t>
-            </w:r>
-          </w:p>
-        </w:tc>
-        <w:tc>
-          <w:tcPr>
-            <w:tcW w:w="4783" w:type="dxa"/>
-            <w:tcBorders>
-              <w:top w:val="single" w:sz="8" w:space="0" w:color="000000"/>
-              <w:left w:val="single" w:sz="8" w:space="0" w:color="000000"/>
-              <w:bottom w:val="single" w:sz="8" w:space="0" w:color="000000"/>
-              <w:right w:val="single" w:sz="8" w:space="0" w:color="000000"/>
-            </w:tcBorders>
-          </w:tcPr>
+            <w:tcW w:w="2584" w:type="dxa"/>
+            <w:tcBorders>
+              <w:top w:val="single" w:sz="8" w:space="0" w:color="000000"/>
+              <w:left w:val="single" w:sz="8" w:space="0" w:color="000000"/>
+              <w:bottom w:val="single" w:sz="8" w:space="0" w:color="000000"/>
+              <w:right w:val="single" w:sz="8" w:space="0" w:color="000000"/>
+            </w:tcBorders>
+          </w:tcPr>
+          <w:p>
+            <w:pPr>
+              <w:pStyle w:val="LO-normal"/>
+              <w:spacing w:before="120" w:after="120" w:line="240" w:lineRule="auto"/>
+            </w:pPr>
+            <w:r>
+              <w:rPr>
+                <w:b/>
+                <w:sz w:val="24"/>
+                <w:szCs w:val="24"/>
+              </w:rPr>
+              <w:t>Distance from the school to the trust headquarters</w:t>
+            </w:r>
+          </w:p>
+        </w:tc>
+        <w:tc>
+          <w:tcPr>
+            <w:tcW w:w="7151" w:type="dxa"/>
+            <w:tcBorders>
+              <w:top w:val="single" w:sz="8" w:space="0" w:color="000000"/>
+              <w:left w:val="single" w:sz="8" w:space="0" w:color="000000"/>
+              <w:bottom w:val="single" w:sz="8" w:space="0" w:color="000000"/>
+              <w:right w:val="single" w:sz="8" w:space="0" w:color="000000"/>
+            </w:tcBorders>
+          </w:tcPr>
+          <w:p>
+            <w:pPr>
+              <w:pStyle w:val="LO-normal"/>
+              <w:spacing w:before="120" w:after="120" w:line="240" w:lineRule="auto"/>
+              <w:rPr>
+                <w:sz w:val="24"/>
+                <w:szCs w:val="24"/>
+              </w:rPr>
+            </w:pPr>
+            <w:r>
+              <w:rPr>
+                <w:sz w:val="24"/>
+                <w:szCs w:val="24"/>
+              </w:rPr>
+              <w:t>[DistanceFromSchoolToTrustHeadquarters]</w:t>
+            </w:r>
+          </w:p>
           <w:p>
             <w:pPr>
               <w:pStyle w:val="LO-normal"/>
@@ -1745,107 +1421,6 @@
               </w:rPr>
               <w:t>[</w:t>
             </w:r>
-            <w:proofErr w:type="spellStart"/>
-            <w:r>
-              <w:rPr>
-                <w:sz w:val="24"/>
-                <w:szCs w:val="24"/>
-              </w:rPr>
-              <w:t>PercentageOfGoodOrOutstandingSchoolsInTheDiocesanTrust</w:t>
-            </w:r>
-            <w:proofErr w:type="spellEnd"/>
-            <w:r>
-              <w:rPr>
-                <w:sz w:val="24"/>
-                <w:szCs w:val="24"/>
-              </w:rPr>
-              <w:t>]</w:t>
-            </w:r>
-          </w:p>
-        </w:tc>
-      </w:tr>
-      <w:tr>
-        <w:tc>
-          <w:tcPr>
-            <w:tcW w:w="5670" w:type="dxa"/>
-            <w:tcBorders>
-              <w:top w:val="single" w:sz="8" w:space="0" w:color="000000"/>
-              <w:left w:val="single" w:sz="8" w:space="0" w:color="000000"/>
-              <w:bottom w:val="single" w:sz="8" w:space="0" w:color="000000"/>
-              <w:right w:val="single" w:sz="8" w:space="0" w:color="000000"/>
-            </w:tcBorders>
-          </w:tcPr>
-          <w:p>
-            <w:pPr>
-              <w:pStyle w:val="LO-normal"/>
-              <w:spacing w:before="120" w:after="120" w:line="240" w:lineRule="auto"/>
-            </w:pPr>
-            <w:r>
-              <w:rPr>
-                <w:b/>
-                <w:sz w:val="24"/>
-                <w:szCs w:val="24"/>
-              </w:rPr>
-              <w:t>Distance from the school to the trust headquarters</w:t>
-            </w:r>
-          </w:p>
-        </w:tc>
-        <w:tc>
-          <w:tcPr>
-            <w:tcW w:w="4783" w:type="dxa"/>
-            <w:tcBorders>
-              <w:top w:val="single" w:sz="8" w:space="0" w:color="000000"/>
-              <w:left w:val="single" w:sz="8" w:space="0" w:color="000000"/>
-              <w:bottom w:val="single" w:sz="8" w:space="0" w:color="000000"/>
-              <w:right w:val="single" w:sz="8" w:space="0" w:color="000000"/>
-            </w:tcBorders>
-          </w:tcPr>
-          <w:p>
-            <w:pPr>
-              <w:pStyle w:val="LO-normal"/>
-              <w:spacing w:before="120" w:after="120" w:line="240" w:lineRule="auto"/>
-              <w:rPr>
-                <w:sz w:val="24"/>
-                <w:szCs w:val="24"/>
-              </w:rPr>
-            </w:pPr>
-            <w:r>
-              <w:rPr>
-                <w:sz w:val="24"/>
-                <w:szCs w:val="24"/>
-              </w:rPr>
-              <w:t>[</w:t>
-            </w:r>
-            <w:proofErr w:type="spellStart"/>
-            <w:r>
-              <w:rPr>
-                <w:sz w:val="24"/>
-                <w:szCs w:val="24"/>
-              </w:rPr>
-              <w:t>DistanceFromSchoolToTrustHeadquarters</w:t>
-            </w:r>
-            <w:proofErr w:type="spellEnd"/>
-            <w:r>
-              <w:rPr>
-                <w:sz w:val="24"/>
-                <w:szCs w:val="24"/>
-              </w:rPr>
-              <w:t>]</w:t>
-            </w:r>
-          </w:p>
-          <w:p>
-            <w:pPr>
-              <w:pStyle w:val="LO-normal"/>
-              <w:spacing w:before="120" w:after="120" w:line="240" w:lineRule="auto"/>
-            </w:pPr>
-            <w:r>
-              <w:rPr>
-                <w:sz w:val="24"/>
-                <w:szCs w:val="24"/>
-              </w:rPr>
-              <w:t>[</w:t>
-            </w:r>
-            <w:proofErr w:type="spellStart"/>
             <w:r>
               <w:rPr>
                 <w:color w:val="000000"/>
@@ -1855,7 +1430,6 @@
               </w:rPr>
               <w:t>DistanceFromSchoolToTrustHeadquartersAdditionalInformation</w:t>
             </w:r>
-            <w:proofErr w:type="spellEnd"/>
             <w:r>
               <w:rPr>
                 <w:rFonts w:ascii="Consolas" w:hAnsi="Consolas" w:cs="Consolas"/>
@@ -1872,7 +1446,7 @@
       <w:tr>
         <w:tc>
           <w:tcPr>
-            <w:tcW w:w="5670" w:type="dxa"/>
+            <w:tcW w:w="2584" w:type="dxa"/>
             <w:tcBorders>
               <w:top w:val="single" w:sz="8" w:space="0" w:color="000000"/>
               <w:left w:val="single" w:sz="8" w:space="0" w:color="000000"/>
@@ -1902,41 +1476,25 @@
         </w:tc>
         <w:tc>
           <w:tcPr>
-            <w:tcW w:w="4783" w:type="dxa"/>
-            <w:tcBorders>
-              <w:top w:val="single" w:sz="8" w:space="0" w:color="000000"/>
-              <w:left w:val="single" w:sz="8" w:space="0" w:color="000000"/>
-              <w:bottom w:val="single" w:sz="8" w:space="0" w:color="000000"/>
-              <w:right w:val="single" w:sz="8" w:space="0" w:color="000000"/>
-            </w:tcBorders>
-          </w:tcPr>
-          <w:p>
-            <w:pPr>
-              <w:pStyle w:val="LO-normal"/>
-              <w:spacing w:before="120" w:after="120" w:line="240" w:lineRule="auto"/>
-            </w:pPr>
-            <w:r>
-              <w:rPr>
-                <w:sz w:val="24"/>
-                <w:szCs w:val="24"/>
-              </w:rPr>
-              <w:t>[</w:t>
-            </w:r>
-            <w:proofErr w:type="spellStart"/>
-            <w:r>
-              <w:rPr>
-                <w:sz w:val="24"/>
-                <w:szCs w:val="24"/>
-              </w:rPr>
-              <w:t>ParliamentaryConstituency</w:t>
-            </w:r>
-            <w:proofErr w:type="spellEnd"/>
-            <w:r>
-              <w:rPr>
-                <w:sz w:val="24"/>
-                <w:szCs w:val="24"/>
-              </w:rPr>
-              <w:t>]</w:t>
+            <w:tcW w:w="7151" w:type="dxa"/>
+            <w:tcBorders>
+              <w:top w:val="single" w:sz="8" w:space="0" w:color="000000"/>
+              <w:left w:val="single" w:sz="8" w:space="0" w:color="000000"/>
+              <w:bottom w:val="single" w:sz="8" w:space="0" w:color="000000"/>
+              <w:right w:val="single" w:sz="8" w:space="0" w:color="000000"/>
+            </w:tcBorders>
+          </w:tcPr>
+          <w:p>
+            <w:pPr>
+              <w:pStyle w:val="LO-normal"/>
+              <w:spacing w:before="120" w:after="120" w:line="240" w:lineRule="auto"/>
+            </w:pPr>
+            <w:r>
+              <w:rPr>
+                <w:sz w:val="24"/>
+                <w:szCs w:val="24"/>
+              </w:rPr>
+              <w:t>[ParliamentaryConstituency]</w:t>
             </w:r>
           </w:p>
         </w:tc>
@@ -1944,7 +1502,7 @@
       <w:tr>
         <w:tc>
           <w:tcPr>
-            <w:tcW w:w="5670" w:type="dxa"/>
+            <w:tcW w:w="2584" w:type="dxa"/>
             <w:tcBorders>
               <w:top w:val="single" w:sz="8" w:space="0" w:color="000000"/>
               <w:left w:val="single" w:sz="8" w:space="0" w:color="000000"/>
@@ -1982,37 +1540,29 @@
         </w:tc>
         <w:tc>
           <w:tcPr>
-            <w:tcW w:w="4783" w:type="dxa"/>
-            <w:tcBorders>
-              <w:top w:val="single" w:sz="8" w:space="0" w:color="000000"/>
-              <w:left w:val="single" w:sz="8" w:space="0" w:color="000000"/>
-              <w:bottom w:val="single" w:sz="8" w:space="0" w:color="000000"/>
-              <w:right w:val="single" w:sz="8" w:space="0" w:color="000000"/>
-            </w:tcBorders>
-          </w:tcPr>
-          <w:p>
-            <w:pPr>
-              <w:pStyle w:val="LO-normal"/>
-              <w:spacing w:before="120" w:after="120" w:line="240" w:lineRule="auto"/>
-              <w:rPr>
-                <w:sz w:val="24"/>
-                <w:szCs w:val="24"/>
-              </w:rPr>
-            </w:pPr>
-            <w:r>
-              <w:rPr>
-                <w:sz w:val="24"/>
-                <w:szCs w:val="24"/>
-              </w:rPr>
-              <w:t>[</w:t>
-            </w:r>
-            <w:proofErr w:type="spellStart"/>
-            <w:r>
-              <w:rPr>
-                <w:sz w:val="24"/>
-                <w:szCs w:val="24"/>
-              </w:rPr>
-              <w:t>MPName</w:t>
+            <w:tcW w:w="7151" w:type="dxa"/>
+            <w:tcBorders>
+              <w:top w:val="single" w:sz="8" w:space="0" w:color="000000"/>
+              <w:left w:val="single" w:sz="8" w:space="0" w:color="000000"/>
+              <w:bottom w:val="single" w:sz="8" w:space="0" w:color="000000"/>
+              <w:right w:val="single" w:sz="8" w:space="0" w:color="000000"/>
+            </w:tcBorders>
+          </w:tcPr>
+          <w:p>
+            <w:pPr>
+              <w:pStyle w:val="LO-normal"/>
+              <w:spacing w:before="120" w:after="120" w:line="240" w:lineRule="auto"/>
+              <w:rPr>
+                <w:sz w:val="24"/>
+                <w:szCs w:val="24"/>
+              </w:rPr>
+            </w:pPr>
+            <w:r>
+              <w:rPr>
+                <w:sz w:val="24"/>
+                <w:szCs w:val="24"/>
+              </w:rPr>
+              <w:t>[MPName</w:t>
             </w:r>
             <w:r>
               <w:rPr>
@@ -2021,7 +1571,6 @@
               </w:rPr>
               <w:t>AndParty</w:t>
             </w:r>
-            <w:proofErr w:type="spellEnd"/>
             <w:r>
               <w:rPr>
                 <w:sz w:val="24"/>
@@ -2102,23 +1651,7 @@
                 <w:sz w:val="24"/>
                 <w:szCs w:val="24"/>
               </w:rPr>
-              <w:t>[</w:t>
-            </w:r>
-            <w:proofErr w:type="spellStart"/>
-            <w:r>
-              <w:rPr>
-                <w:sz w:val="24"/>
-                <w:szCs w:val="24"/>
-              </w:rPr>
-              <w:t>OfstedLastInspection</w:t>
-            </w:r>
-            <w:proofErr w:type="spellEnd"/>
-            <w:r>
-              <w:rPr>
-                <w:sz w:val="24"/>
-                <w:szCs w:val="24"/>
-              </w:rPr>
-              <w:t>]</w:t>
+              <w:t>[OfstedLastInspection]</w:t>
             </w:r>
           </w:p>
         </w:tc>
@@ -2169,23 +1702,7 @@
                 <w:sz w:val="24"/>
                 <w:szCs w:val="24"/>
               </w:rPr>
-              <w:t>[</w:t>
-            </w:r>
-            <w:proofErr w:type="spellStart"/>
-            <w:r>
-              <w:rPr>
-                <w:sz w:val="24"/>
-                <w:szCs w:val="24"/>
-              </w:rPr>
-              <w:t>OverallEffectiveness</w:t>
-            </w:r>
-            <w:proofErr w:type="spellEnd"/>
-            <w:r>
-              <w:rPr>
-                <w:sz w:val="24"/>
-                <w:szCs w:val="24"/>
-              </w:rPr>
-              <w:t>]</w:t>
+              <w:t>[OverallEffectiveness]</w:t>
             </w:r>
           </w:p>
         </w:tc>
@@ -2236,23 +1753,7 @@
                 <w:sz w:val="24"/>
                 <w:szCs w:val="24"/>
               </w:rPr>
-              <w:t>[</w:t>
-            </w:r>
-            <w:proofErr w:type="spellStart"/>
-            <w:r>
-              <w:rPr>
-                <w:sz w:val="24"/>
-                <w:szCs w:val="24"/>
-              </w:rPr>
-              <w:t>EffectivenessOfLeadershipAndManagement</w:t>
-            </w:r>
-            <w:proofErr w:type="spellEnd"/>
-            <w:r>
-              <w:rPr>
-                <w:sz w:val="24"/>
-                <w:szCs w:val="24"/>
-              </w:rPr>
-              <w:t>]</w:t>
+              <w:t>[EffectivenessOfLeadershipAndManagement]</w:t>
             </w:r>
           </w:p>
         </w:tc>
@@ -2303,23 +1804,7 @@
                 <w:sz w:val="24"/>
                 <w:szCs w:val="24"/>
               </w:rPr>
-              <w:t>[</w:t>
-            </w:r>
-            <w:proofErr w:type="spellStart"/>
-            <w:r>
-              <w:rPr>
-                <w:sz w:val="24"/>
-                <w:szCs w:val="24"/>
-              </w:rPr>
-              <w:t>QualityOfEducation</w:t>
-            </w:r>
-            <w:proofErr w:type="spellEnd"/>
-            <w:r>
-              <w:rPr>
-                <w:sz w:val="24"/>
-                <w:szCs w:val="24"/>
-              </w:rPr>
-              <w:t>]</w:t>
+              <w:t>[QualityOfEducation]</w:t>
             </w:r>
           </w:p>
         </w:tc>
@@ -2370,23 +1855,7 @@
                 <w:sz w:val="24"/>
                 <w:szCs w:val="24"/>
               </w:rPr>
-              <w:t>[</w:t>
-            </w:r>
-            <w:proofErr w:type="spellStart"/>
-            <w:r>
-              <w:rPr>
-                <w:sz w:val="24"/>
-                <w:szCs w:val="24"/>
-              </w:rPr>
-              <w:t>BehaviourAndAttitudes</w:t>
-            </w:r>
-            <w:proofErr w:type="spellEnd"/>
-            <w:r>
-              <w:rPr>
-                <w:sz w:val="24"/>
-                <w:szCs w:val="24"/>
-              </w:rPr>
-              <w:t>]</w:t>
+              <w:t>[BehaviourAndAttitudes]</w:t>
             </w:r>
           </w:p>
         </w:tc>
@@ -2437,23 +1906,7 @@
                 <w:sz w:val="24"/>
                 <w:szCs w:val="24"/>
               </w:rPr>
-              <w:t>[</w:t>
-            </w:r>
-            <w:proofErr w:type="spellStart"/>
-            <w:r>
-              <w:rPr>
-                <w:sz w:val="24"/>
-                <w:szCs w:val="24"/>
-              </w:rPr>
-              <w:t>PersonalDevelopment</w:t>
-            </w:r>
-            <w:proofErr w:type="spellEnd"/>
-            <w:r>
-              <w:rPr>
-                <w:sz w:val="24"/>
-                <w:szCs w:val="24"/>
-              </w:rPr>
-              <w:t>]</w:t>
+              <w:t>[PersonalDevelopment]</w:t>
             </w:r>
           </w:p>
         </w:tc>
@@ -2509,23 +1962,7 @@
                 <w:sz w:val="24"/>
                 <w:szCs w:val="24"/>
               </w:rPr>
-              <w:t>[</w:t>
-            </w:r>
-            <w:proofErr w:type="spellStart"/>
-            <w:r>
-              <w:rPr>
-                <w:sz w:val="24"/>
-                <w:szCs w:val="24"/>
-              </w:rPr>
-              <w:t>EarlyYearsProvision</w:t>
-            </w:r>
-            <w:proofErr w:type="spellEnd"/>
-            <w:r>
-              <w:rPr>
-                <w:sz w:val="24"/>
-                <w:szCs w:val="24"/>
-              </w:rPr>
-              <w:t>]</w:t>
+              <w:t>[EarlyYearsProvision]</w:t>
             </w:r>
           </w:p>
         </w:tc>
@@ -2572,7 +2009,6 @@
                 <w:sz w:val="24"/>
                 <w:szCs w:val="24"/>
               </w:rPr>
-              <w:lastRenderedPageBreak/>
               <w:t>Additional information</w:t>
             </w:r>
           </w:p>
@@ -2601,23 +2037,7 @@
                 <w:sz w:val="24"/>
                 <w:szCs w:val="24"/>
               </w:rPr>
-              <w:t>[</w:t>
-            </w:r>
-            <w:proofErr w:type="spellStart"/>
-            <w:r>
-              <w:rPr>
-                <w:sz w:val="24"/>
-                <w:szCs w:val="24"/>
-              </w:rPr>
-              <w:t>SchoolPerformanceAdditionalInformation</w:t>
-            </w:r>
-            <w:proofErr w:type="spellEnd"/>
-            <w:r>
-              <w:rPr>
-                <w:sz w:val="24"/>
-                <w:szCs w:val="24"/>
-              </w:rPr>
-              <w:t>]</w:t>
+              <w:t>[SchoolPerformanceAdditionalInformation]</w:t>
             </w:r>
           </w:p>
         </w:tc>
@@ -2636,6 +2056,7 @@
         <w:pStyle w:val="Heading1"/>
       </w:pPr>
       <w:r>
+        <w:lastRenderedPageBreak/>
         <w:t>Rationale</w:t>
       </w:r>
     </w:p>
@@ -2675,15 +2096,7 @@
               <w:spacing w:before="120" w:after="120"/>
             </w:pPr>
             <w:r>
-              <w:t>[</w:t>
-            </w:r>
-            <w:proofErr w:type="spellStart"/>
-            <w:r>
-              <w:t>RationaleForProject</w:t>
-            </w:r>
-            <w:proofErr w:type="spellEnd"/>
-            <w:r>
-              <w:t>]</w:t>
+              <w:t>[RationaleForProject]</w:t>
             </w:r>
           </w:p>
         </w:tc>
@@ -2725,15 +2138,7 @@
               <w:spacing w:before="120" w:after="120"/>
             </w:pPr>
             <w:r>
-              <w:t>[</w:t>
-            </w:r>
-            <w:proofErr w:type="spellStart"/>
-            <w:r>
-              <w:t>RationaleForTrust</w:t>
-            </w:r>
-            <w:proofErr w:type="spellEnd"/>
-            <w:r>
-              <w:t>]</w:t>
+              <w:t>[RationaleForTrust]</w:t>
             </w:r>
           </w:p>
         </w:tc>
@@ -2776,23 +2181,7 @@
                 <w:sz w:val="24"/>
                 <w:szCs w:val="24"/>
               </w:rPr>
-              <w:t>[</w:t>
-            </w:r>
-            <w:proofErr w:type="spellStart"/>
-            <w:r>
-              <w:rPr>
-                <w:sz w:val="24"/>
-                <w:szCs w:val="24"/>
-              </w:rPr>
-              <w:t>RisksAndIssues</w:t>
-            </w:r>
-            <w:proofErr w:type="spellEnd"/>
-            <w:r>
-              <w:rPr>
-                <w:sz w:val="24"/>
-                <w:szCs w:val="24"/>
-              </w:rPr>
-              <w:t>]</w:t>
+              <w:t>[RisksAndIssues]</w:t>
             </w:r>
           </w:p>
           <w:p>
@@ -2891,23 +2280,7 @@
                 <w:sz w:val="24"/>
                 <w:szCs w:val="24"/>
               </w:rPr>
-              <w:t>[</w:t>
-            </w:r>
-            <w:proofErr w:type="spellStart"/>
-            <w:r>
-              <w:rPr>
-                <w:sz w:val="24"/>
-                <w:szCs w:val="24"/>
-              </w:rPr>
-              <w:t>EqualitiesImpactAssessmentConsidered</w:t>
-            </w:r>
-            <w:proofErr w:type="spellEnd"/>
-            <w:r>
-              <w:rPr>
-                <w:sz w:val="24"/>
-                <w:szCs w:val="24"/>
-              </w:rPr>
-              <w:t>]</w:t>
+              <w:t>[EqualitiesImpactAssessmentConsidered]</w:t>
             </w:r>
           </w:p>
         </w:tc>
@@ -2981,23 +2354,7 @@
                 <w:sz w:val="24"/>
                 <w:szCs w:val="24"/>
               </w:rPr>
-              <w:t>[</w:t>
-            </w:r>
-            <w:proofErr w:type="spellStart"/>
-            <w:r>
-              <w:rPr>
-                <w:sz w:val="24"/>
-                <w:szCs w:val="24"/>
-              </w:rPr>
-              <w:t>RevenueCarryForwardAtEndMarchCurrentYear</w:t>
-            </w:r>
-            <w:proofErr w:type="spellEnd"/>
-            <w:r>
-              <w:rPr>
-                <w:sz w:val="24"/>
-                <w:szCs w:val="24"/>
-              </w:rPr>
-              <w:t>]</w:t>
+              <w:t>[RevenueCarryForwardAtEndMarchCurrentYear]</w:t>
             </w:r>
           </w:p>
         </w:tc>
@@ -3024,6 +2381,7 @@
                 <w:sz w:val="24"/>
                 <w:szCs w:val="24"/>
               </w:rPr>
+              <w:lastRenderedPageBreak/>
               <w:t>Projected revenue balance at end - March (following year) 2022</w:t>
             </w:r>
           </w:p>
@@ -3048,23 +2406,7 @@
                 <w:sz w:val="24"/>
                 <w:szCs w:val="24"/>
               </w:rPr>
-              <w:t>[</w:t>
-            </w:r>
-            <w:proofErr w:type="spellStart"/>
-            <w:r>
-              <w:rPr>
-                <w:sz w:val="24"/>
-                <w:szCs w:val="24"/>
-              </w:rPr>
-              <w:t>ProjectedRevenueBalanceAtEndMarchNextYear</w:t>
-            </w:r>
-            <w:proofErr w:type="spellEnd"/>
-            <w:r>
-              <w:rPr>
-                <w:sz w:val="24"/>
-                <w:szCs w:val="24"/>
-              </w:rPr>
-              <w:t>]</w:t>
+              <w:t>[ProjectedRevenueBalanceAtEndMarchNextYear]</w:t>
             </w:r>
           </w:p>
         </w:tc>
@@ -3129,23 +2471,7 @@
                 <w:sz w:val="24"/>
                 <w:szCs w:val="24"/>
               </w:rPr>
-              <w:t>[</w:t>
-            </w:r>
-            <w:proofErr w:type="spellStart"/>
-            <w:r>
-              <w:rPr>
-                <w:sz w:val="24"/>
-                <w:szCs w:val="24"/>
-              </w:rPr>
-              <w:t>CapitalCarryForwardAtEndMarchCurrentYear</w:t>
-            </w:r>
-            <w:proofErr w:type="spellEnd"/>
-            <w:r>
-              <w:rPr>
-                <w:sz w:val="24"/>
-                <w:szCs w:val="24"/>
-              </w:rPr>
-              <w:t>]</w:t>
+              <w:t>[CapitalCarryForwardAtEndMarchCurrentYear]</w:t>
             </w:r>
           </w:p>
         </w:tc>
@@ -3210,23 +2536,7 @@
                 <w:sz w:val="24"/>
                 <w:szCs w:val="24"/>
               </w:rPr>
-              <w:t>[</w:t>
-            </w:r>
-            <w:proofErr w:type="spellStart"/>
-            <w:r>
-              <w:rPr>
-                <w:sz w:val="24"/>
-                <w:szCs w:val="24"/>
-              </w:rPr>
-              <w:t>CapitalCarryForwardAtEndMarchNextYear</w:t>
-            </w:r>
-            <w:proofErr w:type="spellEnd"/>
-            <w:r>
-              <w:rPr>
-                <w:sz w:val="24"/>
-                <w:szCs w:val="24"/>
-              </w:rPr>
-              <w:t>]</w:t>
+              <w:t>[CapitalCarryForwardAtEndMarchNextYear]</w:t>
             </w:r>
           </w:p>
         </w:tc>
@@ -3296,23 +2606,7 @@
                 <w:sz w:val="24"/>
                 <w:szCs w:val="24"/>
               </w:rPr>
-              <w:t>[</w:t>
-            </w:r>
-            <w:proofErr w:type="spellStart"/>
-            <w:r>
-              <w:rPr>
-                <w:sz w:val="24"/>
-                <w:szCs w:val="24"/>
-              </w:rPr>
-              <w:t>SchoolBudgetInformationAdditionalInformation</w:t>
-            </w:r>
-            <w:proofErr w:type="spellEnd"/>
-            <w:r>
-              <w:rPr>
-                <w:sz w:val="24"/>
-                <w:szCs w:val="24"/>
-              </w:rPr>
-              <w:t>]</w:t>
+              <w:t>[SchoolBudgetInformationAdditionalInformation]</w:t>
             </w:r>
           </w:p>
         </w:tc>
@@ -3495,23 +2789,7 @@
                 <w:sz w:val="24"/>
                 <w:szCs w:val="24"/>
               </w:rPr>
-              <w:t>[</w:t>
-            </w:r>
-            <w:proofErr w:type="spellStart"/>
-            <w:r>
-              <w:rPr>
-                <w:sz w:val="24"/>
-                <w:szCs w:val="24"/>
-              </w:rPr>
-              <w:t>SchoolCapacity</w:t>
-            </w:r>
-            <w:proofErr w:type="spellEnd"/>
-            <w:r>
-              <w:rPr>
-                <w:sz w:val="24"/>
-                <w:szCs w:val="24"/>
-              </w:rPr>
-              <w:t>]</w:t>
+              <w:t>[SchoolCapacity]</w:t>
             </w:r>
           </w:p>
         </w:tc>
@@ -3539,23 +2817,7 @@
                 <w:sz w:val="24"/>
                 <w:szCs w:val="24"/>
               </w:rPr>
-              <w:t>[</w:t>
-            </w:r>
-            <w:proofErr w:type="spellStart"/>
-            <w:r>
-              <w:rPr>
-                <w:sz w:val="24"/>
-                <w:szCs w:val="24"/>
-              </w:rPr>
-              <w:t>NumberOnRoll</w:t>
-            </w:r>
-            <w:proofErr w:type="spellEnd"/>
-            <w:r>
-              <w:rPr>
-                <w:sz w:val="24"/>
-                <w:szCs w:val="24"/>
-              </w:rPr>
-              <w:t>]</w:t>
+              <w:t>[NumberOnRoll]</w:t>
             </w:r>
           </w:p>
         </w:tc>
@@ -3583,23 +2845,7 @@
                 <w:sz w:val="24"/>
                 <w:szCs w:val="24"/>
               </w:rPr>
-              <w:t>[</w:t>
-            </w:r>
-            <w:proofErr w:type="spellStart"/>
-            <w:r>
-              <w:rPr>
-                <w:sz w:val="24"/>
-                <w:szCs w:val="24"/>
-              </w:rPr>
-              <w:t>PercentageSchoolFull</w:t>
-            </w:r>
-            <w:proofErr w:type="spellEnd"/>
-            <w:r>
-              <w:rPr>
-                <w:sz w:val="24"/>
-                <w:szCs w:val="24"/>
-              </w:rPr>
-              <w:t>]</w:t>
+              <w:t>[PercentageSchoolFull]</w:t>
             </w:r>
           </w:p>
           <w:p>
@@ -3669,23 +2915,7 @@
                 <w:sz w:val="24"/>
                 <w:szCs w:val="24"/>
               </w:rPr>
-              <w:t>[</w:t>
-            </w:r>
-            <w:proofErr w:type="spellStart"/>
-            <w:r>
-              <w:rPr>
-                <w:sz w:val="24"/>
-                <w:szCs w:val="24"/>
-              </w:rPr>
-              <w:t>YearOneProjectedCapacity</w:t>
-            </w:r>
-            <w:proofErr w:type="spellEnd"/>
-            <w:r>
-              <w:rPr>
-                <w:sz w:val="24"/>
-                <w:szCs w:val="24"/>
-              </w:rPr>
-              <w:t>]</w:t>
+              <w:t>[YearOneProjectedCapacity]</w:t>
             </w:r>
           </w:p>
           <w:p>
@@ -3723,23 +2953,7 @@
                 <w:sz w:val="24"/>
                 <w:szCs w:val="24"/>
               </w:rPr>
-              <w:t>[</w:t>
-            </w:r>
-            <w:proofErr w:type="spellStart"/>
-            <w:r>
-              <w:rPr>
-                <w:sz w:val="24"/>
-                <w:szCs w:val="24"/>
-              </w:rPr>
-              <w:t>YearOneProjectedPupilNumbers</w:t>
-            </w:r>
-            <w:proofErr w:type="spellEnd"/>
-            <w:r>
-              <w:rPr>
-                <w:sz w:val="24"/>
-                <w:szCs w:val="24"/>
-              </w:rPr>
-              <w:t>]</w:t>
+              <w:t>[YearOneProjectedPupilNumbers]</w:t>
             </w:r>
           </w:p>
         </w:tc>
@@ -3767,23 +2981,7 @@
                 <w:sz w:val="24"/>
                 <w:szCs w:val="24"/>
               </w:rPr>
-              <w:t>[</w:t>
-            </w:r>
-            <w:proofErr w:type="spellStart"/>
-            <w:r>
-              <w:rPr>
-                <w:sz w:val="24"/>
-                <w:szCs w:val="24"/>
-              </w:rPr>
-              <w:t>YearOnePercentageSchoolFull</w:t>
-            </w:r>
-            <w:proofErr w:type="spellEnd"/>
-            <w:r>
-              <w:rPr>
-                <w:sz w:val="24"/>
-                <w:szCs w:val="24"/>
-              </w:rPr>
-              <w:t>]</w:t>
+              <w:t>[YearOnePercentageSchoolFull]</w:t>
             </w:r>
           </w:p>
         </w:tc>
@@ -3838,23 +3036,7 @@
                 <w:sz w:val="24"/>
                 <w:szCs w:val="24"/>
               </w:rPr>
-              <w:t>[</w:t>
-            </w:r>
-            <w:proofErr w:type="spellStart"/>
-            <w:r>
-              <w:rPr>
-                <w:sz w:val="24"/>
-                <w:szCs w:val="24"/>
-              </w:rPr>
-              <w:t>YearTwoProjectedCapacity</w:t>
-            </w:r>
-            <w:proofErr w:type="spellEnd"/>
-            <w:r>
-              <w:rPr>
-                <w:sz w:val="24"/>
-                <w:szCs w:val="24"/>
-              </w:rPr>
-              <w:t>]</w:t>
+              <w:t>[YearTwoProjectedCapacity]</w:t>
             </w:r>
           </w:p>
         </w:tc>
@@ -3882,23 +3064,7 @@
                 <w:sz w:val="24"/>
                 <w:szCs w:val="24"/>
               </w:rPr>
-              <w:t>[</w:t>
-            </w:r>
-            <w:proofErr w:type="spellStart"/>
-            <w:r>
-              <w:rPr>
-                <w:sz w:val="24"/>
-                <w:szCs w:val="24"/>
-              </w:rPr>
-              <w:t>YearTwoProjectedPupilNumbers</w:t>
-            </w:r>
-            <w:proofErr w:type="spellEnd"/>
-            <w:r>
-              <w:rPr>
-                <w:sz w:val="24"/>
-                <w:szCs w:val="24"/>
-              </w:rPr>
-              <w:t>]</w:t>
+              <w:t>[YearTwoProjectedPupilNumbers]</w:t>
             </w:r>
           </w:p>
         </w:tc>
@@ -3926,23 +3092,7 @@
                 <w:sz w:val="24"/>
                 <w:szCs w:val="24"/>
               </w:rPr>
-              <w:t>[</w:t>
-            </w:r>
-            <w:proofErr w:type="spellStart"/>
-            <w:r>
-              <w:rPr>
-                <w:sz w:val="24"/>
-                <w:szCs w:val="24"/>
-              </w:rPr>
-              <w:t>YearTwoPercentageSchoolFull</w:t>
-            </w:r>
-            <w:proofErr w:type="spellEnd"/>
-            <w:r>
-              <w:rPr>
-                <w:sz w:val="24"/>
-                <w:szCs w:val="24"/>
-              </w:rPr>
-              <w:t>]</w:t>
+              <w:t>[YearTwoPercentageSchoolFull]</w:t>
             </w:r>
           </w:p>
         </w:tc>
@@ -3997,23 +3147,7 @@
                 <w:sz w:val="24"/>
                 <w:szCs w:val="24"/>
               </w:rPr>
-              <w:t>[</w:t>
-            </w:r>
-            <w:proofErr w:type="spellStart"/>
-            <w:r>
-              <w:rPr>
-                <w:sz w:val="24"/>
-                <w:szCs w:val="24"/>
-              </w:rPr>
-              <w:t>YearThreeProjectedCapacity</w:t>
-            </w:r>
-            <w:proofErr w:type="spellEnd"/>
-            <w:r>
-              <w:rPr>
-                <w:sz w:val="24"/>
-                <w:szCs w:val="24"/>
-              </w:rPr>
-              <w:t>]</w:t>
+              <w:t>[YearThreeProjectedCapacity]</w:t>
             </w:r>
           </w:p>
         </w:tc>
@@ -4041,23 +3175,7 @@
                 <w:sz w:val="24"/>
                 <w:szCs w:val="24"/>
               </w:rPr>
-              <w:t>[</w:t>
-            </w:r>
-            <w:proofErr w:type="spellStart"/>
-            <w:r>
-              <w:rPr>
-                <w:sz w:val="24"/>
-                <w:szCs w:val="24"/>
-              </w:rPr>
-              <w:t>YearThreeProjectedPupilNumbers</w:t>
-            </w:r>
-            <w:proofErr w:type="spellEnd"/>
-            <w:r>
-              <w:rPr>
-                <w:sz w:val="24"/>
-                <w:szCs w:val="24"/>
-              </w:rPr>
-              <w:t>]</w:t>
+              <w:t>[YearThreeProjectedPupilNumbers]</w:t>
             </w:r>
           </w:p>
         </w:tc>
@@ -4085,23 +3203,7 @@
                 <w:sz w:val="24"/>
                 <w:szCs w:val="24"/>
               </w:rPr>
-              <w:t>[</w:t>
-            </w:r>
-            <w:proofErr w:type="spellStart"/>
-            <w:r>
-              <w:rPr>
-                <w:sz w:val="24"/>
-                <w:szCs w:val="24"/>
-              </w:rPr>
-              <w:t>YearThreePercentageSchoolFull</w:t>
-            </w:r>
-            <w:proofErr w:type="spellEnd"/>
-            <w:r>
-              <w:rPr>
-                <w:sz w:val="24"/>
-                <w:szCs w:val="24"/>
-              </w:rPr>
-              <w:t>]</w:t>
+              <w:t>[YearThreePercentageSchoolFull]</w:t>
             </w:r>
           </w:p>
         </w:tc>
@@ -4179,23 +3281,7 @@
                 <w:sz w:val="24"/>
                 <w:szCs w:val="24"/>
               </w:rPr>
-              <w:t xml:space="preserve"> [</w:t>
-            </w:r>
-            <w:proofErr w:type="spellStart"/>
-            <w:r>
-              <w:rPr>
-                <w:sz w:val="24"/>
-                <w:szCs w:val="24"/>
-              </w:rPr>
-              <w:t>SchoolPupilForecastsAdditionalInformation</w:t>
-            </w:r>
-            <w:proofErr w:type="spellEnd"/>
-            <w:r>
-              <w:rPr>
-                <w:sz w:val="24"/>
-                <w:szCs w:val="24"/>
-              </w:rPr>
-              <w:t>]</w:t>
+              <w:t xml:space="preserve"> [SchoolPupilForecastsAdditionalInformation]</w:t>
             </w:r>
           </w:p>
         </w:tc>
@@ -4212,7 +3298,6 @@
         <w:spacing w:after="0"/>
       </w:pPr>
       <w:r>
-        <w:lastRenderedPageBreak/>
         <w:t>[KS2PerformanceData]</w:t>
       </w:r>
     </w:p>
@@ -4374,15 +3459,7 @@
             <w:t xml:space="preserve">Cleared by: </w:t>
           </w:r>
           <w:r>
-            <w:t>[</w:t>
-          </w:r>
-          <w:proofErr w:type="spellStart"/>
-          <w:r>
-            <w:t>ClearedBy</w:t>
-          </w:r>
-          <w:proofErr w:type="spellEnd"/>
-          <w:r>
-            <w:t>]</w:t>
+            <w:t>[ClearedBy]</w:t>
           </w:r>
         </w:p>
       </w:tc>

</xml_diff>

<commit_message>
Changes to wording on distance to trust page. Url change is still to do
</commit_message>
<xml_diff>
--- a/ApplyToBecomeInternal/ApplyToBecomeInternal/Resources/htb-template.docx
+++ b/ApplyToBecomeInternal/ApplyToBecomeInternal/Resources/htb-template.docx
@@ -1371,14 +1371,21 @@
             <w:pPr>
               <w:pStyle w:val="LO-normal"/>
               <w:spacing w:before="120" w:after="120" w:line="240" w:lineRule="auto"/>
-            </w:pPr>
-            <w:r>
-              <w:rPr>
-                <w:b/>
-                <w:sz w:val="24"/>
-                <w:szCs w:val="24"/>
-              </w:rPr>
-              <w:t>Distance from the school to the trust headquarters</w:t>
+              <w:rPr>
+                <w:sz w:val="24"/>
+                <w:szCs w:val="24"/>
+              </w:rPr>
+            </w:pPr>
+            <w:r>
+              <w:rPr>
+                <w:b/>
+                <w:bCs/>
+                <w:color w:val="0B0C0C"/>
+                <w:sz w:val="24"/>
+                <w:szCs w:val="24"/>
+                <w:shd w:val="clear" w:color="auto" w:fill="FFFFFF"/>
+              </w:rPr>
+              <w:t>Distance from the converting school to the trust, or other schools in the trust</w:t>
             </w:r>
           </w:p>
         </w:tc>
@@ -4084,16 +4091,16 @@
       </w:rPr>
     </w:lvl>
   </w:abstractNum>
-  <w:num w:numId="1">
+  <w:num w:numId="1" w16cid:durableId="84376641">
     <w:abstractNumId w:val="0"/>
   </w:num>
-  <w:num w:numId="2">
+  <w:num w:numId="2" w16cid:durableId="1945844921">
     <w:abstractNumId w:val="1"/>
   </w:num>
-  <w:num w:numId="3">
+  <w:num w:numId="3" w16cid:durableId="210265285">
     <w:abstractNumId w:val="2"/>
   </w:num>
-  <w:num w:numId="4">
+  <w:num w:numId="4" w16cid:durableId="789737790">
     <w:abstractNumId w:val="3"/>
   </w:num>
 </w:numbering>

</xml_diff>

<commit_message>
81784/change distance to trust wording (#268)
* Changes to wording on distance to trust page
* changed the url
* changed wording on template
</commit_message>
<xml_diff>
--- a/ApplyToBecomeInternal/ApplyToBecomeInternal/Resources/htb-template.docx
+++ b/ApplyToBecomeInternal/ApplyToBecomeInternal/Resources/htb-template.docx
@@ -1371,14 +1371,21 @@
             <w:pPr>
               <w:pStyle w:val="LO-normal"/>
               <w:spacing w:before="120" w:after="120" w:line="240" w:lineRule="auto"/>
-            </w:pPr>
-            <w:r>
-              <w:rPr>
-                <w:b/>
-                <w:sz w:val="24"/>
-                <w:szCs w:val="24"/>
-              </w:rPr>
-              <w:t>Distance from the school to the trust headquarters</w:t>
+              <w:rPr>
+                <w:sz w:val="24"/>
+                <w:szCs w:val="24"/>
+              </w:rPr>
+            </w:pPr>
+            <w:r>
+              <w:rPr>
+                <w:b/>
+                <w:bCs/>
+                <w:color w:val="0B0C0C"/>
+                <w:sz w:val="24"/>
+                <w:szCs w:val="24"/>
+                <w:shd w:val="clear" w:color="auto" w:fill="FFFFFF"/>
+              </w:rPr>
+              <w:t>Distance from the converting school to the trust, or other schools in the trust</w:t>
             </w:r>
           </w:p>
         </w:tc>
@@ -4084,16 +4091,16 @@
       </w:rPr>
     </w:lvl>
   </w:abstractNum>
-  <w:num w:numId="1">
+  <w:num w:numId="1" w16cid:durableId="84376641">
     <w:abstractNumId w:val="0"/>
   </w:num>
-  <w:num w:numId="2">
+  <w:num w:numId="2" w16cid:durableId="1945844921">
     <w:abstractNumId w:val="1"/>
   </w:num>
-  <w:num w:numId="3">
+  <w:num w:numId="3" w16cid:durableId="210265285">
     <w:abstractNumId w:val="2"/>
   </w:num>
-  <w:num w:numId="4">
+  <w:num w:numId="4" w16cid:durableId="789737790">
     <w:abstractNumId w:val="3"/>
   </w:num>
 </w:numbering>

</xml_diff>

<commit_message>
User Story 93573: Incorrect Error Message on Distance Info page.
</commit_message>
<xml_diff>
--- a/ApplyToBecomeInternal/ApplyToBecomeInternal/Resources/htb-template.docx
+++ b/ApplyToBecomeInternal/ApplyToBecomeInternal/Resources/htb-template.docx
@@ -1,6 +1,6 @@
 
 <file path=word/document.xml><?xml version="1.0" encoding="utf-8"?>
-<w:document xmlns:wpc="http://schemas.microsoft.com/office/word/2010/wordprocessingCanvas" xmlns:cx="http://schemas.microsoft.com/office/drawing/2014/chartex" xmlns:cx1="http://schemas.microsoft.com/office/drawing/2015/9/8/chartex" xmlns:cx2="http://schemas.microsoft.com/office/drawing/2015/10/21/chartex" xmlns:cx3="http://schemas.microsoft.com/office/drawing/2016/5/9/chartex" xmlns:cx4="http://schemas.microsoft.com/office/drawing/2016/5/10/chartex" xmlns:cx5="http://schemas.microsoft.com/office/drawing/2016/5/11/chartex" xmlns:cx6="http://schemas.microsoft.com/office/drawing/2016/5/12/chartex" xmlns:cx7="http://schemas.microsoft.com/office/drawing/2016/5/13/chartex" xmlns:cx8="http://schemas.microsoft.com/office/drawing/2016/5/14/chartex" xmlns:mc="http://schemas.openxmlformats.org/markup-compatibility/2006" xmlns:aink="http://schemas.microsoft.com/office/drawing/2016/ink" xmlns:am3d="http://schemas.microsoft.com/office/drawing/2017/model3d" xmlns:o="urn:schemas-microsoft-com:office:office" xmlns:r="http://schemas.openxmlformats.org/officeDocument/2006/relationships" xmlns:m="http://schemas.openxmlformats.org/officeDocument/2006/math" xmlns:v="urn:schemas-microsoft-com:vml" xmlns:wp14="http://schemas.microsoft.com/office/word/2010/wordprocessingDrawing" xmlns:wp="http://schemas.openxmlformats.org/drawingml/2006/wordprocessingDrawing" xmlns:w10="urn:schemas-microsoft-com:office:word" xmlns:w="http://schemas.openxmlformats.org/wordprocessingml/2006/main" xmlns:w14="http://schemas.microsoft.com/office/word/2010/wordml" xmlns:w15="http://schemas.microsoft.com/office/word/2012/wordml" xmlns:w16cex="http://schemas.microsoft.com/office/word/2018/wordml/cex" xmlns:w16cid="http://schemas.microsoft.com/office/word/2016/wordml/cid" xmlns:w16="http://schemas.microsoft.com/office/word/2018/wordml" xmlns:w16sdtdh="http://schemas.microsoft.com/office/word/2020/wordml/sdtdatahash" xmlns:w16se="http://schemas.microsoft.com/office/word/2015/wordml/symex" xmlns:wpg="http://schemas.microsoft.com/office/word/2010/wordprocessingGroup" xmlns:wpi="http://schemas.microsoft.com/office/word/2010/wordprocessingInk" xmlns:wne="http://schemas.microsoft.com/office/word/2006/wordml" xmlns:wps="http://schemas.microsoft.com/office/word/2010/wordprocessingShape" mc:Ignorable="w14 w15 w16se w16cid w16 w16cex w16sdtdh wp14">
+<w:document xmlns:wpc="http://schemas.microsoft.com/office/word/2010/wordprocessingCanvas" xmlns:cx="http://schemas.microsoft.com/office/drawing/2014/chartex" xmlns:cx1="http://schemas.microsoft.com/office/drawing/2015/9/8/chartex" xmlns:cx2="http://schemas.microsoft.com/office/drawing/2015/10/21/chartex" xmlns:cx3="http://schemas.microsoft.com/office/drawing/2016/5/9/chartex" xmlns:cx4="http://schemas.microsoft.com/office/drawing/2016/5/10/chartex" xmlns:cx5="http://schemas.microsoft.com/office/drawing/2016/5/11/chartex" xmlns:cx6="http://schemas.microsoft.com/office/drawing/2016/5/12/chartex" xmlns:cx7="http://schemas.microsoft.com/office/drawing/2016/5/13/chartex" xmlns:cx8="http://schemas.microsoft.com/office/drawing/2016/5/14/chartex" xmlns:mc="http://schemas.openxmlformats.org/markup-compatibility/2006" xmlns:aink="http://schemas.microsoft.com/office/drawing/2016/ink" xmlns:am3d="http://schemas.microsoft.com/office/drawing/2017/model3d" xmlns:o="urn:schemas-microsoft-com:office:office" xmlns:oel="http://schemas.microsoft.com/office/2019/extlst" xmlns:r="http://schemas.openxmlformats.org/officeDocument/2006/relationships" xmlns:m="http://schemas.openxmlformats.org/officeDocument/2006/math" xmlns:v="urn:schemas-microsoft-com:vml" xmlns:wp14="http://schemas.microsoft.com/office/word/2010/wordprocessingDrawing" xmlns:wp="http://schemas.openxmlformats.org/drawingml/2006/wordprocessingDrawing" xmlns:w10="urn:schemas-microsoft-com:office:word" xmlns:w="http://schemas.openxmlformats.org/wordprocessingml/2006/main" xmlns:w14="http://schemas.microsoft.com/office/word/2010/wordml" xmlns:w15="http://schemas.microsoft.com/office/word/2012/wordml" xmlns:w16cex="http://schemas.microsoft.com/office/word/2018/wordml/cex" xmlns:w16cid="http://schemas.microsoft.com/office/word/2016/wordml/cid" xmlns:w16="http://schemas.microsoft.com/office/word/2018/wordml" xmlns:w16sdtdh="http://schemas.microsoft.com/office/word/2020/wordml/sdtdatahash" xmlns:w16se="http://schemas.microsoft.com/office/word/2015/wordml/symex" xmlns:wpg="http://schemas.microsoft.com/office/word/2010/wordprocessingGroup" xmlns:wpi="http://schemas.microsoft.com/office/word/2010/wordprocessingInk" xmlns:wne="http://schemas.microsoft.com/office/word/2006/wordml" xmlns:wps="http://schemas.microsoft.com/office/word/2010/wordprocessingShape" mc:Ignorable="w14 w15 w16se w16cid w16 w16cex w16sdtdh wp14">
   <w:body>
     <w:p>
       <w:pPr>
@@ -18,11 +18,16 @@
         <w:pStyle w:val="Heading2"/>
       </w:pPr>
       <w:r>
-        <w:t>[SchoolName</w:t>
+        <w:t>[</w:t>
+      </w:r>
+      <w:proofErr w:type="spellStart"/>
+      <w:r>
+        <w:t>SchoolName</w:t>
       </w:r>
       <w:r>
         <w:t>AndUrn</w:t>
       </w:r>
+      <w:proofErr w:type="spellEnd"/>
       <w:r>
         <w:t>]</w:t>
       </w:r>
@@ -32,13 +37,21 @@
         <w:pStyle w:val="Heading2"/>
       </w:pPr>
       <w:r>
-        <w:t>[TrustName</w:t>
+        <w:t>[</w:t>
+      </w:r>
+      <w:proofErr w:type="spellStart"/>
+      <w:r>
+        <w:t>TrustName</w:t>
       </w:r>
       <w:r>
         <w:t>And</w:t>
       </w:r>
       <w:r>
-        <w:t>ReferenceNumber]</w:t>
+        <w:t>ReferenceNumber</w:t>
+      </w:r>
+      <w:proofErr w:type="spellEnd"/>
+      <w:r>
+        <w:t>]</w:t>
       </w:r>
     </w:p>
     <w:tbl>
@@ -100,7 +113,23 @@
                 <w:sz w:val="24"/>
                 <w:szCs w:val="24"/>
               </w:rPr>
-              <w:t>[RecommendationForProject]</w:t>
+              <w:t>[</w:t>
+            </w:r>
+            <w:proofErr w:type="spellStart"/>
+            <w:r>
+              <w:rPr>
+                <w:sz w:val="24"/>
+                <w:szCs w:val="24"/>
+              </w:rPr>
+              <w:t>RecommendationForProject</w:t>
+            </w:r>
+            <w:proofErr w:type="spellEnd"/>
+            <w:r>
+              <w:rPr>
+                <w:sz w:val="24"/>
+                <w:szCs w:val="24"/>
+              </w:rPr>
+              <w:t>]</w:t>
             </w:r>
           </w:p>
         </w:tc>
@@ -151,7 +180,23 @@
                 <w:sz w:val="24"/>
                 <w:szCs w:val="24"/>
               </w:rPr>
-              <w:t>[AcademyOrderRequired]</w:t>
+              <w:t>[</w:t>
+            </w:r>
+            <w:proofErr w:type="spellStart"/>
+            <w:r>
+              <w:rPr>
+                <w:sz w:val="24"/>
+                <w:szCs w:val="24"/>
+              </w:rPr>
+              <w:t>AcademyOrderRequired</w:t>
+            </w:r>
+            <w:proofErr w:type="spellEnd"/>
+            <w:r>
+              <w:rPr>
+                <w:sz w:val="24"/>
+                <w:szCs w:val="24"/>
+              </w:rPr>
+              <w:t>]</w:t>
             </w:r>
           </w:p>
         </w:tc>
@@ -211,24 +256,56 @@
                 <w:sz w:val="24"/>
                 <w:szCs w:val="24"/>
               </w:rPr>
-              <w:t>[AcademyTypeRouteAndConversionGrant]</w:t>
-            </w:r>
-          </w:p>
-          <w:p>
-            <w:pPr>
-              <w:pStyle w:val="LO-normal"/>
-              <w:spacing w:before="120" w:after="120" w:line="240" w:lineRule="auto"/>
-              <w:rPr>
-                <w:sz w:val="24"/>
-                <w:szCs w:val="24"/>
-              </w:rPr>
-            </w:pPr>
-            <w:r>
-              <w:rPr>
-                <w:sz w:val="24"/>
-                <w:szCs w:val="24"/>
-              </w:rPr>
-              <w:t>[ConversionSupportGrantChangeReason]</w:t>
+              <w:t>[</w:t>
+            </w:r>
+            <w:proofErr w:type="spellStart"/>
+            <w:r>
+              <w:rPr>
+                <w:sz w:val="24"/>
+                <w:szCs w:val="24"/>
+              </w:rPr>
+              <w:t>AcademyTypeRouteAndConversionGrant</w:t>
+            </w:r>
+            <w:proofErr w:type="spellEnd"/>
+            <w:r>
+              <w:rPr>
+                <w:sz w:val="24"/>
+                <w:szCs w:val="24"/>
+              </w:rPr>
+              <w:t>]</w:t>
+            </w:r>
+          </w:p>
+          <w:p>
+            <w:pPr>
+              <w:pStyle w:val="LO-normal"/>
+              <w:spacing w:before="120" w:after="120" w:line="240" w:lineRule="auto"/>
+              <w:rPr>
+                <w:sz w:val="24"/>
+                <w:szCs w:val="24"/>
+              </w:rPr>
+            </w:pPr>
+            <w:r>
+              <w:rPr>
+                <w:sz w:val="24"/>
+                <w:szCs w:val="24"/>
+              </w:rPr>
+              <w:t>[</w:t>
+            </w:r>
+            <w:proofErr w:type="spellStart"/>
+            <w:r>
+              <w:rPr>
+                <w:sz w:val="24"/>
+                <w:szCs w:val="24"/>
+              </w:rPr>
+              <w:t>ConversionSupportGrantChangeReason</w:t>
+            </w:r>
+            <w:proofErr w:type="spellEnd"/>
+            <w:r>
+              <w:rPr>
+                <w:sz w:val="24"/>
+                <w:szCs w:val="24"/>
+              </w:rPr>
+              <w:t>]</w:t>
             </w:r>
           </w:p>
         </w:tc>
@@ -303,7 +380,23 @@
                 <w:sz w:val="24"/>
                 <w:szCs w:val="24"/>
               </w:rPr>
-              <w:t xml:space="preserve"> [HeadTeacherBoardDate]</w:t>
+              <w:t xml:space="preserve"> [</w:t>
+            </w:r>
+            <w:proofErr w:type="spellStart"/>
+            <w:r>
+              <w:rPr>
+                <w:sz w:val="24"/>
+                <w:szCs w:val="24"/>
+              </w:rPr>
+              <w:t>HeadTeacherBoardDate</w:t>
+            </w:r>
+            <w:proofErr w:type="spellEnd"/>
+            <w:r>
+              <w:rPr>
+                <w:sz w:val="24"/>
+                <w:szCs w:val="24"/>
+              </w:rPr>
+              <w:t>]</w:t>
             </w:r>
           </w:p>
         </w:tc>
@@ -354,7 +447,23 @@
                 <w:sz w:val="24"/>
                 <w:szCs w:val="24"/>
               </w:rPr>
-              <w:t xml:space="preserve"> [ProposedAcademyOpeningDate]</w:t>
+              <w:t xml:space="preserve"> [</w:t>
+            </w:r>
+            <w:proofErr w:type="spellStart"/>
+            <w:r>
+              <w:rPr>
+                <w:sz w:val="24"/>
+                <w:szCs w:val="24"/>
+              </w:rPr>
+              <w:t>ProposedAcademyOpeningDate</w:t>
+            </w:r>
+            <w:proofErr w:type="spellEnd"/>
+            <w:r>
+              <w:rPr>
+                <w:sz w:val="24"/>
+                <w:szCs w:val="24"/>
+              </w:rPr>
+              <w:t>]</w:t>
             </w:r>
           </w:p>
         </w:tc>
@@ -413,7 +522,23 @@
                 <w:sz w:val="24"/>
                 <w:szCs w:val="24"/>
               </w:rPr>
-              <w:t xml:space="preserve"> [PreviousHeadTeacherBoardDate]</w:t>
+              <w:t xml:space="preserve"> [</w:t>
+            </w:r>
+            <w:proofErr w:type="spellStart"/>
+            <w:r>
+              <w:rPr>
+                <w:sz w:val="24"/>
+                <w:szCs w:val="24"/>
+              </w:rPr>
+              <w:t>PreviousHeadTeacherBoardDate</w:t>
+            </w:r>
+            <w:proofErr w:type="spellEnd"/>
+            <w:r>
+              <w:rPr>
+                <w:sz w:val="24"/>
+                <w:szCs w:val="24"/>
+              </w:rPr>
+              <w:t>]</w:t>
             </w:r>
           </w:p>
         </w:tc>
@@ -484,7 +609,23 @@
                 <w:sz w:val="24"/>
                 <w:szCs w:val="24"/>
               </w:rPr>
-              <w:t xml:space="preserve"> [LocalAuthority]</w:t>
+              <w:t xml:space="preserve"> [</w:t>
+            </w:r>
+            <w:proofErr w:type="spellStart"/>
+            <w:r>
+              <w:rPr>
+                <w:sz w:val="24"/>
+                <w:szCs w:val="24"/>
+              </w:rPr>
+              <w:t>LocalAuthority</w:t>
+            </w:r>
+            <w:proofErr w:type="spellEnd"/>
+            <w:r>
+              <w:rPr>
+                <w:sz w:val="24"/>
+                <w:szCs w:val="24"/>
+              </w:rPr>
+              <w:t>]</w:t>
             </w:r>
           </w:p>
         </w:tc>
@@ -535,7 +676,23 @@
                 <w:sz w:val="24"/>
                 <w:szCs w:val="24"/>
               </w:rPr>
-              <w:t xml:space="preserve"> [SponsorName]</w:t>
+              <w:t xml:space="preserve"> [</w:t>
+            </w:r>
+            <w:proofErr w:type="spellStart"/>
+            <w:r>
+              <w:rPr>
+                <w:sz w:val="24"/>
+                <w:szCs w:val="24"/>
+              </w:rPr>
+              <w:t>SponsorName</w:t>
+            </w:r>
+            <w:proofErr w:type="spellEnd"/>
+            <w:r>
+              <w:rPr>
+                <w:sz w:val="24"/>
+                <w:szCs w:val="24"/>
+              </w:rPr>
+              <w:t>]</w:t>
             </w:r>
           </w:p>
         </w:tc>
@@ -586,7 +743,23 @@
                 <w:sz w:val="24"/>
                 <w:szCs w:val="24"/>
               </w:rPr>
-              <w:t xml:space="preserve"> [SponsorReferenceNumber]</w:t>
+              <w:t xml:space="preserve"> [</w:t>
+            </w:r>
+            <w:proofErr w:type="spellStart"/>
+            <w:r>
+              <w:rPr>
+                <w:sz w:val="24"/>
+                <w:szCs w:val="24"/>
+              </w:rPr>
+              <w:t>SponsorReferenceNumber</w:t>
+            </w:r>
+            <w:proofErr w:type="spellEnd"/>
+            <w:r>
+              <w:rPr>
+                <w:sz w:val="24"/>
+                <w:szCs w:val="24"/>
+              </w:rPr>
+              <w:t>]</w:t>
             </w:r>
           </w:p>
         </w:tc>
@@ -670,7 +843,23 @@
                 <w:sz w:val="24"/>
                 <w:szCs w:val="24"/>
               </w:rPr>
-              <w:t>[SchoolType]</w:t>
+              <w:t>[</w:t>
+            </w:r>
+            <w:proofErr w:type="spellStart"/>
+            <w:r>
+              <w:rPr>
+                <w:sz w:val="24"/>
+                <w:szCs w:val="24"/>
+              </w:rPr>
+              <w:t>SchoolType</w:t>
+            </w:r>
+            <w:proofErr w:type="spellEnd"/>
+            <w:r>
+              <w:rPr>
+                <w:sz w:val="24"/>
+                <w:szCs w:val="24"/>
+              </w:rPr>
+              <w:t>]</w:t>
             </w:r>
           </w:p>
         </w:tc>
@@ -730,7 +919,23 @@
                 <w:sz w:val="24"/>
                 <w:szCs w:val="24"/>
               </w:rPr>
-              <w:t>[SchoolPhase]</w:t>
+              <w:t>[</w:t>
+            </w:r>
+            <w:proofErr w:type="spellStart"/>
+            <w:r>
+              <w:rPr>
+                <w:sz w:val="24"/>
+                <w:szCs w:val="24"/>
+              </w:rPr>
+              <w:t>SchoolPhase</w:t>
+            </w:r>
+            <w:proofErr w:type="spellEnd"/>
+            <w:r>
+              <w:rPr>
+                <w:sz w:val="24"/>
+                <w:szCs w:val="24"/>
+              </w:rPr>
+              <w:t>]</w:t>
             </w:r>
           </w:p>
         </w:tc>
@@ -790,7 +995,23 @@
                 <w:sz w:val="24"/>
                 <w:szCs w:val="24"/>
               </w:rPr>
-              <w:t>[AgeRange]</w:t>
+              <w:t>[</w:t>
+            </w:r>
+            <w:proofErr w:type="spellStart"/>
+            <w:r>
+              <w:rPr>
+                <w:sz w:val="24"/>
+                <w:szCs w:val="24"/>
+              </w:rPr>
+              <w:t>AgeRange</w:t>
+            </w:r>
+            <w:proofErr w:type="spellEnd"/>
+            <w:r>
+              <w:rPr>
+                <w:sz w:val="24"/>
+                <w:szCs w:val="24"/>
+              </w:rPr>
+              <w:t>]</w:t>
             </w:r>
           </w:p>
         </w:tc>
@@ -866,7 +1087,23 @@
                 <w:sz w:val="24"/>
                 <w:szCs w:val="24"/>
               </w:rPr>
-              <w:t>[SchoolCapacity]</w:t>
+              <w:t>[</w:t>
+            </w:r>
+            <w:proofErr w:type="spellStart"/>
+            <w:r>
+              <w:rPr>
+                <w:sz w:val="24"/>
+                <w:szCs w:val="24"/>
+              </w:rPr>
+              <w:t>SchoolCapacity</w:t>
+            </w:r>
+            <w:proofErr w:type="spellEnd"/>
+            <w:r>
+              <w:rPr>
+                <w:sz w:val="24"/>
+                <w:szCs w:val="24"/>
+              </w:rPr>
+              <w:t>]</w:t>
             </w:r>
           </w:p>
         </w:tc>
@@ -926,7 +1163,23 @@
                 <w:sz w:val="24"/>
                 <w:szCs w:val="24"/>
               </w:rPr>
-              <w:t>[PublishedAdmissionNumber]</w:t>
+              <w:t>[</w:t>
+            </w:r>
+            <w:proofErr w:type="spellStart"/>
+            <w:r>
+              <w:rPr>
+                <w:sz w:val="24"/>
+                <w:szCs w:val="24"/>
+              </w:rPr>
+              <w:t>PublishedAdmissionNumber</w:t>
+            </w:r>
+            <w:proofErr w:type="spellEnd"/>
+            <w:r>
+              <w:rPr>
+                <w:sz w:val="24"/>
+                <w:szCs w:val="24"/>
+              </w:rPr>
+              <w:t>]</w:t>
             </w:r>
           </w:p>
         </w:tc>
@@ -986,7 +1239,23 @@
                 <w:sz w:val="24"/>
                 <w:szCs w:val="24"/>
               </w:rPr>
-              <w:t>[NumberOnRoll]</w:t>
+              <w:t>[</w:t>
+            </w:r>
+            <w:proofErr w:type="spellStart"/>
+            <w:r>
+              <w:rPr>
+                <w:sz w:val="24"/>
+                <w:szCs w:val="24"/>
+              </w:rPr>
+              <w:t>NumberOnRoll</w:t>
+            </w:r>
+            <w:proofErr w:type="spellEnd"/>
+            <w:r>
+              <w:rPr>
+                <w:sz w:val="24"/>
+                <w:szCs w:val="24"/>
+              </w:rPr>
+              <w:t>]</w:t>
             </w:r>
           </w:p>
         </w:tc>
@@ -1046,7 +1315,23 @@
                 <w:sz w:val="24"/>
                 <w:szCs w:val="24"/>
               </w:rPr>
-              <w:t>[PercentageSchoolFull]</w:t>
+              <w:t>[</w:t>
+            </w:r>
+            <w:proofErr w:type="spellStart"/>
+            <w:r>
+              <w:rPr>
+                <w:sz w:val="24"/>
+                <w:szCs w:val="24"/>
+              </w:rPr>
+              <w:t>PercentageSchoolFull</w:t>
+            </w:r>
+            <w:proofErr w:type="spellEnd"/>
+            <w:r>
+              <w:rPr>
+                <w:sz w:val="24"/>
+                <w:szCs w:val="24"/>
+              </w:rPr>
+              <w:t>]</w:t>
             </w:r>
           </w:p>
         </w:tc>
@@ -1107,7 +1392,23 @@
                 <w:sz w:val="24"/>
                 <w:szCs w:val="24"/>
               </w:rPr>
-              <w:t>[PercentageFreeSchoolMeals]</w:t>
+              <w:t>[</w:t>
+            </w:r>
+            <w:proofErr w:type="spellStart"/>
+            <w:r>
+              <w:rPr>
+                <w:sz w:val="24"/>
+                <w:szCs w:val="24"/>
+              </w:rPr>
+              <w:t>PercentageFreeSchoolMeals</w:t>
+            </w:r>
+            <w:proofErr w:type="spellEnd"/>
+            <w:r>
+              <w:rPr>
+                <w:sz w:val="24"/>
+                <w:szCs w:val="24"/>
+              </w:rPr>
+              <w:t>]</w:t>
             </w:r>
           </w:p>
         </w:tc>
@@ -1175,7 +1476,15 @@
               <w:spacing w:before="120" w:after="120" w:line="240" w:lineRule="auto"/>
             </w:pPr>
             <w:r>
-              <w:t>[ViabilityIssues]</w:t>
+              <w:t>[</w:t>
+            </w:r>
+            <w:proofErr w:type="spellStart"/>
+            <w:r>
+              <w:t>ViabilityIssues</w:t>
+            </w:r>
+            <w:proofErr w:type="spellEnd"/>
+            <w:r>
+              <w:t>]</w:t>
             </w:r>
           </w:p>
         </w:tc>
@@ -1227,7 +1536,15 @@
               <w:spacing w:before="120" w:after="120" w:line="240" w:lineRule="auto"/>
             </w:pPr>
             <w:r>
-              <w:t>[FinancialDeficit]</w:t>
+              <w:t>[</w:t>
+            </w:r>
+            <w:proofErr w:type="spellStart"/>
+            <w:r>
+              <w:t>FinancialDeficit</w:t>
+            </w:r>
+            <w:proofErr w:type="spellEnd"/>
+            <w:r>
+              <w:t>]</w:t>
             </w:r>
           </w:p>
         </w:tc>
@@ -1279,7 +1596,15 @@
               <w:spacing w:before="120" w:after="120" w:line="240" w:lineRule="auto"/>
             </w:pPr>
             <w:r>
-              <w:t>[PartOfPfiScheme]</w:t>
+              <w:t>[</w:t>
+            </w:r>
+            <w:proofErr w:type="spellStart"/>
+            <w:r>
+              <w:t>PartOfPfiScheme</w:t>
+            </w:r>
+            <w:proofErr w:type="spellEnd"/>
+            <w:r>
+              <w:t>]</w:t>
             </w:r>
           </w:p>
         </w:tc>
@@ -1351,7 +1676,23 @@
                 <w:sz w:val="24"/>
                 <w:szCs w:val="24"/>
               </w:rPr>
-              <w:t>[IsSchoolLinkedToADiocese]</w:t>
+              <w:t>[</w:t>
+            </w:r>
+            <w:proofErr w:type="spellStart"/>
+            <w:r>
+              <w:rPr>
+                <w:sz w:val="24"/>
+                <w:szCs w:val="24"/>
+              </w:rPr>
+              <w:t>IsSchoolLinkedToADiocese</w:t>
+            </w:r>
+            <w:proofErr w:type="spellEnd"/>
+            <w:r>
+              <w:rPr>
+                <w:sz w:val="24"/>
+                <w:szCs w:val="24"/>
+              </w:rPr>
+              <w:t>]</w:t>
             </w:r>
           </w:p>
         </w:tc>
@@ -1385,7 +1726,7 @@
                 <w:szCs w:val="24"/>
                 <w:shd w:val="clear" w:color="auto" w:fill="FFFFFF"/>
               </w:rPr>
-              <w:t>Distance from the converting school to the trust, or other schools in the trust</w:t>
+              <w:t>Distance from the converting school to the trust or other schools in the trust</w:t>
             </w:r>
           </w:p>
         </w:tc>
@@ -1413,21 +1754,38 @@
                 <w:sz w:val="24"/>
                 <w:szCs w:val="24"/>
               </w:rPr>
-              <w:t>[DistanceFromSchoolToTrustHeadquarters]</w:t>
-            </w:r>
-          </w:p>
-          <w:p>
-            <w:pPr>
-              <w:pStyle w:val="LO-normal"/>
-              <w:spacing w:before="120" w:after="120" w:line="240" w:lineRule="auto"/>
-            </w:pPr>
-            <w:r>
-              <w:rPr>
-                <w:sz w:val="24"/>
-                <w:szCs w:val="24"/>
-              </w:rPr>
               <w:t>[</w:t>
             </w:r>
+            <w:proofErr w:type="spellStart"/>
+            <w:r>
+              <w:rPr>
+                <w:sz w:val="24"/>
+                <w:szCs w:val="24"/>
+              </w:rPr>
+              <w:t>DistanceFromSchoolToTrustHeadquarters</w:t>
+            </w:r>
+            <w:proofErr w:type="spellEnd"/>
+            <w:r>
+              <w:rPr>
+                <w:sz w:val="24"/>
+                <w:szCs w:val="24"/>
+              </w:rPr>
+              <w:t>]</w:t>
+            </w:r>
+          </w:p>
+          <w:p>
+            <w:pPr>
+              <w:pStyle w:val="LO-normal"/>
+              <w:spacing w:before="120" w:after="120" w:line="240" w:lineRule="auto"/>
+            </w:pPr>
+            <w:r>
+              <w:rPr>
+                <w:sz w:val="24"/>
+                <w:szCs w:val="24"/>
+              </w:rPr>
+              <w:t>[</w:t>
+            </w:r>
+            <w:proofErr w:type="spellStart"/>
             <w:r>
               <w:rPr>
                 <w:color w:val="000000"/>
@@ -1437,6 +1795,7 @@
               </w:rPr>
               <w:t>DistanceFromSchoolToTrustHeadquartersAdditionalInformation</w:t>
             </w:r>
+            <w:proofErr w:type="spellEnd"/>
             <w:r>
               <w:rPr>
                 <w:rFonts w:ascii="Consolas" w:hAnsi="Consolas" w:cs="Consolas"/>
@@ -1501,7 +1860,23 @@
                 <w:sz w:val="24"/>
                 <w:szCs w:val="24"/>
               </w:rPr>
-              <w:t>[ParliamentaryConstituency]</w:t>
+              <w:t>[</w:t>
+            </w:r>
+            <w:proofErr w:type="spellStart"/>
+            <w:r>
+              <w:rPr>
+                <w:sz w:val="24"/>
+                <w:szCs w:val="24"/>
+              </w:rPr>
+              <w:t>ParliamentaryConstituency</w:t>
+            </w:r>
+            <w:proofErr w:type="spellEnd"/>
+            <w:r>
+              <w:rPr>
+                <w:sz w:val="24"/>
+                <w:szCs w:val="24"/>
+              </w:rPr>
+              <w:t>]</w:t>
             </w:r>
           </w:p>
         </w:tc>
@@ -1569,7 +1944,15 @@
                 <w:sz w:val="24"/>
                 <w:szCs w:val="24"/>
               </w:rPr>
-              <w:t>[MPName</w:t>
+              <w:t>[</w:t>
+            </w:r>
+            <w:proofErr w:type="spellStart"/>
+            <w:r>
+              <w:rPr>
+                <w:sz w:val="24"/>
+                <w:szCs w:val="24"/>
+              </w:rPr>
+              <w:t>MPName</w:t>
             </w:r>
             <w:r>
               <w:rPr>
@@ -1578,6 +1961,7 @@
               </w:rPr>
               <w:t>AndParty</w:t>
             </w:r>
+            <w:proofErr w:type="spellEnd"/>
             <w:r>
               <w:rPr>
                 <w:sz w:val="24"/>
@@ -1658,7 +2042,23 @@
                 <w:sz w:val="24"/>
                 <w:szCs w:val="24"/>
               </w:rPr>
-              <w:t>[OfstedLastInspection]</w:t>
+              <w:t>[</w:t>
+            </w:r>
+            <w:proofErr w:type="spellStart"/>
+            <w:r>
+              <w:rPr>
+                <w:sz w:val="24"/>
+                <w:szCs w:val="24"/>
+              </w:rPr>
+              <w:t>OfstedLastInspection</w:t>
+            </w:r>
+            <w:proofErr w:type="spellEnd"/>
+            <w:r>
+              <w:rPr>
+                <w:sz w:val="24"/>
+                <w:szCs w:val="24"/>
+              </w:rPr>
+              <w:t>]</w:t>
             </w:r>
           </w:p>
         </w:tc>
@@ -1709,7 +2109,23 @@
                 <w:sz w:val="24"/>
                 <w:szCs w:val="24"/>
               </w:rPr>
-              <w:t>[OverallEffectiveness]</w:t>
+              <w:t>[</w:t>
+            </w:r>
+            <w:proofErr w:type="spellStart"/>
+            <w:r>
+              <w:rPr>
+                <w:sz w:val="24"/>
+                <w:szCs w:val="24"/>
+              </w:rPr>
+              <w:t>OverallEffectiveness</w:t>
+            </w:r>
+            <w:proofErr w:type="spellEnd"/>
+            <w:r>
+              <w:rPr>
+                <w:sz w:val="24"/>
+                <w:szCs w:val="24"/>
+              </w:rPr>
+              <w:t>]</w:t>
             </w:r>
           </w:p>
         </w:tc>
@@ -1760,7 +2176,23 @@
                 <w:sz w:val="24"/>
                 <w:szCs w:val="24"/>
               </w:rPr>
-              <w:t>[EffectivenessOfLeadershipAndManagement]</w:t>
+              <w:t>[</w:t>
+            </w:r>
+            <w:proofErr w:type="spellStart"/>
+            <w:r>
+              <w:rPr>
+                <w:sz w:val="24"/>
+                <w:szCs w:val="24"/>
+              </w:rPr>
+              <w:t>EffectivenessOfLeadershipAndManagement</w:t>
+            </w:r>
+            <w:proofErr w:type="spellEnd"/>
+            <w:r>
+              <w:rPr>
+                <w:sz w:val="24"/>
+                <w:szCs w:val="24"/>
+              </w:rPr>
+              <w:t>]</w:t>
             </w:r>
           </w:p>
         </w:tc>
@@ -1811,7 +2243,23 @@
                 <w:sz w:val="24"/>
                 <w:szCs w:val="24"/>
               </w:rPr>
-              <w:t>[QualityOfEducation]</w:t>
+              <w:t>[</w:t>
+            </w:r>
+            <w:proofErr w:type="spellStart"/>
+            <w:r>
+              <w:rPr>
+                <w:sz w:val="24"/>
+                <w:szCs w:val="24"/>
+              </w:rPr>
+              <w:t>QualityOfEducation</w:t>
+            </w:r>
+            <w:proofErr w:type="spellEnd"/>
+            <w:r>
+              <w:rPr>
+                <w:sz w:val="24"/>
+                <w:szCs w:val="24"/>
+              </w:rPr>
+              <w:t>]</w:t>
             </w:r>
           </w:p>
         </w:tc>
@@ -1862,7 +2310,23 @@
                 <w:sz w:val="24"/>
                 <w:szCs w:val="24"/>
               </w:rPr>
-              <w:t>[BehaviourAndAttitudes]</w:t>
+              <w:t>[</w:t>
+            </w:r>
+            <w:proofErr w:type="spellStart"/>
+            <w:r>
+              <w:rPr>
+                <w:sz w:val="24"/>
+                <w:szCs w:val="24"/>
+              </w:rPr>
+              <w:t>BehaviourAndAttitudes</w:t>
+            </w:r>
+            <w:proofErr w:type="spellEnd"/>
+            <w:r>
+              <w:rPr>
+                <w:sz w:val="24"/>
+                <w:szCs w:val="24"/>
+              </w:rPr>
+              <w:t>]</w:t>
             </w:r>
           </w:p>
         </w:tc>
@@ -1913,7 +2377,23 @@
                 <w:sz w:val="24"/>
                 <w:szCs w:val="24"/>
               </w:rPr>
-              <w:t>[PersonalDevelopment]</w:t>
+              <w:t>[</w:t>
+            </w:r>
+            <w:proofErr w:type="spellStart"/>
+            <w:r>
+              <w:rPr>
+                <w:sz w:val="24"/>
+                <w:szCs w:val="24"/>
+              </w:rPr>
+              <w:t>PersonalDevelopment</w:t>
+            </w:r>
+            <w:proofErr w:type="spellEnd"/>
+            <w:r>
+              <w:rPr>
+                <w:sz w:val="24"/>
+                <w:szCs w:val="24"/>
+              </w:rPr>
+              <w:t>]</w:t>
             </w:r>
           </w:p>
         </w:tc>
@@ -1969,7 +2449,23 @@
                 <w:sz w:val="24"/>
                 <w:szCs w:val="24"/>
               </w:rPr>
-              <w:t>[EarlyYearsProvision]</w:t>
+              <w:t>[</w:t>
+            </w:r>
+            <w:proofErr w:type="spellStart"/>
+            <w:r>
+              <w:rPr>
+                <w:sz w:val="24"/>
+                <w:szCs w:val="24"/>
+              </w:rPr>
+              <w:t>EarlyYearsProvision</w:t>
+            </w:r>
+            <w:proofErr w:type="spellEnd"/>
+            <w:r>
+              <w:rPr>
+                <w:sz w:val="24"/>
+                <w:szCs w:val="24"/>
+              </w:rPr>
+              <w:t>]</w:t>
             </w:r>
           </w:p>
         </w:tc>
@@ -2044,7 +2540,23 @@
                 <w:sz w:val="24"/>
                 <w:szCs w:val="24"/>
               </w:rPr>
-              <w:t>[SchoolPerformanceAdditionalInformation]</w:t>
+              <w:t>[</w:t>
+            </w:r>
+            <w:proofErr w:type="spellStart"/>
+            <w:r>
+              <w:rPr>
+                <w:sz w:val="24"/>
+                <w:szCs w:val="24"/>
+              </w:rPr>
+              <w:t>SchoolPerformanceAdditionalInformation</w:t>
+            </w:r>
+            <w:proofErr w:type="spellEnd"/>
+            <w:r>
+              <w:rPr>
+                <w:sz w:val="24"/>
+                <w:szCs w:val="24"/>
+              </w:rPr>
+              <w:t>]</w:t>
             </w:r>
           </w:p>
         </w:tc>
@@ -2103,7 +2615,15 @@
               <w:spacing w:before="120" w:after="120"/>
             </w:pPr>
             <w:r>
-              <w:t>[RationaleForProject]</w:t>
+              <w:t>[</w:t>
+            </w:r>
+            <w:proofErr w:type="spellStart"/>
+            <w:r>
+              <w:t>RationaleForProject</w:t>
+            </w:r>
+            <w:proofErr w:type="spellEnd"/>
+            <w:r>
+              <w:t>]</w:t>
             </w:r>
           </w:p>
         </w:tc>
@@ -2145,7 +2665,15 @@
               <w:spacing w:before="120" w:after="120"/>
             </w:pPr>
             <w:r>
-              <w:t>[RationaleForTrust]</w:t>
+              <w:t>[</w:t>
+            </w:r>
+            <w:proofErr w:type="spellStart"/>
+            <w:r>
+              <w:t>RationaleForTrust</w:t>
+            </w:r>
+            <w:proofErr w:type="spellEnd"/>
+            <w:r>
+              <w:t>]</w:t>
             </w:r>
           </w:p>
         </w:tc>
@@ -2188,7 +2716,23 @@
                 <w:sz w:val="24"/>
                 <w:szCs w:val="24"/>
               </w:rPr>
-              <w:t>[RisksAndIssues]</w:t>
+              <w:t>[</w:t>
+            </w:r>
+            <w:proofErr w:type="spellStart"/>
+            <w:r>
+              <w:rPr>
+                <w:sz w:val="24"/>
+                <w:szCs w:val="24"/>
+              </w:rPr>
+              <w:t>RisksAndIssues</w:t>
+            </w:r>
+            <w:proofErr w:type="spellEnd"/>
+            <w:r>
+              <w:rPr>
+                <w:sz w:val="24"/>
+                <w:szCs w:val="24"/>
+              </w:rPr>
+              <w:t>]</w:t>
             </w:r>
           </w:p>
           <w:p>
@@ -2287,7 +2831,23 @@
                 <w:sz w:val="24"/>
                 <w:szCs w:val="24"/>
               </w:rPr>
-              <w:t>[EqualitiesImpactAssessmentConsidered]</w:t>
+              <w:t>[</w:t>
+            </w:r>
+            <w:proofErr w:type="spellStart"/>
+            <w:r>
+              <w:rPr>
+                <w:sz w:val="24"/>
+                <w:szCs w:val="24"/>
+              </w:rPr>
+              <w:t>EqualitiesImpactAssessmentConsidered</w:t>
+            </w:r>
+            <w:proofErr w:type="spellEnd"/>
+            <w:r>
+              <w:rPr>
+                <w:sz w:val="24"/>
+                <w:szCs w:val="24"/>
+              </w:rPr>
+              <w:t>]</w:t>
             </w:r>
           </w:p>
         </w:tc>
@@ -2337,7 +2897,25 @@
                 <w:sz w:val="24"/>
                 <w:szCs w:val="24"/>
               </w:rPr>
-              <w:t>Revenue carry forward at end - March (current year) 2021</w:t>
+              <w:t xml:space="preserve">Revenue </w:t>
+            </w:r>
+            <w:proofErr w:type="gramStart"/>
+            <w:r>
+              <w:rPr>
+                <w:b/>
+                <w:sz w:val="24"/>
+                <w:szCs w:val="24"/>
+              </w:rPr>
+              <w:t>carry</w:t>
+            </w:r>
+            <w:proofErr w:type="gramEnd"/>
+            <w:r>
+              <w:rPr>
+                <w:b/>
+                <w:sz w:val="24"/>
+                <w:szCs w:val="24"/>
+              </w:rPr>
+              <w:t xml:space="preserve"> forward at end - March (current year) 2021</w:t>
             </w:r>
           </w:p>
         </w:tc>
@@ -2361,7 +2939,23 @@
                 <w:sz w:val="24"/>
                 <w:szCs w:val="24"/>
               </w:rPr>
-              <w:t>[RevenueCarryForwardAtEndMarchCurrentYear]</w:t>
+              <w:t>[</w:t>
+            </w:r>
+            <w:proofErr w:type="spellStart"/>
+            <w:r>
+              <w:rPr>
+                <w:sz w:val="24"/>
+                <w:szCs w:val="24"/>
+              </w:rPr>
+              <w:t>RevenueCarryForwardAtEndMarchCurrentYear</w:t>
+            </w:r>
+            <w:proofErr w:type="spellEnd"/>
+            <w:r>
+              <w:rPr>
+                <w:sz w:val="24"/>
+                <w:szCs w:val="24"/>
+              </w:rPr>
+              <w:t>]</w:t>
             </w:r>
           </w:p>
         </w:tc>
@@ -2413,7 +3007,23 @@
                 <w:sz w:val="24"/>
                 <w:szCs w:val="24"/>
               </w:rPr>
-              <w:t>[ProjectedRevenueBalanceAtEndMarchNextYear]</w:t>
+              <w:t>[</w:t>
+            </w:r>
+            <w:proofErr w:type="spellStart"/>
+            <w:r>
+              <w:rPr>
+                <w:sz w:val="24"/>
+                <w:szCs w:val="24"/>
+              </w:rPr>
+              <w:t>ProjectedRevenueBalanceAtEndMarchNextYear</w:t>
+            </w:r>
+            <w:proofErr w:type="spellEnd"/>
+            <w:r>
+              <w:rPr>
+                <w:sz w:val="24"/>
+                <w:szCs w:val="24"/>
+              </w:rPr>
+              <w:t>]</w:t>
             </w:r>
           </w:p>
         </w:tc>
@@ -2440,7 +3050,25 @@
                 <w:sz w:val="24"/>
                 <w:szCs w:val="24"/>
               </w:rPr>
-              <w:t>Capital carry forward at end - March (current year)</w:t>
+              <w:t xml:space="preserve">Capital </w:t>
+            </w:r>
+            <w:proofErr w:type="gramStart"/>
+            <w:r>
+              <w:rPr>
+                <w:b/>
+                <w:sz w:val="24"/>
+                <w:szCs w:val="24"/>
+              </w:rPr>
+              <w:t>carry</w:t>
+            </w:r>
+            <w:proofErr w:type="gramEnd"/>
+            <w:r>
+              <w:rPr>
+                <w:b/>
+                <w:sz w:val="24"/>
+                <w:szCs w:val="24"/>
+              </w:rPr>
+              <w:t xml:space="preserve"> forward at end - March (current year)</w:t>
             </w:r>
           </w:p>
           <w:p>
@@ -2478,7 +3106,23 @@
                 <w:sz w:val="24"/>
                 <w:szCs w:val="24"/>
               </w:rPr>
-              <w:t>[CapitalCarryForwardAtEndMarchCurrentYear]</w:t>
+              <w:t>[</w:t>
+            </w:r>
+            <w:proofErr w:type="spellStart"/>
+            <w:r>
+              <w:rPr>
+                <w:sz w:val="24"/>
+                <w:szCs w:val="24"/>
+              </w:rPr>
+              <w:t>CapitalCarryForwardAtEndMarchCurrentYear</w:t>
+            </w:r>
+            <w:proofErr w:type="spellEnd"/>
+            <w:r>
+              <w:rPr>
+                <w:sz w:val="24"/>
+                <w:szCs w:val="24"/>
+              </w:rPr>
+              <w:t>]</w:t>
             </w:r>
           </w:p>
         </w:tc>
@@ -2505,7 +3149,25 @@
                 <w:sz w:val="24"/>
                 <w:szCs w:val="24"/>
               </w:rPr>
-              <w:t>Capital carry forward at end - March (following year)</w:t>
+              <w:t xml:space="preserve">Capital </w:t>
+            </w:r>
+            <w:proofErr w:type="gramStart"/>
+            <w:r>
+              <w:rPr>
+                <w:b/>
+                <w:sz w:val="24"/>
+                <w:szCs w:val="24"/>
+              </w:rPr>
+              <w:t>carry</w:t>
+            </w:r>
+            <w:proofErr w:type="gramEnd"/>
+            <w:r>
+              <w:rPr>
+                <w:b/>
+                <w:sz w:val="24"/>
+                <w:szCs w:val="24"/>
+              </w:rPr>
+              <w:t xml:space="preserve"> forward at end - March (following year)</w:t>
             </w:r>
           </w:p>
           <w:p>
@@ -2543,7 +3205,23 @@
                 <w:sz w:val="24"/>
                 <w:szCs w:val="24"/>
               </w:rPr>
-              <w:t>[CapitalCarryForwardAtEndMarchNextYear]</w:t>
+              <w:t>[</w:t>
+            </w:r>
+            <w:proofErr w:type="spellStart"/>
+            <w:r>
+              <w:rPr>
+                <w:sz w:val="24"/>
+                <w:szCs w:val="24"/>
+              </w:rPr>
+              <w:t>CapitalCarryForwardAtEndMarchNextYear</w:t>
+            </w:r>
+            <w:proofErr w:type="spellEnd"/>
+            <w:r>
+              <w:rPr>
+                <w:sz w:val="24"/>
+                <w:szCs w:val="24"/>
+              </w:rPr>
+              <w:t>]</w:t>
             </w:r>
           </w:p>
         </w:tc>
@@ -2613,7 +3291,23 @@
                 <w:sz w:val="24"/>
                 <w:szCs w:val="24"/>
               </w:rPr>
-              <w:t>[SchoolBudgetInformationAdditionalInformation]</w:t>
+              <w:t>[</w:t>
+            </w:r>
+            <w:proofErr w:type="spellStart"/>
+            <w:r>
+              <w:rPr>
+                <w:sz w:val="24"/>
+                <w:szCs w:val="24"/>
+              </w:rPr>
+              <w:t>SchoolBudgetInformationAdditionalInformation</w:t>
+            </w:r>
+            <w:proofErr w:type="spellEnd"/>
+            <w:r>
+              <w:rPr>
+                <w:sz w:val="24"/>
+                <w:szCs w:val="24"/>
+              </w:rPr>
+              <w:t>]</w:t>
             </w:r>
           </w:p>
         </w:tc>
@@ -2796,7 +3490,23 @@
                 <w:sz w:val="24"/>
                 <w:szCs w:val="24"/>
               </w:rPr>
-              <w:t>[SchoolCapacity]</w:t>
+              <w:t>[</w:t>
+            </w:r>
+            <w:proofErr w:type="spellStart"/>
+            <w:r>
+              <w:rPr>
+                <w:sz w:val="24"/>
+                <w:szCs w:val="24"/>
+              </w:rPr>
+              <w:t>SchoolCapacity</w:t>
+            </w:r>
+            <w:proofErr w:type="spellEnd"/>
+            <w:r>
+              <w:rPr>
+                <w:sz w:val="24"/>
+                <w:szCs w:val="24"/>
+              </w:rPr>
+              <w:t>]</w:t>
             </w:r>
           </w:p>
         </w:tc>
@@ -2824,7 +3534,23 @@
                 <w:sz w:val="24"/>
                 <w:szCs w:val="24"/>
               </w:rPr>
-              <w:t>[NumberOnRoll]</w:t>
+              <w:t>[</w:t>
+            </w:r>
+            <w:proofErr w:type="spellStart"/>
+            <w:r>
+              <w:rPr>
+                <w:sz w:val="24"/>
+                <w:szCs w:val="24"/>
+              </w:rPr>
+              <w:t>NumberOnRoll</w:t>
+            </w:r>
+            <w:proofErr w:type="spellEnd"/>
+            <w:r>
+              <w:rPr>
+                <w:sz w:val="24"/>
+                <w:szCs w:val="24"/>
+              </w:rPr>
+              <w:t>]</w:t>
             </w:r>
           </w:p>
         </w:tc>
@@ -2852,7 +3578,23 @@
                 <w:sz w:val="24"/>
                 <w:szCs w:val="24"/>
               </w:rPr>
-              <w:t>[PercentageSchoolFull]</w:t>
+              <w:t>[</w:t>
+            </w:r>
+            <w:proofErr w:type="spellStart"/>
+            <w:r>
+              <w:rPr>
+                <w:sz w:val="24"/>
+                <w:szCs w:val="24"/>
+              </w:rPr>
+              <w:t>PercentageSchoolFull</w:t>
+            </w:r>
+            <w:proofErr w:type="spellEnd"/>
+            <w:r>
+              <w:rPr>
+                <w:sz w:val="24"/>
+                <w:szCs w:val="24"/>
+              </w:rPr>
+              <w:t>]</w:t>
             </w:r>
           </w:p>
           <w:p>
@@ -2922,7 +3664,23 @@
                 <w:sz w:val="24"/>
                 <w:szCs w:val="24"/>
               </w:rPr>
-              <w:t>[YearOneProjectedCapacity]</w:t>
+              <w:t>[</w:t>
+            </w:r>
+            <w:proofErr w:type="spellStart"/>
+            <w:r>
+              <w:rPr>
+                <w:sz w:val="24"/>
+                <w:szCs w:val="24"/>
+              </w:rPr>
+              <w:t>YearOneProjectedCapacity</w:t>
+            </w:r>
+            <w:proofErr w:type="spellEnd"/>
+            <w:r>
+              <w:rPr>
+                <w:sz w:val="24"/>
+                <w:szCs w:val="24"/>
+              </w:rPr>
+              <w:t>]</w:t>
             </w:r>
           </w:p>
           <w:p>
@@ -2960,7 +3718,23 @@
                 <w:sz w:val="24"/>
                 <w:szCs w:val="24"/>
               </w:rPr>
-              <w:t>[YearOneProjectedPupilNumbers]</w:t>
+              <w:t>[</w:t>
+            </w:r>
+            <w:proofErr w:type="spellStart"/>
+            <w:r>
+              <w:rPr>
+                <w:sz w:val="24"/>
+                <w:szCs w:val="24"/>
+              </w:rPr>
+              <w:t>YearOneProjectedPupilNumbers</w:t>
+            </w:r>
+            <w:proofErr w:type="spellEnd"/>
+            <w:r>
+              <w:rPr>
+                <w:sz w:val="24"/>
+                <w:szCs w:val="24"/>
+              </w:rPr>
+              <w:t>]</w:t>
             </w:r>
           </w:p>
         </w:tc>
@@ -2988,7 +3762,23 @@
                 <w:sz w:val="24"/>
                 <w:szCs w:val="24"/>
               </w:rPr>
-              <w:t>[YearOnePercentageSchoolFull]</w:t>
+              <w:t>[</w:t>
+            </w:r>
+            <w:proofErr w:type="spellStart"/>
+            <w:r>
+              <w:rPr>
+                <w:sz w:val="24"/>
+                <w:szCs w:val="24"/>
+              </w:rPr>
+              <w:t>YearOnePercentageSchoolFull</w:t>
+            </w:r>
+            <w:proofErr w:type="spellEnd"/>
+            <w:r>
+              <w:rPr>
+                <w:sz w:val="24"/>
+                <w:szCs w:val="24"/>
+              </w:rPr>
+              <w:t>]</w:t>
             </w:r>
           </w:p>
         </w:tc>
@@ -3043,7 +3833,23 @@
                 <w:sz w:val="24"/>
                 <w:szCs w:val="24"/>
               </w:rPr>
-              <w:t>[YearTwoProjectedCapacity]</w:t>
+              <w:t>[</w:t>
+            </w:r>
+            <w:proofErr w:type="spellStart"/>
+            <w:r>
+              <w:rPr>
+                <w:sz w:val="24"/>
+                <w:szCs w:val="24"/>
+              </w:rPr>
+              <w:t>YearTwoProjectedCapacity</w:t>
+            </w:r>
+            <w:proofErr w:type="spellEnd"/>
+            <w:r>
+              <w:rPr>
+                <w:sz w:val="24"/>
+                <w:szCs w:val="24"/>
+              </w:rPr>
+              <w:t>]</w:t>
             </w:r>
           </w:p>
         </w:tc>
@@ -3071,7 +3877,23 @@
                 <w:sz w:val="24"/>
                 <w:szCs w:val="24"/>
               </w:rPr>
-              <w:t>[YearTwoProjectedPupilNumbers]</w:t>
+              <w:t>[</w:t>
+            </w:r>
+            <w:proofErr w:type="spellStart"/>
+            <w:r>
+              <w:rPr>
+                <w:sz w:val="24"/>
+                <w:szCs w:val="24"/>
+              </w:rPr>
+              <w:t>YearTwoProjectedPupilNumbers</w:t>
+            </w:r>
+            <w:proofErr w:type="spellEnd"/>
+            <w:r>
+              <w:rPr>
+                <w:sz w:val="24"/>
+                <w:szCs w:val="24"/>
+              </w:rPr>
+              <w:t>]</w:t>
             </w:r>
           </w:p>
         </w:tc>
@@ -3099,7 +3921,23 @@
                 <w:sz w:val="24"/>
                 <w:szCs w:val="24"/>
               </w:rPr>
-              <w:t>[YearTwoPercentageSchoolFull]</w:t>
+              <w:t>[</w:t>
+            </w:r>
+            <w:proofErr w:type="spellStart"/>
+            <w:r>
+              <w:rPr>
+                <w:sz w:val="24"/>
+                <w:szCs w:val="24"/>
+              </w:rPr>
+              <w:t>YearTwoPercentageSchoolFull</w:t>
+            </w:r>
+            <w:proofErr w:type="spellEnd"/>
+            <w:r>
+              <w:rPr>
+                <w:sz w:val="24"/>
+                <w:szCs w:val="24"/>
+              </w:rPr>
+              <w:t>]</w:t>
             </w:r>
           </w:p>
         </w:tc>
@@ -3154,7 +3992,23 @@
                 <w:sz w:val="24"/>
                 <w:szCs w:val="24"/>
               </w:rPr>
-              <w:t>[YearThreeProjectedCapacity]</w:t>
+              <w:t>[</w:t>
+            </w:r>
+            <w:proofErr w:type="spellStart"/>
+            <w:r>
+              <w:rPr>
+                <w:sz w:val="24"/>
+                <w:szCs w:val="24"/>
+              </w:rPr>
+              <w:t>YearThreeProjectedCapacity</w:t>
+            </w:r>
+            <w:proofErr w:type="spellEnd"/>
+            <w:r>
+              <w:rPr>
+                <w:sz w:val="24"/>
+                <w:szCs w:val="24"/>
+              </w:rPr>
+              <w:t>]</w:t>
             </w:r>
           </w:p>
         </w:tc>
@@ -3182,7 +4036,23 @@
                 <w:sz w:val="24"/>
                 <w:szCs w:val="24"/>
               </w:rPr>
-              <w:t>[YearThreeProjectedPupilNumbers]</w:t>
+              <w:t>[</w:t>
+            </w:r>
+            <w:proofErr w:type="spellStart"/>
+            <w:r>
+              <w:rPr>
+                <w:sz w:val="24"/>
+                <w:szCs w:val="24"/>
+              </w:rPr>
+              <w:t>YearThreeProjectedPupilNumbers</w:t>
+            </w:r>
+            <w:proofErr w:type="spellEnd"/>
+            <w:r>
+              <w:rPr>
+                <w:sz w:val="24"/>
+                <w:szCs w:val="24"/>
+              </w:rPr>
+              <w:t>]</w:t>
             </w:r>
           </w:p>
         </w:tc>
@@ -3210,7 +4080,23 @@
                 <w:sz w:val="24"/>
                 <w:szCs w:val="24"/>
               </w:rPr>
-              <w:t>[YearThreePercentageSchoolFull]</w:t>
+              <w:t>[</w:t>
+            </w:r>
+            <w:proofErr w:type="spellStart"/>
+            <w:r>
+              <w:rPr>
+                <w:sz w:val="24"/>
+                <w:szCs w:val="24"/>
+              </w:rPr>
+              <w:t>YearThreePercentageSchoolFull</w:t>
+            </w:r>
+            <w:proofErr w:type="spellEnd"/>
+            <w:r>
+              <w:rPr>
+                <w:sz w:val="24"/>
+                <w:szCs w:val="24"/>
+              </w:rPr>
+              <w:t>]</w:t>
             </w:r>
           </w:p>
         </w:tc>
@@ -3288,7 +4174,23 @@
                 <w:sz w:val="24"/>
                 <w:szCs w:val="24"/>
               </w:rPr>
-              <w:t xml:space="preserve"> [SchoolPupilForecastsAdditionalInformation]</w:t>
+              <w:t xml:space="preserve"> [</w:t>
+            </w:r>
+            <w:proofErr w:type="spellStart"/>
+            <w:r>
+              <w:rPr>
+                <w:sz w:val="24"/>
+                <w:szCs w:val="24"/>
+              </w:rPr>
+              <w:t>SchoolPupilForecastsAdditionalInformation</w:t>
+            </w:r>
+            <w:proofErr w:type="spellEnd"/>
+            <w:r>
+              <w:rPr>
+                <w:sz w:val="24"/>
+                <w:szCs w:val="24"/>
+              </w:rPr>
+              <w:t>]</w:t>
             </w:r>
           </w:p>
         </w:tc>
@@ -3353,7 +4255,7 @@
 </file>
 
 <file path=word/endnotes.xml><?xml version="1.0" encoding="utf-8"?>
-<w:endnotes xmlns:wpc="http://schemas.microsoft.com/office/word/2010/wordprocessingCanvas" xmlns:cx="http://schemas.microsoft.com/office/drawing/2014/chartex" xmlns:cx1="http://schemas.microsoft.com/office/drawing/2015/9/8/chartex" xmlns:cx2="http://schemas.microsoft.com/office/drawing/2015/10/21/chartex" xmlns:cx3="http://schemas.microsoft.com/office/drawing/2016/5/9/chartex" xmlns:cx4="http://schemas.microsoft.com/office/drawing/2016/5/10/chartex" xmlns:cx5="http://schemas.microsoft.com/office/drawing/2016/5/11/chartex" xmlns:cx6="http://schemas.microsoft.com/office/drawing/2016/5/12/chartex" xmlns:cx7="http://schemas.microsoft.com/office/drawing/2016/5/13/chartex" xmlns:cx8="http://schemas.microsoft.com/office/drawing/2016/5/14/chartex" xmlns:mc="http://schemas.openxmlformats.org/markup-compatibility/2006" xmlns:aink="http://schemas.microsoft.com/office/drawing/2016/ink" xmlns:am3d="http://schemas.microsoft.com/office/drawing/2017/model3d" xmlns:o="urn:schemas-microsoft-com:office:office" xmlns:r="http://schemas.openxmlformats.org/officeDocument/2006/relationships" xmlns:m="http://schemas.openxmlformats.org/officeDocument/2006/math" xmlns:v="urn:schemas-microsoft-com:vml" xmlns:wp14="http://schemas.microsoft.com/office/word/2010/wordprocessingDrawing" xmlns:wp="http://schemas.openxmlformats.org/drawingml/2006/wordprocessingDrawing" xmlns:w10="urn:schemas-microsoft-com:office:word" xmlns:w="http://schemas.openxmlformats.org/wordprocessingml/2006/main" xmlns:w14="http://schemas.microsoft.com/office/word/2010/wordml" xmlns:w15="http://schemas.microsoft.com/office/word/2012/wordml" xmlns:w16cex="http://schemas.microsoft.com/office/word/2018/wordml/cex" xmlns:w16cid="http://schemas.microsoft.com/office/word/2016/wordml/cid" xmlns:w16="http://schemas.microsoft.com/office/word/2018/wordml" xmlns:w16sdtdh="http://schemas.microsoft.com/office/word/2020/wordml/sdtdatahash" xmlns:w16se="http://schemas.microsoft.com/office/word/2015/wordml/symex" xmlns:wpg="http://schemas.microsoft.com/office/word/2010/wordprocessingGroup" xmlns:wpi="http://schemas.microsoft.com/office/word/2010/wordprocessingInk" xmlns:wne="http://schemas.microsoft.com/office/word/2006/wordml" xmlns:wps="http://schemas.microsoft.com/office/word/2010/wordprocessingShape" mc:Ignorable="w14 w15 w16se w16cid w16 w16cex w16sdtdh wp14">
+<w:endnotes xmlns:wpc="http://schemas.microsoft.com/office/word/2010/wordprocessingCanvas" xmlns:cx="http://schemas.microsoft.com/office/drawing/2014/chartex" xmlns:cx1="http://schemas.microsoft.com/office/drawing/2015/9/8/chartex" xmlns:cx2="http://schemas.microsoft.com/office/drawing/2015/10/21/chartex" xmlns:cx3="http://schemas.microsoft.com/office/drawing/2016/5/9/chartex" xmlns:cx4="http://schemas.microsoft.com/office/drawing/2016/5/10/chartex" xmlns:cx5="http://schemas.microsoft.com/office/drawing/2016/5/11/chartex" xmlns:cx6="http://schemas.microsoft.com/office/drawing/2016/5/12/chartex" xmlns:cx7="http://schemas.microsoft.com/office/drawing/2016/5/13/chartex" xmlns:cx8="http://schemas.microsoft.com/office/drawing/2016/5/14/chartex" xmlns:mc="http://schemas.openxmlformats.org/markup-compatibility/2006" xmlns:aink="http://schemas.microsoft.com/office/drawing/2016/ink" xmlns:am3d="http://schemas.microsoft.com/office/drawing/2017/model3d" xmlns:o="urn:schemas-microsoft-com:office:office" xmlns:oel="http://schemas.microsoft.com/office/2019/extlst" xmlns:r="http://schemas.openxmlformats.org/officeDocument/2006/relationships" xmlns:m="http://schemas.openxmlformats.org/officeDocument/2006/math" xmlns:v="urn:schemas-microsoft-com:vml" xmlns:wp14="http://schemas.microsoft.com/office/word/2010/wordprocessingDrawing" xmlns:wp="http://schemas.openxmlformats.org/drawingml/2006/wordprocessingDrawing" xmlns:w10="urn:schemas-microsoft-com:office:word" xmlns:w="http://schemas.openxmlformats.org/wordprocessingml/2006/main" xmlns:w14="http://schemas.microsoft.com/office/word/2010/wordml" xmlns:w15="http://schemas.microsoft.com/office/word/2012/wordml" xmlns:w16cex="http://schemas.microsoft.com/office/word/2018/wordml/cex" xmlns:w16cid="http://schemas.microsoft.com/office/word/2016/wordml/cid" xmlns:w16="http://schemas.microsoft.com/office/word/2018/wordml" xmlns:w16sdtdh="http://schemas.microsoft.com/office/word/2020/wordml/sdtdatahash" xmlns:w16se="http://schemas.microsoft.com/office/word/2015/wordml/symex" xmlns:wpg="http://schemas.microsoft.com/office/word/2010/wordprocessingGroup" xmlns:wpi="http://schemas.microsoft.com/office/word/2010/wordprocessingInk" xmlns:wne="http://schemas.microsoft.com/office/word/2006/wordml" xmlns:wps="http://schemas.microsoft.com/office/word/2010/wordprocessingShape" mc:Ignorable="w14 w15 w16se w16cid w16 w16cex w16sdtdh wp14">
   <w:endnote w:type="separator" w:id="-1">
     <w:p>
       <w:pPr>
@@ -3378,7 +4280,7 @@
 </file>
 
 <file path=word/footer1.xml><?xml version="1.0" encoding="utf-8"?>
-<w:ftr xmlns:wpc="http://schemas.microsoft.com/office/word/2010/wordprocessingCanvas" xmlns:cx="http://schemas.microsoft.com/office/drawing/2014/chartex" xmlns:cx1="http://schemas.microsoft.com/office/drawing/2015/9/8/chartex" xmlns:cx2="http://schemas.microsoft.com/office/drawing/2015/10/21/chartex" xmlns:cx3="http://schemas.microsoft.com/office/drawing/2016/5/9/chartex" xmlns:cx4="http://schemas.microsoft.com/office/drawing/2016/5/10/chartex" xmlns:cx5="http://schemas.microsoft.com/office/drawing/2016/5/11/chartex" xmlns:cx6="http://schemas.microsoft.com/office/drawing/2016/5/12/chartex" xmlns:cx7="http://schemas.microsoft.com/office/drawing/2016/5/13/chartex" xmlns:cx8="http://schemas.microsoft.com/office/drawing/2016/5/14/chartex" xmlns:mc="http://schemas.openxmlformats.org/markup-compatibility/2006" xmlns:aink="http://schemas.microsoft.com/office/drawing/2016/ink" xmlns:am3d="http://schemas.microsoft.com/office/drawing/2017/model3d" xmlns:o="urn:schemas-microsoft-com:office:office" xmlns:r="http://schemas.openxmlformats.org/officeDocument/2006/relationships" xmlns:m="http://schemas.openxmlformats.org/officeDocument/2006/math" xmlns:v="urn:schemas-microsoft-com:vml" xmlns:wp14="http://schemas.microsoft.com/office/word/2010/wordprocessingDrawing" xmlns:wp="http://schemas.openxmlformats.org/drawingml/2006/wordprocessingDrawing" xmlns:w10="urn:schemas-microsoft-com:office:word" xmlns:w="http://schemas.openxmlformats.org/wordprocessingml/2006/main" xmlns:w14="http://schemas.microsoft.com/office/word/2010/wordml" xmlns:w15="http://schemas.microsoft.com/office/word/2012/wordml" xmlns:w16cex="http://schemas.microsoft.com/office/word/2018/wordml/cex" xmlns:w16cid="http://schemas.microsoft.com/office/word/2016/wordml/cid" xmlns:w16="http://schemas.microsoft.com/office/word/2018/wordml" xmlns:w16sdtdh="http://schemas.microsoft.com/office/word/2020/wordml/sdtdatahash" xmlns:w16se="http://schemas.microsoft.com/office/word/2015/wordml/symex" xmlns:wpg="http://schemas.microsoft.com/office/word/2010/wordprocessingGroup" xmlns:wpi="http://schemas.microsoft.com/office/word/2010/wordprocessingInk" xmlns:wne="http://schemas.microsoft.com/office/word/2006/wordml" xmlns:wps="http://schemas.microsoft.com/office/word/2010/wordprocessingShape" mc:Ignorable="w14 w15 w16se w16cid w16 w16cex w16sdtdh wp14">
+<w:ftr xmlns:wpc="http://schemas.microsoft.com/office/word/2010/wordprocessingCanvas" xmlns:cx="http://schemas.microsoft.com/office/drawing/2014/chartex" xmlns:cx1="http://schemas.microsoft.com/office/drawing/2015/9/8/chartex" xmlns:cx2="http://schemas.microsoft.com/office/drawing/2015/10/21/chartex" xmlns:cx3="http://schemas.microsoft.com/office/drawing/2016/5/9/chartex" xmlns:cx4="http://schemas.microsoft.com/office/drawing/2016/5/10/chartex" xmlns:cx5="http://schemas.microsoft.com/office/drawing/2016/5/11/chartex" xmlns:cx6="http://schemas.microsoft.com/office/drawing/2016/5/12/chartex" xmlns:cx7="http://schemas.microsoft.com/office/drawing/2016/5/13/chartex" xmlns:cx8="http://schemas.microsoft.com/office/drawing/2016/5/14/chartex" xmlns:mc="http://schemas.openxmlformats.org/markup-compatibility/2006" xmlns:aink="http://schemas.microsoft.com/office/drawing/2016/ink" xmlns:am3d="http://schemas.microsoft.com/office/drawing/2017/model3d" xmlns:o="urn:schemas-microsoft-com:office:office" xmlns:oel="http://schemas.microsoft.com/office/2019/extlst" xmlns:r="http://schemas.openxmlformats.org/officeDocument/2006/relationships" xmlns:m="http://schemas.openxmlformats.org/officeDocument/2006/math" xmlns:v="urn:schemas-microsoft-com:vml" xmlns:wp14="http://schemas.microsoft.com/office/word/2010/wordprocessingDrawing" xmlns:wp="http://schemas.openxmlformats.org/drawingml/2006/wordprocessingDrawing" xmlns:w10="urn:schemas-microsoft-com:office:word" xmlns:w="http://schemas.openxmlformats.org/wordprocessingml/2006/main" xmlns:w14="http://schemas.microsoft.com/office/word/2010/wordml" xmlns:w15="http://schemas.microsoft.com/office/word/2012/wordml" xmlns:w16cex="http://schemas.microsoft.com/office/word/2018/wordml/cex" xmlns:w16cid="http://schemas.microsoft.com/office/word/2016/wordml/cid" xmlns:w16="http://schemas.microsoft.com/office/word/2018/wordml" xmlns:w16sdtdh="http://schemas.microsoft.com/office/word/2020/wordml/sdtdatahash" xmlns:w16se="http://schemas.microsoft.com/office/word/2015/wordml/symex" xmlns:wpg="http://schemas.microsoft.com/office/word/2010/wordprocessingGroup" xmlns:wpi="http://schemas.microsoft.com/office/word/2010/wordprocessingInk" xmlns:wne="http://schemas.microsoft.com/office/word/2006/wordml" xmlns:wps="http://schemas.microsoft.com/office/word/2010/wordprocessingShape" mc:Ignorable="w14 w15 w16se w16cid w16 w16cex w16sdtdh wp14">
   <w:p>
     <w:pPr>
       <w:pStyle w:val="Footer"/>
@@ -3388,7 +4290,7 @@
 </file>
 
 <file path=word/footer2.xml><?xml version="1.0" encoding="utf-8"?>
-<w:ftr xmlns:wpc="http://schemas.microsoft.com/office/word/2010/wordprocessingCanvas" xmlns:cx="http://schemas.microsoft.com/office/drawing/2014/chartex" xmlns:cx1="http://schemas.microsoft.com/office/drawing/2015/9/8/chartex" xmlns:cx2="http://schemas.microsoft.com/office/drawing/2015/10/21/chartex" xmlns:cx3="http://schemas.microsoft.com/office/drawing/2016/5/9/chartex" xmlns:cx4="http://schemas.microsoft.com/office/drawing/2016/5/10/chartex" xmlns:cx5="http://schemas.microsoft.com/office/drawing/2016/5/11/chartex" xmlns:cx6="http://schemas.microsoft.com/office/drawing/2016/5/12/chartex" xmlns:cx7="http://schemas.microsoft.com/office/drawing/2016/5/13/chartex" xmlns:cx8="http://schemas.microsoft.com/office/drawing/2016/5/14/chartex" xmlns:mc="http://schemas.openxmlformats.org/markup-compatibility/2006" xmlns:aink="http://schemas.microsoft.com/office/drawing/2016/ink" xmlns:am3d="http://schemas.microsoft.com/office/drawing/2017/model3d" xmlns:o="urn:schemas-microsoft-com:office:office" xmlns:r="http://schemas.openxmlformats.org/officeDocument/2006/relationships" xmlns:m="http://schemas.openxmlformats.org/officeDocument/2006/math" xmlns:v="urn:schemas-microsoft-com:vml" xmlns:wp14="http://schemas.microsoft.com/office/word/2010/wordprocessingDrawing" xmlns:wp="http://schemas.openxmlformats.org/drawingml/2006/wordprocessingDrawing" xmlns:w10="urn:schemas-microsoft-com:office:word" xmlns:w="http://schemas.openxmlformats.org/wordprocessingml/2006/main" xmlns:w14="http://schemas.microsoft.com/office/word/2010/wordml" xmlns:w15="http://schemas.microsoft.com/office/word/2012/wordml" xmlns:w16cex="http://schemas.microsoft.com/office/word/2018/wordml/cex" xmlns:w16cid="http://schemas.microsoft.com/office/word/2016/wordml/cid" xmlns:w16="http://schemas.microsoft.com/office/word/2018/wordml" xmlns:w16sdtdh="http://schemas.microsoft.com/office/word/2020/wordml/sdtdatahash" xmlns:w16se="http://schemas.microsoft.com/office/word/2015/wordml/symex" xmlns:wpg="http://schemas.microsoft.com/office/word/2010/wordprocessingGroup" xmlns:wpi="http://schemas.microsoft.com/office/word/2010/wordprocessingInk" xmlns:wne="http://schemas.microsoft.com/office/word/2006/wordml" xmlns:wps="http://schemas.microsoft.com/office/word/2010/wordprocessingShape" mc:Ignorable="w14 w15 w16se w16cid w16 w16cex w16sdtdh wp14">
+<w:ftr xmlns:wpc="http://schemas.microsoft.com/office/word/2010/wordprocessingCanvas" xmlns:cx="http://schemas.microsoft.com/office/drawing/2014/chartex" xmlns:cx1="http://schemas.microsoft.com/office/drawing/2015/9/8/chartex" xmlns:cx2="http://schemas.microsoft.com/office/drawing/2015/10/21/chartex" xmlns:cx3="http://schemas.microsoft.com/office/drawing/2016/5/9/chartex" xmlns:cx4="http://schemas.microsoft.com/office/drawing/2016/5/10/chartex" xmlns:cx5="http://schemas.microsoft.com/office/drawing/2016/5/11/chartex" xmlns:cx6="http://schemas.microsoft.com/office/drawing/2016/5/12/chartex" xmlns:cx7="http://schemas.microsoft.com/office/drawing/2016/5/13/chartex" xmlns:cx8="http://schemas.microsoft.com/office/drawing/2016/5/14/chartex" xmlns:mc="http://schemas.openxmlformats.org/markup-compatibility/2006" xmlns:aink="http://schemas.microsoft.com/office/drawing/2016/ink" xmlns:am3d="http://schemas.microsoft.com/office/drawing/2017/model3d" xmlns:o="urn:schemas-microsoft-com:office:office" xmlns:oel="http://schemas.microsoft.com/office/2019/extlst" xmlns:r="http://schemas.openxmlformats.org/officeDocument/2006/relationships" xmlns:m="http://schemas.openxmlformats.org/officeDocument/2006/math" xmlns:v="urn:schemas-microsoft-com:vml" xmlns:wp14="http://schemas.microsoft.com/office/word/2010/wordprocessingDrawing" xmlns:wp="http://schemas.openxmlformats.org/drawingml/2006/wordprocessingDrawing" xmlns:w10="urn:schemas-microsoft-com:office:word" xmlns:w="http://schemas.openxmlformats.org/wordprocessingml/2006/main" xmlns:w14="http://schemas.microsoft.com/office/word/2010/wordml" xmlns:w15="http://schemas.microsoft.com/office/word/2012/wordml" xmlns:w16cex="http://schemas.microsoft.com/office/word/2018/wordml/cex" xmlns:w16cid="http://schemas.microsoft.com/office/word/2016/wordml/cid" xmlns:w16="http://schemas.microsoft.com/office/word/2018/wordml" xmlns:w16sdtdh="http://schemas.microsoft.com/office/word/2020/wordml/sdtdatahash" xmlns:w16se="http://schemas.microsoft.com/office/word/2015/wordml/symex" xmlns:wpg="http://schemas.microsoft.com/office/word/2010/wordprocessingGroup" xmlns:wpi="http://schemas.microsoft.com/office/word/2010/wordprocessingInk" xmlns:wne="http://schemas.microsoft.com/office/word/2006/wordml" xmlns:wps="http://schemas.microsoft.com/office/word/2010/wordprocessingShape" mc:Ignorable="w14 w15 w16se w16cid w16 w16cex w16sdtdh wp14">
   <w:tbl>
     <w:tblPr>
       <w:tblStyle w:val="TableGrid"/>
@@ -3432,13 +4334,24 @@
             <w:t xml:space="preserve">Author: </w:t>
           </w:r>
           <w:r>
-            <w:t>[Author]</w:t>
+            <w:t>[</w:t>
+          </w:r>
+          <w:proofErr w:type="gramStart"/>
+          <w:r>
+            <w:t>Author]</w:t>
           </w:r>
           <w:r>
             <w:rPr>
               <w:color w:val="000000"/>
             </w:rPr>
-            <w:t xml:space="preserve">                </w:t>
+            <w:t xml:space="preserve">   </w:t>
+          </w:r>
+          <w:proofErr w:type="gramEnd"/>
+          <w:r>
+            <w:rPr>
+              <w:color w:val="000000"/>
+            </w:rPr>
+            <w:t xml:space="preserve">             </w:t>
           </w:r>
         </w:p>
       </w:tc>
@@ -3466,7 +4379,15 @@
             <w:t xml:space="preserve">Cleared by: </w:t>
           </w:r>
           <w:r>
-            <w:t>[ClearedBy]</w:t>
+            <w:t>[</w:t>
+          </w:r>
+          <w:proofErr w:type="spellStart"/>
+          <w:r>
+            <w:t>ClearedBy</w:t>
+          </w:r>
+          <w:proofErr w:type="spellEnd"/>
+          <w:r>
+            <w:t>]</w:t>
           </w:r>
         </w:p>
       </w:tc>
@@ -3518,7 +4439,7 @@
 </file>
 
 <file path=word/footer3.xml><?xml version="1.0" encoding="utf-8"?>
-<w:ftr xmlns:wpc="http://schemas.microsoft.com/office/word/2010/wordprocessingCanvas" xmlns:cx="http://schemas.microsoft.com/office/drawing/2014/chartex" xmlns:cx1="http://schemas.microsoft.com/office/drawing/2015/9/8/chartex" xmlns:cx2="http://schemas.microsoft.com/office/drawing/2015/10/21/chartex" xmlns:cx3="http://schemas.microsoft.com/office/drawing/2016/5/9/chartex" xmlns:cx4="http://schemas.microsoft.com/office/drawing/2016/5/10/chartex" xmlns:cx5="http://schemas.microsoft.com/office/drawing/2016/5/11/chartex" xmlns:cx6="http://schemas.microsoft.com/office/drawing/2016/5/12/chartex" xmlns:cx7="http://schemas.microsoft.com/office/drawing/2016/5/13/chartex" xmlns:cx8="http://schemas.microsoft.com/office/drawing/2016/5/14/chartex" xmlns:mc="http://schemas.openxmlformats.org/markup-compatibility/2006" xmlns:aink="http://schemas.microsoft.com/office/drawing/2016/ink" xmlns:am3d="http://schemas.microsoft.com/office/drawing/2017/model3d" xmlns:o="urn:schemas-microsoft-com:office:office" xmlns:r="http://schemas.openxmlformats.org/officeDocument/2006/relationships" xmlns:m="http://schemas.openxmlformats.org/officeDocument/2006/math" xmlns:v="urn:schemas-microsoft-com:vml" xmlns:wp14="http://schemas.microsoft.com/office/word/2010/wordprocessingDrawing" xmlns:wp="http://schemas.openxmlformats.org/drawingml/2006/wordprocessingDrawing" xmlns:w10="urn:schemas-microsoft-com:office:word" xmlns:w="http://schemas.openxmlformats.org/wordprocessingml/2006/main" xmlns:w14="http://schemas.microsoft.com/office/word/2010/wordml" xmlns:w15="http://schemas.microsoft.com/office/word/2012/wordml" xmlns:w16cex="http://schemas.microsoft.com/office/word/2018/wordml/cex" xmlns:w16cid="http://schemas.microsoft.com/office/word/2016/wordml/cid" xmlns:w16="http://schemas.microsoft.com/office/word/2018/wordml" xmlns:w16sdtdh="http://schemas.microsoft.com/office/word/2020/wordml/sdtdatahash" xmlns:w16se="http://schemas.microsoft.com/office/word/2015/wordml/symex" xmlns:wpg="http://schemas.microsoft.com/office/word/2010/wordprocessingGroup" xmlns:wpi="http://schemas.microsoft.com/office/word/2010/wordprocessingInk" xmlns:wne="http://schemas.microsoft.com/office/word/2006/wordml" xmlns:wps="http://schemas.microsoft.com/office/word/2010/wordprocessingShape" mc:Ignorable="w14 w15 w16se w16cid w16 w16cex w16sdtdh wp14">
+<w:ftr xmlns:wpc="http://schemas.microsoft.com/office/word/2010/wordprocessingCanvas" xmlns:cx="http://schemas.microsoft.com/office/drawing/2014/chartex" xmlns:cx1="http://schemas.microsoft.com/office/drawing/2015/9/8/chartex" xmlns:cx2="http://schemas.microsoft.com/office/drawing/2015/10/21/chartex" xmlns:cx3="http://schemas.microsoft.com/office/drawing/2016/5/9/chartex" xmlns:cx4="http://schemas.microsoft.com/office/drawing/2016/5/10/chartex" xmlns:cx5="http://schemas.microsoft.com/office/drawing/2016/5/11/chartex" xmlns:cx6="http://schemas.microsoft.com/office/drawing/2016/5/12/chartex" xmlns:cx7="http://schemas.microsoft.com/office/drawing/2016/5/13/chartex" xmlns:cx8="http://schemas.microsoft.com/office/drawing/2016/5/14/chartex" xmlns:mc="http://schemas.openxmlformats.org/markup-compatibility/2006" xmlns:aink="http://schemas.microsoft.com/office/drawing/2016/ink" xmlns:am3d="http://schemas.microsoft.com/office/drawing/2017/model3d" xmlns:o="urn:schemas-microsoft-com:office:office" xmlns:oel="http://schemas.microsoft.com/office/2019/extlst" xmlns:r="http://schemas.openxmlformats.org/officeDocument/2006/relationships" xmlns:m="http://schemas.openxmlformats.org/officeDocument/2006/math" xmlns:v="urn:schemas-microsoft-com:vml" xmlns:wp14="http://schemas.microsoft.com/office/word/2010/wordprocessingDrawing" xmlns:wp="http://schemas.openxmlformats.org/drawingml/2006/wordprocessingDrawing" xmlns:w10="urn:schemas-microsoft-com:office:word" xmlns:w="http://schemas.openxmlformats.org/wordprocessingml/2006/main" xmlns:w14="http://schemas.microsoft.com/office/word/2010/wordml" xmlns:w15="http://schemas.microsoft.com/office/word/2012/wordml" xmlns:w16cex="http://schemas.microsoft.com/office/word/2018/wordml/cex" xmlns:w16cid="http://schemas.microsoft.com/office/word/2016/wordml/cid" xmlns:w16="http://schemas.microsoft.com/office/word/2018/wordml" xmlns:w16sdtdh="http://schemas.microsoft.com/office/word/2020/wordml/sdtdatahash" xmlns:w16se="http://schemas.microsoft.com/office/word/2015/wordml/symex" xmlns:wpg="http://schemas.microsoft.com/office/word/2010/wordprocessingGroup" xmlns:wpi="http://schemas.microsoft.com/office/word/2010/wordprocessingInk" xmlns:wne="http://schemas.microsoft.com/office/word/2006/wordml" xmlns:wps="http://schemas.microsoft.com/office/word/2010/wordprocessingShape" mc:Ignorable="w14 w15 w16se w16cid w16 w16cex w16sdtdh wp14">
   <w:p>
     <w:pPr>
       <w:pStyle w:val="Footer"/>
@@ -3528,7 +4449,7 @@
 </file>
 
 <file path=word/footnotes.xml><?xml version="1.0" encoding="utf-8"?>
-<w:footnotes xmlns:wpc="http://schemas.microsoft.com/office/word/2010/wordprocessingCanvas" xmlns:cx="http://schemas.microsoft.com/office/drawing/2014/chartex" xmlns:cx1="http://schemas.microsoft.com/office/drawing/2015/9/8/chartex" xmlns:cx2="http://schemas.microsoft.com/office/drawing/2015/10/21/chartex" xmlns:cx3="http://schemas.microsoft.com/office/drawing/2016/5/9/chartex" xmlns:cx4="http://schemas.microsoft.com/office/drawing/2016/5/10/chartex" xmlns:cx5="http://schemas.microsoft.com/office/drawing/2016/5/11/chartex" xmlns:cx6="http://schemas.microsoft.com/office/drawing/2016/5/12/chartex" xmlns:cx7="http://schemas.microsoft.com/office/drawing/2016/5/13/chartex" xmlns:cx8="http://schemas.microsoft.com/office/drawing/2016/5/14/chartex" xmlns:mc="http://schemas.openxmlformats.org/markup-compatibility/2006" xmlns:aink="http://schemas.microsoft.com/office/drawing/2016/ink" xmlns:am3d="http://schemas.microsoft.com/office/drawing/2017/model3d" xmlns:o="urn:schemas-microsoft-com:office:office" xmlns:r="http://schemas.openxmlformats.org/officeDocument/2006/relationships" xmlns:m="http://schemas.openxmlformats.org/officeDocument/2006/math" xmlns:v="urn:schemas-microsoft-com:vml" xmlns:wp14="http://schemas.microsoft.com/office/word/2010/wordprocessingDrawing" xmlns:wp="http://schemas.openxmlformats.org/drawingml/2006/wordprocessingDrawing" xmlns:w10="urn:schemas-microsoft-com:office:word" xmlns:w="http://schemas.openxmlformats.org/wordprocessingml/2006/main" xmlns:w14="http://schemas.microsoft.com/office/word/2010/wordml" xmlns:w15="http://schemas.microsoft.com/office/word/2012/wordml" xmlns:w16cex="http://schemas.microsoft.com/office/word/2018/wordml/cex" xmlns:w16cid="http://schemas.microsoft.com/office/word/2016/wordml/cid" xmlns:w16="http://schemas.microsoft.com/office/word/2018/wordml" xmlns:w16sdtdh="http://schemas.microsoft.com/office/word/2020/wordml/sdtdatahash" xmlns:w16se="http://schemas.microsoft.com/office/word/2015/wordml/symex" xmlns:wpg="http://schemas.microsoft.com/office/word/2010/wordprocessingGroup" xmlns:wpi="http://schemas.microsoft.com/office/word/2010/wordprocessingInk" xmlns:wne="http://schemas.microsoft.com/office/word/2006/wordml" xmlns:wps="http://schemas.microsoft.com/office/word/2010/wordprocessingShape" mc:Ignorable="w14 w15 w16se w16cid w16 w16cex w16sdtdh wp14">
+<w:footnotes xmlns:wpc="http://schemas.microsoft.com/office/word/2010/wordprocessingCanvas" xmlns:cx="http://schemas.microsoft.com/office/drawing/2014/chartex" xmlns:cx1="http://schemas.microsoft.com/office/drawing/2015/9/8/chartex" xmlns:cx2="http://schemas.microsoft.com/office/drawing/2015/10/21/chartex" xmlns:cx3="http://schemas.microsoft.com/office/drawing/2016/5/9/chartex" xmlns:cx4="http://schemas.microsoft.com/office/drawing/2016/5/10/chartex" xmlns:cx5="http://schemas.microsoft.com/office/drawing/2016/5/11/chartex" xmlns:cx6="http://schemas.microsoft.com/office/drawing/2016/5/12/chartex" xmlns:cx7="http://schemas.microsoft.com/office/drawing/2016/5/13/chartex" xmlns:cx8="http://schemas.microsoft.com/office/drawing/2016/5/14/chartex" xmlns:mc="http://schemas.openxmlformats.org/markup-compatibility/2006" xmlns:aink="http://schemas.microsoft.com/office/drawing/2016/ink" xmlns:am3d="http://schemas.microsoft.com/office/drawing/2017/model3d" xmlns:o="urn:schemas-microsoft-com:office:office" xmlns:oel="http://schemas.microsoft.com/office/2019/extlst" xmlns:r="http://schemas.openxmlformats.org/officeDocument/2006/relationships" xmlns:m="http://schemas.openxmlformats.org/officeDocument/2006/math" xmlns:v="urn:schemas-microsoft-com:vml" xmlns:wp14="http://schemas.microsoft.com/office/word/2010/wordprocessingDrawing" xmlns:wp="http://schemas.openxmlformats.org/drawingml/2006/wordprocessingDrawing" xmlns:w10="urn:schemas-microsoft-com:office:word" xmlns:w="http://schemas.openxmlformats.org/wordprocessingml/2006/main" xmlns:w14="http://schemas.microsoft.com/office/word/2010/wordml" xmlns:w15="http://schemas.microsoft.com/office/word/2012/wordml" xmlns:w16cex="http://schemas.microsoft.com/office/word/2018/wordml/cex" xmlns:w16cid="http://schemas.microsoft.com/office/word/2016/wordml/cid" xmlns:w16="http://schemas.microsoft.com/office/word/2018/wordml" xmlns:w16sdtdh="http://schemas.microsoft.com/office/word/2020/wordml/sdtdatahash" xmlns:w16se="http://schemas.microsoft.com/office/word/2015/wordml/symex" xmlns:wpg="http://schemas.microsoft.com/office/word/2010/wordprocessingGroup" xmlns:wpi="http://schemas.microsoft.com/office/word/2010/wordprocessingInk" xmlns:wne="http://schemas.microsoft.com/office/word/2006/wordml" xmlns:wps="http://schemas.microsoft.com/office/word/2010/wordprocessingShape" mc:Ignorable="w14 w15 w16se w16cid w16 w16cex w16sdtdh wp14">
   <w:footnote w:type="separator" w:id="-1">
     <w:p>
       <w:pPr>
@@ -3553,7 +4474,7 @@
 </file>
 
 <file path=word/header1.xml><?xml version="1.0" encoding="utf-8"?>
-<w:hdr xmlns:wpc="http://schemas.microsoft.com/office/word/2010/wordprocessingCanvas" xmlns:cx="http://schemas.microsoft.com/office/drawing/2014/chartex" xmlns:cx1="http://schemas.microsoft.com/office/drawing/2015/9/8/chartex" xmlns:cx2="http://schemas.microsoft.com/office/drawing/2015/10/21/chartex" xmlns:cx3="http://schemas.microsoft.com/office/drawing/2016/5/9/chartex" xmlns:cx4="http://schemas.microsoft.com/office/drawing/2016/5/10/chartex" xmlns:cx5="http://schemas.microsoft.com/office/drawing/2016/5/11/chartex" xmlns:cx6="http://schemas.microsoft.com/office/drawing/2016/5/12/chartex" xmlns:cx7="http://schemas.microsoft.com/office/drawing/2016/5/13/chartex" xmlns:cx8="http://schemas.microsoft.com/office/drawing/2016/5/14/chartex" xmlns:mc="http://schemas.openxmlformats.org/markup-compatibility/2006" xmlns:aink="http://schemas.microsoft.com/office/drawing/2016/ink" xmlns:am3d="http://schemas.microsoft.com/office/drawing/2017/model3d" xmlns:o="urn:schemas-microsoft-com:office:office" xmlns:r="http://schemas.openxmlformats.org/officeDocument/2006/relationships" xmlns:m="http://schemas.openxmlformats.org/officeDocument/2006/math" xmlns:v="urn:schemas-microsoft-com:vml" xmlns:wp14="http://schemas.microsoft.com/office/word/2010/wordprocessingDrawing" xmlns:wp="http://schemas.openxmlformats.org/drawingml/2006/wordprocessingDrawing" xmlns:w10="urn:schemas-microsoft-com:office:word" xmlns:w="http://schemas.openxmlformats.org/wordprocessingml/2006/main" xmlns:w14="http://schemas.microsoft.com/office/word/2010/wordml" xmlns:w15="http://schemas.microsoft.com/office/word/2012/wordml" xmlns:w16cex="http://schemas.microsoft.com/office/word/2018/wordml/cex" xmlns:w16cid="http://schemas.microsoft.com/office/word/2016/wordml/cid" xmlns:w16="http://schemas.microsoft.com/office/word/2018/wordml" xmlns:w16sdtdh="http://schemas.microsoft.com/office/word/2020/wordml/sdtdatahash" xmlns:w16se="http://schemas.microsoft.com/office/word/2015/wordml/symex" xmlns:wpg="http://schemas.microsoft.com/office/word/2010/wordprocessingGroup" xmlns:wpi="http://schemas.microsoft.com/office/word/2010/wordprocessingInk" xmlns:wne="http://schemas.microsoft.com/office/word/2006/wordml" xmlns:wps="http://schemas.microsoft.com/office/word/2010/wordprocessingShape" mc:Ignorable="w14 w15 w16se w16cid w16 w16cex w16sdtdh wp14">
+<w:hdr xmlns:wpc="http://schemas.microsoft.com/office/word/2010/wordprocessingCanvas" xmlns:cx="http://schemas.microsoft.com/office/drawing/2014/chartex" xmlns:cx1="http://schemas.microsoft.com/office/drawing/2015/9/8/chartex" xmlns:cx2="http://schemas.microsoft.com/office/drawing/2015/10/21/chartex" xmlns:cx3="http://schemas.microsoft.com/office/drawing/2016/5/9/chartex" xmlns:cx4="http://schemas.microsoft.com/office/drawing/2016/5/10/chartex" xmlns:cx5="http://schemas.microsoft.com/office/drawing/2016/5/11/chartex" xmlns:cx6="http://schemas.microsoft.com/office/drawing/2016/5/12/chartex" xmlns:cx7="http://schemas.microsoft.com/office/drawing/2016/5/13/chartex" xmlns:cx8="http://schemas.microsoft.com/office/drawing/2016/5/14/chartex" xmlns:mc="http://schemas.openxmlformats.org/markup-compatibility/2006" xmlns:aink="http://schemas.microsoft.com/office/drawing/2016/ink" xmlns:am3d="http://schemas.microsoft.com/office/drawing/2017/model3d" xmlns:o="urn:schemas-microsoft-com:office:office" xmlns:oel="http://schemas.microsoft.com/office/2019/extlst" xmlns:r="http://schemas.openxmlformats.org/officeDocument/2006/relationships" xmlns:m="http://schemas.openxmlformats.org/officeDocument/2006/math" xmlns:v="urn:schemas-microsoft-com:vml" xmlns:wp14="http://schemas.microsoft.com/office/word/2010/wordprocessingDrawing" xmlns:wp="http://schemas.openxmlformats.org/drawingml/2006/wordprocessingDrawing" xmlns:w10="urn:schemas-microsoft-com:office:word" xmlns:w="http://schemas.openxmlformats.org/wordprocessingml/2006/main" xmlns:w14="http://schemas.microsoft.com/office/word/2010/wordml" xmlns:w15="http://schemas.microsoft.com/office/word/2012/wordml" xmlns:w16cex="http://schemas.microsoft.com/office/word/2018/wordml/cex" xmlns:w16cid="http://schemas.microsoft.com/office/word/2016/wordml/cid" xmlns:w16="http://schemas.microsoft.com/office/word/2018/wordml" xmlns:w16sdtdh="http://schemas.microsoft.com/office/word/2020/wordml/sdtdatahash" xmlns:w16se="http://schemas.microsoft.com/office/word/2015/wordml/symex" xmlns:wpg="http://schemas.microsoft.com/office/word/2010/wordprocessingGroup" xmlns:wpi="http://schemas.microsoft.com/office/word/2010/wordprocessingInk" xmlns:wne="http://schemas.microsoft.com/office/word/2006/wordml" xmlns:wps="http://schemas.microsoft.com/office/word/2010/wordprocessingShape" mc:Ignorable="w14 w15 w16se w16cid w16 w16cex w16sdtdh wp14">
   <w:p>
     <w:pPr>
       <w:pStyle w:val="Header"/>
@@ -3563,7 +4484,7 @@
 </file>
 
 <file path=word/header2.xml><?xml version="1.0" encoding="utf-8"?>
-<w:hdr xmlns:wpc="http://schemas.microsoft.com/office/word/2010/wordprocessingCanvas" xmlns:cx="http://schemas.microsoft.com/office/drawing/2014/chartex" xmlns:cx1="http://schemas.microsoft.com/office/drawing/2015/9/8/chartex" xmlns:cx2="http://schemas.microsoft.com/office/drawing/2015/10/21/chartex" xmlns:cx3="http://schemas.microsoft.com/office/drawing/2016/5/9/chartex" xmlns:cx4="http://schemas.microsoft.com/office/drawing/2016/5/10/chartex" xmlns:cx5="http://schemas.microsoft.com/office/drawing/2016/5/11/chartex" xmlns:cx6="http://schemas.microsoft.com/office/drawing/2016/5/12/chartex" xmlns:cx7="http://schemas.microsoft.com/office/drawing/2016/5/13/chartex" xmlns:cx8="http://schemas.microsoft.com/office/drawing/2016/5/14/chartex" xmlns:mc="http://schemas.openxmlformats.org/markup-compatibility/2006" xmlns:aink="http://schemas.microsoft.com/office/drawing/2016/ink" xmlns:am3d="http://schemas.microsoft.com/office/drawing/2017/model3d" xmlns:o="urn:schemas-microsoft-com:office:office" xmlns:r="http://schemas.openxmlformats.org/officeDocument/2006/relationships" xmlns:m="http://schemas.openxmlformats.org/officeDocument/2006/math" xmlns:v="urn:schemas-microsoft-com:vml" xmlns:wp14="http://schemas.microsoft.com/office/word/2010/wordprocessingDrawing" xmlns:wp="http://schemas.openxmlformats.org/drawingml/2006/wordprocessingDrawing" xmlns:w10="urn:schemas-microsoft-com:office:word" xmlns:w="http://schemas.openxmlformats.org/wordprocessingml/2006/main" xmlns:w14="http://schemas.microsoft.com/office/word/2010/wordml" xmlns:w15="http://schemas.microsoft.com/office/word/2012/wordml" xmlns:w16cex="http://schemas.microsoft.com/office/word/2018/wordml/cex" xmlns:w16cid="http://schemas.microsoft.com/office/word/2016/wordml/cid" xmlns:w16="http://schemas.microsoft.com/office/word/2018/wordml" xmlns:w16sdtdh="http://schemas.microsoft.com/office/word/2020/wordml/sdtdatahash" xmlns:w16se="http://schemas.microsoft.com/office/word/2015/wordml/symex" xmlns:wpg="http://schemas.microsoft.com/office/word/2010/wordprocessingGroup" xmlns:wpi="http://schemas.microsoft.com/office/word/2010/wordprocessingInk" xmlns:wne="http://schemas.microsoft.com/office/word/2006/wordml" xmlns:wps="http://schemas.microsoft.com/office/word/2010/wordprocessingShape" mc:Ignorable="w14 w15 w16se w16cid w16 w16cex w16sdtdh wp14">
+<w:hdr xmlns:wpc="http://schemas.microsoft.com/office/word/2010/wordprocessingCanvas" xmlns:cx="http://schemas.microsoft.com/office/drawing/2014/chartex" xmlns:cx1="http://schemas.microsoft.com/office/drawing/2015/9/8/chartex" xmlns:cx2="http://schemas.microsoft.com/office/drawing/2015/10/21/chartex" xmlns:cx3="http://schemas.microsoft.com/office/drawing/2016/5/9/chartex" xmlns:cx4="http://schemas.microsoft.com/office/drawing/2016/5/10/chartex" xmlns:cx5="http://schemas.microsoft.com/office/drawing/2016/5/11/chartex" xmlns:cx6="http://schemas.microsoft.com/office/drawing/2016/5/12/chartex" xmlns:cx7="http://schemas.microsoft.com/office/drawing/2016/5/13/chartex" xmlns:cx8="http://schemas.microsoft.com/office/drawing/2016/5/14/chartex" xmlns:mc="http://schemas.openxmlformats.org/markup-compatibility/2006" xmlns:aink="http://schemas.microsoft.com/office/drawing/2016/ink" xmlns:am3d="http://schemas.microsoft.com/office/drawing/2017/model3d" xmlns:o="urn:schemas-microsoft-com:office:office" xmlns:oel="http://schemas.microsoft.com/office/2019/extlst" xmlns:r="http://schemas.openxmlformats.org/officeDocument/2006/relationships" xmlns:m="http://schemas.openxmlformats.org/officeDocument/2006/math" xmlns:v="urn:schemas-microsoft-com:vml" xmlns:wp14="http://schemas.microsoft.com/office/word/2010/wordprocessingDrawing" xmlns:wp="http://schemas.openxmlformats.org/drawingml/2006/wordprocessingDrawing" xmlns:w10="urn:schemas-microsoft-com:office:word" xmlns:w="http://schemas.openxmlformats.org/wordprocessingml/2006/main" xmlns:w14="http://schemas.microsoft.com/office/word/2010/wordml" xmlns:w15="http://schemas.microsoft.com/office/word/2012/wordml" xmlns:w16cex="http://schemas.microsoft.com/office/word/2018/wordml/cex" xmlns:w16cid="http://schemas.microsoft.com/office/word/2016/wordml/cid" xmlns:w16="http://schemas.microsoft.com/office/word/2018/wordml" xmlns:w16sdtdh="http://schemas.microsoft.com/office/word/2020/wordml/sdtdatahash" xmlns:w16se="http://schemas.microsoft.com/office/word/2015/wordml/symex" xmlns:wpg="http://schemas.microsoft.com/office/word/2010/wordprocessingGroup" xmlns:wpi="http://schemas.microsoft.com/office/word/2010/wordprocessingInk" xmlns:wne="http://schemas.microsoft.com/office/word/2006/wordml" xmlns:wps="http://schemas.microsoft.com/office/word/2010/wordprocessingShape" mc:Ignorable="w14 w15 w16se w16cid w16 w16cex w16sdtdh wp14">
   <w:p>
     <w:pPr>
       <w:pStyle w:val="LO-normal"/>
@@ -3592,7 +4513,7 @@
 </file>
 
 <file path=word/header3.xml><?xml version="1.0" encoding="utf-8"?>
-<w:hdr xmlns:wpc="http://schemas.microsoft.com/office/word/2010/wordprocessingCanvas" xmlns:cx="http://schemas.microsoft.com/office/drawing/2014/chartex" xmlns:cx1="http://schemas.microsoft.com/office/drawing/2015/9/8/chartex" xmlns:cx2="http://schemas.microsoft.com/office/drawing/2015/10/21/chartex" xmlns:cx3="http://schemas.microsoft.com/office/drawing/2016/5/9/chartex" xmlns:cx4="http://schemas.microsoft.com/office/drawing/2016/5/10/chartex" xmlns:cx5="http://schemas.microsoft.com/office/drawing/2016/5/11/chartex" xmlns:cx6="http://schemas.microsoft.com/office/drawing/2016/5/12/chartex" xmlns:cx7="http://schemas.microsoft.com/office/drawing/2016/5/13/chartex" xmlns:cx8="http://schemas.microsoft.com/office/drawing/2016/5/14/chartex" xmlns:mc="http://schemas.openxmlformats.org/markup-compatibility/2006" xmlns:aink="http://schemas.microsoft.com/office/drawing/2016/ink" xmlns:am3d="http://schemas.microsoft.com/office/drawing/2017/model3d" xmlns:o="urn:schemas-microsoft-com:office:office" xmlns:r="http://schemas.openxmlformats.org/officeDocument/2006/relationships" xmlns:m="http://schemas.openxmlformats.org/officeDocument/2006/math" xmlns:v="urn:schemas-microsoft-com:vml" xmlns:wp14="http://schemas.microsoft.com/office/word/2010/wordprocessingDrawing" xmlns:wp="http://schemas.openxmlformats.org/drawingml/2006/wordprocessingDrawing" xmlns:w10="urn:schemas-microsoft-com:office:word" xmlns:w="http://schemas.openxmlformats.org/wordprocessingml/2006/main" xmlns:w14="http://schemas.microsoft.com/office/word/2010/wordml" xmlns:w15="http://schemas.microsoft.com/office/word/2012/wordml" xmlns:w16cex="http://schemas.microsoft.com/office/word/2018/wordml/cex" xmlns:w16cid="http://schemas.microsoft.com/office/word/2016/wordml/cid" xmlns:w16="http://schemas.microsoft.com/office/word/2018/wordml" xmlns:w16sdtdh="http://schemas.microsoft.com/office/word/2020/wordml/sdtdatahash" xmlns:w16se="http://schemas.microsoft.com/office/word/2015/wordml/symex" xmlns:wpg="http://schemas.microsoft.com/office/word/2010/wordprocessingGroup" xmlns:wpi="http://schemas.microsoft.com/office/word/2010/wordprocessingInk" xmlns:wne="http://schemas.microsoft.com/office/word/2006/wordml" xmlns:wps="http://schemas.microsoft.com/office/word/2010/wordprocessingShape" mc:Ignorable="w14 w15 w16se w16cid w16 w16cex w16sdtdh wp14">
+<w:hdr xmlns:wpc="http://schemas.microsoft.com/office/word/2010/wordprocessingCanvas" xmlns:cx="http://schemas.microsoft.com/office/drawing/2014/chartex" xmlns:cx1="http://schemas.microsoft.com/office/drawing/2015/9/8/chartex" xmlns:cx2="http://schemas.microsoft.com/office/drawing/2015/10/21/chartex" xmlns:cx3="http://schemas.microsoft.com/office/drawing/2016/5/9/chartex" xmlns:cx4="http://schemas.microsoft.com/office/drawing/2016/5/10/chartex" xmlns:cx5="http://schemas.microsoft.com/office/drawing/2016/5/11/chartex" xmlns:cx6="http://schemas.microsoft.com/office/drawing/2016/5/12/chartex" xmlns:cx7="http://schemas.microsoft.com/office/drawing/2016/5/13/chartex" xmlns:cx8="http://schemas.microsoft.com/office/drawing/2016/5/14/chartex" xmlns:mc="http://schemas.openxmlformats.org/markup-compatibility/2006" xmlns:aink="http://schemas.microsoft.com/office/drawing/2016/ink" xmlns:am3d="http://schemas.microsoft.com/office/drawing/2017/model3d" xmlns:o="urn:schemas-microsoft-com:office:office" xmlns:oel="http://schemas.microsoft.com/office/2019/extlst" xmlns:r="http://schemas.openxmlformats.org/officeDocument/2006/relationships" xmlns:m="http://schemas.openxmlformats.org/officeDocument/2006/math" xmlns:v="urn:schemas-microsoft-com:vml" xmlns:wp14="http://schemas.microsoft.com/office/word/2010/wordprocessingDrawing" xmlns:wp="http://schemas.openxmlformats.org/drawingml/2006/wordprocessingDrawing" xmlns:w10="urn:schemas-microsoft-com:office:word" xmlns:w="http://schemas.openxmlformats.org/wordprocessingml/2006/main" xmlns:w14="http://schemas.microsoft.com/office/word/2010/wordml" xmlns:w15="http://schemas.microsoft.com/office/word/2012/wordml" xmlns:w16cex="http://schemas.microsoft.com/office/word/2018/wordml/cex" xmlns:w16cid="http://schemas.microsoft.com/office/word/2016/wordml/cid" xmlns:w16="http://schemas.microsoft.com/office/word/2018/wordml" xmlns:w16sdtdh="http://schemas.microsoft.com/office/word/2020/wordml/sdtdatahash" xmlns:w16se="http://schemas.microsoft.com/office/word/2015/wordml/symex" xmlns:wpg="http://schemas.microsoft.com/office/word/2010/wordprocessingGroup" xmlns:wpi="http://schemas.microsoft.com/office/word/2010/wordprocessingInk" xmlns:wne="http://schemas.microsoft.com/office/word/2006/wordml" xmlns:wps="http://schemas.microsoft.com/office/word/2010/wordprocessingShape" mc:Ignorable="w14 w15 w16se w16cid w16 w16cex w16sdtdh wp14">
   <w:p>
     <w:pPr>
       <w:pStyle w:val="Header"/>
@@ -3602,7 +4523,7 @@
 </file>
 
 <file path=word/numbering.xml><?xml version="1.0" encoding="utf-8"?>
-<w:numbering xmlns:wpc="http://schemas.microsoft.com/office/word/2010/wordprocessingCanvas" xmlns:cx="http://schemas.microsoft.com/office/drawing/2014/chartex" xmlns:cx1="http://schemas.microsoft.com/office/drawing/2015/9/8/chartex" xmlns:cx2="http://schemas.microsoft.com/office/drawing/2015/10/21/chartex" xmlns:cx3="http://schemas.microsoft.com/office/drawing/2016/5/9/chartex" xmlns:cx4="http://schemas.microsoft.com/office/drawing/2016/5/10/chartex" xmlns:cx5="http://schemas.microsoft.com/office/drawing/2016/5/11/chartex" xmlns:cx6="http://schemas.microsoft.com/office/drawing/2016/5/12/chartex" xmlns:cx7="http://schemas.microsoft.com/office/drawing/2016/5/13/chartex" xmlns:cx8="http://schemas.microsoft.com/office/drawing/2016/5/14/chartex" xmlns:mc="http://schemas.openxmlformats.org/markup-compatibility/2006" xmlns:aink="http://schemas.microsoft.com/office/drawing/2016/ink" xmlns:am3d="http://schemas.microsoft.com/office/drawing/2017/model3d" xmlns:o="urn:schemas-microsoft-com:office:office" xmlns:r="http://schemas.openxmlformats.org/officeDocument/2006/relationships" xmlns:m="http://schemas.openxmlformats.org/officeDocument/2006/math" xmlns:v="urn:schemas-microsoft-com:vml" xmlns:wp14="http://schemas.microsoft.com/office/word/2010/wordprocessingDrawing" xmlns:wp="http://schemas.openxmlformats.org/drawingml/2006/wordprocessingDrawing" xmlns:w10="urn:schemas-microsoft-com:office:word" xmlns:w="http://schemas.openxmlformats.org/wordprocessingml/2006/main" xmlns:w14="http://schemas.microsoft.com/office/word/2010/wordml" xmlns:w15="http://schemas.microsoft.com/office/word/2012/wordml" xmlns:w16cex="http://schemas.microsoft.com/office/word/2018/wordml/cex" xmlns:w16cid="http://schemas.microsoft.com/office/word/2016/wordml/cid" xmlns:w16="http://schemas.microsoft.com/office/word/2018/wordml" xmlns:w16sdtdh="http://schemas.microsoft.com/office/word/2020/wordml/sdtdatahash" xmlns:w16se="http://schemas.microsoft.com/office/word/2015/wordml/symex" xmlns:wpg="http://schemas.microsoft.com/office/word/2010/wordprocessingGroup" xmlns:wpi="http://schemas.microsoft.com/office/word/2010/wordprocessingInk" xmlns:wne="http://schemas.microsoft.com/office/word/2006/wordml" xmlns:wps="http://schemas.microsoft.com/office/word/2010/wordprocessingShape" mc:Ignorable="w14 w15 w16se w16cid w16 w16cex w16sdtdh wp14">
+<w:numbering xmlns:wpc="http://schemas.microsoft.com/office/word/2010/wordprocessingCanvas" xmlns:cx="http://schemas.microsoft.com/office/drawing/2014/chartex" xmlns:cx1="http://schemas.microsoft.com/office/drawing/2015/9/8/chartex" xmlns:cx2="http://schemas.microsoft.com/office/drawing/2015/10/21/chartex" xmlns:cx3="http://schemas.microsoft.com/office/drawing/2016/5/9/chartex" xmlns:cx4="http://schemas.microsoft.com/office/drawing/2016/5/10/chartex" xmlns:cx5="http://schemas.microsoft.com/office/drawing/2016/5/11/chartex" xmlns:cx6="http://schemas.microsoft.com/office/drawing/2016/5/12/chartex" xmlns:cx7="http://schemas.microsoft.com/office/drawing/2016/5/13/chartex" xmlns:cx8="http://schemas.microsoft.com/office/drawing/2016/5/14/chartex" xmlns:mc="http://schemas.openxmlformats.org/markup-compatibility/2006" xmlns:aink="http://schemas.microsoft.com/office/drawing/2016/ink" xmlns:am3d="http://schemas.microsoft.com/office/drawing/2017/model3d" xmlns:o="urn:schemas-microsoft-com:office:office" xmlns:oel="http://schemas.microsoft.com/office/2019/extlst" xmlns:r="http://schemas.openxmlformats.org/officeDocument/2006/relationships" xmlns:m="http://schemas.openxmlformats.org/officeDocument/2006/math" xmlns:v="urn:schemas-microsoft-com:vml" xmlns:wp14="http://schemas.microsoft.com/office/word/2010/wordprocessingDrawing" xmlns:wp="http://schemas.openxmlformats.org/drawingml/2006/wordprocessingDrawing" xmlns:w10="urn:schemas-microsoft-com:office:word" xmlns:w="http://schemas.openxmlformats.org/wordprocessingml/2006/main" xmlns:w14="http://schemas.microsoft.com/office/word/2010/wordml" xmlns:w15="http://schemas.microsoft.com/office/word/2012/wordml" xmlns:w16cex="http://schemas.microsoft.com/office/word/2018/wordml/cex" xmlns:w16cid="http://schemas.microsoft.com/office/word/2016/wordml/cid" xmlns:w16="http://schemas.microsoft.com/office/word/2018/wordml" xmlns:w16sdtdh="http://schemas.microsoft.com/office/word/2020/wordml/sdtdatahash" xmlns:w16se="http://schemas.microsoft.com/office/word/2015/wordml/symex" xmlns:wpg="http://schemas.microsoft.com/office/word/2010/wordprocessingGroup" xmlns:wpi="http://schemas.microsoft.com/office/word/2010/wordprocessingInk" xmlns:wne="http://schemas.microsoft.com/office/word/2006/wordml" xmlns:wps="http://schemas.microsoft.com/office/word/2010/wordprocessingShape" mc:Ignorable="w14 w15 w16se w16cid w16 w16cex w16sdtdh wp14">
   <w:abstractNum w:abstractNumId="0" w15:restartNumberingAfterBreak="0">
     <w:nsid w:val="0EFD41EB"/>
     <w:multiLevelType w:val="multilevel"/>

</xml_diff>

<commit_message>
Update the generated template with extra Ofsted information
The generated template should match the preview including optional rows.

Build the table programmatically in this case, instead of the current implementation of replacing values in a default table.
</commit_message>
<xml_diff>
--- a/ApplyToBecomeInternal/ApplyToBecomeInternal/Resources/htb-template.docx
+++ b/ApplyToBecomeInternal/ApplyToBecomeInternal/Resources/htb-template.docx
@@ -1987,587 +1987,21 @@
         <w:t>School performance (Ofsted information)</w:t>
       </w:r>
     </w:p>
-    <w:tbl>
-      <w:tblPr>
-        <w:tblW w:w="9735" w:type="dxa"/>
-        <w:tblLook w:val="0400" w:firstRow="0" w:lastRow="0" w:firstColumn="0" w:lastColumn="0" w:noHBand="0" w:noVBand="1"/>
-      </w:tblPr>
-      <w:tblGrid>
-        <w:gridCol w:w="4689"/>
-        <w:gridCol w:w="5046"/>
-      </w:tblGrid>
-      <w:tr>
-        <w:tc>
-          <w:tcPr>
-            <w:tcW w:w="5234" w:type="dxa"/>
-            <w:tcBorders>
-              <w:top w:val="single" w:sz="8" w:space="0" w:color="000000"/>
-              <w:left w:val="single" w:sz="8" w:space="0" w:color="000000"/>
-              <w:bottom w:val="single" w:sz="8" w:space="0" w:color="000000"/>
-              <w:right w:val="single" w:sz="8" w:space="0" w:color="000000"/>
-            </w:tcBorders>
-          </w:tcPr>
-          <w:p>
-            <w:pPr>
-              <w:pStyle w:val="LO-normal"/>
-              <w:spacing w:before="120" w:after="120" w:line="240" w:lineRule="auto"/>
-            </w:pPr>
-            <w:r>
-              <w:rPr>
-                <w:b/>
-                <w:sz w:val="24"/>
-                <w:szCs w:val="24"/>
-              </w:rPr>
-              <w:t>Ofsted inspection date</w:t>
-            </w:r>
-          </w:p>
-        </w:tc>
-        <w:tc>
-          <w:tcPr>
-            <w:tcW w:w="4500" w:type="dxa"/>
-            <w:tcBorders>
-              <w:top w:val="single" w:sz="8" w:space="0" w:color="000000"/>
-              <w:left w:val="single" w:sz="8" w:space="0" w:color="000000"/>
-              <w:bottom w:val="single" w:sz="8" w:space="0" w:color="000000"/>
-              <w:right w:val="single" w:sz="8" w:space="0" w:color="000000"/>
-            </w:tcBorders>
-          </w:tcPr>
-          <w:p>
-            <w:pPr>
-              <w:pStyle w:val="LO-normal"/>
-              <w:spacing w:before="120" w:after="120" w:line="240" w:lineRule="auto"/>
-            </w:pPr>
-            <w:r>
-              <w:rPr>
-                <w:sz w:val="24"/>
-                <w:szCs w:val="24"/>
-              </w:rPr>
-              <w:t>[</w:t>
-            </w:r>
-            <w:proofErr w:type="spellStart"/>
-            <w:r>
-              <w:rPr>
-                <w:sz w:val="24"/>
-                <w:szCs w:val="24"/>
-              </w:rPr>
-              <w:t>OfstedLastInspection</w:t>
-            </w:r>
-            <w:proofErr w:type="spellEnd"/>
-            <w:r>
-              <w:rPr>
-                <w:sz w:val="24"/>
-                <w:szCs w:val="24"/>
-              </w:rPr>
-              <w:t>]</w:t>
-            </w:r>
-          </w:p>
-        </w:tc>
-      </w:tr>
-      <w:tr>
-        <w:tc>
-          <w:tcPr>
-            <w:tcW w:w="5234" w:type="dxa"/>
-            <w:tcBorders>
-              <w:top w:val="single" w:sz="8" w:space="0" w:color="000000"/>
-              <w:left w:val="single" w:sz="8" w:space="0" w:color="000000"/>
-              <w:bottom w:val="single" w:sz="8" w:space="0" w:color="000000"/>
-              <w:right w:val="single" w:sz="8" w:space="0" w:color="000000"/>
-            </w:tcBorders>
-          </w:tcPr>
-          <w:p>
-            <w:pPr>
-              <w:pStyle w:val="LO-normal"/>
-              <w:spacing w:before="120" w:after="120" w:line="240" w:lineRule="auto"/>
-            </w:pPr>
-            <w:r>
-              <w:rPr>
-                <w:b/>
-                <w:sz w:val="24"/>
-                <w:szCs w:val="24"/>
-              </w:rPr>
-              <w:t>Overall effectiveness</w:t>
-            </w:r>
-          </w:p>
-        </w:tc>
-        <w:tc>
-          <w:tcPr>
-            <w:tcW w:w="4500" w:type="dxa"/>
-            <w:tcBorders>
-              <w:top w:val="single" w:sz="8" w:space="0" w:color="000000"/>
-              <w:left w:val="single" w:sz="8" w:space="0" w:color="000000"/>
-              <w:bottom w:val="single" w:sz="8" w:space="0" w:color="000000"/>
-              <w:right w:val="single" w:sz="8" w:space="0" w:color="000000"/>
-            </w:tcBorders>
-          </w:tcPr>
-          <w:p>
-            <w:pPr>
-              <w:pStyle w:val="LO-normal"/>
-              <w:spacing w:before="120" w:after="120" w:line="240" w:lineRule="auto"/>
-            </w:pPr>
-            <w:r>
-              <w:rPr>
-                <w:sz w:val="24"/>
-                <w:szCs w:val="24"/>
-              </w:rPr>
-              <w:t>[</w:t>
-            </w:r>
-            <w:proofErr w:type="spellStart"/>
-            <w:r>
-              <w:rPr>
-                <w:sz w:val="24"/>
-                <w:szCs w:val="24"/>
-              </w:rPr>
-              <w:t>OverallEffectiveness</w:t>
-            </w:r>
-            <w:proofErr w:type="spellEnd"/>
-            <w:r>
-              <w:rPr>
-                <w:sz w:val="24"/>
-                <w:szCs w:val="24"/>
-              </w:rPr>
-              <w:t>]</w:t>
-            </w:r>
-          </w:p>
-        </w:tc>
-      </w:tr>
-      <w:tr>
-        <w:tc>
-          <w:tcPr>
-            <w:tcW w:w="5234" w:type="dxa"/>
-            <w:tcBorders>
-              <w:top w:val="single" w:sz="8" w:space="0" w:color="000000"/>
-              <w:left w:val="single" w:sz="8" w:space="0" w:color="000000"/>
-              <w:bottom w:val="single" w:sz="8" w:space="0" w:color="000000"/>
-              <w:right w:val="single" w:sz="8" w:space="0" w:color="000000"/>
-            </w:tcBorders>
-          </w:tcPr>
-          <w:p>
-            <w:pPr>
-              <w:pStyle w:val="LO-normal"/>
-              <w:spacing w:before="120" w:after="120" w:line="240" w:lineRule="auto"/>
-            </w:pPr>
-            <w:r>
-              <w:rPr>
-                <w:b/>
-                <w:sz w:val="24"/>
-                <w:szCs w:val="24"/>
-              </w:rPr>
-              <w:t>Effectiveness of leadership and management</w:t>
-            </w:r>
-          </w:p>
-        </w:tc>
-        <w:tc>
-          <w:tcPr>
-            <w:tcW w:w="4500" w:type="dxa"/>
-            <w:tcBorders>
-              <w:top w:val="single" w:sz="8" w:space="0" w:color="000000"/>
-              <w:left w:val="single" w:sz="8" w:space="0" w:color="000000"/>
-              <w:bottom w:val="single" w:sz="8" w:space="0" w:color="000000"/>
-              <w:right w:val="single" w:sz="8" w:space="0" w:color="000000"/>
-            </w:tcBorders>
-          </w:tcPr>
-          <w:p>
-            <w:pPr>
-              <w:pStyle w:val="LO-normal"/>
-              <w:spacing w:before="120" w:after="120" w:line="240" w:lineRule="auto"/>
-            </w:pPr>
-            <w:r>
-              <w:rPr>
-                <w:sz w:val="24"/>
-                <w:szCs w:val="24"/>
-              </w:rPr>
-              <w:t>[</w:t>
-            </w:r>
-            <w:proofErr w:type="spellStart"/>
-            <w:r>
-              <w:rPr>
-                <w:sz w:val="24"/>
-                <w:szCs w:val="24"/>
-              </w:rPr>
-              <w:t>EffectivenessOfLeadershipAndManagement</w:t>
-            </w:r>
-            <w:proofErr w:type="spellEnd"/>
-            <w:r>
-              <w:rPr>
-                <w:sz w:val="24"/>
-                <w:szCs w:val="24"/>
-              </w:rPr>
-              <w:t>]</w:t>
-            </w:r>
-          </w:p>
-        </w:tc>
-      </w:tr>
-      <w:tr>
-        <w:tc>
-          <w:tcPr>
-            <w:tcW w:w="5234" w:type="dxa"/>
-            <w:tcBorders>
-              <w:top w:val="single" w:sz="8" w:space="0" w:color="000000"/>
-              <w:left w:val="single" w:sz="8" w:space="0" w:color="000000"/>
-              <w:bottom w:val="single" w:sz="8" w:space="0" w:color="000000"/>
-              <w:right w:val="single" w:sz="8" w:space="0" w:color="000000"/>
-            </w:tcBorders>
-          </w:tcPr>
-          <w:p>
-            <w:pPr>
-              <w:pStyle w:val="LO-normal"/>
-              <w:spacing w:before="120" w:after="120" w:line="240" w:lineRule="auto"/>
-            </w:pPr>
-            <w:r>
-              <w:rPr>
-                <w:b/>
-                <w:sz w:val="24"/>
-                <w:szCs w:val="24"/>
-              </w:rPr>
-              <w:t xml:space="preserve">Quality of teaching, learning and assessment </w:t>
-            </w:r>
-          </w:p>
-        </w:tc>
-        <w:tc>
-          <w:tcPr>
-            <w:tcW w:w="4500" w:type="dxa"/>
-            <w:tcBorders>
-              <w:top w:val="single" w:sz="8" w:space="0" w:color="000000"/>
-              <w:left w:val="single" w:sz="8" w:space="0" w:color="000000"/>
-              <w:bottom w:val="single" w:sz="8" w:space="0" w:color="000000"/>
-              <w:right w:val="single" w:sz="8" w:space="0" w:color="000000"/>
-            </w:tcBorders>
-          </w:tcPr>
-          <w:p>
-            <w:pPr>
-              <w:pStyle w:val="LO-normal"/>
-              <w:spacing w:before="120" w:after="120" w:line="240" w:lineRule="auto"/>
-            </w:pPr>
-            <w:r>
-              <w:rPr>
-                <w:sz w:val="24"/>
-                <w:szCs w:val="24"/>
-              </w:rPr>
-              <w:t>[</w:t>
-            </w:r>
-            <w:proofErr w:type="spellStart"/>
-            <w:r>
-              <w:rPr>
-                <w:sz w:val="24"/>
-                <w:szCs w:val="24"/>
-              </w:rPr>
-              <w:t>QualityOfEducation</w:t>
-            </w:r>
-            <w:proofErr w:type="spellEnd"/>
-            <w:r>
-              <w:rPr>
-                <w:sz w:val="24"/>
-                <w:szCs w:val="24"/>
-              </w:rPr>
-              <w:t>]</w:t>
-            </w:r>
-          </w:p>
-        </w:tc>
-      </w:tr>
-      <w:tr>
-        <w:tc>
-          <w:tcPr>
-            <w:tcW w:w="5234" w:type="dxa"/>
-            <w:tcBorders>
-              <w:top w:val="single" w:sz="8" w:space="0" w:color="000000"/>
-              <w:left w:val="single" w:sz="8" w:space="0" w:color="000000"/>
-              <w:bottom w:val="single" w:sz="8" w:space="0" w:color="000000"/>
-              <w:right w:val="single" w:sz="8" w:space="0" w:color="000000"/>
-            </w:tcBorders>
-          </w:tcPr>
-          <w:p>
-            <w:pPr>
-              <w:pStyle w:val="LO-normal"/>
-              <w:spacing w:before="120" w:after="120" w:line="240" w:lineRule="auto"/>
-            </w:pPr>
-            <w:r>
-              <w:rPr>
-                <w:b/>
-                <w:sz w:val="24"/>
-                <w:szCs w:val="24"/>
-              </w:rPr>
-              <w:t>Personal development, behaviour and welfare</w:t>
-            </w:r>
-          </w:p>
-        </w:tc>
-        <w:tc>
-          <w:tcPr>
-            <w:tcW w:w="4500" w:type="dxa"/>
-            <w:tcBorders>
-              <w:top w:val="single" w:sz="8" w:space="0" w:color="000000"/>
-              <w:left w:val="single" w:sz="8" w:space="0" w:color="000000"/>
-              <w:bottom w:val="single" w:sz="8" w:space="0" w:color="000000"/>
-              <w:right w:val="single" w:sz="8" w:space="0" w:color="000000"/>
-            </w:tcBorders>
-          </w:tcPr>
-          <w:p>
-            <w:pPr>
-              <w:pStyle w:val="LO-normal"/>
-              <w:spacing w:before="120" w:after="120" w:line="240" w:lineRule="auto"/>
-            </w:pPr>
-            <w:r>
-              <w:rPr>
-                <w:sz w:val="24"/>
-                <w:szCs w:val="24"/>
-              </w:rPr>
-              <w:t>[</w:t>
-            </w:r>
-            <w:proofErr w:type="spellStart"/>
-            <w:r>
-              <w:rPr>
-                <w:sz w:val="24"/>
-                <w:szCs w:val="24"/>
-              </w:rPr>
-              <w:t>BehaviourAndAttitudes</w:t>
-            </w:r>
-            <w:proofErr w:type="spellEnd"/>
-            <w:r>
-              <w:rPr>
-                <w:sz w:val="24"/>
-                <w:szCs w:val="24"/>
-              </w:rPr>
-              <w:t>]</w:t>
-            </w:r>
-          </w:p>
-        </w:tc>
-      </w:tr>
-      <w:tr>
-        <w:tc>
-          <w:tcPr>
-            <w:tcW w:w="5234" w:type="dxa"/>
-            <w:tcBorders>
-              <w:top w:val="single" w:sz="8" w:space="0" w:color="000000"/>
-              <w:left w:val="single" w:sz="8" w:space="0" w:color="000000"/>
-              <w:bottom w:val="single" w:sz="8" w:space="0" w:color="000000"/>
-              <w:right w:val="single" w:sz="8" w:space="0" w:color="000000"/>
-            </w:tcBorders>
-          </w:tcPr>
-          <w:p>
-            <w:pPr>
-              <w:pStyle w:val="LO-normal"/>
-              <w:spacing w:before="120" w:after="120" w:line="240" w:lineRule="auto"/>
-            </w:pPr>
-            <w:r>
-              <w:rPr>
-                <w:b/>
-                <w:sz w:val="24"/>
-                <w:szCs w:val="24"/>
-              </w:rPr>
-              <w:t>Outcomes for pupils</w:t>
-            </w:r>
-          </w:p>
-        </w:tc>
-        <w:tc>
-          <w:tcPr>
-            <w:tcW w:w="4500" w:type="dxa"/>
-            <w:tcBorders>
-              <w:top w:val="single" w:sz="8" w:space="0" w:color="000000"/>
-              <w:left w:val="single" w:sz="8" w:space="0" w:color="000000"/>
-              <w:bottom w:val="single" w:sz="8" w:space="0" w:color="000000"/>
-              <w:right w:val="single" w:sz="8" w:space="0" w:color="000000"/>
-            </w:tcBorders>
-          </w:tcPr>
-          <w:p>
-            <w:pPr>
-              <w:pStyle w:val="LO-normal"/>
-              <w:spacing w:before="120" w:after="120" w:line="240" w:lineRule="auto"/>
-            </w:pPr>
-            <w:r>
-              <w:rPr>
-                <w:sz w:val="24"/>
-                <w:szCs w:val="24"/>
-              </w:rPr>
-              <w:t>[</w:t>
-            </w:r>
-            <w:proofErr w:type="spellStart"/>
-            <w:r>
-              <w:rPr>
-                <w:sz w:val="24"/>
-                <w:szCs w:val="24"/>
-              </w:rPr>
-              <w:t>PersonalDevelopment</w:t>
-            </w:r>
-            <w:proofErr w:type="spellEnd"/>
-            <w:r>
-              <w:rPr>
-                <w:sz w:val="24"/>
-                <w:szCs w:val="24"/>
-              </w:rPr>
-              <w:t>]</w:t>
-            </w:r>
-          </w:p>
-        </w:tc>
-      </w:tr>
-      <w:tr>
-        <w:tc>
-          <w:tcPr>
-            <w:tcW w:w="5234" w:type="dxa"/>
-            <w:tcBorders>
-              <w:top w:val="single" w:sz="8" w:space="0" w:color="000000"/>
-              <w:left w:val="single" w:sz="8" w:space="0" w:color="000000"/>
-              <w:bottom w:val="single" w:sz="8" w:space="0" w:color="000000"/>
-              <w:right w:val="single" w:sz="8" w:space="0" w:color="000000"/>
-            </w:tcBorders>
-          </w:tcPr>
-          <w:p>
-            <w:pPr>
-              <w:pStyle w:val="LO-normal"/>
-              <w:spacing w:before="120" w:after="120" w:line="240" w:lineRule="auto"/>
-              <w:rPr>
-                <w:b/>
-                <w:sz w:val="24"/>
-                <w:szCs w:val="24"/>
-              </w:rPr>
-            </w:pPr>
-            <w:r>
-              <w:rPr>
-                <w:b/>
-                <w:sz w:val="24"/>
-                <w:szCs w:val="24"/>
-              </w:rPr>
-              <w:t>Early years provision</w:t>
-            </w:r>
-          </w:p>
-        </w:tc>
-        <w:tc>
-          <w:tcPr>
-            <w:tcW w:w="4500" w:type="dxa"/>
-            <w:tcBorders>
-              <w:top w:val="single" w:sz="8" w:space="0" w:color="000000"/>
-              <w:left w:val="single" w:sz="8" w:space="0" w:color="000000"/>
-              <w:bottom w:val="single" w:sz="8" w:space="0" w:color="000000"/>
-              <w:right w:val="single" w:sz="8" w:space="0" w:color="000000"/>
-            </w:tcBorders>
-          </w:tcPr>
-          <w:p>
-            <w:pPr>
-              <w:pStyle w:val="LO-normal"/>
-              <w:spacing w:before="120" w:after="120" w:line="240" w:lineRule="auto"/>
-            </w:pPr>
-            <w:r>
-              <w:rPr>
-                <w:sz w:val="24"/>
-                <w:szCs w:val="24"/>
-              </w:rPr>
-              <w:t>[</w:t>
-            </w:r>
-            <w:proofErr w:type="spellStart"/>
-            <w:r>
-              <w:rPr>
-                <w:sz w:val="24"/>
-                <w:szCs w:val="24"/>
-              </w:rPr>
-              <w:t>EarlyYearsProvision</w:t>
-            </w:r>
-            <w:proofErr w:type="spellEnd"/>
-            <w:r>
-              <w:rPr>
-                <w:sz w:val="24"/>
-                <w:szCs w:val="24"/>
-              </w:rPr>
-              <w:t>]</w:t>
-            </w:r>
-          </w:p>
-        </w:tc>
-      </w:tr>
-    </w:tbl>
     <w:p>
       <w:pPr>
         <w:pStyle w:val="LO-normal"/>
-      </w:pPr>
-    </w:p>
-    <w:tbl>
-      <w:tblPr>
-        <w:tblW w:w="9743" w:type="dxa"/>
-        <w:tblLook w:val="0400" w:firstRow="0" w:lastRow="0" w:firstColumn="0" w:lastColumn="0" w:noHBand="0" w:noVBand="1"/>
-      </w:tblPr>
-      <w:tblGrid>
-        <w:gridCol w:w="3256"/>
-        <w:gridCol w:w="6487"/>
-      </w:tblGrid>
-      <w:tr>
-        <w:tc>
-          <w:tcPr>
-            <w:tcW w:w="3256" w:type="dxa"/>
-            <w:tcBorders>
-              <w:top w:val="single" w:sz="4" w:space="0" w:color="000000"/>
-              <w:left w:val="single" w:sz="4" w:space="0" w:color="000000"/>
-              <w:bottom w:val="single" w:sz="4" w:space="0" w:color="000000"/>
-              <w:right w:val="single" w:sz="4" w:space="0" w:color="000000"/>
-            </w:tcBorders>
-          </w:tcPr>
-          <w:p>
-            <w:pPr>
-              <w:pStyle w:val="LO-normal"/>
-              <w:spacing w:before="120" w:after="120" w:line="240" w:lineRule="auto"/>
-              <w:rPr>
-                <w:b/>
-                <w:sz w:val="24"/>
-                <w:szCs w:val="24"/>
-              </w:rPr>
-            </w:pPr>
-            <w:r>
-              <w:rPr>
-                <w:b/>
-                <w:sz w:val="24"/>
-                <w:szCs w:val="24"/>
-              </w:rPr>
-              <w:t>Additional information</w:t>
-            </w:r>
-          </w:p>
-        </w:tc>
-        <w:tc>
-          <w:tcPr>
-            <w:tcW w:w="6486" w:type="dxa"/>
-            <w:tcBorders>
-              <w:top w:val="single" w:sz="4" w:space="0" w:color="000000"/>
-              <w:left w:val="single" w:sz="4" w:space="0" w:color="000000"/>
-              <w:bottom w:val="single" w:sz="4" w:space="0" w:color="000000"/>
-              <w:right w:val="single" w:sz="4" w:space="0" w:color="000000"/>
-            </w:tcBorders>
-          </w:tcPr>
-          <w:p>
-            <w:pPr>
-              <w:pStyle w:val="LO-normal"/>
-              <w:spacing w:before="120" w:after="120"/>
-              <w:rPr>
-                <w:sz w:val="24"/>
-                <w:szCs w:val="24"/>
-              </w:rPr>
-            </w:pPr>
-            <w:r>
-              <w:rPr>
-                <w:sz w:val="24"/>
-                <w:szCs w:val="24"/>
-              </w:rPr>
-              <w:t>[</w:t>
-            </w:r>
-            <w:proofErr w:type="spellStart"/>
-            <w:r>
-              <w:rPr>
-                <w:sz w:val="24"/>
-                <w:szCs w:val="24"/>
-              </w:rPr>
-              <w:t>SchoolPerformanceAdditionalInformation</w:t>
-            </w:r>
-            <w:proofErr w:type="spellEnd"/>
-            <w:r>
-              <w:rPr>
-                <w:sz w:val="24"/>
-                <w:szCs w:val="24"/>
-              </w:rPr>
-              <w:t>]</w:t>
-            </w:r>
-          </w:p>
-        </w:tc>
-      </w:tr>
-    </w:tbl>
-    <w:p>
-      <w:pPr>
-        <w:pStyle w:val="LO-normal"/>
+        <w:spacing w:after="0"/>
       </w:pPr>
       <w:r>
-        <w:t xml:space="preserve"> </w:t>
+        <w:t>[</w:t>
+      </w:r>
+      <w:proofErr w:type="spellStart"/>
+      <w:r>
+        <w:t>SchoolPerformanceData</w:t>
+      </w:r>
+      <w:proofErr w:type="spellEnd"/>
+      <w:r>
+        <w:t>]</w:t>
       </w:r>
     </w:p>
     <w:p>
@@ -2575,7 +2009,6 @@
         <w:pStyle w:val="Heading1"/>
       </w:pPr>
       <w:r>
-        <w:lastRenderedPageBreak/>
         <w:t>Rationale</w:t>
       </w:r>
     </w:p>
@@ -2634,6 +2067,7 @@
         <w:pStyle w:val="Heading2"/>
       </w:pPr>
       <w:r>
+        <w:lastRenderedPageBreak/>
         <w:t>Rationale for the trust or sponsor</w:t>
       </w:r>
     </w:p>
@@ -2982,7 +2416,6 @@
                 <w:sz w:val="24"/>
                 <w:szCs w:val="24"/>
               </w:rPr>
-              <w:lastRenderedPageBreak/>
               <w:t>Projected revenue balance at end - March (following year) 2022</w:t>
             </w:r>
           </w:p>
@@ -3263,6 +2696,7 @@
                 <w:sz w:val="24"/>
                 <w:szCs w:val="24"/>
               </w:rPr>
+              <w:lastRenderedPageBreak/>
               <w:t>Additional information</w:t>
             </w:r>
           </w:p>
@@ -4334,24 +3768,13 @@
             <w:t xml:space="preserve">Author: </w:t>
           </w:r>
           <w:r>
-            <w:t>[</w:t>
-          </w:r>
-          <w:proofErr w:type="gramStart"/>
-          <w:r>
-            <w:t>Author]</w:t>
+            <w:t>[Author]</w:t>
           </w:r>
           <w:r>
             <w:rPr>
               <w:color w:val="000000"/>
             </w:rPr>
-            <w:t xml:space="preserve">   </w:t>
-          </w:r>
-          <w:proofErr w:type="gramEnd"/>
-          <w:r>
-            <w:rPr>
-              <w:color w:val="000000"/>
-            </w:rPr>
-            <w:t xml:space="preserve">             </w:t>
+            <w:t xml:space="preserve">                </w:t>
           </w:r>
         </w:p>
       </w:tc>

</xml_diff>

<commit_message>
Heading consistency - font update
</commit_message>
<xml_diff>
--- a/ApplyToBecomeInternal/ApplyToBecomeInternal/Resources/htb-template.docx
+++ b/ApplyToBecomeInternal/ApplyToBecomeInternal/Resources/htb-template.docx
@@ -34,26 +34,14 @@
     </w:p>
     <w:p>
       <w:pPr>
-        <w:keepNext/>
-        <w:spacing w:before="240" w:after="240" w:line="240" w:lineRule="auto"/>
-        <w:rPr>
-          <w:b/>
-          <w:color w:val="104F75"/>
-          <w:sz w:val="32"/>
-        </w:rPr>
+        <w:pStyle w:val="Heading2"/>
       </w:pPr>
       <w:r>
         <w:t>[</w:t>
       </w:r>
       <w:proofErr w:type="spellStart"/>
       <w:r>
-        <w:t>TrustName</w:t>
-      </w:r>
-      <w:r>
-        <w:t>And</w:t>
-      </w:r>
-      <w:r>
-        <w:t>ReferenceNumber</w:t>
+        <w:t>TrustNameAndReferenceNumber</w:t>
       </w:r>
       <w:proofErr w:type="spellEnd"/>
       <w:r>
@@ -75,12 +63,6 @@
         <w:gridCol w:w="4765"/>
       </w:tblGrid>
       <w:tr>
-        <w:tblPrEx>
-          <w:tblCellMar>
-            <w:top w:w="0" w:type="dxa"/>
-            <w:bottom w:w="0" w:type="dxa"/>
-          </w:tblCellMar>
-        </w:tblPrEx>
         <w:trPr>
           <w:trHeight w:val="1"/>
         </w:trPr>
@@ -155,12 +137,6 @@
         </w:tc>
       </w:tr>
       <w:tr>
-        <w:tblPrEx>
-          <w:tblCellMar>
-            <w:top w:w="0" w:type="dxa"/>
-            <w:bottom w:w="0" w:type="dxa"/>
-          </w:tblCellMar>
-        </w:tblPrEx>
         <w:trPr>
           <w:trHeight w:val="1"/>
         </w:trPr>
@@ -235,12 +211,6 @@
         </w:tc>
       </w:tr>
       <w:tr>
-        <w:tblPrEx>
-          <w:tblCellMar>
-            <w:top w:w="0" w:type="dxa"/>
-            <w:bottom w:w="0" w:type="dxa"/>
-          </w:tblCellMar>
-        </w:tblPrEx>
         <w:trPr>
           <w:trHeight w:val="1"/>
         </w:trPr>
@@ -363,12 +333,6 @@
         <w:gridCol w:w="4498"/>
       </w:tblGrid>
       <w:tr>
-        <w:tblPrEx>
-          <w:tblCellMar>
-            <w:top w:w="0" w:type="dxa"/>
-            <w:bottom w:w="0" w:type="dxa"/>
-          </w:tblCellMar>
-        </w:tblPrEx>
         <w:trPr>
           <w:trHeight w:val="1"/>
         </w:trPr>
@@ -443,12 +407,6 @@
         </w:tc>
       </w:tr>
       <w:tr>
-        <w:tblPrEx>
-          <w:tblCellMar>
-            <w:top w:w="0" w:type="dxa"/>
-            <w:bottom w:w="0" w:type="dxa"/>
-          </w:tblCellMar>
-        </w:tblPrEx>
         <w:trPr>
           <w:trHeight w:val="1"/>
         </w:trPr>
@@ -523,12 +481,6 @@
         </w:tc>
       </w:tr>
       <w:tr>
-        <w:tblPrEx>
-          <w:tblCellMar>
-            <w:top w:w="0" w:type="dxa"/>
-            <w:bottom w:w="0" w:type="dxa"/>
-          </w:tblCellMar>
-        </w:tblPrEx>
         <w:trPr>
           <w:trHeight w:val="1"/>
         </w:trPr>
@@ -629,12 +581,6 @@
         <w:gridCol w:w="4473"/>
       </w:tblGrid>
       <w:tr>
-        <w:tblPrEx>
-          <w:tblCellMar>
-            <w:top w:w="0" w:type="dxa"/>
-            <w:bottom w:w="0" w:type="dxa"/>
-          </w:tblCellMar>
-        </w:tblPrEx>
         <w:trPr>
           <w:trHeight w:val="1"/>
         </w:trPr>
@@ -709,12 +655,6 @@
         </w:tc>
       </w:tr>
       <w:tr>
-        <w:tblPrEx>
-          <w:tblCellMar>
-            <w:top w:w="0" w:type="dxa"/>
-            <w:bottom w:w="0" w:type="dxa"/>
-          </w:tblCellMar>
-        </w:tblPrEx>
         <w:trPr>
           <w:trHeight w:val="1"/>
         </w:trPr>
@@ -789,12 +729,6 @@
         </w:tc>
       </w:tr>
       <w:tr>
-        <w:tblPrEx>
-          <w:tblCellMar>
-            <w:top w:w="0" w:type="dxa"/>
-            <w:bottom w:w="0" w:type="dxa"/>
-          </w:tblCellMar>
-        </w:tblPrEx>
         <w:trPr>
           <w:trHeight w:val="1"/>
         </w:trPr>
@@ -907,12 +841,6 @@
         <w:gridCol w:w="4459"/>
       </w:tblGrid>
       <w:tr>
-        <w:tblPrEx>
-          <w:tblCellMar>
-            <w:top w:w="0" w:type="dxa"/>
-            <w:bottom w:w="0" w:type="dxa"/>
-          </w:tblCellMar>
-        </w:tblPrEx>
         <w:trPr>
           <w:trHeight w:val="1"/>
         </w:trPr>
@@ -987,12 +915,6 @@
         </w:tc>
       </w:tr>
       <w:tr>
-        <w:tblPrEx>
-          <w:tblCellMar>
-            <w:top w:w="0" w:type="dxa"/>
-            <w:bottom w:w="0" w:type="dxa"/>
-          </w:tblCellMar>
-        </w:tblPrEx>
         <w:trPr>
           <w:trHeight w:val="1"/>
         </w:trPr>
@@ -1067,12 +989,6 @@
         </w:tc>
       </w:tr>
       <w:tr>
-        <w:tblPrEx>
-          <w:tblCellMar>
-            <w:top w:w="0" w:type="dxa"/>
-            <w:bottom w:w="0" w:type="dxa"/>
-          </w:tblCellMar>
-        </w:tblPrEx>
         <w:trPr>
           <w:trHeight w:val="1"/>
         </w:trPr>
@@ -1167,12 +1083,6 @@
         <w:gridCol w:w="4477"/>
       </w:tblGrid>
       <w:tr>
-        <w:tblPrEx>
-          <w:tblCellMar>
-            <w:top w:w="0" w:type="dxa"/>
-            <w:bottom w:w="0" w:type="dxa"/>
-          </w:tblCellMar>
-        </w:tblPrEx>
         <w:trPr>
           <w:trHeight w:val="1"/>
         </w:trPr>
@@ -1247,12 +1157,6 @@
         </w:tc>
       </w:tr>
       <w:tr>
-        <w:tblPrEx>
-          <w:tblCellMar>
-            <w:top w:w="0" w:type="dxa"/>
-            <w:bottom w:w="0" w:type="dxa"/>
-          </w:tblCellMar>
-        </w:tblPrEx>
         <w:trPr>
           <w:trHeight w:val="1"/>
         </w:trPr>
@@ -1327,12 +1231,6 @@
         </w:tc>
       </w:tr>
       <w:tr>
-        <w:tblPrEx>
-          <w:tblCellMar>
-            <w:top w:w="0" w:type="dxa"/>
-            <w:bottom w:w="0" w:type="dxa"/>
-          </w:tblCellMar>
-        </w:tblPrEx>
         <w:trPr>
           <w:trHeight w:val="1"/>
         </w:trPr>
@@ -1407,12 +1305,6 @@
         </w:tc>
       </w:tr>
       <w:tr>
-        <w:tblPrEx>
-          <w:tblCellMar>
-            <w:top w:w="0" w:type="dxa"/>
-            <w:bottom w:w="0" w:type="dxa"/>
-          </w:tblCellMar>
-        </w:tblPrEx>
         <w:trPr>
           <w:trHeight w:val="1"/>
         </w:trPr>
@@ -1487,12 +1379,6 @@
         </w:tc>
       </w:tr>
       <w:tr>
-        <w:tblPrEx>
-          <w:tblCellMar>
-            <w:top w:w="0" w:type="dxa"/>
-            <w:bottom w:w="0" w:type="dxa"/>
-          </w:tblCellMar>
-        </w:tblPrEx>
         <w:trPr>
           <w:trHeight w:val="1"/>
         </w:trPr>
@@ -1588,12 +1474,6 @@
         <w:gridCol w:w="4460"/>
       </w:tblGrid>
       <w:tr>
-        <w:tblPrEx>
-          <w:tblCellMar>
-            <w:top w:w="0" w:type="dxa"/>
-            <w:bottom w:w="0" w:type="dxa"/>
-          </w:tblCellMar>
-        </w:tblPrEx>
         <w:trPr>
           <w:trHeight w:val="1"/>
         </w:trPr>
@@ -1659,12 +1539,6 @@
         </w:tc>
       </w:tr>
       <w:tr>
-        <w:tblPrEx>
-          <w:tblCellMar>
-            <w:top w:w="0" w:type="dxa"/>
-            <w:bottom w:w="0" w:type="dxa"/>
-          </w:tblCellMar>
-        </w:tblPrEx>
         <w:trPr>
           <w:trHeight w:val="1"/>
         </w:trPr>
@@ -1730,12 +1604,6 @@
         </w:tc>
       </w:tr>
       <w:tr>
-        <w:tblPrEx>
-          <w:tblCellMar>
-            <w:top w:w="0" w:type="dxa"/>
-            <w:bottom w:w="0" w:type="dxa"/>
-          </w:tblCellMar>
-        </w:tblPrEx>
         <w:trPr>
           <w:trHeight w:val="1"/>
         </w:trPr>
@@ -1821,12 +1689,6 @@
         <w:gridCol w:w="7151"/>
       </w:tblGrid>
       <w:tr>
-        <w:tblPrEx>
-          <w:tblCellMar>
-            <w:top w:w="0" w:type="dxa"/>
-            <w:bottom w:w="0" w:type="dxa"/>
-          </w:tblCellMar>
-        </w:tblPrEx>
         <w:trPr>
           <w:trHeight w:val="1"/>
         </w:trPr>
@@ -1901,12 +1763,6 @@
         </w:tc>
       </w:tr>
       <w:tr>
-        <w:tblPrEx>
-          <w:tblCellMar>
-            <w:top w:w="0" w:type="dxa"/>
-            <w:bottom w:w="0" w:type="dxa"/>
-          </w:tblCellMar>
-        </w:tblPrEx>
         <w:trPr>
           <w:trHeight w:val="1"/>
         </w:trPr>
@@ -2014,12 +1870,6 @@
         </w:tc>
       </w:tr>
       <w:tr>
-        <w:tblPrEx>
-          <w:tblCellMar>
-            <w:top w:w="0" w:type="dxa"/>
-            <w:bottom w:w="0" w:type="dxa"/>
-          </w:tblCellMar>
-        </w:tblPrEx>
         <w:trPr>
           <w:trHeight w:val="1"/>
         </w:trPr>
@@ -2094,12 +1944,6 @@
         </w:tc>
       </w:tr>
       <w:tr>
-        <w:tblPrEx>
-          <w:tblCellMar>
-            <w:top w:w="0" w:type="dxa"/>
-            <w:bottom w:w="0" w:type="dxa"/>
-          </w:tblCellMar>
-        </w:tblPrEx>
         <w:trPr>
           <w:trHeight w:val="1"/>
         </w:trPr>
@@ -2264,12 +2108,6 @@
         <w:gridCol w:w="9624"/>
       </w:tblGrid>
       <w:tr>
-        <w:tblPrEx>
-          <w:tblCellMar>
-            <w:top w:w="0" w:type="dxa"/>
-            <w:bottom w:w="0" w:type="dxa"/>
-          </w:tblCellMar>
-        </w:tblPrEx>
         <w:tc>
           <w:tcPr>
             <w:tcW w:w="9750" w:type="dxa"/>
@@ -2337,12 +2175,6 @@
         <w:gridCol w:w="9624"/>
       </w:tblGrid>
       <w:tr>
-        <w:tblPrEx>
-          <w:tblCellMar>
-            <w:top w:w="0" w:type="dxa"/>
-            <w:bottom w:w="0" w:type="dxa"/>
-          </w:tblCellMar>
-        </w:tblPrEx>
         <w:tc>
           <w:tcPr>
             <w:tcW w:w="9750" w:type="dxa"/>
@@ -2409,12 +2241,6 @@
         <w:gridCol w:w="9624"/>
       </w:tblGrid>
       <w:tr>
-        <w:tblPrEx>
-          <w:tblCellMar>
-            <w:top w:w="0" w:type="dxa"/>
-            <w:bottom w:w="0" w:type="dxa"/>
-          </w:tblCellMar>
-        </w:tblPrEx>
         <w:trPr>
           <w:trHeight w:val="1"/>
         </w:trPr>
@@ -2508,12 +2334,6 @@
         <w:gridCol w:w="6429"/>
       </w:tblGrid>
       <w:tr>
-        <w:tblPrEx>
-          <w:tblCellMar>
-            <w:top w:w="0" w:type="dxa"/>
-            <w:bottom w:w="0" w:type="dxa"/>
-          </w:tblCellMar>
-        </w:tblPrEx>
         <w:trPr>
           <w:trHeight w:val="1"/>
         </w:trPr>
@@ -2631,12 +2451,6 @@
         <w:gridCol w:w="4467"/>
       </w:tblGrid>
       <w:tr>
-        <w:tblPrEx>
-          <w:tblCellMar>
-            <w:top w:w="0" w:type="dxa"/>
-            <w:bottom w:w="0" w:type="dxa"/>
-          </w:tblCellMar>
-        </w:tblPrEx>
         <w:trPr>
           <w:trHeight w:val="1"/>
         </w:trPr>
@@ -2702,12 +2516,6 @@
         </w:tc>
       </w:tr>
       <w:tr>
-        <w:tblPrEx>
-          <w:tblCellMar>
-            <w:top w:w="0" w:type="dxa"/>
-            <w:bottom w:w="0" w:type="dxa"/>
-          </w:tblCellMar>
-        </w:tblPrEx>
         <w:trPr>
           <w:trHeight w:val="1"/>
         </w:trPr>
@@ -2765,12 +2573,6 @@
         </w:tc>
       </w:tr>
       <w:tr>
-        <w:tblPrEx>
-          <w:tblCellMar>
-            <w:top w:w="0" w:type="dxa"/>
-            <w:bottom w:w="0" w:type="dxa"/>
-          </w:tblCellMar>
-        </w:tblPrEx>
         <w:trPr>
           <w:trHeight w:val="1"/>
         </w:trPr>
@@ -2836,12 +2638,6 @@
         </w:tc>
       </w:tr>
       <w:tr>
-        <w:tblPrEx>
-          <w:tblCellMar>
-            <w:top w:w="0" w:type="dxa"/>
-            <w:bottom w:w="0" w:type="dxa"/>
-          </w:tblCellMar>
-        </w:tblPrEx>
         <w:trPr>
           <w:trHeight w:val="1"/>
         </w:trPr>
@@ -2956,12 +2752,6 @@
         <w:gridCol w:w="6471"/>
       </w:tblGrid>
       <w:tr>
-        <w:tblPrEx>
-          <w:tblCellMar>
-            <w:top w:w="0" w:type="dxa"/>
-            <w:bottom w:w="0" w:type="dxa"/>
-          </w:tblCellMar>
-        </w:tblPrEx>
         <w:trPr>
           <w:trHeight w:val="1"/>
         </w:trPr>
@@ -3052,12 +2842,6 @@
         </w:tc>
       </w:tr>
       <w:tr>
-        <w:tblPrEx>
-          <w:tblCellMar>
-            <w:top w:w="0" w:type="dxa"/>
-            <w:bottom w:w="0" w:type="dxa"/>
-          </w:tblCellMar>
-        </w:tblPrEx>
         <w:trPr>
           <w:trHeight w:val="1"/>
         </w:trPr>
@@ -3132,12 +2916,6 @@
         </w:tc>
       </w:tr>
       <w:tr>
-        <w:tblPrEx>
-          <w:tblCellMar>
-            <w:top w:w="0" w:type="dxa"/>
-            <w:bottom w:w="0" w:type="dxa"/>
-          </w:tblCellMar>
-        </w:tblPrEx>
         <w:trPr>
           <w:trHeight w:val="1"/>
         </w:trPr>
@@ -3240,12 +3018,6 @@
         </w:tc>
       </w:tr>
       <w:tr>
-        <w:tblPrEx>
-          <w:tblCellMar>
-            <w:top w:w="0" w:type="dxa"/>
-            <w:bottom w:w="0" w:type="dxa"/>
-          </w:tblCellMar>
-        </w:tblPrEx>
         <w:trPr>
           <w:trHeight w:val="1"/>
         </w:trPr>
@@ -3364,12 +3136,6 @@
         <w:gridCol w:w="6464"/>
       </w:tblGrid>
       <w:tr>
-        <w:tblPrEx>
-          <w:tblCellMar>
-            <w:top w:w="0" w:type="dxa"/>
-            <w:bottom w:w="0" w:type="dxa"/>
-          </w:tblCellMar>
-        </w:tblPrEx>
         <w:trPr>
           <w:trHeight w:val="1"/>
         </w:trPr>
@@ -3480,12 +3246,6 @@
         <w:gridCol w:w="2958"/>
       </w:tblGrid>
       <w:tr>
-        <w:tblPrEx>
-          <w:tblCellMar>
-            <w:top w:w="0" w:type="dxa"/>
-            <w:bottom w:w="0" w:type="dxa"/>
-          </w:tblCellMar>
-        </w:tblPrEx>
         <w:trPr>
           <w:trHeight w:val="1"/>
         </w:trPr>
@@ -3604,12 +3364,6 @@
         </w:tc>
       </w:tr>
       <w:tr>
-        <w:tblPrEx>
-          <w:tblCellMar>
-            <w:top w:w="0" w:type="dxa"/>
-            <w:bottom w:w="0" w:type="dxa"/>
-          </w:tblCellMar>
-        </w:tblPrEx>
         <w:trPr>
           <w:trHeight w:val="1"/>
         </w:trPr>
@@ -3774,12 +3528,6 @@
         </w:tc>
       </w:tr>
       <w:tr>
-        <w:tblPrEx>
-          <w:tblCellMar>
-            <w:top w:w="0" w:type="dxa"/>
-            <w:bottom w:w="0" w:type="dxa"/>
-          </w:tblCellMar>
-        </w:tblPrEx>
         <w:trPr>
           <w:trHeight w:val="1"/>
         </w:trPr>
@@ -3944,12 +3692,6 @@
         </w:tc>
       </w:tr>
       <w:tr>
-        <w:tblPrEx>
-          <w:tblCellMar>
-            <w:top w:w="0" w:type="dxa"/>
-            <w:bottom w:w="0" w:type="dxa"/>
-          </w:tblCellMar>
-        </w:tblPrEx>
         <w:trPr>
           <w:trHeight w:val="1"/>
         </w:trPr>
@@ -4106,12 +3848,6 @@
         </w:tc>
       </w:tr>
       <w:tr>
-        <w:tblPrEx>
-          <w:tblCellMar>
-            <w:top w:w="0" w:type="dxa"/>
-            <w:bottom w:w="0" w:type="dxa"/>
-          </w:tblCellMar>
-        </w:tblPrEx>
         <w:trPr>
           <w:trHeight w:val="1"/>
         </w:trPr>
@@ -4294,12 +4030,6 @@
         <w:gridCol w:w="6456"/>
       </w:tblGrid>
       <w:tr>
-        <w:tblPrEx>
-          <w:tblCellMar>
-            <w:top w:w="0" w:type="dxa"/>
-            <w:bottom w:w="0" w:type="dxa"/>
-          </w:tblCellMar>
-        </w:tblPrEx>
         <w:trPr>
           <w:trHeight w:val="1"/>
         </w:trPr>

</xml_diff>

<commit_message>
Updated generated templates wording for school budget data
</commit_message>
<xml_diff>
--- a/ApplyToBecomeInternal/ApplyToBecomeInternal/Resources/htb-template.docx
+++ b/ApplyToBecomeInternal/ApplyToBecomeInternal/Resources/htb-template.docx
@@ -18,11 +18,16 @@
         <w:pStyle w:val="Heading2"/>
       </w:pPr>
       <w:r>
-        <w:t>[SchoolName</w:t>
+        <w:t>[</w:t>
+      </w:r>
+      <w:proofErr w:type="spellStart"/>
+      <w:r>
+        <w:t>SchoolName</w:t>
       </w:r>
       <w:r>
         <w:t>AndUrn</w:t>
       </w:r>
+      <w:proofErr w:type="spellEnd"/>
       <w:r>
         <w:t>]</w:t>
       </w:r>
@@ -32,7 +37,15 @@
         <w:pStyle w:val="Heading2"/>
       </w:pPr>
       <w:r>
-        <w:t>[TrustNameAndReferenceNumber]</w:t>
+        <w:t>[</w:t>
+      </w:r>
+      <w:proofErr w:type="spellStart"/>
+      <w:r>
+        <w:t>TrustNameAndReferenceNumber</w:t>
+      </w:r>
+      <w:proofErr w:type="spellEnd"/>
+      <w:r>
+        <w:t>]</w:t>
       </w:r>
     </w:p>
     <w:tbl>
@@ -104,7 +117,21 @@
               <w:rPr>
                 <w:sz w:val="24"/>
               </w:rPr>
-              <w:t>[RecommendationForProject]</w:t>
+              <w:t>[</w:t>
+            </w:r>
+            <w:proofErr w:type="spellStart"/>
+            <w:r>
+              <w:rPr>
+                <w:sz w:val="24"/>
+              </w:rPr>
+              <w:t>RecommendationForProject</w:t>
+            </w:r>
+            <w:proofErr w:type="spellEnd"/>
+            <w:r>
+              <w:rPr>
+                <w:sz w:val="24"/>
+              </w:rPr>
+              <w:t>]</w:t>
             </w:r>
           </w:p>
         </w:tc>
@@ -164,7 +191,21 @@
               <w:rPr>
                 <w:sz w:val="24"/>
               </w:rPr>
-              <w:t>[AcademyOrderRequired]</w:t>
+              <w:t>[</w:t>
+            </w:r>
+            <w:proofErr w:type="spellStart"/>
+            <w:r>
+              <w:rPr>
+                <w:sz w:val="24"/>
+              </w:rPr>
+              <w:t>AcademyOrderRequired</w:t>
+            </w:r>
+            <w:proofErr w:type="spellEnd"/>
+            <w:r>
+              <w:rPr>
+                <w:sz w:val="24"/>
+              </w:rPr>
+              <w:t>]</w:t>
             </w:r>
           </w:p>
         </w:tc>
@@ -227,18 +268,46 @@
               <w:rPr>
                 <w:sz w:val="24"/>
               </w:rPr>
-              <w:t>[AcademyTypeRouteAndConversionGrant]</w:t>
-            </w:r>
-          </w:p>
-          <w:p>
-            <w:pPr>
-              <w:spacing w:before="120" w:after="120" w:line="240" w:lineRule="auto"/>
-            </w:pPr>
-            <w:r>
-              <w:rPr>
-                <w:sz w:val="24"/>
-              </w:rPr>
-              <w:t>[ConversionSupportGrantChangeReason]</w:t>
+              <w:t>[</w:t>
+            </w:r>
+            <w:proofErr w:type="spellStart"/>
+            <w:r>
+              <w:rPr>
+                <w:sz w:val="24"/>
+              </w:rPr>
+              <w:t>AcademyTypeRouteAndConversionGrant</w:t>
+            </w:r>
+            <w:proofErr w:type="spellEnd"/>
+            <w:r>
+              <w:rPr>
+                <w:sz w:val="24"/>
+              </w:rPr>
+              <w:t>]</w:t>
+            </w:r>
+          </w:p>
+          <w:p>
+            <w:pPr>
+              <w:spacing w:before="120" w:after="120" w:line="240" w:lineRule="auto"/>
+            </w:pPr>
+            <w:r>
+              <w:rPr>
+                <w:sz w:val="24"/>
+              </w:rPr>
+              <w:t>[</w:t>
+            </w:r>
+            <w:proofErr w:type="spellStart"/>
+            <w:r>
+              <w:rPr>
+                <w:sz w:val="24"/>
+              </w:rPr>
+              <w:t>ConversionSupportGrantChangeReason</w:t>
+            </w:r>
+            <w:proofErr w:type="spellEnd"/>
+            <w:r>
+              <w:rPr>
+                <w:sz w:val="24"/>
+              </w:rPr>
+              <w:t>]</w:t>
             </w:r>
           </w:p>
         </w:tc>
@@ -318,7 +387,21 @@
               <w:rPr>
                 <w:sz w:val="24"/>
               </w:rPr>
-              <w:t xml:space="preserve"> [HeadTeacherBoardDate]</w:t>
+              <w:t xml:space="preserve"> [</w:t>
+            </w:r>
+            <w:proofErr w:type="spellStart"/>
+            <w:r>
+              <w:rPr>
+                <w:sz w:val="24"/>
+              </w:rPr>
+              <w:t>HeadTeacherBoardDate</w:t>
+            </w:r>
+            <w:proofErr w:type="spellEnd"/>
+            <w:r>
+              <w:rPr>
+                <w:sz w:val="24"/>
+              </w:rPr>
+              <w:t>]</w:t>
             </w:r>
           </w:p>
         </w:tc>
@@ -378,7 +461,21 @@
               <w:rPr>
                 <w:sz w:val="24"/>
               </w:rPr>
-              <w:t xml:space="preserve"> [ProposedAcademyOpeningDate]</w:t>
+              <w:t xml:space="preserve"> [</w:t>
+            </w:r>
+            <w:proofErr w:type="spellStart"/>
+            <w:r>
+              <w:rPr>
+                <w:sz w:val="24"/>
+              </w:rPr>
+              <w:t>ProposedAcademyOpeningDate</w:t>
+            </w:r>
+            <w:proofErr w:type="spellEnd"/>
+            <w:r>
+              <w:rPr>
+                <w:sz w:val="24"/>
+              </w:rPr>
+              <w:t>]</w:t>
             </w:r>
           </w:p>
         </w:tc>
@@ -438,7 +535,21 @@
               <w:rPr>
                 <w:sz w:val="24"/>
               </w:rPr>
-              <w:t xml:space="preserve"> [PreviousHeadTeacherBoardDate]</w:t>
+              <w:t xml:space="preserve"> [</w:t>
+            </w:r>
+            <w:proofErr w:type="spellStart"/>
+            <w:r>
+              <w:rPr>
+                <w:sz w:val="24"/>
+              </w:rPr>
+              <w:t>PreviousHeadTeacherBoardDate</w:t>
+            </w:r>
+            <w:proofErr w:type="spellEnd"/>
+            <w:r>
+              <w:rPr>
+                <w:sz w:val="24"/>
+              </w:rPr>
+              <w:t>]</w:t>
             </w:r>
           </w:p>
         </w:tc>
@@ -524,7 +635,21 @@
               <w:rPr>
                 <w:sz w:val="24"/>
               </w:rPr>
-              <w:t xml:space="preserve"> [LocalAuthority]</w:t>
+              <w:t xml:space="preserve"> [</w:t>
+            </w:r>
+            <w:proofErr w:type="spellStart"/>
+            <w:r>
+              <w:rPr>
+                <w:sz w:val="24"/>
+              </w:rPr>
+              <w:t>LocalAuthority</w:t>
+            </w:r>
+            <w:proofErr w:type="spellEnd"/>
+            <w:r>
+              <w:rPr>
+                <w:sz w:val="24"/>
+              </w:rPr>
+              <w:t>]</w:t>
             </w:r>
           </w:p>
         </w:tc>
@@ -584,7 +709,21 @@
               <w:rPr>
                 <w:sz w:val="24"/>
               </w:rPr>
-              <w:t xml:space="preserve"> [SponsorName]</w:t>
+              <w:t xml:space="preserve"> [</w:t>
+            </w:r>
+            <w:proofErr w:type="spellStart"/>
+            <w:r>
+              <w:rPr>
+                <w:sz w:val="24"/>
+              </w:rPr>
+              <w:t>SponsorName</w:t>
+            </w:r>
+            <w:proofErr w:type="spellEnd"/>
+            <w:r>
+              <w:rPr>
+                <w:sz w:val="24"/>
+              </w:rPr>
+              <w:t>]</w:t>
             </w:r>
           </w:p>
         </w:tc>
@@ -644,7 +783,21 @@
               <w:rPr>
                 <w:sz w:val="24"/>
               </w:rPr>
-              <w:t xml:space="preserve"> [SponsorReferenceNumber]</w:t>
+              <w:t xml:space="preserve"> [</w:t>
+            </w:r>
+            <w:proofErr w:type="spellStart"/>
+            <w:r>
+              <w:rPr>
+                <w:sz w:val="24"/>
+              </w:rPr>
+              <w:t>SponsorReferenceNumber</w:t>
+            </w:r>
+            <w:proofErr w:type="spellEnd"/>
+            <w:r>
+              <w:rPr>
+                <w:sz w:val="24"/>
+              </w:rPr>
+              <w:t>]</w:t>
             </w:r>
           </w:p>
         </w:tc>
@@ -742,7 +895,21 @@
               <w:rPr>
                 <w:sz w:val="24"/>
               </w:rPr>
-              <w:t>[SchoolType]</w:t>
+              <w:t>[</w:t>
+            </w:r>
+            <w:proofErr w:type="spellStart"/>
+            <w:r>
+              <w:rPr>
+                <w:sz w:val="24"/>
+              </w:rPr>
+              <w:t>SchoolType</w:t>
+            </w:r>
+            <w:proofErr w:type="spellEnd"/>
+            <w:r>
+              <w:rPr>
+                <w:sz w:val="24"/>
+              </w:rPr>
+              <w:t>]</w:t>
             </w:r>
           </w:p>
         </w:tc>
@@ -802,7 +969,21 @@
               <w:rPr>
                 <w:sz w:val="24"/>
               </w:rPr>
-              <w:t>[SchoolPhase]</w:t>
+              <w:t>[</w:t>
+            </w:r>
+            <w:proofErr w:type="spellStart"/>
+            <w:r>
+              <w:rPr>
+                <w:sz w:val="24"/>
+              </w:rPr>
+              <w:t>SchoolPhase</w:t>
+            </w:r>
+            <w:proofErr w:type="spellEnd"/>
+            <w:r>
+              <w:rPr>
+                <w:sz w:val="24"/>
+              </w:rPr>
+              <w:t>]</w:t>
             </w:r>
           </w:p>
         </w:tc>
@@ -862,7 +1043,21 @@
               <w:rPr>
                 <w:sz w:val="24"/>
               </w:rPr>
-              <w:t>[AgeRange]</w:t>
+              <w:t>[</w:t>
+            </w:r>
+            <w:proofErr w:type="spellStart"/>
+            <w:r>
+              <w:rPr>
+                <w:sz w:val="24"/>
+              </w:rPr>
+              <w:t>AgeRange</w:t>
+            </w:r>
+            <w:proofErr w:type="spellEnd"/>
+            <w:r>
+              <w:rPr>
+                <w:sz w:val="24"/>
+              </w:rPr>
+              <w:t>]</w:t>
             </w:r>
           </w:p>
         </w:tc>
@@ -942,7 +1137,21 @@
               <w:rPr>
                 <w:sz w:val="24"/>
               </w:rPr>
-              <w:t>[SchoolCapacity]</w:t>
+              <w:t>[</w:t>
+            </w:r>
+            <w:proofErr w:type="spellStart"/>
+            <w:r>
+              <w:rPr>
+                <w:sz w:val="24"/>
+              </w:rPr>
+              <w:t>SchoolCapacity</w:t>
+            </w:r>
+            <w:proofErr w:type="spellEnd"/>
+            <w:r>
+              <w:rPr>
+                <w:sz w:val="24"/>
+              </w:rPr>
+              <w:t>]</w:t>
             </w:r>
           </w:p>
         </w:tc>
@@ -1002,7 +1211,21 @@
               <w:rPr>
                 <w:sz w:val="24"/>
               </w:rPr>
-              <w:t>[PublishedAdmissionNumber]</w:t>
+              <w:t>[</w:t>
+            </w:r>
+            <w:proofErr w:type="spellStart"/>
+            <w:r>
+              <w:rPr>
+                <w:sz w:val="24"/>
+              </w:rPr>
+              <w:t>PublishedAdmissionNumber</w:t>
+            </w:r>
+            <w:proofErr w:type="spellEnd"/>
+            <w:r>
+              <w:rPr>
+                <w:sz w:val="24"/>
+              </w:rPr>
+              <w:t>]</w:t>
             </w:r>
           </w:p>
         </w:tc>
@@ -1062,7 +1285,21 @@
               <w:rPr>
                 <w:sz w:val="24"/>
               </w:rPr>
-              <w:t>[NumberOnRoll]</w:t>
+              <w:t>[</w:t>
+            </w:r>
+            <w:proofErr w:type="spellStart"/>
+            <w:r>
+              <w:rPr>
+                <w:sz w:val="24"/>
+              </w:rPr>
+              <w:t>NumberOnRoll</w:t>
+            </w:r>
+            <w:proofErr w:type="spellEnd"/>
+            <w:r>
+              <w:rPr>
+                <w:sz w:val="24"/>
+              </w:rPr>
+              <w:t>]</w:t>
             </w:r>
           </w:p>
         </w:tc>
@@ -1122,7 +1359,21 @@
               <w:rPr>
                 <w:sz w:val="24"/>
               </w:rPr>
-              <w:t>[PercentageSchoolFull]</w:t>
+              <w:t>[</w:t>
+            </w:r>
+            <w:proofErr w:type="spellStart"/>
+            <w:r>
+              <w:rPr>
+                <w:sz w:val="24"/>
+              </w:rPr>
+              <w:t>PercentageSchoolFull</w:t>
+            </w:r>
+            <w:proofErr w:type="spellEnd"/>
+            <w:r>
+              <w:rPr>
+                <w:sz w:val="24"/>
+              </w:rPr>
+              <w:t>]</w:t>
             </w:r>
           </w:p>
         </w:tc>
@@ -1183,7 +1434,21 @@
               <w:rPr>
                 <w:sz w:val="24"/>
               </w:rPr>
-              <w:t>[PercentageFreeSchoolMeals]</w:t>
+              <w:t>[</w:t>
+            </w:r>
+            <w:proofErr w:type="spellStart"/>
+            <w:r>
+              <w:rPr>
+                <w:sz w:val="24"/>
+              </w:rPr>
+              <w:t>PercentageFreeSchoolMeals</w:t>
+            </w:r>
+            <w:proofErr w:type="spellEnd"/>
+            <w:r>
+              <w:rPr>
+                <w:sz w:val="24"/>
+              </w:rPr>
+              <w:t>]</w:t>
             </w:r>
           </w:p>
         </w:tc>
@@ -1260,7 +1525,15 @@
               <w:spacing w:before="120" w:after="120" w:line="240" w:lineRule="auto"/>
             </w:pPr>
             <w:r>
-              <w:t>[ViabilityIssues]</w:t>
+              <w:t>[</w:t>
+            </w:r>
+            <w:proofErr w:type="spellStart"/>
+            <w:r>
+              <w:t>ViabilityIssues</w:t>
+            </w:r>
+            <w:proofErr w:type="spellEnd"/>
+            <w:r>
+              <w:t>]</w:t>
             </w:r>
           </w:p>
         </w:tc>
@@ -1317,7 +1590,15 @@
               <w:spacing w:before="120" w:after="120" w:line="240" w:lineRule="auto"/>
             </w:pPr>
             <w:r>
-              <w:t>[FinancialDeficit]</w:t>
+              <w:t>[</w:t>
+            </w:r>
+            <w:proofErr w:type="spellStart"/>
+            <w:r>
+              <w:t>FinancialDeficit</w:t>
+            </w:r>
+            <w:proofErr w:type="spellEnd"/>
+            <w:r>
+              <w:t>]</w:t>
             </w:r>
           </w:p>
         </w:tc>
@@ -1374,7 +1655,15 @@
               <w:spacing w:before="120" w:after="120" w:line="240" w:lineRule="auto"/>
             </w:pPr>
             <w:r>
-              <w:t>[PartOfPfiScheme]</w:t>
+              <w:t>[</w:t>
+            </w:r>
+            <w:proofErr w:type="spellStart"/>
+            <w:r>
+              <w:t>PartOfPfiScheme</w:t>
+            </w:r>
+            <w:proofErr w:type="spellEnd"/>
+            <w:r>
+              <w:t>]</w:t>
             </w:r>
           </w:p>
         </w:tc>
@@ -1454,7 +1743,21 @@
               <w:rPr>
                 <w:sz w:val="24"/>
               </w:rPr>
-              <w:t>[IsSchoolLinkedToADiocese]</w:t>
+              <w:t>[</w:t>
+            </w:r>
+            <w:proofErr w:type="spellStart"/>
+            <w:r>
+              <w:rPr>
+                <w:sz w:val="24"/>
+              </w:rPr>
+              <w:t>IsSchoolLinkedToADiocese</w:t>
+            </w:r>
+            <w:proofErr w:type="spellEnd"/>
+            <w:r>
+              <w:rPr>
+                <w:sz w:val="24"/>
+              </w:rPr>
+              <w:t>]</w:t>
             </w:r>
           </w:p>
         </w:tc>
@@ -1519,19 +1822,34 @@
               <w:rPr>
                 <w:sz w:val="24"/>
               </w:rPr>
-              <w:t>[DistanceFromSchoolToTrustHeadquarters]</w:t>
-            </w:r>
-          </w:p>
-          <w:p>
-            <w:pPr>
-              <w:spacing w:before="120" w:after="120" w:line="240" w:lineRule="auto"/>
-            </w:pPr>
-            <w:r>
-              <w:rPr>
-                <w:sz w:val="24"/>
-              </w:rPr>
               <w:t>[</w:t>
             </w:r>
+            <w:proofErr w:type="spellStart"/>
+            <w:r>
+              <w:rPr>
+                <w:sz w:val="24"/>
+              </w:rPr>
+              <w:t>DistanceFromSchoolToTrustHeadquarters</w:t>
+            </w:r>
+            <w:proofErr w:type="spellEnd"/>
+            <w:r>
+              <w:rPr>
+                <w:sz w:val="24"/>
+              </w:rPr>
+              <w:t>]</w:t>
+            </w:r>
+          </w:p>
+          <w:p>
+            <w:pPr>
+              <w:spacing w:before="120" w:after="120" w:line="240" w:lineRule="auto"/>
+            </w:pPr>
+            <w:r>
+              <w:rPr>
+                <w:sz w:val="24"/>
+              </w:rPr>
+              <w:t>[</w:t>
+            </w:r>
+            <w:proofErr w:type="spellStart"/>
             <w:r>
               <w:rPr>
                 <w:color w:val="000000"/>
@@ -1539,6 +1857,7 @@
               </w:rPr>
               <w:t>DistanceFromSchoolToTrustHeadquartersAdditionalInformation</w:t>
             </w:r>
+            <w:proofErr w:type="spellEnd"/>
             <w:r>
               <w:rPr>
                 <w:rFonts w:ascii="Consolas" w:eastAsia="Consolas" w:hAnsi="Consolas" w:cs="Consolas"/>
@@ -1605,7 +1924,21 @@
               <w:rPr>
                 <w:sz w:val="24"/>
               </w:rPr>
-              <w:t>[ParliamentaryConstituency]</w:t>
+              <w:t>[</w:t>
+            </w:r>
+            <w:proofErr w:type="spellStart"/>
+            <w:r>
+              <w:rPr>
+                <w:sz w:val="24"/>
+              </w:rPr>
+              <w:t>ParliamentaryConstituency</w:t>
+            </w:r>
+            <w:proofErr w:type="spellEnd"/>
+            <w:r>
+              <w:rPr>
+                <w:sz w:val="24"/>
+              </w:rPr>
+              <w:t>]</w:t>
             </w:r>
           </w:p>
         </w:tc>
@@ -1665,7 +1998,21 @@
               <w:rPr>
                 <w:sz w:val="24"/>
               </w:rPr>
-              <w:t>[MPNameAndParty]</w:t>
+              <w:t>[</w:t>
+            </w:r>
+            <w:proofErr w:type="spellStart"/>
+            <w:r>
+              <w:rPr>
+                <w:sz w:val="24"/>
+              </w:rPr>
+              <w:t>MPNameAndParty</w:t>
+            </w:r>
+            <w:proofErr w:type="spellEnd"/>
+            <w:r>
+              <w:rPr>
+                <w:sz w:val="24"/>
+              </w:rPr>
+              <w:t>]</w:t>
             </w:r>
           </w:p>
         </w:tc>
@@ -1699,7 +2046,15 @@
         <w:spacing w:after="0"/>
       </w:pPr>
       <w:r>
-        <w:t>[SchoolPerformanceData]</w:t>
+        <w:t>[</w:t>
+      </w:r>
+      <w:proofErr w:type="spellStart"/>
+      <w:r>
+        <w:t>SchoolPerformanceData</w:t>
+      </w:r>
+      <w:proofErr w:type="spellEnd"/>
+      <w:r>
+        <w:t>]</w:t>
       </w:r>
     </w:p>
     <w:p>
@@ -1773,7 +2128,15 @@
               <w:spacing w:before="120" w:after="120"/>
             </w:pPr>
             <w:r>
-              <w:t>[RationaleForProject]</w:t>
+              <w:t>[</w:t>
+            </w:r>
+            <w:proofErr w:type="spellStart"/>
+            <w:r>
+              <w:t>RationaleForProject</w:t>
+            </w:r>
+            <w:proofErr w:type="spellEnd"/>
+            <w:r>
+              <w:t>]</w:t>
             </w:r>
           </w:p>
         </w:tc>
@@ -1832,7 +2195,15 @@
               <w:spacing w:before="120" w:after="120"/>
             </w:pPr>
             <w:r>
-              <w:t>[RationaleForTrust]</w:t>
+              <w:t>[</w:t>
+            </w:r>
+            <w:proofErr w:type="spellStart"/>
+            <w:r>
+              <w:t>RationaleForTrust</w:t>
+            </w:r>
+            <w:proofErr w:type="spellEnd"/>
+            <w:r>
+              <w:t>]</w:t>
             </w:r>
           </w:p>
         </w:tc>
@@ -1896,7 +2267,21 @@
               <w:rPr>
                 <w:sz w:val="24"/>
               </w:rPr>
-              <w:t>[RisksAndIssues]</w:t>
+              <w:t>[</w:t>
+            </w:r>
+            <w:proofErr w:type="spellStart"/>
+            <w:r>
+              <w:rPr>
+                <w:sz w:val="24"/>
+              </w:rPr>
+              <w:t>RisksAndIssues</w:t>
+            </w:r>
+            <w:proofErr w:type="spellEnd"/>
+            <w:r>
+              <w:rPr>
+                <w:sz w:val="24"/>
+              </w:rPr>
+              <w:t>]</w:t>
             </w:r>
           </w:p>
           <w:p>
@@ -2003,7 +2388,21 @@
               <w:rPr>
                 <w:sz w:val="24"/>
               </w:rPr>
-              <w:t>[EqualitiesImpactAssessmentConsidered]</w:t>
+              <w:t>[</w:t>
+            </w:r>
+            <w:proofErr w:type="spellStart"/>
+            <w:r>
+              <w:rPr>
+                <w:sz w:val="24"/>
+              </w:rPr>
+              <w:t>EqualitiesImpactAssessmentConsidered</w:t>
+            </w:r>
+            <w:proofErr w:type="spellEnd"/>
+            <w:r>
+              <w:rPr>
+                <w:sz w:val="24"/>
+              </w:rPr>
+              <w:t>]</w:t>
             </w:r>
           </w:p>
         </w:tc>
@@ -2103,7 +2502,15 @@
               <w:spacing w:before="120" w:after="120" w:line="240" w:lineRule="auto"/>
             </w:pPr>
             <w:r>
-              <w:t>[GoverningBodyResolution]</w:t>
+              <w:t>[</w:t>
+            </w:r>
+            <w:proofErr w:type="spellStart"/>
+            <w:r>
+              <w:t>GoverningBodyResolution</w:t>
+            </w:r>
+            <w:proofErr w:type="spellEnd"/>
+            <w:r>
+              <w:t>]</w:t>
             </w:r>
           </w:p>
         </w:tc>
@@ -2217,7 +2624,15 @@
               <w:spacing w:before="120" w:after="120" w:line="240" w:lineRule="auto"/>
             </w:pPr>
             <w:r>
-              <w:t>[DiocesanConsent]</w:t>
+              <w:t>[</w:t>
+            </w:r>
+            <w:proofErr w:type="spellStart"/>
+            <w:r>
+              <w:t>DiocesanConsent</w:t>
+            </w:r>
+            <w:proofErr w:type="spellEnd"/>
+            <w:r>
+              <w:t>]</w:t>
             </w:r>
           </w:p>
         </w:tc>
@@ -2278,7 +2693,15 @@
               <w:spacing w:before="120" w:after="120" w:line="240" w:lineRule="auto"/>
             </w:pPr>
             <w:r>
-              <w:t>[FoundationConsent]</w:t>
+              <w:t>[</w:t>
+            </w:r>
+            <w:proofErr w:type="spellStart"/>
+            <w:r>
+              <w:t>FoundationConsent</w:t>
+            </w:r>
+            <w:proofErr w:type="spellEnd"/>
+            <w:r>
+              <w:t>]</w:t>
             </w:r>
           </w:p>
         </w:tc>
@@ -2325,8 +2748,8 @@
         <w:tblLook w:val="04A0" w:firstRow="1" w:lastRow="0" w:firstColumn="1" w:lastColumn="0" w:noHBand="0" w:noVBand="1"/>
       </w:tblPr>
       <w:tblGrid>
-        <w:gridCol w:w="3152"/>
-        <w:gridCol w:w="6472"/>
+        <w:gridCol w:w="3155"/>
+        <w:gridCol w:w="6469"/>
       </w:tblGrid>
       <w:tr>
         <w:trPr>
@@ -2385,7 +2808,15 @@
               <w:spacing w:before="120" w:after="120" w:line="240" w:lineRule="auto"/>
             </w:pPr>
             <w:r>
-              <w:t>[EndOfCurrentFinancialYear]</w:t>
+              <w:t>[</w:t>
+            </w:r>
+            <w:proofErr w:type="spellStart"/>
+            <w:r>
+              <w:t>EndOfCurrentFinancialYear</w:t>
+            </w:r>
+            <w:proofErr w:type="spellEnd"/>
+            <w:r>
+              <w:t>]</w:t>
             </w:r>
           </w:p>
         </w:tc>
@@ -2422,7 +2853,7 @@
                 <w:b/>
                 <w:sz w:val="24"/>
               </w:rPr>
-              <w:t>Revenue carry forward at end of current financial year</w:t>
+              <w:t>Forecasted revenue carry forward at the end of the current financial year</w:t>
             </w:r>
           </w:p>
         </w:tc>
@@ -2452,7 +2883,21 @@
               <w:rPr>
                 <w:sz w:val="24"/>
               </w:rPr>
-              <w:t>[RevenueCarryForwardAtEndMarchCurrentYear]</w:t>
+              <w:t>[</w:t>
+            </w:r>
+            <w:proofErr w:type="spellStart"/>
+            <w:r>
+              <w:rPr>
+                <w:sz w:val="24"/>
+              </w:rPr>
+              <w:t>RevenueCarryForwardAtEndMarchCurrentYear</w:t>
+            </w:r>
+            <w:proofErr w:type="spellEnd"/>
+            <w:r>
+              <w:rPr>
+                <w:sz w:val="24"/>
+              </w:rPr>
+              <w:t>]</w:t>
             </w:r>
           </w:p>
         </w:tc>
@@ -2489,7 +2934,7 @@
                 <w:b/>
                 <w:sz w:val="24"/>
               </w:rPr>
-              <w:t>Capital carry forward at end of current financial year</w:t>
+              <w:t>Forecasted capital carry forward at the end of the current financial year</w:t>
             </w:r>
           </w:p>
         </w:tc>
@@ -2519,7 +2964,21 @@
               <w:rPr>
                 <w:sz w:val="24"/>
               </w:rPr>
-              <w:t>[CapitalCarryForwardAtEndMarchCurrentYear]</w:t>
+              <w:t>[</w:t>
+            </w:r>
+            <w:proofErr w:type="spellStart"/>
+            <w:r>
+              <w:rPr>
+                <w:sz w:val="24"/>
+              </w:rPr>
+              <w:t>CapitalCarryForwardAtEndMarchCurrentYear</w:t>
+            </w:r>
+            <w:proofErr w:type="spellEnd"/>
+            <w:r>
+              <w:rPr>
+                <w:sz w:val="24"/>
+              </w:rPr>
+              <w:t>]</w:t>
             </w:r>
           </w:p>
         </w:tc>
@@ -2586,7 +3045,21 @@
               <w:rPr>
                 <w:sz w:val="24"/>
               </w:rPr>
-              <w:t>[EndOfNextFinancialYear]</w:t>
+              <w:t>[</w:t>
+            </w:r>
+            <w:proofErr w:type="spellStart"/>
+            <w:r>
+              <w:rPr>
+                <w:sz w:val="24"/>
+              </w:rPr>
+              <w:t>EndOfNextFinancialYear</w:t>
+            </w:r>
+            <w:proofErr w:type="spellEnd"/>
+            <w:r>
+              <w:rPr>
+                <w:sz w:val="24"/>
+              </w:rPr>
+              <w:t>]</w:t>
             </w:r>
           </w:p>
         </w:tc>
@@ -2619,7 +3092,7 @@
                 <w:b/>
                 <w:sz w:val="24"/>
               </w:rPr>
-              <w:t>Projected revenue balance at end of following financial year</w:t>
+              <w:t>Forecasted revenue carry forward at the end of the next financial year</w:t>
             </w:r>
           </w:p>
         </w:tc>
@@ -2646,7 +3119,21 @@
               <w:rPr>
                 <w:sz w:val="24"/>
               </w:rPr>
-              <w:t>[ProjectedRevenueBalanceAtEndMarchNextYear]</w:t>
+              <w:t>[</w:t>
+            </w:r>
+            <w:proofErr w:type="spellStart"/>
+            <w:r>
+              <w:rPr>
+                <w:sz w:val="24"/>
+              </w:rPr>
+              <w:t>ProjectedRevenueBalanceAtEndMarchNextYear</w:t>
+            </w:r>
+            <w:proofErr w:type="spellEnd"/>
+            <w:r>
+              <w:rPr>
+                <w:sz w:val="24"/>
+              </w:rPr>
+              <w:t>]</w:t>
             </w:r>
           </w:p>
         </w:tc>
@@ -2679,14 +3166,7 @@
                 <w:b/>
                 <w:sz w:val="24"/>
               </w:rPr>
-              <w:t>Projected capital balance at end of following financial year</w:t>
-            </w:r>
-            <w:r>
-              <w:rPr>
-                <w:b/>
-                <w:sz w:val="24"/>
-              </w:rPr>
-              <w:t xml:space="preserve"> </w:t>
+              <w:t>Forecasted capital carry forward at the end of the next financial year</w:t>
             </w:r>
           </w:p>
         </w:tc>
@@ -2713,7 +3193,21 @@
               <w:rPr>
                 <w:sz w:val="24"/>
               </w:rPr>
-              <w:t>[CapitalCarryForwardAtEndMarchNextYear]</w:t>
+              <w:t>[</w:t>
+            </w:r>
+            <w:proofErr w:type="spellStart"/>
+            <w:r>
+              <w:rPr>
+                <w:sz w:val="24"/>
+              </w:rPr>
+              <w:t>CapitalCarryForwardAtEndMarchNextYear</w:t>
+            </w:r>
+            <w:proofErr w:type="spellEnd"/>
+            <w:r>
+              <w:rPr>
+                <w:sz w:val="24"/>
+              </w:rPr>
+              <w:t>]</w:t>
             </w:r>
           </w:p>
         </w:tc>
@@ -2789,7 +3283,21 @@
               <w:rPr>
                 <w:sz w:val="24"/>
               </w:rPr>
-              <w:t>[SchoolBudgetInformationAdditionalInformation]</w:t>
+              <w:t>[</w:t>
+            </w:r>
+            <w:proofErr w:type="spellStart"/>
+            <w:r>
+              <w:rPr>
+                <w:sz w:val="24"/>
+              </w:rPr>
+              <w:t>SchoolBudgetInformationAdditionalInformation</w:t>
+            </w:r>
+            <w:proofErr w:type="spellEnd"/>
+            <w:r>
+              <w:rPr>
+                <w:sz w:val="24"/>
+              </w:rPr>
+              <w:t>]</w:t>
             </w:r>
           </w:p>
         </w:tc>
@@ -3003,7 +3511,21 @@
               <w:rPr>
                 <w:sz w:val="24"/>
               </w:rPr>
-              <w:t>[SchoolCapacity]</w:t>
+              <w:t>[</w:t>
+            </w:r>
+            <w:proofErr w:type="spellStart"/>
+            <w:r>
+              <w:rPr>
+                <w:sz w:val="24"/>
+              </w:rPr>
+              <w:t>SchoolCapacity</w:t>
+            </w:r>
+            <w:proofErr w:type="spellEnd"/>
+            <w:r>
+              <w:rPr>
+                <w:sz w:val="24"/>
+              </w:rPr>
+              <w:t>]</w:t>
             </w:r>
           </w:p>
         </w:tc>
@@ -3030,7 +3552,21 @@
               <w:rPr>
                 <w:sz w:val="24"/>
               </w:rPr>
-              <w:t>[NumberOnRoll]</w:t>
+              <w:t>[</w:t>
+            </w:r>
+            <w:proofErr w:type="spellStart"/>
+            <w:r>
+              <w:rPr>
+                <w:sz w:val="24"/>
+              </w:rPr>
+              <w:t>NumberOnRoll</w:t>
+            </w:r>
+            <w:proofErr w:type="spellEnd"/>
+            <w:r>
+              <w:rPr>
+                <w:sz w:val="24"/>
+              </w:rPr>
+              <w:t>]</w:t>
             </w:r>
           </w:p>
         </w:tc>
@@ -3060,7 +3596,21 @@
               <w:rPr>
                 <w:sz w:val="24"/>
               </w:rPr>
-              <w:t>[PercentageSchoolFull]</w:t>
+              <w:t>[</w:t>
+            </w:r>
+            <w:proofErr w:type="spellStart"/>
+            <w:r>
+              <w:rPr>
+                <w:sz w:val="24"/>
+              </w:rPr>
+              <w:t>PercentageSchoolFull</w:t>
+            </w:r>
+            <w:proofErr w:type="spellEnd"/>
+            <w:r>
+              <w:rPr>
+                <w:sz w:val="24"/>
+              </w:rPr>
+              <w:t>]</w:t>
             </w:r>
           </w:p>
           <w:p>
@@ -3128,7 +3678,21 @@
               <w:rPr>
                 <w:sz w:val="24"/>
               </w:rPr>
-              <w:t>[YearOneProjectedCapacity]</w:t>
+              <w:t>[</w:t>
+            </w:r>
+            <w:proofErr w:type="spellStart"/>
+            <w:r>
+              <w:rPr>
+                <w:sz w:val="24"/>
+              </w:rPr>
+              <w:t>YearOneProjectedCapacity</w:t>
+            </w:r>
+            <w:proofErr w:type="spellEnd"/>
+            <w:r>
+              <w:rPr>
+                <w:sz w:val="24"/>
+              </w:rPr>
+              <w:t>]</w:t>
             </w:r>
           </w:p>
           <w:p>
@@ -3160,7 +3724,21 @@
               <w:rPr>
                 <w:sz w:val="24"/>
               </w:rPr>
-              <w:t>[YearOneProjectedPupilNumbers]</w:t>
+              <w:t>[</w:t>
+            </w:r>
+            <w:proofErr w:type="spellStart"/>
+            <w:r>
+              <w:rPr>
+                <w:sz w:val="24"/>
+              </w:rPr>
+              <w:t>YearOneProjectedPupilNumbers</w:t>
+            </w:r>
+            <w:proofErr w:type="spellEnd"/>
+            <w:r>
+              <w:rPr>
+                <w:sz w:val="24"/>
+              </w:rPr>
+              <w:t>]</w:t>
             </w:r>
           </w:p>
         </w:tc>
@@ -3187,7 +3765,21 @@
               <w:rPr>
                 <w:sz w:val="24"/>
               </w:rPr>
-              <w:t>[YearOnePercentageSchoolFull]</w:t>
+              <w:t>[</w:t>
+            </w:r>
+            <w:proofErr w:type="spellStart"/>
+            <w:r>
+              <w:rPr>
+                <w:sz w:val="24"/>
+              </w:rPr>
+              <w:t>YearOnePercentageSchoolFull</w:t>
+            </w:r>
+            <w:proofErr w:type="spellEnd"/>
+            <w:r>
+              <w:rPr>
+                <w:sz w:val="24"/>
+              </w:rPr>
+              <w:t>]</w:t>
             </w:r>
           </w:p>
         </w:tc>
@@ -3247,7 +3839,21 @@
               <w:rPr>
                 <w:sz w:val="24"/>
               </w:rPr>
-              <w:t>[YearTwoProjectedCapacity]</w:t>
+              <w:t>[</w:t>
+            </w:r>
+            <w:proofErr w:type="spellStart"/>
+            <w:r>
+              <w:rPr>
+                <w:sz w:val="24"/>
+              </w:rPr>
+              <w:t>YearTwoProjectedCapacity</w:t>
+            </w:r>
+            <w:proofErr w:type="spellEnd"/>
+            <w:r>
+              <w:rPr>
+                <w:sz w:val="24"/>
+              </w:rPr>
+              <w:t>]</w:t>
             </w:r>
           </w:p>
         </w:tc>
@@ -3274,7 +3880,21 @@
               <w:rPr>
                 <w:sz w:val="24"/>
               </w:rPr>
-              <w:t>[YearTwoProjectedPupilNumbers]</w:t>
+              <w:t>[</w:t>
+            </w:r>
+            <w:proofErr w:type="spellStart"/>
+            <w:r>
+              <w:rPr>
+                <w:sz w:val="24"/>
+              </w:rPr>
+              <w:t>YearTwoProjectedPupilNumbers</w:t>
+            </w:r>
+            <w:proofErr w:type="spellEnd"/>
+            <w:r>
+              <w:rPr>
+                <w:sz w:val="24"/>
+              </w:rPr>
+              <w:t>]</w:t>
             </w:r>
           </w:p>
         </w:tc>
@@ -3301,7 +3921,21 @@
               <w:rPr>
                 <w:sz w:val="24"/>
               </w:rPr>
-              <w:t>[YearTwoPercentageSchoolFull]</w:t>
+              <w:t>[</w:t>
+            </w:r>
+            <w:proofErr w:type="spellStart"/>
+            <w:r>
+              <w:rPr>
+                <w:sz w:val="24"/>
+              </w:rPr>
+              <w:t>YearTwoPercentageSchoolFull</w:t>
+            </w:r>
+            <w:proofErr w:type="spellEnd"/>
+            <w:r>
+              <w:rPr>
+                <w:sz w:val="24"/>
+              </w:rPr>
+              <w:t>]</w:t>
             </w:r>
           </w:p>
         </w:tc>
@@ -3361,7 +3995,21 @@
               <w:rPr>
                 <w:sz w:val="24"/>
               </w:rPr>
-              <w:t>[YearThreeProjectedCapacity]</w:t>
+              <w:t>[</w:t>
+            </w:r>
+            <w:proofErr w:type="spellStart"/>
+            <w:r>
+              <w:rPr>
+                <w:sz w:val="24"/>
+              </w:rPr>
+              <w:t>YearThreeProjectedCapacity</w:t>
+            </w:r>
+            <w:proofErr w:type="spellEnd"/>
+            <w:r>
+              <w:rPr>
+                <w:sz w:val="24"/>
+              </w:rPr>
+              <w:t>]</w:t>
             </w:r>
           </w:p>
         </w:tc>
@@ -3388,7 +4036,21 @@
               <w:rPr>
                 <w:sz w:val="24"/>
               </w:rPr>
-              <w:t>[YearThreeProjectedPupilNumbers]</w:t>
+              <w:t>[</w:t>
+            </w:r>
+            <w:proofErr w:type="spellStart"/>
+            <w:r>
+              <w:rPr>
+                <w:sz w:val="24"/>
+              </w:rPr>
+              <w:t>YearThreeProjectedPupilNumbers</w:t>
+            </w:r>
+            <w:proofErr w:type="spellEnd"/>
+            <w:r>
+              <w:rPr>
+                <w:sz w:val="24"/>
+              </w:rPr>
+              <w:t>]</w:t>
             </w:r>
           </w:p>
         </w:tc>
@@ -3415,7 +4077,21 @@
               <w:rPr>
                 <w:sz w:val="24"/>
               </w:rPr>
-              <w:t>[YearThreePercentageSchoolFull]</w:t>
+              <w:t>[</w:t>
+            </w:r>
+            <w:proofErr w:type="spellStart"/>
+            <w:r>
+              <w:rPr>
+                <w:sz w:val="24"/>
+              </w:rPr>
+              <w:t>YearThreePercentageSchoolFull</w:t>
+            </w:r>
+            <w:proofErr w:type="spellEnd"/>
+            <w:r>
+              <w:rPr>
+                <w:sz w:val="24"/>
+              </w:rPr>
+              <w:t>]</w:t>
             </w:r>
           </w:p>
         </w:tc>
@@ -3501,7 +4177,21 @@
               <w:rPr>
                 <w:sz w:val="24"/>
               </w:rPr>
-              <w:t xml:space="preserve"> [SchoolPupilForecastsAdditionalInformation]</w:t>
+              <w:t xml:space="preserve"> [</w:t>
+            </w:r>
+            <w:proofErr w:type="spellStart"/>
+            <w:r>
+              <w:rPr>
+                <w:sz w:val="24"/>
+              </w:rPr>
+              <w:t>SchoolPupilForecastsAdditionalInformation</w:t>
+            </w:r>
+            <w:proofErr w:type="spellEnd"/>
+            <w:r>
+              <w:rPr>
+                <w:sz w:val="24"/>
+              </w:rPr>
+              <w:t>]</w:t>
             </w:r>
           </w:p>
         </w:tc>
@@ -3688,7 +4378,15 @@
             <w:t xml:space="preserve">Cleared by: </w:t>
           </w:r>
           <w:r>
-            <w:t>[ClearedBy]</w:t>
+            <w:t>[</w:t>
+          </w:r>
+          <w:proofErr w:type="spellStart"/>
+          <w:r>
+            <w:t>ClearedBy</w:t>
+          </w:r>
+          <w:proofErr w:type="spellEnd"/>
+          <w:r>
+            <w:t>]</w:t>
           </w:r>
         </w:p>
       </w:tc>

</xml_diff>

<commit_message>
Updated htb template headings
</commit_message>
<xml_diff>
--- a/ApplyToBecomeInternal/ApplyToBecomeInternal/Resources/htb-template.docx
+++ b/ApplyToBecomeInternal/ApplyToBecomeInternal/Resources/htb-template.docx
@@ -810,19 +810,9 @@
     </w:p>
     <w:p>
       <w:pPr>
-        <w:spacing w:before="360" w:after="240" w:line="240" w:lineRule="auto"/>
-        <w:rPr>
-          <w:b/>
-          <w:color w:val="104F75"/>
-          <w:sz w:val="36"/>
-        </w:rPr>
+        <w:pStyle w:val="Heading1"/>
       </w:pPr>
       <w:r>
-        <w:rPr>
-          <w:b/>
-          <w:color w:val="104F75"/>
-          <w:sz w:val="36"/>
-        </w:rPr>
         <w:t>General information</w:t>
       </w:r>
     </w:p>
@@ -2025,19 +2015,9 @@
     </w:p>
     <w:p>
       <w:pPr>
-        <w:spacing w:before="360" w:after="240" w:line="240" w:lineRule="auto"/>
-        <w:rPr>
-          <w:b/>
-          <w:color w:val="104F75"/>
-          <w:sz w:val="36"/>
-        </w:rPr>
+        <w:pStyle w:val="Heading1"/>
       </w:pPr>
       <w:r>
-        <w:rPr>
-          <w:b/>
-          <w:color w:val="104F75"/>
-          <w:sz w:val="36"/>
-        </w:rPr>
         <w:t>School performance (Ofsted information)</w:t>
       </w:r>
     </w:p>
@@ -2059,38 +2039,17 @@
     </w:p>
     <w:p>
       <w:pPr>
-        <w:spacing w:before="360" w:after="240" w:line="240" w:lineRule="auto"/>
-        <w:rPr>
-          <w:b/>
-          <w:color w:val="104F75"/>
-          <w:sz w:val="36"/>
-        </w:rPr>
+        <w:pStyle w:val="Heading1"/>
       </w:pPr>
       <w:r>
-        <w:rPr>
-          <w:b/>
-          <w:color w:val="104F75"/>
-          <w:sz w:val="36"/>
-        </w:rPr>
         <w:t>Rationale</w:t>
       </w:r>
     </w:p>
     <w:p>
       <w:pPr>
-        <w:keepNext/>
-        <w:spacing w:before="240" w:after="240" w:line="240" w:lineRule="auto"/>
-        <w:rPr>
-          <w:b/>
-          <w:color w:val="104F75"/>
-          <w:sz w:val="32"/>
-        </w:rPr>
+        <w:pStyle w:val="Heading2"/>
       </w:pPr>
       <w:r>
-        <w:rPr>
-          <w:b/>
-          <w:color w:val="104F75"/>
-          <w:sz w:val="32"/>
-        </w:rPr>
         <w:t>Rationale for the project</w:t>
       </w:r>
     </w:p>
@@ -2144,20 +2103,9 @@
     </w:tbl>
     <w:p>
       <w:pPr>
-        <w:keepNext/>
-        <w:spacing w:before="240" w:after="240" w:line="240" w:lineRule="auto"/>
-        <w:rPr>
-          <w:b/>
-          <w:color w:val="104F75"/>
-          <w:sz w:val="32"/>
-        </w:rPr>
+        <w:pStyle w:val="Heading2"/>
       </w:pPr>
       <w:r>
-        <w:rPr>
-          <w:b/>
-          <w:color w:val="104F75"/>
-          <w:sz w:val="32"/>
-        </w:rPr>
         <w:t>Rationale for the trust or sponsor</w:t>
       </w:r>
     </w:p>
@@ -2211,19 +2159,9 @@
     </w:tbl>
     <w:p>
       <w:pPr>
-        <w:spacing w:before="360" w:after="240" w:line="240" w:lineRule="auto"/>
-        <w:rPr>
-          <w:b/>
-          <w:color w:val="104F75"/>
-          <w:sz w:val="36"/>
-        </w:rPr>
+        <w:pStyle w:val="Heading1"/>
       </w:pPr>
       <w:r>
-        <w:rPr>
-          <w:b/>
-          <w:color w:val="104F75"/>
-          <w:sz w:val="36"/>
-        </w:rPr>
         <w:t>Risks and issues</w:t>
       </w:r>
     </w:p>
@@ -2420,19 +2358,12 @@
     </w:p>
     <w:p>
       <w:pPr>
-        <w:spacing w:after="200" w:line="276" w:lineRule="auto"/>
+        <w:pStyle w:val="Heading1"/>
         <w:rPr>
-          <w:b/>
-          <w:color w:val="104F75"/>
           <w:sz w:val="32"/>
         </w:rPr>
       </w:pPr>
       <w:r>
-        <w:rPr>
-          <w:b/>
-          <w:color w:val="104F75"/>
-          <w:sz w:val="36"/>
-        </w:rPr>
         <w:t>Legal Requirements</w:t>
       </w:r>
     </w:p>
@@ -2720,20 +2651,9 @@
     </w:p>
     <w:p>
       <w:pPr>
-        <w:keepNext/>
-        <w:spacing w:before="240" w:after="240" w:line="240" w:lineRule="auto"/>
-        <w:rPr>
-          <w:b/>
-          <w:color w:val="104F75"/>
-          <w:sz w:val="32"/>
-        </w:rPr>
+        <w:pStyle w:val="Heading1"/>
       </w:pPr>
       <w:r>
-        <w:rPr>
-          <w:b/>
-          <w:color w:val="104F75"/>
-          <w:sz w:val="32"/>
-        </w:rPr>
         <w:t>School budget information</w:t>
       </w:r>
     </w:p>
@@ -3306,19 +3226,9 @@
     <w:p/>
     <w:p>
       <w:pPr>
-        <w:spacing w:before="360" w:after="240" w:line="240" w:lineRule="auto"/>
-        <w:rPr>
-          <w:b/>
-          <w:color w:val="104F75"/>
-          <w:sz w:val="36"/>
-        </w:rPr>
+        <w:pStyle w:val="Heading1"/>
       </w:pPr>
       <w:r>
-        <w:rPr>
-          <w:b/>
-          <w:color w:val="104F75"/>
-          <w:sz w:val="36"/>
-        </w:rPr>
         <w:lastRenderedPageBreak/>
         <w:t>School pupil forecasts</w:t>
       </w:r>
@@ -4224,20 +4134,9 @@
     </w:p>
     <w:p>
       <w:pPr>
-        <w:keepNext/>
-        <w:spacing w:before="240" w:after="240" w:line="240" w:lineRule="auto"/>
-        <w:rPr>
-          <w:b/>
-          <w:color w:val="104F75"/>
-          <w:sz w:val="32"/>
-        </w:rPr>
+        <w:pStyle w:val="Heading1"/>
       </w:pPr>
       <w:r>
-        <w:rPr>
-          <w:b/>
-          <w:color w:val="104F75"/>
-          <w:sz w:val="32"/>
-        </w:rPr>
         <w:t>Supporting documents</w:t>
       </w:r>
     </w:p>
@@ -4344,13 +4243,24 @@
             <w:t xml:space="preserve">Author: </w:t>
           </w:r>
           <w:r>
-            <w:t>[Author]</w:t>
+            <w:t>[</w:t>
+          </w:r>
+          <w:proofErr w:type="gramStart"/>
+          <w:r>
+            <w:t>Author]</w:t>
           </w:r>
           <w:r>
             <w:rPr>
               <w:color w:val="000000"/>
             </w:rPr>
-            <w:t xml:space="preserve">                </w:t>
+            <w:t xml:space="preserve">   </w:t>
+          </w:r>
+          <w:proofErr w:type="gramEnd"/>
+          <w:r>
+            <w:rPr>
+              <w:color w:val="000000"/>
+            </w:rPr>
+            <w:t xml:space="preserve">             </w:t>
           </w:r>
         </w:p>
       </w:tc>

</xml_diff>

<commit_message>
Pupil forcast row titles updated.
</commit_message>
<xml_diff>
--- a/ApplyToBecomeInternal/ApplyToBecomeInternal/Resources/htb-template.docx
+++ b/ApplyToBecomeInternal/ApplyToBecomeInternal/Resources/htb-template.docx
@@ -3244,10 +3244,10 @@
         <w:tblLook w:val="04A0" w:firstRow="1" w:lastRow="0" w:firstColumn="1" w:lastColumn="0" w:noHBand="0" w:noVBand="1"/>
       </w:tblPr>
       <w:tblGrid>
-        <w:gridCol w:w="923"/>
-        <w:gridCol w:w="2654"/>
-        <w:gridCol w:w="3089"/>
-        <w:gridCol w:w="2958"/>
+        <w:gridCol w:w="929"/>
+        <w:gridCol w:w="2652"/>
+        <w:gridCol w:w="3087"/>
+        <w:gridCol w:w="2956"/>
       </w:tblGrid>
       <w:tr>
         <w:trPr>
@@ -3552,13 +3552,22 @@
           <w:p>
             <w:pPr>
               <w:spacing w:before="120" w:after="120" w:line="240" w:lineRule="auto"/>
-            </w:pPr>
-            <w:r>
               <w:rPr>
                 <w:b/>
-                <w:sz w:val="24"/>
-              </w:rPr>
-              <w:t>2021 to 2022 forecast</w:t>
+                <w:bCs/>
+              </w:rPr>
+            </w:pPr>
+            <w:r>
+              <w:rPr>
+                <w:rFonts w:ascii="Segoe UI" w:hAnsi="Segoe UI" w:cs="Segoe UI"/>
+                <w:b/>
+                <w:bCs/>
+                <w:color w:val="000000"/>
+                <w:sz w:val="21"/>
+                <w:szCs w:val="21"/>
+                <w:shd w:val="clear" w:color="auto" w:fill="FFFFFF"/>
+              </w:rPr>
+              <w:t>Projected pupil numbers on roll in the year the academy opens (year 1)</w:t>
             </w:r>
           </w:p>
         </w:tc>
@@ -3716,13 +3725,22 @@
           <w:p>
             <w:pPr>
               <w:spacing w:before="120" w:after="120" w:line="240" w:lineRule="auto"/>
-            </w:pPr>
-            <w:r>
               <w:rPr>
                 <w:b/>
-                <w:sz w:val="24"/>
-              </w:rPr>
-              <w:t>2022 to 2023 forecast</w:t>
+                <w:bCs/>
+              </w:rPr>
+            </w:pPr>
+            <w:r>
+              <w:rPr>
+                <w:rFonts w:ascii="Segoe UI" w:hAnsi="Segoe UI" w:cs="Segoe UI"/>
+                <w:b/>
+                <w:bCs/>
+                <w:color w:val="000000"/>
+                <w:sz w:val="21"/>
+                <w:szCs w:val="21"/>
+                <w:shd w:val="clear" w:color="auto" w:fill="FFFFFF"/>
+              </w:rPr>
+              <w:t>Projected pupil numbers on roll in the following year after the academy has opened (year 2)</w:t>
             </w:r>
           </w:p>
         </w:tc>
@@ -3872,13 +3890,35 @@
           <w:p>
             <w:pPr>
               <w:spacing w:before="120" w:after="120" w:line="240" w:lineRule="auto"/>
-            </w:pPr>
-            <w:r>
               <w:rPr>
                 <w:b/>
-                <w:sz w:val="24"/>
-              </w:rPr>
-              <w:t>2023 to 2024 forecast</w:t>
+                <w:bCs/>
+              </w:rPr>
+            </w:pPr>
+            <w:r>
+              <w:rPr>
+                <w:rFonts w:ascii="Segoe UI" w:hAnsi="Segoe UI" w:cs="Segoe UI"/>
+                <w:b/>
+                <w:bCs/>
+                <w:color w:val="000000"/>
+                <w:sz w:val="21"/>
+                <w:szCs w:val="21"/>
+                <w:shd w:val="clear" w:color="auto" w:fill="FFFFFF"/>
+              </w:rPr>
+              <w:t xml:space="preserve">Projected pupil numbers on roll in the following year </w:t>
+            </w:r>
+            <w:r>
+              <w:rPr>
+                <w:rFonts w:ascii="Segoe UI" w:hAnsi="Segoe UI" w:cs="Segoe UI"/>
+                <w:b/>
+                <w:bCs/>
+                <w:color w:val="000000"/>
+                <w:sz w:val="21"/>
+                <w:szCs w:val="21"/>
+                <w:shd w:val="clear" w:color="auto" w:fill="FFFFFF"/>
+              </w:rPr>
+              <w:lastRenderedPageBreak/>
+              <w:t>(year 3)</w:t>
             </w:r>
           </w:p>
         </w:tc>
@@ -3905,6 +3945,7 @@
               <w:rPr>
                 <w:sz w:val="24"/>
               </w:rPr>
+              <w:lastRenderedPageBreak/>
               <w:t>[</w:t>
             </w:r>
             <w:proofErr w:type="spellStart"/>

</xml_diff>

<commit_message>
Font adjusted for pupil number forcasts in Word template.
</commit_message>
<xml_diff>
--- a/ApplyToBecomeInternal/ApplyToBecomeInternal/Resources/htb-template.docx
+++ b/ApplyToBecomeInternal/ApplyToBecomeInternal/Resources/htb-template.docx
@@ -3244,10 +3244,10 @@
         <w:tblLook w:val="04A0" w:firstRow="1" w:lastRow="0" w:firstColumn="1" w:lastColumn="0" w:noHBand="0" w:noVBand="1"/>
       </w:tblPr>
       <w:tblGrid>
-        <w:gridCol w:w="929"/>
-        <w:gridCol w:w="2652"/>
-        <w:gridCol w:w="3087"/>
-        <w:gridCol w:w="2956"/>
+        <w:gridCol w:w="1034"/>
+        <w:gridCol w:w="2620"/>
+        <w:gridCol w:w="3050"/>
+        <w:gridCol w:w="2920"/>
       </w:tblGrid>
       <w:tr>
         <w:trPr>
@@ -3559,13 +3559,8 @@
             </w:pPr>
             <w:r>
               <w:rPr>
-                <w:rFonts w:ascii="Segoe UI" w:hAnsi="Segoe UI" w:cs="Segoe UI"/>
                 <w:b/>
-                <w:bCs/>
-                <w:color w:val="000000"/>
-                <w:sz w:val="21"/>
-                <w:szCs w:val="21"/>
-                <w:shd w:val="clear" w:color="auto" w:fill="FFFFFF"/>
+                <w:sz w:val="24"/>
               </w:rPr>
               <w:t>Projected pupil numbers on roll in the year the academy opens (year 1)</w:t>
             </w:r>
@@ -3732,13 +3727,8 @@
             </w:pPr>
             <w:r>
               <w:rPr>
-                <w:rFonts w:ascii="Segoe UI" w:hAnsi="Segoe UI" w:cs="Segoe UI"/>
                 <w:b/>
-                <w:bCs/>
-                <w:color w:val="000000"/>
-                <w:sz w:val="21"/>
-                <w:szCs w:val="21"/>
-                <w:shd w:val="clear" w:color="auto" w:fill="FFFFFF"/>
+                <w:sz w:val="24"/>
               </w:rPr>
               <w:t>Projected pupil numbers on roll in the following year after the academy has opened (year 2)</w:t>
             </w:r>
@@ -3897,25 +3887,15 @@
             </w:pPr>
             <w:r>
               <w:rPr>
-                <w:rFonts w:ascii="Segoe UI" w:hAnsi="Segoe UI" w:cs="Segoe UI"/>
                 <w:b/>
-                <w:bCs/>
-                <w:color w:val="000000"/>
-                <w:sz w:val="21"/>
-                <w:szCs w:val="21"/>
-                <w:shd w:val="clear" w:color="auto" w:fill="FFFFFF"/>
+                <w:sz w:val="24"/>
               </w:rPr>
               <w:t xml:space="preserve">Projected pupil numbers on roll in the following year </w:t>
             </w:r>
             <w:r>
               <w:rPr>
-                <w:rFonts w:ascii="Segoe UI" w:hAnsi="Segoe UI" w:cs="Segoe UI"/>
                 <w:b/>
-                <w:bCs/>
-                <w:color w:val="000000"/>
-                <w:sz w:val="21"/>
-                <w:szCs w:val="21"/>
-                <w:shd w:val="clear" w:color="auto" w:fill="FFFFFF"/>
+                <w:sz w:val="24"/>
               </w:rPr>
               <w:lastRenderedPageBreak/>
               <w:t>(year 3)</w:t>

</xml_diff>